<commit_message>
added horizontal line at bottom and replaced circular Leonard picture with square Leonard picture to include more of background, for the lectures flyer
</commit_message>
<xml_diff>
--- a/lectures/LectureFlyer.docx
+++ b/lectures/LectureFlyer.docx
@@ -802,58 +802,6 @@
         </mc:AlternateContent>
       </w:r>
       <w:r>
-        <w:drawing xmlns:a="http://schemas.openxmlformats.org/drawingml/2006/main">
-          <wp:anchor distT="152400" distB="152400" distL="152400" distR="152400" simplePos="0" relativeHeight="251702272" behindDoc="0" locked="0" layoutInCell="1" allowOverlap="1">
-            <wp:simplePos x="0" y="0"/>
-            <wp:positionH relativeFrom="margin">
-              <wp:posOffset>3408111</wp:posOffset>
-            </wp:positionH>
-            <wp:positionV relativeFrom="line">
-              <wp:posOffset>3785187</wp:posOffset>
-            </wp:positionV>
-            <wp:extent cx="2195483" cy="1372177"/>
-            <wp:effectExtent l="0" t="0" r="0" b="0"/>
-            <wp:wrapNone/>
-            <wp:docPr id="1073741834" name="officeArt object"/>
-            <wp:cNvGraphicFramePr/>
-            <a:graphic xmlns:a="http://schemas.openxmlformats.org/drawingml/2006/main">
-              <a:graphicData uri="http://schemas.openxmlformats.org/drawingml/2006/picture">
-                <pic:pic xmlns:pic="http://schemas.openxmlformats.org/drawingml/2006/picture">
-                  <pic:nvPicPr>
-                    <pic:cNvPr id="1073741834" name="pasted-image.tiff"/>
-                    <pic:cNvPicPr>
-                      <a:picLocks noChangeAspect="1"/>
-                    </pic:cNvPicPr>
-                  </pic:nvPicPr>
-                  <pic:blipFill>
-                    <a:blip r:embed="rId6">
-                      <a:extLst/>
-                    </a:blip>
-                    <a:stretch>
-                      <a:fillRect/>
-                    </a:stretch>
-                  </pic:blipFill>
-                  <pic:spPr>
-                    <a:xfrm>
-                      <a:off x="0" y="0"/>
-                      <a:ext cx="2195483" cy="1372177"/>
-                    </a:xfrm>
-                    <a:prstGeom prst="rect">
-                      <a:avLst/>
-                    </a:prstGeom>
-                    <a:ln w="12700" cap="flat">
-                      <a:noFill/>
-                      <a:miter lim="400000"/>
-                    </a:ln>
-                    <a:effectLst/>
-                  </pic:spPr>
-                </pic:pic>
-              </a:graphicData>
-            </a:graphic>
-          </wp:anchor>
-        </w:drawing>
-      </w:r>
-      <w:r>
         <mc:AlternateContent>
           <mc:Choice Requires="wps">
             <w:drawing xmlns:a="http://schemas.openxmlformats.org/drawingml/2006/main">
@@ -868,7 +816,7 @@
                 <wp:extent cx="748017" cy="368613"/>
                 <wp:effectExtent l="0" t="0" r="0" b="0"/>
                 <wp:wrapNone/>
-                <wp:docPr id="1073741835" name="officeArt object"/>
+                <wp:docPr id="1073741834" name="officeArt object"/>
                 <wp:cNvGraphicFramePr/>
                 <a:graphic xmlns:a="http://schemas.openxmlformats.org/drawingml/2006/main">
                   <a:graphicData uri="http://schemas.microsoft.com/office/word/2010/wordprocessingShape">
@@ -982,13 +930,13 @@
             <wp:extent cx="1404174" cy="1404174"/>
             <wp:effectExtent l="0" t="0" r="0" b="0"/>
             <wp:wrapNone/>
-            <wp:docPr id="1073741836" name="officeArt object"/>
+            <wp:docPr id="1073741835" name="officeArt object"/>
             <wp:cNvGraphicFramePr/>
             <a:graphic xmlns:a="http://schemas.openxmlformats.org/drawingml/2006/main">
               <a:graphicData uri="http://schemas.openxmlformats.org/drawingml/2006/picture">
                 <pic:pic xmlns:pic="http://schemas.openxmlformats.org/drawingml/2006/picture">
                   <pic:nvPicPr>
-                    <pic:cNvPr id="1073741836" name="ThomasDimson.jpg"/>
+                    <pic:cNvPr id="1073741835" name="ThomasDimson.jpg"/>
                     <pic:cNvPicPr>
                       <a:picLocks noChangeAspect="1"/>
                     </pic:cNvPicPr>
@@ -1096,13 +1044,13 @@
             <wp:extent cx="1360091" cy="530163"/>
             <wp:effectExtent l="0" t="0" r="0" b="0"/>
             <wp:wrapNone/>
-            <wp:docPr id="1073741837" name="officeArt object"/>
+            <wp:docPr id="1073741836" name="officeArt object"/>
             <wp:cNvGraphicFramePr/>
             <a:graphic xmlns:a="http://schemas.openxmlformats.org/drawingml/2006/main">
               <a:graphicData uri="http://schemas.openxmlformats.org/drawingml/2006/picture">
                 <pic:pic xmlns:pic="http://schemas.openxmlformats.org/drawingml/2006/picture">
                   <pic:nvPicPr>
-                    <pic:cNvPr id="1073741837" name="pasted-image.png"/>
+                    <pic:cNvPr id="1073741836" name="pasted-image.png"/>
                     <pic:cNvPicPr>
                       <a:picLocks noChangeAspect="1"/>
                     </pic:cNvPicPr>
@@ -1150,7 +1098,7 @@
                 <wp:extent cx="748017" cy="368613"/>
                 <wp:effectExtent l="0" t="0" r="0" b="0"/>
                 <wp:wrapNone/>
-                <wp:docPr id="1073741838" name="officeArt object"/>
+                <wp:docPr id="1073741837" name="officeArt object"/>
                 <wp:cNvGraphicFramePr/>
                 <a:graphic xmlns:a="http://schemas.openxmlformats.org/drawingml/2006/main">
                   <a:graphicData uri="http://schemas.microsoft.com/office/word/2010/wordprocessingShape">
@@ -1170,6 +1118,11 @@
                           <a:miter lim="400000"/>
                         </a:ln>
                         <a:effectLst/>
+                        <a:extLst>
+                          <a:ext uri="{C572A759-6A51-4108-AA02-DFA0A04FC94B}">
+                            <ma14:wrappingTextBoxFlag xmlns:ma14="http://schemas.microsoft.com/office/mac/drawingml/2011/main" val="1"/>
+                          </a:ext>
+                        </a:extLst>
                       </wps:spPr>
                       <wps:txbx>
                         <w:txbxContent>
@@ -1266,7 +1219,7 @@
                 <wp:extent cx="2749138" cy="370282"/>
                 <wp:effectExtent l="0" t="0" r="0" b="0"/>
                 <wp:wrapNone/>
-                <wp:docPr id="1073741839" name="officeArt object"/>
+                <wp:docPr id="1073741838" name="officeArt object"/>
                 <wp:cNvGraphicFramePr/>
                 <a:graphic xmlns:a="http://schemas.openxmlformats.org/drawingml/2006/main">
                   <a:graphicData uri="http://schemas.microsoft.com/office/word/2010/wordprocessingShape">
@@ -1359,7 +1312,7 @@
                 <wp:extent cx="748017" cy="368613"/>
                 <wp:effectExtent l="0" t="0" r="0" b="0"/>
                 <wp:wrapNone/>
-                <wp:docPr id="1073741840" name="officeArt object"/>
+                <wp:docPr id="1073741839" name="officeArt object"/>
                 <wp:cNvGraphicFramePr/>
                 <a:graphic xmlns:a="http://schemas.openxmlformats.org/drawingml/2006/main">
                   <a:graphicData uri="http://schemas.microsoft.com/office/word/2010/wordprocessingShape">
@@ -1475,13 +1428,13 @@
             <wp:extent cx="2300123" cy="878439"/>
             <wp:effectExtent l="0" t="0" r="0" b="0"/>
             <wp:wrapNone/>
-            <wp:docPr id="1073741841" name="officeArt object"/>
+            <wp:docPr id="1073741840" name="officeArt object"/>
             <wp:cNvGraphicFramePr/>
             <a:graphic xmlns:a="http://schemas.openxmlformats.org/drawingml/2006/main">
               <a:graphicData uri="http://schemas.openxmlformats.org/drawingml/2006/picture">
                 <pic:pic xmlns:pic="http://schemas.openxmlformats.org/drawingml/2006/picture">
                   <pic:nvPicPr>
-                    <pic:cNvPr id="1073741841" name="pasted-image.tiff"/>
+                    <pic:cNvPr id="1073741840" name="pasted-image.tiff"/>
                     <pic:cNvPicPr>
                       <a:picLocks noChangeAspect="1"/>
                     </pic:cNvPicPr>
@@ -1516,120 +1469,6 @@
       </w:r>
       <w:r>
         <w:drawing xmlns:a="http://schemas.openxmlformats.org/drawingml/2006/main">
-          <wp:anchor distT="152400" distB="152400" distL="152400" distR="152400" simplePos="0" relativeHeight="251701248" behindDoc="0" locked="0" layoutInCell="1" allowOverlap="1">
-            <wp:simplePos x="0" y="0"/>
-            <wp:positionH relativeFrom="margin">
-              <wp:posOffset>5328953</wp:posOffset>
-            </wp:positionH>
-            <wp:positionV relativeFrom="line">
-              <wp:posOffset>3393520</wp:posOffset>
-            </wp:positionV>
-            <wp:extent cx="1404030" cy="1404174"/>
-            <wp:effectExtent l="0" t="0" r="0" b="0"/>
-            <wp:wrapNone/>
-            <wp:docPr id="1073741842" name="officeArt object"/>
-            <wp:cNvGraphicFramePr/>
-            <a:graphic xmlns:a="http://schemas.openxmlformats.org/drawingml/2006/main">
-              <a:graphicData uri="http://schemas.openxmlformats.org/drawingml/2006/picture">
-                <pic:pic xmlns:pic="http://schemas.openxmlformats.org/drawingml/2006/picture">
-                  <pic:nvPicPr>
-                    <pic:cNvPr id="1073741842" name="LeonardZgrablic.jpeg"/>
-                    <pic:cNvPicPr>
-                      <a:picLocks noChangeAspect="1"/>
-                    </pic:cNvPicPr>
-                  </pic:nvPicPr>
-                  <pic:blipFill>
-                    <a:blip r:embed="rId10">
-                      <a:extLst/>
-                    </a:blip>
-                    <a:srcRect l="10803" t="0" r="0" b="10794"/>
-                    <a:stretch>
-                      <a:fillRect/>
-                    </a:stretch>
-                  </pic:blipFill>
-                  <pic:spPr>
-                    <a:xfrm>
-                      <a:off x="0" y="0"/>
-                      <a:ext cx="1404030" cy="1404174"/>
-                    </a:xfrm>
-                    <a:custGeom>
-                      <a:avLst/>
-                      <a:gdLst/>
-                      <a:ahLst/>
-                      <a:cxnLst>
-                        <a:cxn ang="0">
-                          <a:pos x="wd2" y="hd2"/>
-                        </a:cxn>
-                        <a:cxn ang="5400000">
-                          <a:pos x="wd2" y="hd2"/>
-                        </a:cxn>
-                        <a:cxn ang="10800000">
-                          <a:pos x="wd2" y="hd2"/>
-                        </a:cxn>
-                        <a:cxn ang="16200000">
-                          <a:pos x="wd2" y="hd2"/>
-                        </a:cxn>
-                      </a:cxnLst>
-                      <a:rect l="0" t="0" r="r" b="b"/>
-                      <a:pathLst>
-                        <a:path w="20595" h="20595" fill="norm" stroke="1" extrusionOk="0">
-                          <a:moveTo>
-                            <a:pt x="10298" y="0"/>
-                          </a:moveTo>
-                          <a:cubicBezTo>
-                            <a:pt x="7663" y="0"/>
-                            <a:pt x="5026" y="1005"/>
-                            <a:pt x="3016" y="3015"/>
-                          </a:cubicBezTo>
-                          <a:cubicBezTo>
-                            <a:pt x="-1005" y="7036"/>
-                            <a:pt x="-1005" y="13558"/>
-                            <a:pt x="3016" y="17579"/>
-                          </a:cubicBezTo>
-                          <a:cubicBezTo>
-                            <a:pt x="7037" y="21600"/>
-                            <a:pt x="13559" y="21600"/>
-                            <a:pt x="17580" y="17579"/>
-                          </a:cubicBezTo>
-                          <a:cubicBezTo>
-                            <a:pt x="19590" y="15569"/>
-                            <a:pt x="20595" y="12932"/>
-                            <a:pt x="20595" y="10297"/>
-                          </a:cubicBezTo>
-                          <a:cubicBezTo>
-                            <a:pt x="20595" y="7662"/>
-                            <a:pt x="19590" y="5026"/>
-                            <a:pt x="17580" y="3015"/>
-                          </a:cubicBezTo>
-                          <a:cubicBezTo>
-                            <a:pt x="15569" y="1005"/>
-                            <a:pt x="12933" y="0"/>
-                            <a:pt x="10298" y="0"/>
-                          </a:cubicBezTo>
-                          <a:close/>
-                        </a:path>
-                      </a:pathLst>
-                    </a:custGeom>
-                    <a:ln w="12700" cap="flat">
-                      <a:noFill/>
-                      <a:miter lim="400000"/>
-                    </a:ln>
-                    <a:effectLst>
-                      <a:outerShdw sx="100000" sy="100000" kx="0" ky="0" algn="b" rotWithShape="0" blurRad="50800" dist="25400" dir="3600000">
-                        <a:srgbClr val="000000">
-                          <a:alpha val="15000"/>
-                        </a:srgbClr>
-                      </a:outerShdw>
-                    </a:effectLst>
-                  </pic:spPr>
-                </pic:pic>
-              </a:graphicData>
-            </a:graphic>
-          </wp:anchor>
-        </w:drawing>
-      </w:r>
-      <w:r>
-        <w:drawing xmlns:a="http://schemas.openxmlformats.org/drawingml/2006/main">
           <wp:anchor distT="152400" distB="152400" distL="152400" distR="152400" simplePos="0" relativeHeight="251699200" behindDoc="0" locked="0" layoutInCell="1" allowOverlap="1">
             <wp:simplePos x="0" y="0"/>
             <wp:positionH relativeFrom="margin">
@@ -1641,19 +1480,19 @@
             <wp:extent cx="1404030" cy="1404174"/>
             <wp:effectExtent l="0" t="0" r="0" b="0"/>
             <wp:wrapNone/>
-            <wp:docPr id="1073741843" name="officeArt object"/>
+            <wp:docPr id="1073741841" name="officeArt object"/>
             <wp:cNvGraphicFramePr/>
             <a:graphic xmlns:a="http://schemas.openxmlformats.org/drawingml/2006/main">
               <a:graphicData uri="http://schemas.openxmlformats.org/drawingml/2006/picture">
                 <pic:pic xmlns:pic="http://schemas.openxmlformats.org/drawingml/2006/picture">
                   <pic:nvPicPr>
-                    <pic:cNvPr id="1073741843" name="GenevieveLaurier.png"/>
+                    <pic:cNvPr id="1073741841" name="GenevieveLaurier.png"/>
                     <pic:cNvPicPr>
                       <a:picLocks noChangeAspect="1"/>
                     </pic:cNvPicPr>
                   </pic:nvPicPr>
                   <pic:blipFill>
-                    <a:blip r:embed="rId11">
+                    <a:blip r:embed="rId10">
                       <a:extLst/>
                     </a:blip>
                     <a:srcRect l="1009" t="3110" r="0" b="3099"/>
@@ -1757,7 +1596,7 @@
                 <wp:extent cx="748017" cy="368613"/>
                 <wp:effectExtent l="0" t="0" r="0" b="0"/>
                 <wp:wrapNone/>
-                <wp:docPr id="1073741844" name="officeArt object"/>
+                <wp:docPr id="1073741842" name="officeArt object"/>
                 <wp:cNvGraphicFramePr/>
                 <a:graphic xmlns:a="http://schemas.openxmlformats.org/drawingml/2006/main">
                   <a:graphicData uri="http://schemas.microsoft.com/office/word/2010/wordprocessingShape">
@@ -1878,7 +1717,7 @@
                 <wp:extent cx="3175000" cy="517193"/>
                 <wp:effectExtent l="0" t="0" r="0" b="0"/>
                 <wp:wrapNone/>
-                <wp:docPr id="1073741845" name="officeArt object"/>
+                <wp:docPr id="1073741843" name="officeArt object"/>
                 <wp:cNvGraphicFramePr/>
                 <a:graphic xmlns:a="http://schemas.openxmlformats.org/drawingml/2006/main">
                   <a:graphicData uri="http://schemas.microsoft.com/office/word/2010/wordprocessingShape">
@@ -1997,109 +1836,6 @@
         </mc:AlternateContent>
       </w:r>
       <w:r>
-        <mc:AlternateContent>
-          <mc:Choice Requires="wps">
-            <w:drawing xmlns:a="http://schemas.openxmlformats.org/drawingml/2006/main">
-              <wp:anchor distT="152400" distB="152400" distL="152400" distR="152400" simplePos="0" relativeHeight="251696128" behindDoc="0" locked="0" layoutInCell="1" allowOverlap="1">
-                <wp:simplePos x="0" y="0"/>
-                <wp:positionH relativeFrom="margin">
-                  <wp:posOffset>3487802</wp:posOffset>
-                </wp:positionH>
-                <wp:positionV relativeFrom="line">
-                  <wp:posOffset>3378332</wp:posOffset>
-                </wp:positionV>
-                <wp:extent cx="2200424" cy="406713"/>
-                <wp:effectExtent l="0" t="0" r="0" b="0"/>
-                <wp:wrapNone/>
-                <wp:docPr id="1073741846" name="officeArt object"/>
-                <wp:cNvGraphicFramePr/>
-                <a:graphic xmlns:a="http://schemas.openxmlformats.org/drawingml/2006/main">
-                  <a:graphicData uri="http://schemas.microsoft.com/office/word/2010/wordprocessingShape">
-                    <wps:wsp>
-                      <wps:cNvSpPr txBox="1"/>
-                      <wps:spPr>
-                        <a:xfrm>
-                          <a:off x="0" y="0"/>
-                          <a:ext cx="2200424" cy="406713"/>
-                        </a:xfrm>
-                        <a:prstGeom prst="rect">
-                          <a:avLst/>
-                        </a:prstGeom>
-                        <a:noFill/>
-                        <a:ln w="12700" cap="flat">
-                          <a:noFill/>
-                          <a:miter lim="400000"/>
-                        </a:ln>
-                        <a:effectLst/>
-                        <a:extLst>
-                          <a:ext uri="{C572A759-6A51-4108-AA02-DFA0A04FC94B}">
-                            <ma14:wrappingTextBoxFlag xmlns:ma14="http://schemas.microsoft.com/office/mac/drawingml/2011/main" val="1"/>
-                          </a:ext>
-                        </a:extLst>
-                      </wps:spPr>
-                      <wps:txbx>
-                        <w:txbxContent>
-                          <w:p>
-                            <w:pPr>
-                              <w:pStyle w:val="Heading"/>
-                              <w:bidi w:val="0"/>
-                            </w:pPr>
-                            <w:r>
-                              <w:rPr>
-                                <w:rFonts w:ascii="Arial Unicode MS" w:cs="Arial Unicode MS" w:hAnsi="Arial Unicode MS" w:eastAsia="Arial Unicode MS"/>
-                                <w:b w:val="0"/>
-                                <w:bCs w:val="0"/>
-                                <w:i w:val="0"/>
-                                <w:iCs w:val="0"/>
-                                <w:rtl w:val="0"/>
-                              </w:rPr>
-                              <w:t>Leonard Zgrablic</w:t>
-                            </w:r>
-                          </w:p>
-                        </w:txbxContent>
-                      </wps:txbx>
-                      <wps:bodyPr wrap="square" lIns="50800" tIns="50800" rIns="50800" bIns="50800" numCol="1" anchor="t">
-                        <a:noAutofit/>
-                      </wps:bodyPr>
-                    </wps:wsp>
-                  </a:graphicData>
-                </a:graphic>
-              </wp:anchor>
-            </w:drawing>
-          </mc:Choice>
-          <mc:Fallback>
-            <w:pict>
-              <v:shape id="_x0000_s1038" type="#_x0000_t202" style="visibility:visible;position:absolute;margin-left:274.6pt;margin-top:266.0pt;width:173.3pt;height:32.0pt;z-index:251696128;mso-position-horizontal:absolute;mso-position-horizontal-relative:margin;mso-position-vertical:absolute;mso-position-vertical-relative:line;mso-wrap-distance-left:12.0pt;mso-wrap-distance-top:12.0pt;mso-wrap-distance-right:12.0pt;mso-wrap-distance-bottom:12.0pt;">
-                <v:fill on="f"/>
-                <v:stroke on="f" weight="1.0pt" dashstyle="solid" endcap="flat" miterlimit="400.0%" joinstyle="miter" linestyle="single" startarrow="none" startarrowwidth="medium" startarrowlength="medium" endarrow="none" endarrowwidth="medium" endarrowlength="medium"/>
-                <v:textbox>
-                  <w:txbxContent>
-                    <w:p>
-                      <w:pPr>
-                        <w:pStyle w:val="Heading"/>
-                        <w:bidi w:val="0"/>
-                      </w:pPr>
-                      <w:r>
-                        <w:rPr>
-                          <w:rFonts w:ascii="Arial Unicode MS" w:cs="Arial Unicode MS" w:hAnsi="Arial Unicode MS" w:eastAsia="Arial Unicode MS"/>
-                          <w:b w:val="0"/>
-                          <w:bCs w:val="0"/>
-                          <w:i w:val="0"/>
-                          <w:iCs w:val="0"/>
-                          <w:rtl w:val="0"/>
-                        </w:rPr>
-                        <w:t>Leonard Zgrablic</w:t>
-                      </w:r>
-                    </w:p>
-                  </w:txbxContent>
-                </v:textbox>
-                <w10:wrap type="none" side="bothSides" anchorx="margin"/>
-              </v:shape>
-            </w:pict>
-          </mc:Fallback>
-        </mc:AlternateContent>
-      </w:r>
-      <w:r>
         <w:drawing xmlns:a="http://schemas.openxmlformats.org/drawingml/2006/main">
           <wp:anchor distT="152400" distB="152400" distL="152400" distR="152400" simplePos="0" relativeHeight="251667456" behindDoc="0" locked="0" layoutInCell="1" allowOverlap="1">
             <wp:simplePos x="0" y="0"/>
@@ -2112,19 +1848,19 @@
             <wp:extent cx="1404174" cy="1404174"/>
             <wp:effectExtent l="0" t="0" r="0" b="0"/>
             <wp:wrapNone/>
-            <wp:docPr id="1073741847" name="officeArt object"/>
+            <wp:docPr id="1073741844" name="officeArt object"/>
             <wp:cNvGraphicFramePr/>
             <a:graphic xmlns:a="http://schemas.openxmlformats.org/drawingml/2006/main">
               <a:graphicData uri="http://schemas.openxmlformats.org/drawingml/2006/picture">
                 <pic:pic xmlns:pic="http://schemas.openxmlformats.org/drawingml/2006/picture">
                   <pic:nvPicPr>
-                    <pic:cNvPr id="1073741847" name="AhmedOmran.png"/>
+                    <pic:cNvPr id="1073741844" name="AhmedOmran.png"/>
                     <pic:cNvPicPr>
                       <a:picLocks noChangeAspect="1"/>
                     </pic:cNvPicPr>
                   </pic:nvPicPr>
                   <pic:blipFill>
-                    <a:blip r:embed="rId12">
+                    <a:blip r:embed="rId11">
                       <a:extLst/>
                     </a:blip>
                     <a:srcRect l="0" t="0" r="1314" b="6508"/>
@@ -2228,7 +1964,7 @@
                 <wp:extent cx="3175000" cy="517193"/>
                 <wp:effectExtent l="0" t="0" r="0" b="0"/>
                 <wp:wrapNone/>
-                <wp:docPr id="1073741848" name="officeArt object"/>
+                <wp:docPr id="1073741845" name="officeArt object"/>
                 <wp:cNvGraphicFramePr/>
                 <a:graphic xmlns:a="http://schemas.openxmlformats.org/drawingml/2006/main">
                   <a:graphicData uri="http://schemas.microsoft.com/office/word/2010/wordprocessingShape">
@@ -2301,7 +2037,7 @@
           </mc:Choice>
           <mc:Fallback>
             <w:pict>
-              <v:shape id="_x0000_s1039" type="#_x0000_t202" style="visibility:visible;position:absolute;margin-left:50.1pt;margin-top:50.1pt;width:250.0pt;height:40.7pt;z-index:251679744;mso-position-horizontal:absolute;mso-position-horizontal-relative:margin;mso-position-vertical:absolute;mso-position-vertical-relative:line;mso-wrap-distance-left:12.0pt;mso-wrap-distance-top:12.0pt;mso-wrap-distance-right:12.0pt;mso-wrap-distance-bottom:12.0pt;">
+              <v:shape id="_x0000_s1038" type="#_x0000_t202" style="visibility:visible;position:absolute;margin-left:50.1pt;margin-top:50.1pt;width:250.0pt;height:40.7pt;z-index:251679744;mso-position-horizontal:absolute;mso-position-horizontal-relative:margin;mso-position-vertical:absolute;mso-position-vertical-relative:line;mso-wrap-distance-left:12.0pt;mso-wrap-distance-top:12.0pt;mso-wrap-distance-right:12.0pt;mso-wrap-distance-bottom:12.0pt;">
                 <v:fill on="f"/>
                 <v:stroke on="f" weight="1.0pt" dashstyle="solid" endcap="flat" miterlimit="400.0%" joinstyle="miter" linestyle="single" startarrow="none" startarrowwidth="medium" startarrowlength="medium" endarrow="none" endarrowwidth="medium" endarrowlength="medium"/>
                 <v:textbox>
@@ -2361,7 +2097,7 @@
                 <wp:extent cx="2321779" cy="370282"/>
                 <wp:effectExtent l="0" t="0" r="0" b="0"/>
                 <wp:wrapNone/>
-                <wp:docPr id="1073741849" name="officeArt object"/>
+                <wp:docPr id="1073741846" name="officeArt object"/>
                 <wp:cNvGraphicFramePr/>
                 <a:graphic xmlns:a="http://schemas.openxmlformats.org/drawingml/2006/main">
                   <a:graphicData uri="http://schemas.microsoft.com/office/word/2010/wordprocessingShape">
@@ -2419,7 +2155,7 @@
           </mc:Choice>
           <mc:Fallback>
             <w:pict>
-              <v:shape id="_x0000_s1040" type="#_x0000_t202" style="visibility:visible;position:absolute;margin-left:268.4pt;margin-top:427.9pt;width:182.8pt;height:29.2pt;z-index:251691008;mso-position-horizontal:absolute;mso-position-horizontal-relative:margin;mso-position-vertical:absolute;mso-position-vertical-relative:line;mso-wrap-distance-left:12.0pt;mso-wrap-distance-top:12.0pt;mso-wrap-distance-right:12.0pt;mso-wrap-distance-bottom:12.0pt;">
+              <v:shape id="_x0000_s1039" type="#_x0000_t202" style="visibility:visible;position:absolute;margin-left:268.4pt;margin-top:427.9pt;width:182.8pt;height:29.2pt;z-index:251691008;mso-position-horizontal:absolute;mso-position-horizontal-relative:margin;mso-position-vertical:absolute;mso-position-vertical-relative:line;mso-wrap-distance-left:12.0pt;mso-wrap-distance-top:12.0pt;mso-wrap-distance-right:12.0pt;mso-wrap-distance-bottom:12.0pt;">
                 <v:fill on="f"/>
                 <v:stroke on="f" weight="1.0pt" dashstyle="solid" endcap="flat" miterlimit="400.0%" joinstyle="miter" linestyle="single" startarrow="none" startarrowwidth="medium" startarrowlength="medium" endarrow="none" endarrowwidth="medium" endarrowlength="medium"/>
                 <v:textbox>
@@ -2462,19 +2198,19 @@
             <wp:extent cx="1404204" cy="1404174"/>
             <wp:effectExtent l="0" t="0" r="0" b="0"/>
             <wp:wrapNone/>
-            <wp:docPr id="1073741850" name="officeArt object"/>
+            <wp:docPr id="1073741847" name="officeArt object"/>
             <wp:cNvGraphicFramePr/>
             <a:graphic xmlns:a="http://schemas.openxmlformats.org/drawingml/2006/main">
               <a:graphicData uri="http://schemas.openxmlformats.org/drawingml/2006/picture">
                 <pic:pic xmlns:pic="http://schemas.openxmlformats.org/drawingml/2006/picture">
                   <pic:nvPicPr>
-                    <pic:cNvPr id="1073741850" name="BrianneKent.jpeg"/>
+                    <pic:cNvPr id="1073741847" name="BrianneKent.jpeg"/>
                     <pic:cNvPicPr>
                       <a:picLocks noChangeAspect="1"/>
                     </pic:cNvPicPr>
                   </pic:nvPicPr>
                   <pic:blipFill>
-                    <a:blip r:embed="rId13">
+                    <a:blip r:embed="rId12">
                       <a:extLst/>
                     </a:blip>
                     <a:srcRect l="12588" t="0" r="12580" b="25170"/>
@@ -2573,7 +2309,7 @@
                 <wp:extent cx="2585583" cy="370282"/>
                 <wp:effectExtent l="0" t="0" r="0" b="0"/>
                 <wp:wrapNone/>
-                <wp:docPr id="1073741851" name="officeArt object"/>
+                <wp:docPr id="1073741848" name="officeArt object"/>
                 <wp:cNvGraphicFramePr/>
                 <a:graphic xmlns:a="http://schemas.openxmlformats.org/drawingml/2006/main">
                   <a:graphicData uri="http://schemas.microsoft.com/office/word/2010/wordprocessingShape">
@@ -2642,7 +2378,7 @@
           </mc:Choice>
           <mc:Fallback>
             <w:pict>
-              <v:shape id="_x0000_s1041" style="visibility:visible;position:absolute;margin-left:258.8pt;margin-top:430.3pt;width:203.6pt;height:29.2pt;z-index:251689984;mso-position-horizontal:absolute;mso-position-horizontal-relative:margin;mso-position-vertical:absolute;mso-position-vertical-relative:line;mso-wrap-distance-left:12.0pt;mso-wrap-distance-top:12.0pt;mso-wrap-distance-right:12.0pt;mso-wrap-distance-bottom:12.0pt;flip:x;" coordorigin="0,0" coordsize="21600,21600" path="M 39,0 L 0,21432 L 20363,21600 L 21600,0 L 39,0 X E">
+              <v:shape id="_x0000_s1040" style="visibility:visible;position:absolute;margin-left:258.8pt;margin-top:430.3pt;width:203.6pt;height:29.2pt;z-index:251689984;mso-position-horizontal:absolute;mso-position-horizontal-relative:margin;mso-position-vertical:absolute;mso-position-vertical-relative:line;mso-wrap-distance-left:12.0pt;mso-wrap-distance-top:12.0pt;mso-wrap-distance-right:12.0pt;mso-wrap-distance-bottom:12.0pt;flip:x;" coordorigin="0,0" coordsize="21600,21600" path="M 39,0 L 0,21432 L 20363,21600 L 21600,0 L 39,0 X E">
                 <v:fill color="#9AB85A" opacity="100.0%" type="solid"/>
                 <v:stroke on="f" weight="1.0pt" dashstyle="solid" endcap="flat" miterlimit="400.0%" joinstyle="miter" linestyle="single" startarrow="none" startarrowwidth="medium" startarrowlength="medium" endarrow="none" endarrowwidth="medium" endarrowlength="medium"/>
                 <w10:wrap type="none" side="bothSides" anchorx="margin"/>
@@ -2666,7 +2402,7 @@
                 <wp:extent cx="3215696" cy="517193"/>
                 <wp:effectExtent l="0" t="0" r="0" b="0"/>
                 <wp:wrapNone/>
-                <wp:docPr id="1073741852" name="officeArt object"/>
+                <wp:docPr id="1073741849" name="officeArt object"/>
                 <wp:cNvGraphicFramePr/>
                 <a:graphic xmlns:a="http://schemas.openxmlformats.org/drawingml/2006/main">
                   <a:graphicData uri="http://schemas.microsoft.com/office/word/2010/wordprocessingShape">
@@ -2739,7 +2475,7 @@
           </mc:Choice>
           <mc:Fallback>
             <w:pict>
-              <v:shape id="_x0000_s1042" type="#_x0000_t202" style="visibility:visible;position:absolute;margin-left:51.1pt;margin-top:375.3pt;width:253.2pt;height:40.7pt;z-index:251669504;mso-position-horizontal:absolute;mso-position-horizontal-relative:margin;mso-position-vertical:absolute;mso-position-vertical-relative:line;mso-wrap-distance-left:12.0pt;mso-wrap-distance-top:12.0pt;mso-wrap-distance-right:12.0pt;mso-wrap-distance-bottom:12.0pt;">
+              <v:shape id="_x0000_s1041" type="#_x0000_t202" style="visibility:visible;position:absolute;margin-left:51.1pt;margin-top:375.3pt;width:253.2pt;height:40.7pt;z-index:251669504;mso-position-horizontal:absolute;mso-position-horizontal-relative:margin;mso-position-vertical:absolute;mso-position-vertical-relative:line;mso-wrap-distance-left:12.0pt;mso-wrap-distance-top:12.0pt;mso-wrap-distance-right:12.0pt;mso-wrap-distance-bottom:12.0pt;">
                 <v:fill on="f"/>
                 <v:stroke on="f" weight="1.0pt" dashstyle="solid" endcap="flat" miterlimit="400.0%" joinstyle="miter" linestyle="single" startarrow="none" startarrowwidth="medium" startarrowlength="medium" endarrow="none" endarrowwidth="medium" endarrowlength="medium"/>
                 <v:textbox>
@@ -2788,305 +2524,6 @@
         <mc:AlternateContent>
           <mc:Choice Requires="wps">
             <w:drawing xmlns:a="http://schemas.openxmlformats.org/drawingml/2006/main">
-              <wp:anchor distT="152400" distB="152400" distL="152400" distR="152400" simplePos="0" relativeHeight="251694080" behindDoc="0" locked="0" layoutInCell="1" allowOverlap="1">
-                <wp:simplePos x="0" y="0"/>
-                <wp:positionH relativeFrom="margin">
-                  <wp:posOffset>2163511</wp:posOffset>
-                </wp:positionH>
-                <wp:positionV relativeFrom="line">
-                  <wp:posOffset>3746944</wp:posOffset>
-                </wp:positionV>
-                <wp:extent cx="3175000" cy="517193"/>
-                <wp:effectExtent l="0" t="0" r="0" b="0"/>
-                <wp:wrapNone/>
-                <wp:docPr id="1073741853" name="officeArt object"/>
-                <wp:cNvGraphicFramePr/>
-                <a:graphic xmlns:a="http://schemas.openxmlformats.org/drawingml/2006/main">
-                  <a:graphicData uri="http://schemas.microsoft.com/office/word/2010/wordprocessingShape">
-                    <wps:wsp>
-                      <wps:cNvSpPr txBox="1"/>
-                      <wps:spPr>
-                        <a:xfrm>
-                          <a:off x="0" y="0"/>
-                          <a:ext cx="3175000" cy="517193"/>
-                        </a:xfrm>
-                        <a:prstGeom prst="rect">
-                          <a:avLst/>
-                        </a:prstGeom>
-                        <a:noFill/>
-                        <a:ln w="12700" cap="flat">
-                          <a:noFill/>
-                          <a:miter lim="400000"/>
-                        </a:ln>
-                        <a:effectLst/>
-                        <a:extLst>
-                          <a:ext uri="{C572A759-6A51-4108-AA02-DFA0A04FC94B}">
-                            <ma14:wrappingTextBoxFlag xmlns:ma14="http://schemas.microsoft.com/office/mac/drawingml/2011/main" val="1"/>
-                          </a:ext>
-                        </a:extLst>
-                      </wps:spPr>
-                      <wps:txbx>
-                        <w:txbxContent>
-                          <w:p>
-                            <w:pPr>
-                              <w:pStyle w:val="Default"/>
-                              <w:jc w:val="right"/>
-                            </w:pPr>
-                            <w:r>
-                              <w:rPr>
-                                <w:rFonts w:ascii="Arial Unicode MS" w:cs="Arial Unicode MS" w:hAnsi="Arial Unicode MS" w:eastAsia="Arial Unicode MS"/>
-                                <w:b w:val="0"/>
-                                <w:bCs w:val="0"/>
-                                <w:i w:val="0"/>
-                                <w:iCs w:val="0"/>
-                                <w:rtl w:val="0"/>
-                                <w:lang w:val="en-US"/>
-                              </w:rPr>
-                              <w:t>BSc University of Waterloo</w:t>
-                            </w:r>
-                          </w:p>
-                          <w:p>
-                            <w:pPr>
-                              <w:pStyle w:val="Default"/>
-                              <w:jc w:val="right"/>
-                            </w:pPr>
-                            <w:r>
-                              <w:rPr>
-                                <w:rFonts w:ascii="Arial Unicode MS" w:cs="Arial Unicode MS" w:hAnsi="Arial Unicode MS" w:eastAsia="Arial Unicode MS"/>
-                                <w:b w:val="0"/>
-                                <w:bCs w:val="0"/>
-                                <w:i w:val="0"/>
-                                <w:iCs w:val="0"/>
-                                <w:rtl w:val="0"/>
-                                <w:lang w:val="en-US"/>
-                              </w:rPr>
-                              <w:t>Software Engineer at Google</w:t>
-                            </w:r>
-                          </w:p>
-                        </w:txbxContent>
-                      </wps:txbx>
-                      <wps:bodyPr wrap="square" lIns="50800" tIns="50800" rIns="50800" bIns="50800" numCol="1" anchor="t">
-                        <a:noAutofit/>
-                      </wps:bodyPr>
-                    </wps:wsp>
-                  </a:graphicData>
-                </a:graphic>
-              </wp:anchor>
-            </w:drawing>
-          </mc:Choice>
-          <mc:Fallback>
-            <w:pict>
-              <v:shape id="_x0000_s1043" type="#_x0000_t202" style="visibility:visible;position:absolute;margin-left:170.4pt;margin-top:295.0pt;width:250.0pt;height:40.7pt;z-index:251694080;mso-position-horizontal:absolute;mso-position-horizontal-relative:margin;mso-position-vertical:absolute;mso-position-vertical-relative:line;mso-wrap-distance-left:12.0pt;mso-wrap-distance-top:12.0pt;mso-wrap-distance-right:12.0pt;mso-wrap-distance-bottom:12.0pt;">
-                <v:fill on="f"/>
-                <v:stroke on="f" weight="1.0pt" dashstyle="solid" endcap="flat" miterlimit="400.0%" joinstyle="miter" linestyle="single" startarrow="none" startarrowwidth="medium" startarrowlength="medium" endarrow="none" endarrowwidth="medium" endarrowlength="medium"/>
-                <v:textbox>
-                  <w:txbxContent>
-                    <w:p>
-                      <w:pPr>
-                        <w:pStyle w:val="Default"/>
-                        <w:jc w:val="right"/>
-                      </w:pPr>
-                      <w:r>
-                        <w:rPr>
-                          <w:rFonts w:ascii="Arial Unicode MS" w:cs="Arial Unicode MS" w:hAnsi="Arial Unicode MS" w:eastAsia="Arial Unicode MS"/>
-                          <w:b w:val="0"/>
-                          <w:bCs w:val="0"/>
-                          <w:i w:val="0"/>
-                          <w:iCs w:val="0"/>
-                          <w:rtl w:val="0"/>
-                          <w:lang w:val="en-US"/>
-                        </w:rPr>
-                        <w:t>BSc University of Waterloo</w:t>
-                      </w:r>
-                    </w:p>
-                    <w:p>
-                      <w:pPr>
-                        <w:pStyle w:val="Default"/>
-                        <w:jc w:val="right"/>
-                      </w:pPr>
-                      <w:r>
-                        <w:rPr>
-                          <w:rFonts w:ascii="Arial Unicode MS" w:cs="Arial Unicode MS" w:hAnsi="Arial Unicode MS" w:eastAsia="Arial Unicode MS"/>
-                          <w:b w:val="0"/>
-                          <w:bCs w:val="0"/>
-                          <w:i w:val="0"/>
-                          <w:iCs w:val="0"/>
-                          <w:rtl w:val="0"/>
-                          <w:lang w:val="en-US"/>
-                        </w:rPr>
-                        <w:t>Software Engineer at Google</w:t>
-                      </w:r>
-                    </w:p>
-                  </w:txbxContent>
-                </v:textbox>
-                <w10:wrap type="none" side="bothSides" anchorx="margin"/>
-              </v:shape>
-            </w:pict>
-          </mc:Fallback>
-        </mc:AlternateContent>
-      </w:r>
-      <w:r>
-        <mc:AlternateContent>
-          <mc:Choice Requires="wps">
-            <w:drawing xmlns:a="http://schemas.openxmlformats.org/drawingml/2006/main">
-              <wp:anchor distT="152400" distB="152400" distL="152400" distR="152400" simplePos="0" relativeHeight="251693056" behindDoc="0" locked="0" layoutInCell="1" allowOverlap="1">
-                <wp:simplePos x="0" y="0"/>
-                <wp:positionH relativeFrom="margin">
-                  <wp:posOffset>-704809</wp:posOffset>
-                </wp:positionH>
-                <wp:positionV relativeFrom="line">
-                  <wp:posOffset>6937121</wp:posOffset>
-                </wp:positionV>
-                <wp:extent cx="8780151" cy="583631"/>
-                <wp:effectExtent l="0" t="0" r="0" b="0"/>
-                <wp:wrapNone/>
-                <wp:docPr id="1073741854" name="officeArt object"/>
-                <wp:cNvGraphicFramePr/>
-                <a:graphic xmlns:a="http://schemas.openxmlformats.org/drawingml/2006/main">
-                  <a:graphicData uri="http://schemas.microsoft.com/office/word/2010/wordprocessingShape">
-                    <wps:wsp>
-                      <wps:cNvSpPr txBox="1"/>
-                      <wps:spPr>
-                        <a:xfrm>
-                          <a:off x="0" y="0"/>
-                          <a:ext cx="8780151" cy="583631"/>
-                        </a:xfrm>
-                        <a:prstGeom prst="rect">
-                          <a:avLst/>
-                        </a:prstGeom>
-                        <a:noFill/>
-                        <a:ln w="12700" cap="flat">
-                          <a:noFill/>
-                          <a:miter lim="400000"/>
-                        </a:ln>
-                        <a:effectLst/>
-                      </wps:spPr>
-                      <wps:txbx>
-                        <w:txbxContent>
-                          <w:p>
-                            <w:pPr>
-                              <w:pStyle w:val="Title"/>
-                            </w:pPr>
-                            <w:r>
-                              <w:rPr>
-                                <w:rFonts w:ascii="Arial Unicode MS" w:cs="Arial Unicode MS" w:hAnsi="Arial Unicode MS" w:eastAsia="Arial Unicode MS"/>
-                                <w:b w:val="0"/>
-                                <w:bCs w:val="0"/>
-                                <w:i w:val="0"/>
-                                <w:iCs w:val="0"/>
-                                <w:outline w:val="0"/>
-                                <w:color w:val="017000"/>
-                                <w:sz w:val="52"/>
-                                <w:szCs w:val="52"/>
-                                <w:rtl w:val="0"/>
-                                <w:lang w:val="en-US"/>
-                                <w14:textFill>
-                                  <w14:solidFill>
-                                    <w14:srgbClr w14:val="017100"/>
-                                  </w14:solidFill>
-                                </w14:textFill>
-                              </w:rPr>
-                              <w:t>Free</w:t>
-                            </w:r>
-                            <w:r>
-                              <w:rPr>
-                                <w:rFonts w:ascii="Arial Unicode MS" w:cs="Arial Unicode MS" w:hAnsi="Arial Unicode MS" w:eastAsia="Arial Unicode MS"/>
-                                <w:b w:val="0"/>
-                                <w:bCs w:val="0"/>
-                                <w:i w:val="0"/>
-                                <w:iCs w:val="0"/>
-                                <w:outline w:val="0"/>
-                                <w:color w:val="99b859"/>
-                                <w:sz w:val="52"/>
-                                <w:szCs w:val="52"/>
-                                <w:rtl w:val="0"/>
-                                <w:lang w:val="en-US"/>
-                                <w14:textFill>
-                                  <w14:solidFill>
-                                    <w14:srgbClr w14:val="9AB85A"/>
-                                  </w14:solidFill>
-                                </w14:textFill>
-                              </w:rPr>
-                              <w:t xml:space="preserve"> for all registered HPQC College students</w:t>
-                            </w:r>
-                          </w:p>
-                        </w:txbxContent>
-                      </wps:txbx>
-                      <wps:bodyPr wrap="square" lIns="50800" tIns="50800" rIns="50800" bIns="50800" numCol="1" anchor="t">
-                        <a:noAutofit/>
-                      </wps:bodyPr>
-                    </wps:wsp>
-                  </a:graphicData>
-                </a:graphic>
-              </wp:anchor>
-            </w:drawing>
-          </mc:Choice>
-          <mc:Fallback>
-            <w:pict>
-              <v:shape id="_x0000_s1044" type="#_x0000_t202" style="visibility:visible;position:absolute;margin-left:-55.5pt;margin-top:546.2pt;width:691.4pt;height:46.0pt;z-index:251693056;mso-position-horizontal:absolute;mso-position-horizontal-relative:margin;mso-position-vertical:absolute;mso-position-vertical-relative:line;mso-wrap-distance-left:12.0pt;mso-wrap-distance-top:12.0pt;mso-wrap-distance-right:12.0pt;mso-wrap-distance-bottom:12.0pt;">
-                <v:fill on="f"/>
-                <v:stroke on="f" weight="1.0pt" dashstyle="solid" endcap="flat" miterlimit="400.0%" joinstyle="miter" linestyle="single" startarrow="none" startarrowwidth="medium" startarrowlength="medium" endarrow="none" endarrowwidth="medium" endarrowlength="medium"/>
-                <v:textbox>
-                  <w:txbxContent>
-                    <w:p>
-                      <w:pPr>
-                        <w:pStyle w:val="Title"/>
-                      </w:pPr>
-                      <w:r>
-                        <w:rPr>
-                          <w:rFonts w:ascii="Arial Unicode MS" w:cs="Arial Unicode MS" w:hAnsi="Arial Unicode MS" w:eastAsia="Arial Unicode MS"/>
-                          <w:b w:val="0"/>
-                          <w:bCs w:val="0"/>
-                          <w:i w:val="0"/>
-                          <w:iCs w:val="0"/>
-                          <w:outline w:val="0"/>
-                          <w:color w:val="017000"/>
-                          <w:sz w:val="52"/>
-                          <w:szCs w:val="52"/>
-                          <w:rtl w:val="0"/>
-                          <w:lang w:val="en-US"/>
-                          <w14:textFill>
-                            <w14:solidFill>
-                              <w14:srgbClr w14:val="017100"/>
-                            </w14:solidFill>
-                          </w14:textFill>
-                        </w:rPr>
-                        <w:t>Free</w:t>
-                      </w:r>
-                      <w:r>
-                        <w:rPr>
-                          <w:rFonts w:ascii="Arial Unicode MS" w:cs="Arial Unicode MS" w:hAnsi="Arial Unicode MS" w:eastAsia="Arial Unicode MS"/>
-                          <w:b w:val="0"/>
-                          <w:bCs w:val="0"/>
-                          <w:i w:val="0"/>
-                          <w:iCs w:val="0"/>
-                          <w:outline w:val="0"/>
-                          <w:color w:val="99b859"/>
-                          <w:sz w:val="52"/>
-                          <w:szCs w:val="52"/>
-                          <w:rtl w:val="0"/>
-                          <w:lang w:val="en-US"/>
-                          <w14:textFill>
-                            <w14:solidFill>
-                              <w14:srgbClr w14:val="9AB85A"/>
-                            </w14:solidFill>
-                          </w14:textFill>
-                        </w:rPr>
-                        <w:t xml:space="preserve"> for all registered HPQC College students</w:t>
-                      </w:r>
-                    </w:p>
-                  </w:txbxContent>
-                </v:textbox>
-                <w10:wrap type="none" side="bothSides" anchorx="margin"/>
-              </v:shape>
-            </w:pict>
-          </mc:Fallback>
-        </mc:AlternateContent>
-      </w:r>
-      <w:r>
-        <mc:AlternateContent>
-          <mc:Choice Requires="wps">
-            <w:drawing xmlns:a="http://schemas.openxmlformats.org/drawingml/2006/main">
               <wp:anchor distT="152400" distB="152400" distL="152400" distR="152400" simplePos="0" relativeHeight="251666432" behindDoc="0" locked="0" layoutInCell="1" allowOverlap="1">
                 <wp:simplePos x="0" y="0"/>
                 <wp:positionH relativeFrom="margin">
@@ -3098,7 +2535,7 @@
                 <wp:extent cx="1784581" cy="370282"/>
                 <wp:effectExtent l="0" t="0" r="0" b="0"/>
                 <wp:wrapNone/>
-                <wp:docPr id="1073741855" name="officeArt object"/>
+                <wp:docPr id="1073741850" name="officeArt object"/>
                 <wp:cNvGraphicFramePr/>
                 <a:graphic xmlns:a="http://schemas.openxmlformats.org/drawingml/2006/main">
                   <a:graphicData uri="http://schemas.microsoft.com/office/word/2010/wordprocessingShape">
@@ -3151,7 +2588,7 @@
           </mc:Choice>
           <mc:Fallback>
             <w:pict>
-              <v:shape id="_x0000_s1045" type="#_x0000_t202" style="visibility:visible;position:absolute;margin-left:51.1pt;margin-top:344.2pt;width:140.5pt;height:29.2pt;z-index:251666432;mso-position-horizontal:absolute;mso-position-horizontal-relative:margin;mso-position-vertical:absolute;mso-position-vertical-relative:line;mso-wrap-distance-left:12.0pt;mso-wrap-distance-top:12.0pt;mso-wrap-distance-right:12.0pt;mso-wrap-distance-bottom:12.0pt;">
+              <v:shape id="_x0000_s1042" type="#_x0000_t202" style="visibility:visible;position:absolute;margin-left:51.1pt;margin-top:344.2pt;width:140.5pt;height:29.2pt;z-index:251666432;mso-position-horizontal:absolute;mso-position-horizontal-relative:margin;mso-position-vertical:absolute;mso-position-vertical-relative:line;mso-wrap-distance-left:12.0pt;mso-wrap-distance-top:12.0pt;mso-wrap-distance-right:12.0pt;mso-wrap-distance-bottom:12.0pt;">
                 <v:fill on="f"/>
                 <v:stroke on="f" weight="1.0pt" dashstyle="solid" endcap="flat" miterlimit="400.0%" joinstyle="miter" linestyle="single" startarrow="none" startarrowwidth="medium" startarrowlength="medium" endarrow="none" endarrowwidth="medium" endarrowlength="medium"/>
                 <v:textbox>
@@ -3196,7 +2633,7 @@
                 <wp:extent cx="2850738" cy="370282"/>
                 <wp:effectExtent l="0" t="0" r="0" b="0"/>
                 <wp:wrapNone/>
-                <wp:docPr id="1073741856" name="officeArt object"/>
+                <wp:docPr id="1073741851" name="officeArt object"/>
                 <wp:cNvGraphicFramePr/>
                 <a:graphic xmlns:a="http://schemas.openxmlformats.org/drawingml/2006/main">
                   <a:graphicData uri="http://schemas.microsoft.com/office/word/2010/wordprocessingShape">
@@ -3265,7 +2702,7 @@
           </mc:Choice>
           <mc:Fallback>
             <w:pict>
-              <v:shape id="_x0000_s1046" style="visibility:visible;position:absolute;margin-left:-17.8pt;margin-top:346.2pt;width:224.5pt;height:29.2pt;z-index:251660288;mso-position-horizontal:absolute;mso-position-horizontal-relative:margin;mso-position-vertical:absolute;mso-position-vertical-relative:line;mso-wrap-distance-left:12.0pt;mso-wrap-distance-top:12.0pt;mso-wrap-distance-right:12.0pt;mso-wrap-distance-bottom:12.0pt;" coordorigin="0,0" coordsize="21600,21600" path="M 39,0 L 0,21432 L 20363,21600 L 21600,0 L 39,0 X E">
+              <v:shape id="_x0000_s1043" style="visibility:visible;position:absolute;margin-left:-17.8pt;margin-top:346.2pt;width:224.5pt;height:29.2pt;z-index:251660288;mso-position-horizontal:absolute;mso-position-horizontal-relative:margin;mso-position-vertical:absolute;mso-position-vertical-relative:line;mso-wrap-distance-left:12.0pt;mso-wrap-distance-top:12.0pt;mso-wrap-distance-right:12.0pt;mso-wrap-distance-bottom:12.0pt;" coordorigin="0,0" coordsize="21600,21600" path="M 39,0 L 0,21432 L 20363,21600 L 21600,0 L 39,0 X E">
                 <v:fill color="#9AB85A" opacity="100.0%" type="solid"/>
                 <v:stroke on="f" weight="1.0pt" dashstyle="solid" endcap="flat" miterlimit="400.0%" joinstyle="miter" linestyle="single" startarrow="none" startarrowwidth="medium" startarrowlength="medium" endarrow="none" endarrowwidth="medium" endarrowlength="medium"/>
                 <w10:wrap type="none" side="bothSides" anchorx="margin"/>
@@ -3289,7 +2726,7 @@
                 <wp:extent cx="3175000" cy="517193"/>
                 <wp:effectExtent l="0" t="0" r="0" b="0"/>
                 <wp:wrapNone/>
-                <wp:docPr id="1073741857" name="officeArt object"/>
+                <wp:docPr id="1073741852" name="officeArt object"/>
                 <wp:cNvGraphicFramePr/>
                 <a:graphic xmlns:a="http://schemas.openxmlformats.org/drawingml/2006/main">
                   <a:graphicData uri="http://schemas.microsoft.com/office/word/2010/wordprocessingShape">
@@ -3370,7 +2807,7 @@
           </mc:Choice>
           <mc:Fallback>
             <w:pict>
-              <v:shape id="_x0000_s1047" type="#_x0000_t202" style="visibility:visible;position:absolute;margin-left:170.2pt;margin-top:130.4pt;width:250.0pt;height:40.7pt;z-index:251686912;mso-position-horizontal:absolute;mso-position-horizontal-relative:margin;mso-position-vertical:absolute;mso-position-vertical-relative:line;mso-wrap-distance-left:12.0pt;mso-wrap-distance-top:12.0pt;mso-wrap-distance-right:12.0pt;mso-wrap-distance-bottom:12.0pt;">
+              <v:shape id="_x0000_s1044" type="#_x0000_t202" style="visibility:visible;position:absolute;margin-left:170.2pt;margin-top:130.4pt;width:250.0pt;height:40.7pt;z-index:251686912;mso-position-horizontal:absolute;mso-position-horizontal-relative:margin;mso-position-vertical:absolute;mso-position-vertical-relative:line;mso-wrap-distance-left:12.0pt;mso-wrap-distance-top:12.0pt;mso-wrap-distance-right:12.0pt;mso-wrap-distance-bottom:12.0pt;">
                 <v:fill on="f"/>
                 <v:stroke on="f" weight="1.0pt" dashstyle="solid" endcap="flat" miterlimit="400.0%" joinstyle="miter" linestyle="single" startarrow="none" startarrowwidth="medium" startarrowlength="medium" endarrow="none" endarrowwidth="medium" endarrowlength="medium"/>
                 <v:textbox>
@@ -3441,19 +2878,19 @@
             <wp:extent cx="1404030" cy="1404174"/>
             <wp:effectExtent l="0" t="0" r="0" b="0"/>
             <wp:wrapNone/>
-            <wp:docPr id="1073741858" name="officeArt object"/>
+            <wp:docPr id="1073741853" name="officeArt object"/>
             <wp:cNvGraphicFramePr/>
             <a:graphic xmlns:a="http://schemas.openxmlformats.org/drawingml/2006/main">
               <a:graphicData uri="http://schemas.openxmlformats.org/drawingml/2006/picture">
                 <pic:pic xmlns:pic="http://schemas.openxmlformats.org/drawingml/2006/picture">
                   <pic:nvPicPr>
-                    <pic:cNvPr id="1073741858" name="EvanBrowning.png"/>
+                    <pic:cNvPr id="1073741853" name="EvanBrowning.png"/>
                     <pic:cNvPicPr>
                       <a:picLocks noChangeAspect="1"/>
                     </pic:cNvPicPr>
                   </pic:nvPicPr>
                   <pic:blipFill>
-                    <a:blip r:embed="rId14">
+                    <a:blip r:embed="rId13">
                       <a:extLst/>
                     </a:blip>
                     <a:srcRect l="161" t="0" r="0" b="5406"/>
@@ -3557,7 +2994,7 @@
                 <wp:extent cx="748017" cy="368613"/>
                 <wp:effectExtent l="0" t="0" r="0" b="0"/>
                 <wp:wrapNone/>
-                <wp:docPr id="1073741859" name="officeArt object"/>
+                <wp:docPr id="1073741854" name="officeArt object"/>
                 <wp:cNvGraphicFramePr/>
                 <a:graphic xmlns:a="http://schemas.openxmlformats.org/drawingml/2006/main">
                   <a:graphicData uri="http://schemas.microsoft.com/office/word/2010/wordprocessingShape">
@@ -3624,7 +3061,7 @@
           </mc:Choice>
           <mc:Fallback>
             <w:pict>
-              <v:shape id="_x0000_s1048" type="#_x0000_t202" style="visibility:visible;position:absolute;margin-left:208.5pt;margin-top:105.2pt;width:58.9pt;height:29.0pt;z-index:251670528;mso-position-horizontal:absolute;mso-position-horizontal-relative:margin;mso-position-vertical:absolute;mso-position-vertical-relative:line;mso-wrap-distance-left:12.0pt;mso-wrap-distance-top:12.0pt;mso-wrap-distance-right:12.0pt;mso-wrap-distance-bottom:12.0pt;">
+              <v:shape id="_x0000_s1045" type="#_x0000_t202" style="visibility:visible;position:absolute;margin-left:208.5pt;margin-top:105.2pt;width:58.9pt;height:29.0pt;z-index:251670528;mso-position-horizontal:absolute;mso-position-horizontal-relative:margin;mso-position-vertical:absolute;mso-position-vertical-relative:line;mso-wrap-distance-left:12.0pt;mso-wrap-distance-top:12.0pt;mso-wrap-distance-right:12.0pt;mso-wrap-distance-bottom:12.0pt;">
                 <v:fill on="f"/>
                 <v:stroke on="f" weight="1.0pt" dashstyle="solid" endcap="flat" miterlimit="400.0%" joinstyle="miter" linestyle="single" startarrow="none" startarrowwidth="medium" startarrowlength="medium" endarrow="none" endarrowwidth="medium" endarrowlength="medium"/>
                 <v:textbox>
@@ -3676,19 +3113,19 @@
             <wp:extent cx="1655841" cy="767897"/>
             <wp:effectExtent l="0" t="0" r="0" b="0"/>
             <wp:wrapNone/>
-            <wp:docPr id="1073741860" name="officeArt object"/>
+            <wp:docPr id="1073741855" name="officeArt object"/>
             <wp:cNvGraphicFramePr/>
             <a:graphic xmlns:a="http://schemas.openxmlformats.org/drawingml/2006/main">
               <a:graphicData uri="http://schemas.openxmlformats.org/drawingml/2006/picture">
                 <pic:pic xmlns:pic="http://schemas.openxmlformats.org/drawingml/2006/picture">
                   <pic:nvPicPr>
-                    <pic:cNvPr id="1073741860" name="pasted-image.tiff"/>
+                    <pic:cNvPr id="1073741855" name="pasted-image.tiff"/>
                     <pic:cNvPicPr>
                       <a:picLocks noChangeAspect="1"/>
                     </pic:cNvPicPr>
                   </pic:nvPicPr>
                   <pic:blipFill>
-                    <a:blip r:embed="rId15">
+                    <a:blip r:embed="rId14">
                       <a:extLst/>
                     </a:blip>
                     <a:srcRect l="0" t="0" r="0" b="0"/>
@@ -3731,7 +3168,7 @@
                 <wp:extent cx="2635222" cy="370282"/>
                 <wp:effectExtent l="0" t="0" r="0" b="0"/>
                 <wp:wrapNone/>
-                <wp:docPr id="1073741861" name="officeArt object"/>
+                <wp:docPr id="1073741856" name="officeArt object"/>
                 <wp:cNvGraphicFramePr/>
                 <a:graphic xmlns:a="http://schemas.openxmlformats.org/drawingml/2006/main">
                   <a:graphicData uri="http://schemas.microsoft.com/office/word/2010/wordprocessingShape">
@@ -3800,7 +3237,7 @@
           </mc:Choice>
           <mc:Fallback>
             <w:pict>
-              <v:shape id="_x0000_s1049" style="visibility:visible;position:absolute;margin-left:266.1pt;margin-top:104.3pt;width:207.5pt;height:29.2pt;z-index:251662336;mso-position-horizontal:absolute;mso-position-horizontal-relative:margin;mso-position-vertical:absolute;mso-position-vertical-relative:line;mso-wrap-distance-left:12.0pt;mso-wrap-distance-top:12.0pt;mso-wrap-distance-right:12.0pt;mso-wrap-distance-bottom:12.0pt;flip:x;" coordorigin="0,0" coordsize="21600,21600" path="M 39,0 L 0,21432 L 20363,21600 L 21600,0 L 39,0 X E">
+              <v:shape id="_x0000_s1046" style="visibility:visible;position:absolute;margin-left:266.1pt;margin-top:104.3pt;width:207.5pt;height:29.2pt;z-index:251662336;mso-position-horizontal:absolute;mso-position-horizontal-relative:margin;mso-position-vertical:absolute;mso-position-vertical-relative:line;mso-wrap-distance-left:12.0pt;mso-wrap-distance-top:12.0pt;mso-wrap-distance-right:12.0pt;mso-wrap-distance-bottom:12.0pt;flip:x;" coordorigin="0,0" coordsize="21600,21600" path="M 39,0 L 0,21432 L 20363,21600 L 21600,0 L 39,0 X E">
                 <v:fill color="#9AB85A" opacity="100.0%" type="solid"/>
                 <v:stroke on="f" weight="1.0pt" dashstyle="solid" endcap="flat" miterlimit="400.0%" joinstyle="miter" linestyle="single" startarrow="none" startarrowwidth="medium" startarrowlength="medium" endarrow="none" endarrowwidth="medium" endarrowlength="medium"/>
                 <w10:wrap type="none" side="bothSides" anchorx="margin"/>
@@ -3832,7 +3269,7 @@
                     <wp:lineTo x="0" y="0"/>
                   </wp:wrapPolygon>
                 </wp:wrapThrough>
-                <wp:docPr id="1073741862" name="officeArt object"/>
+                <wp:docPr id="1073741857" name="officeArt object"/>
                 <wp:cNvGraphicFramePr/>
                 <a:graphic xmlns:a="http://schemas.openxmlformats.org/drawingml/2006/main">
                   <a:graphicData uri="http://schemas.microsoft.com/office/word/2010/wordprocessingShape">
@@ -3890,7 +3327,7 @@
           </mc:Choice>
           <mc:Fallback>
             <w:pict>
-              <v:shape id="_x0000_s1050" type="#_x0000_t202" style="visibility:visible;position:absolute;margin-left:283.6pt;margin-top:104.1pt;width:151.8pt;height:31.3pt;z-index:251663360;mso-position-horizontal:absolute;mso-position-horizontal-relative:margin;mso-position-vertical:absolute;mso-position-vertical-relative:line;mso-wrap-distance-left:12.0pt;mso-wrap-distance-top:12.0pt;mso-wrap-distance-right:12.0pt;mso-wrap-distance-bottom:12.0pt;">
+              <v:shape id="_x0000_s1047" type="#_x0000_t202" style="visibility:visible;position:absolute;margin-left:283.6pt;margin-top:104.1pt;width:151.8pt;height:31.3pt;z-index:251663360;mso-position-horizontal:absolute;mso-position-horizontal-relative:margin;mso-position-vertical:absolute;mso-position-vertical-relative:line;mso-wrap-distance-left:12.0pt;mso-wrap-distance-top:12.0pt;mso-wrap-distance-right:12.0pt;mso-wrap-distance-bottom:12.0pt;">
                 <v:fill on="f"/>
                 <v:stroke on="f" weight="1.0pt" dashstyle="solid" endcap="flat" miterlimit="400.0%" joinstyle="miter" linestyle="single" startarrow="none" startarrowwidth="medium" startarrowlength="medium" endarrow="none" endarrowwidth="medium" endarrowlength="medium"/>
                 <v:textbox>
@@ -3935,7 +3372,7 @@
                 <wp:extent cx="1969633" cy="370282"/>
                 <wp:effectExtent l="0" t="0" r="0" b="0"/>
                 <wp:wrapNone/>
-                <wp:docPr id="1073741863" name="officeArt object"/>
+                <wp:docPr id="1073741858" name="officeArt object"/>
                 <wp:cNvGraphicFramePr/>
                 <a:graphic xmlns:a="http://schemas.openxmlformats.org/drawingml/2006/main">
                   <a:graphicData uri="http://schemas.microsoft.com/office/word/2010/wordprocessingShape">
@@ -3988,7 +3425,7 @@
           </mc:Choice>
           <mc:Fallback>
             <w:pict>
-              <v:shape id="_x0000_s1051" type="#_x0000_t202" style="visibility:visible;position:absolute;margin-left:54.9pt;margin-top:184.1pt;width:155.1pt;height:29.2pt;z-index:251687936;mso-position-horizontal:absolute;mso-position-horizontal-relative:margin;mso-position-vertical:absolute;mso-position-vertical-relative:line;mso-wrap-distance-left:12.0pt;mso-wrap-distance-top:12.0pt;mso-wrap-distance-right:12.0pt;mso-wrap-distance-bottom:12.0pt;">
+              <v:shape id="_x0000_s1048" type="#_x0000_t202" style="visibility:visible;position:absolute;margin-left:54.9pt;margin-top:184.1pt;width:155.1pt;height:29.2pt;z-index:251687936;mso-position-horizontal:absolute;mso-position-horizontal-relative:margin;mso-position-vertical:absolute;mso-position-vertical-relative:line;mso-wrap-distance-left:12.0pt;mso-wrap-distance-top:12.0pt;mso-wrap-distance-right:12.0pt;mso-wrap-distance-bottom:12.0pt;">
                 <v:fill on="f"/>
                 <v:stroke on="f" weight="1.0pt" dashstyle="solid" endcap="flat" miterlimit="400.0%" joinstyle="miter" linestyle="single" startarrow="none" startarrowwidth="medium" startarrowlength="medium" endarrow="none" endarrowwidth="medium" endarrowlength="medium"/>
                 <v:textbox>
@@ -4022,18 +3459,485 @@
         <mc:AlternateContent>
           <mc:Choice Requires="wps">
             <w:drawing xmlns:a="http://schemas.openxmlformats.org/drawingml/2006/main">
+              <wp:anchor distT="152400" distB="152400" distL="152400" distR="152400" simplePos="0" relativeHeight="251694080" behindDoc="0" locked="0" layoutInCell="1" allowOverlap="1">
+                <wp:simplePos x="0" y="0"/>
+                <wp:positionH relativeFrom="margin">
+                  <wp:posOffset>3021818</wp:posOffset>
+                </wp:positionH>
+                <wp:positionV relativeFrom="line">
+                  <wp:posOffset>3737532</wp:posOffset>
+                </wp:positionV>
+                <wp:extent cx="2295210" cy="517193"/>
+                <wp:effectExtent l="0" t="0" r="0" b="0"/>
+                <wp:wrapNone/>
+                <wp:docPr id="1073741859" name="officeArt object"/>
+                <wp:cNvGraphicFramePr/>
+                <a:graphic xmlns:a="http://schemas.openxmlformats.org/drawingml/2006/main">
+                  <a:graphicData uri="http://schemas.microsoft.com/office/word/2010/wordprocessingShape">
+                    <wps:wsp>
+                      <wps:cNvSpPr txBox="1"/>
+                      <wps:spPr>
+                        <a:xfrm>
+                          <a:off x="0" y="0"/>
+                          <a:ext cx="2295210" cy="517193"/>
+                        </a:xfrm>
+                        <a:prstGeom prst="rect">
+                          <a:avLst/>
+                        </a:prstGeom>
+                        <a:noFill/>
+                        <a:ln w="12700" cap="flat">
+                          <a:noFill/>
+                          <a:miter lim="400000"/>
+                        </a:ln>
+                        <a:effectLst/>
+                        <a:extLst>
+                          <a:ext uri="{C572A759-6A51-4108-AA02-DFA0A04FC94B}">
+                            <ma14:wrappingTextBoxFlag xmlns:ma14="http://schemas.microsoft.com/office/mac/drawingml/2011/main" val="1"/>
+                          </a:ext>
+                        </a:extLst>
+                      </wps:spPr>
+                      <wps:txbx>
+                        <w:txbxContent>
+                          <w:p>
+                            <w:pPr>
+                              <w:pStyle w:val="Default"/>
+                              <w:jc w:val="right"/>
+                            </w:pPr>
+                            <w:r>
+                              <w:rPr>
+                                <w:rFonts w:ascii="Arial Unicode MS" w:cs="Arial Unicode MS" w:hAnsi="Arial Unicode MS" w:eastAsia="Arial Unicode MS"/>
+                                <w:b w:val="0"/>
+                                <w:bCs w:val="0"/>
+                                <w:i w:val="0"/>
+                                <w:iCs w:val="0"/>
+                                <w:rtl w:val="0"/>
+                                <w:lang w:val="en-US"/>
+                              </w:rPr>
+                              <w:t>BSc University of Waterloo</w:t>
+                            </w:r>
+                          </w:p>
+                          <w:p>
+                            <w:pPr>
+                              <w:pStyle w:val="Default"/>
+                              <w:jc w:val="right"/>
+                            </w:pPr>
+                            <w:r>
+                              <w:rPr>
+                                <w:rFonts w:ascii="Arial Unicode MS" w:cs="Arial Unicode MS" w:hAnsi="Arial Unicode MS" w:eastAsia="Arial Unicode MS"/>
+                                <w:b w:val="0"/>
+                                <w:bCs w:val="0"/>
+                                <w:i w:val="0"/>
+                                <w:iCs w:val="0"/>
+                                <w:rtl w:val="0"/>
+                                <w:lang w:val="en-US"/>
+                              </w:rPr>
+                              <w:t>Software Engineer at Google</w:t>
+                            </w:r>
+                          </w:p>
+                        </w:txbxContent>
+                      </wps:txbx>
+                      <wps:bodyPr wrap="square" lIns="50800" tIns="50800" rIns="50800" bIns="50800" numCol="1" anchor="t">
+                        <a:noAutofit/>
+                      </wps:bodyPr>
+                    </wps:wsp>
+                  </a:graphicData>
+                </a:graphic>
+              </wp:anchor>
+            </w:drawing>
+          </mc:Choice>
+          <mc:Fallback>
+            <w:pict>
+              <v:shape id="_x0000_s1049" type="#_x0000_t202" style="visibility:visible;position:absolute;margin-left:237.9pt;margin-top:294.3pt;width:180.7pt;height:40.7pt;z-index:251694080;mso-position-horizontal:absolute;mso-position-horizontal-relative:margin;mso-position-vertical:absolute;mso-position-vertical-relative:line;mso-wrap-distance-left:12.0pt;mso-wrap-distance-top:12.0pt;mso-wrap-distance-right:12.0pt;mso-wrap-distance-bottom:12.0pt;">
+                <v:fill on="f"/>
+                <v:stroke on="f" weight="1.0pt" dashstyle="solid" endcap="flat" miterlimit="400.0%" joinstyle="miter" linestyle="single" startarrow="none" startarrowwidth="medium" startarrowlength="medium" endarrow="none" endarrowwidth="medium" endarrowlength="medium"/>
+                <v:textbox>
+                  <w:txbxContent>
+                    <w:p>
+                      <w:pPr>
+                        <w:pStyle w:val="Default"/>
+                        <w:jc w:val="right"/>
+                      </w:pPr>
+                      <w:r>
+                        <w:rPr>
+                          <w:rFonts w:ascii="Arial Unicode MS" w:cs="Arial Unicode MS" w:hAnsi="Arial Unicode MS" w:eastAsia="Arial Unicode MS"/>
+                          <w:b w:val="0"/>
+                          <w:bCs w:val="0"/>
+                          <w:i w:val="0"/>
+                          <w:iCs w:val="0"/>
+                          <w:rtl w:val="0"/>
+                          <w:lang w:val="en-US"/>
+                        </w:rPr>
+                        <w:t>BSc University of Waterloo</w:t>
+                      </w:r>
+                    </w:p>
+                    <w:p>
+                      <w:pPr>
+                        <w:pStyle w:val="Default"/>
+                        <w:jc w:val="right"/>
+                      </w:pPr>
+                      <w:r>
+                        <w:rPr>
+                          <w:rFonts w:ascii="Arial Unicode MS" w:cs="Arial Unicode MS" w:hAnsi="Arial Unicode MS" w:eastAsia="Arial Unicode MS"/>
+                          <w:b w:val="0"/>
+                          <w:bCs w:val="0"/>
+                          <w:i w:val="0"/>
+                          <w:iCs w:val="0"/>
+                          <w:rtl w:val="0"/>
+                          <w:lang w:val="en-US"/>
+                        </w:rPr>
+                        <w:t>Software Engineer at Google</w:t>
+                      </w:r>
+                    </w:p>
+                  </w:txbxContent>
+                </v:textbox>
+                <w10:wrap type="none" side="bothSides" anchorx="margin"/>
+              </v:shape>
+            </w:pict>
+          </mc:Fallback>
+        </mc:AlternateContent>
+      </w:r>
+      <w:r>
+        <mc:AlternateContent>
+          <mc:Choice Requires="wps">
+            <w:drawing xmlns:a="http://schemas.openxmlformats.org/drawingml/2006/main">
+              <wp:anchor distT="152400" distB="152400" distL="152400" distR="152400" simplePos="0" relativeHeight="251696128" behindDoc="0" locked="0" layoutInCell="1" allowOverlap="1">
+                <wp:simplePos x="0" y="0"/>
+                <wp:positionH relativeFrom="margin">
+                  <wp:posOffset>3522203</wp:posOffset>
+                </wp:positionH>
+                <wp:positionV relativeFrom="line">
+                  <wp:posOffset>3403732</wp:posOffset>
+                </wp:positionV>
+                <wp:extent cx="1965749" cy="406713"/>
+                <wp:effectExtent l="0" t="0" r="0" b="0"/>
+                <wp:wrapNone/>
+                <wp:docPr id="1073741860" name="officeArt object"/>
+                <wp:cNvGraphicFramePr/>
+                <a:graphic xmlns:a="http://schemas.openxmlformats.org/drawingml/2006/main">
+                  <a:graphicData uri="http://schemas.microsoft.com/office/word/2010/wordprocessingShape">
+                    <wps:wsp>
+                      <wps:cNvSpPr txBox="1"/>
+                      <wps:spPr>
+                        <a:xfrm>
+                          <a:off x="0" y="0"/>
+                          <a:ext cx="1965749" cy="406713"/>
+                        </a:xfrm>
+                        <a:prstGeom prst="rect">
+                          <a:avLst/>
+                        </a:prstGeom>
+                        <a:noFill/>
+                        <a:ln w="12700" cap="flat">
+                          <a:noFill/>
+                          <a:miter lim="400000"/>
+                        </a:ln>
+                        <a:effectLst/>
+                        <a:extLst>
+                          <a:ext uri="{C572A759-6A51-4108-AA02-DFA0A04FC94B}">
+                            <ma14:wrappingTextBoxFlag xmlns:ma14="http://schemas.microsoft.com/office/mac/drawingml/2011/main" val="1"/>
+                          </a:ext>
+                        </a:extLst>
+                      </wps:spPr>
+                      <wps:txbx>
+                        <w:txbxContent>
+                          <w:p>
+                            <w:pPr>
+                              <w:pStyle w:val="Heading"/>
+                            </w:pPr>
+                            <w:r>
+                              <w:rPr>
+                                <w:rFonts w:ascii="Arial Unicode MS" w:cs="Arial Unicode MS" w:hAnsi="Arial Unicode MS" w:eastAsia="Arial Unicode MS"/>
+                                <w:b w:val="0"/>
+                                <w:bCs w:val="0"/>
+                                <w:i w:val="0"/>
+                                <w:iCs w:val="0"/>
+                                <w:sz w:val="32"/>
+                                <w:szCs w:val="32"/>
+                                <w:rtl w:val="0"/>
+                                <w:lang w:val="en-US"/>
+                              </w:rPr>
+                              <w:t>Leonard Zgrablic</w:t>
+                            </w:r>
+                          </w:p>
+                        </w:txbxContent>
+                      </wps:txbx>
+                      <wps:bodyPr wrap="square" lIns="50800" tIns="50800" rIns="50800" bIns="50800" numCol="1" anchor="t">
+                        <a:noAutofit/>
+                      </wps:bodyPr>
+                    </wps:wsp>
+                  </a:graphicData>
+                </a:graphic>
+              </wp:anchor>
+            </w:drawing>
+          </mc:Choice>
+          <mc:Fallback>
+            <w:pict>
+              <v:shape id="_x0000_s1050" type="#_x0000_t202" style="visibility:visible;position:absolute;margin-left:277.3pt;margin-top:268.0pt;width:154.8pt;height:32.0pt;z-index:251696128;mso-position-horizontal:absolute;mso-position-horizontal-relative:margin;mso-position-vertical:absolute;mso-position-vertical-relative:line;mso-wrap-distance-left:12.0pt;mso-wrap-distance-top:12.0pt;mso-wrap-distance-right:12.0pt;mso-wrap-distance-bottom:12.0pt;">
+                <v:fill on="f"/>
+                <v:stroke on="f" weight="1.0pt" dashstyle="solid" endcap="flat" miterlimit="400.0%" joinstyle="miter" linestyle="single" startarrow="none" startarrowwidth="medium" startarrowlength="medium" endarrow="none" endarrowwidth="medium" endarrowlength="medium"/>
+                <v:textbox>
+                  <w:txbxContent>
+                    <w:p>
+                      <w:pPr>
+                        <w:pStyle w:val="Heading"/>
+                      </w:pPr>
+                      <w:r>
+                        <w:rPr>
+                          <w:rFonts w:ascii="Arial Unicode MS" w:cs="Arial Unicode MS" w:hAnsi="Arial Unicode MS" w:eastAsia="Arial Unicode MS"/>
+                          <w:b w:val="0"/>
+                          <w:bCs w:val="0"/>
+                          <w:i w:val="0"/>
+                          <w:iCs w:val="0"/>
+                          <w:sz w:val="32"/>
+                          <w:szCs w:val="32"/>
+                          <w:rtl w:val="0"/>
+                          <w:lang w:val="en-US"/>
+                        </w:rPr>
+                        <w:t>Leonard Zgrablic</w:t>
+                      </w:r>
+                    </w:p>
+                  </w:txbxContent>
+                </v:textbox>
+                <w10:wrap type="none" side="bothSides" anchorx="margin"/>
+              </v:shape>
+            </w:pict>
+          </mc:Fallback>
+        </mc:AlternateContent>
+      </w:r>
+      <w:r>
+        <mc:AlternateContent>
+          <mc:Choice Requires="wps">
+            <w:drawing xmlns:a="http://schemas.openxmlformats.org/drawingml/2006/main">
+              <wp:anchor distT="152400" distB="152400" distL="152400" distR="152400" simplePos="0" relativeHeight="251693056" behindDoc="0" locked="0" layoutInCell="1" allowOverlap="1">
+                <wp:simplePos x="0" y="0"/>
+                <wp:positionH relativeFrom="margin">
+                  <wp:posOffset>-704809</wp:posOffset>
+                </wp:positionH>
+                <wp:positionV relativeFrom="line">
+                  <wp:posOffset>7089521</wp:posOffset>
+                </wp:positionV>
+                <wp:extent cx="8780151" cy="583631"/>
+                <wp:effectExtent l="0" t="0" r="0" b="0"/>
+                <wp:wrapNone/>
+                <wp:docPr id="1073741861" name="officeArt object"/>
+                <wp:cNvGraphicFramePr/>
+                <a:graphic xmlns:a="http://schemas.openxmlformats.org/drawingml/2006/main">
+                  <a:graphicData uri="http://schemas.microsoft.com/office/word/2010/wordprocessingShape">
+                    <wps:wsp>
+                      <wps:cNvSpPr txBox="1"/>
+                      <wps:spPr>
+                        <a:xfrm>
+                          <a:off x="0" y="0"/>
+                          <a:ext cx="8780151" cy="583631"/>
+                        </a:xfrm>
+                        <a:prstGeom prst="rect">
+                          <a:avLst/>
+                        </a:prstGeom>
+                        <a:noFill/>
+                        <a:ln w="12700" cap="flat">
+                          <a:noFill/>
+                          <a:miter lim="400000"/>
+                        </a:ln>
+                        <a:effectLst/>
+                      </wps:spPr>
+                      <wps:txbx>
+                        <w:txbxContent>
+                          <w:p>
+                            <w:pPr>
+                              <w:pStyle w:val="Title"/>
+                            </w:pPr>
+                            <w:r>
+                              <w:rPr>
+                                <w:rFonts w:ascii="Arial Unicode MS" w:cs="Arial Unicode MS" w:hAnsi="Arial Unicode MS" w:eastAsia="Arial Unicode MS"/>
+                                <w:b w:val="0"/>
+                                <w:bCs w:val="0"/>
+                                <w:i w:val="0"/>
+                                <w:iCs w:val="0"/>
+                                <w:outline w:val="0"/>
+                                <w:color w:val="017000"/>
+                                <w:sz w:val="52"/>
+                                <w:szCs w:val="52"/>
+                                <w:rtl w:val="0"/>
+                                <w:lang w:val="en-US"/>
+                                <w14:textFill>
+                                  <w14:solidFill>
+                                    <w14:srgbClr w14:val="017100"/>
+                                  </w14:solidFill>
+                                </w14:textFill>
+                              </w:rPr>
+                              <w:t>Free</w:t>
+                            </w:r>
+                            <w:r>
+                              <w:rPr>
+                                <w:rFonts w:ascii="Arial Unicode MS" w:cs="Arial Unicode MS" w:hAnsi="Arial Unicode MS" w:eastAsia="Arial Unicode MS"/>
+                                <w:b w:val="0"/>
+                                <w:bCs w:val="0"/>
+                                <w:i w:val="0"/>
+                                <w:iCs w:val="0"/>
+                                <w:outline w:val="0"/>
+                                <w:color w:val="99b859"/>
+                                <w:sz w:val="52"/>
+                                <w:szCs w:val="52"/>
+                                <w:rtl w:val="0"/>
+                                <w:lang w:val="en-US"/>
+                                <w14:textFill>
+                                  <w14:solidFill>
+                                    <w14:srgbClr w14:val="9AB85A"/>
+                                  </w14:solidFill>
+                                </w14:textFill>
+                              </w:rPr>
+                              <w:t xml:space="preserve"> for all registered HPQC College students</w:t>
+                            </w:r>
+                          </w:p>
+                        </w:txbxContent>
+                      </wps:txbx>
+                      <wps:bodyPr wrap="square" lIns="50800" tIns="50800" rIns="50800" bIns="50800" numCol="1" anchor="t">
+                        <a:noAutofit/>
+                      </wps:bodyPr>
+                    </wps:wsp>
+                  </a:graphicData>
+                </a:graphic>
+              </wp:anchor>
+            </w:drawing>
+          </mc:Choice>
+          <mc:Fallback>
+            <w:pict>
+              <v:shape id="_x0000_s1051" type="#_x0000_t202" style="visibility:visible;position:absolute;margin-left:-55.5pt;margin-top:558.2pt;width:691.4pt;height:46.0pt;z-index:251693056;mso-position-horizontal:absolute;mso-position-horizontal-relative:margin;mso-position-vertical:absolute;mso-position-vertical-relative:line;mso-wrap-distance-left:12.0pt;mso-wrap-distance-top:12.0pt;mso-wrap-distance-right:12.0pt;mso-wrap-distance-bottom:12.0pt;">
+                <v:fill on="f"/>
+                <v:stroke on="f" weight="1.0pt" dashstyle="solid" endcap="flat" miterlimit="400.0%" joinstyle="miter" linestyle="single" startarrow="none" startarrowwidth="medium" startarrowlength="medium" endarrow="none" endarrowwidth="medium" endarrowlength="medium"/>
+                <v:textbox>
+                  <w:txbxContent>
+                    <w:p>
+                      <w:pPr>
+                        <w:pStyle w:val="Title"/>
+                      </w:pPr>
+                      <w:r>
+                        <w:rPr>
+                          <w:rFonts w:ascii="Arial Unicode MS" w:cs="Arial Unicode MS" w:hAnsi="Arial Unicode MS" w:eastAsia="Arial Unicode MS"/>
+                          <w:b w:val="0"/>
+                          <w:bCs w:val="0"/>
+                          <w:i w:val="0"/>
+                          <w:iCs w:val="0"/>
+                          <w:outline w:val="0"/>
+                          <w:color w:val="017000"/>
+                          <w:sz w:val="52"/>
+                          <w:szCs w:val="52"/>
+                          <w:rtl w:val="0"/>
+                          <w:lang w:val="en-US"/>
+                          <w14:textFill>
+                            <w14:solidFill>
+                              <w14:srgbClr w14:val="017100"/>
+                            </w14:solidFill>
+                          </w14:textFill>
+                        </w:rPr>
+                        <w:t>Free</w:t>
+                      </w:r>
+                      <w:r>
+                        <w:rPr>
+                          <w:rFonts w:ascii="Arial Unicode MS" w:cs="Arial Unicode MS" w:hAnsi="Arial Unicode MS" w:eastAsia="Arial Unicode MS"/>
+                          <w:b w:val="0"/>
+                          <w:bCs w:val="0"/>
+                          <w:i w:val="0"/>
+                          <w:iCs w:val="0"/>
+                          <w:outline w:val="0"/>
+                          <w:color w:val="99b859"/>
+                          <w:sz w:val="52"/>
+                          <w:szCs w:val="52"/>
+                          <w:rtl w:val="0"/>
+                          <w:lang w:val="en-US"/>
+                          <w14:textFill>
+                            <w14:solidFill>
+                              <w14:srgbClr w14:val="9AB85A"/>
+                            </w14:solidFill>
+                          </w14:textFill>
+                        </w:rPr>
+                        <w:t xml:space="preserve"> for all registered HPQC College students</w:t>
+                      </w:r>
+                    </w:p>
+                  </w:txbxContent>
+                </v:textbox>
+                <w10:wrap type="none" side="bothSides" anchorx="margin"/>
+              </v:shape>
+            </w:pict>
+          </mc:Fallback>
+        </mc:AlternateContent>
+      </w:r>
+      <w:r>
+        <mc:AlternateContent>
+          <mc:Choice Requires="wps">
+            <w:drawing xmlns:a="http://schemas.openxmlformats.org/drawingml/2006/main">
+              <wp:anchor distT="152400" distB="152400" distL="152400" distR="152400" simplePos="0" relativeHeight="251703296" behindDoc="0" locked="0" layoutInCell="1" allowOverlap="1">
+                <wp:simplePos x="0" y="0"/>
+                <wp:positionH relativeFrom="margin">
+                  <wp:posOffset>-907792</wp:posOffset>
+                </wp:positionH>
+                <wp:positionV relativeFrom="line">
+                  <wp:posOffset>6976207</wp:posOffset>
+                </wp:positionV>
+                <wp:extent cx="7832189" cy="0"/>
+                <wp:effectExtent l="0" t="0" r="0" b="0"/>
+                <wp:wrapNone/>
+                <wp:docPr id="1073741862" name="officeArt object"/>
+                <wp:cNvGraphicFramePr/>
+                <a:graphic xmlns:a="http://schemas.openxmlformats.org/drawingml/2006/main">
+                  <a:graphicData uri="http://schemas.microsoft.com/office/word/2010/wordprocessingShape">
+                    <wps:wsp>
+                      <wps:cNvSpPr/>
+                      <wps:spPr>
+                        <a:xfrm>
+                          <a:off x="0" y="0"/>
+                          <a:ext cx="7832189" cy="0"/>
+                        </a:xfrm>
+                        <a:prstGeom prst="line">
+                          <a:avLst/>
+                        </a:prstGeom>
+                        <a:noFill/>
+                        <a:ln w="50800" cap="flat">
+                          <a:solidFill>
+                            <a:schemeClr val="accent3">
+                              <a:hueOff val="362282"/>
+                              <a:satOff val="31803"/>
+                              <a:lumOff val="-18242"/>
+                            </a:schemeClr>
+                          </a:solidFill>
+                          <a:prstDash val="solid"/>
+                          <a:miter lim="400000"/>
+                        </a:ln>
+                        <a:effectLst/>
+                      </wps:spPr>
+                      <wps:bodyPr/>
+                    </wps:wsp>
+                  </a:graphicData>
+                </a:graphic>
+              </wp:anchor>
+            </w:drawing>
+          </mc:Choice>
+          <mc:Fallback>
+            <w:pict>
+              <v:line id="_x0000_s1052" style="visibility:visible;position:absolute;margin-left:-71.5pt;margin-top:549.3pt;width:616.7pt;height:0.0pt;z-index:251703296;mso-position-horizontal:absolute;mso-position-horizontal-relative:margin;mso-position-vertical:absolute;mso-position-vertical-relative:line;mso-wrap-distance-left:12.0pt;mso-wrap-distance-top:12.0pt;mso-wrap-distance-right:12.0pt;mso-wrap-distance-bottom:12.0pt;">
+                <v:fill on="f"/>
+                <v:stroke filltype="solid" color="#1DB100" opacity="100.0%" weight="4.0pt" dashstyle="solid" endcap="flat" miterlimit="400.0%" joinstyle="miter" linestyle="single" startarrow="none" startarrowwidth="medium" startarrowlength="medium" endarrow="none" endarrowwidth="medium" endarrowlength="medium"/>
+                <w10:wrap type="none" side="bothSides" anchorx="margin"/>
+              </v:line>
+            </w:pict>
+          </mc:Fallback>
+        </mc:AlternateContent>
+      </w:r>
+      <w:r>
+        <mc:AlternateContent>
+          <mc:Choice Requires="wps">
+            <w:drawing xmlns:a="http://schemas.openxmlformats.org/drawingml/2006/main">
               <wp:anchor distT="152400" distB="152400" distL="152400" distR="152400" simplePos="0" relativeHeight="251698176" behindDoc="0" locked="0" layoutInCell="1" allowOverlap="1">
                 <wp:simplePos x="0" y="0"/>
                 <wp:positionH relativeFrom="margin">
                   <wp:posOffset>-892163</wp:posOffset>
                 </wp:positionH>
                 <wp:positionV relativeFrom="line">
-                  <wp:posOffset>-59592</wp:posOffset>
+                  <wp:posOffset>-46892</wp:posOffset>
                 </wp:positionV>
                 <wp:extent cx="7778460" cy="0"/>
                 <wp:effectExtent l="0" t="0" r="0" b="0"/>
                 <wp:wrapNone/>
-                <wp:docPr id="1073741864" name="officeArt object"/>
+                <wp:docPr id="1073741863" name="officeArt object"/>
                 <wp:cNvGraphicFramePr/>
                 <a:graphic xmlns:a="http://schemas.openxmlformats.org/drawingml/2006/main">
                   <a:graphicData uri="http://schemas.microsoft.com/office/word/2010/wordprocessingShape">
@@ -4070,7 +3974,7 @@
           </mc:Choice>
           <mc:Fallback>
             <w:pict>
-              <v:line id="_x0000_s1052" style="visibility:visible;position:absolute;margin-left:-70.2pt;margin-top:-4.7pt;width:612.5pt;height:0.0pt;z-index:251698176;mso-position-horizontal:absolute;mso-position-horizontal-relative:margin;mso-position-vertical:absolute;mso-position-vertical-relative:line;mso-wrap-distance-left:12.0pt;mso-wrap-distance-top:12.0pt;mso-wrap-distance-right:12.0pt;mso-wrap-distance-bottom:12.0pt;">
+              <v:line id="_x0000_s1053" style="visibility:visible;position:absolute;margin-left:-70.2pt;margin-top:-3.7pt;width:612.5pt;height:0.0pt;z-index:251698176;mso-position-horizontal:absolute;mso-position-horizontal-relative:margin;mso-position-vertical:absolute;mso-position-vertical-relative:line;mso-wrap-distance-left:12.0pt;mso-wrap-distance-top:12.0pt;mso-wrap-distance-right:12.0pt;mso-wrap-distance-bottom:12.0pt;">
                 <v:fill on="f"/>
                 <v:stroke filltype="solid" color="#1DB100" opacity="100.0%" weight="4.0pt" dashstyle="solid" endcap="flat" miterlimit="400.0%" joinstyle="miter" linestyle="single" startarrow="none" startarrowwidth="medium" startarrowlength="medium" endarrow="none" endarrowwidth="medium" endarrowlength="medium"/>
                 <w10:wrap type="none" side="bothSides" anchorx="margin"/>
@@ -4078,6 +3982,110 @@
             </w:pict>
           </mc:Fallback>
         </mc:AlternateContent>
+      </w:r>
+      <w:r>
+        <w:drawing xmlns:a="http://schemas.openxmlformats.org/drawingml/2006/main">
+          <wp:anchor distT="152400" distB="152400" distL="152400" distR="152400" simplePos="0" relativeHeight="251702272" behindDoc="0" locked="0" layoutInCell="1" allowOverlap="1">
+            <wp:simplePos x="0" y="0"/>
+            <wp:positionH relativeFrom="margin">
+              <wp:posOffset>3217611</wp:posOffset>
+            </wp:positionH>
+            <wp:positionV relativeFrom="line">
+              <wp:posOffset>3797887</wp:posOffset>
+            </wp:positionV>
+            <wp:extent cx="2195483" cy="1372177"/>
+            <wp:effectExtent l="0" t="0" r="0" b="0"/>
+            <wp:wrapNone/>
+            <wp:docPr id="1073741864" name="officeArt object"/>
+            <wp:cNvGraphicFramePr/>
+            <a:graphic xmlns:a="http://schemas.openxmlformats.org/drawingml/2006/main">
+              <a:graphicData uri="http://schemas.openxmlformats.org/drawingml/2006/picture">
+                <pic:pic xmlns:pic="http://schemas.openxmlformats.org/drawingml/2006/picture">
+                  <pic:nvPicPr>
+                    <pic:cNvPr id="1073741864" name="pasted-image.tiff"/>
+                    <pic:cNvPicPr>
+                      <a:picLocks noChangeAspect="1"/>
+                    </pic:cNvPicPr>
+                  </pic:nvPicPr>
+                  <pic:blipFill>
+                    <a:blip r:embed="rId6">
+                      <a:extLst/>
+                    </a:blip>
+                    <a:stretch>
+                      <a:fillRect/>
+                    </a:stretch>
+                  </pic:blipFill>
+                  <pic:spPr>
+                    <a:xfrm>
+                      <a:off x="0" y="0"/>
+                      <a:ext cx="2195483" cy="1372177"/>
+                    </a:xfrm>
+                    <a:prstGeom prst="rect">
+                      <a:avLst/>
+                    </a:prstGeom>
+                    <a:ln w="12700" cap="flat">
+                      <a:noFill/>
+                      <a:miter lim="400000"/>
+                    </a:ln>
+                    <a:effectLst/>
+                  </pic:spPr>
+                </pic:pic>
+              </a:graphicData>
+            </a:graphic>
+          </wp:anchor>
+        </w:drawing>
+      </w:r>
+      <w:r>
+        <w:drawing xmlns:a="http://schemas.openxmlformats.org/drawingml/2006/main">
+          <wp:anchor distT="152400" distB="152400" distL="152400" distR="152400" simplePos="0" relativeHeight="251701248" behindDoc="0" locked="0" layoutInCell="1" allowOverlap="1">
+            <wp:simplePos x="0" y="0"/>
+            <wp:positionH relativeFrom="margin">
+              <wp:posOffset>5308194</wp:posOffset>
+            </wp:positionH>
+            <wp:positionV relativeFrom="line">
+              <wp:posOffset>3274267</wp:posOffset>
+            </wp:positionV>
+            <wp:extent cx="1439110" cy="1238153"/>
+            <wp:effectExtent l="0" t="0" r="0" b="0"/>
+            <wp:wrapNone/>
+            <wp:docPr id="1073741865" name="officeArt object"/>
+            <wp:cNvGraphicFramePr/>
+            <a:graphic xmlns:a="http://schemas.openxmlformats.org/drawingml/2006/main">
+              <a:graphicData uri="http://schemas.openxmlformats.org/drawingml/2006/picture">
+                <pic:pic xmlns:pic="http://schemas.openxmlformats.org/drawingml/2006/picture">
+                  <pic:nvPicPr>
+                    <pic:cNvPr id="1073741865" name="pasted-image.tiff"/>
+                    <pic:cNvPicPr>
+                      <a:picLocks noChangeAspect="1"/>
+                    </pic:cNvPicPr>
+                  </pic:nvPicPr>
+                  <pic:blipFill>
+                    <a:blip r:embed="rId15">
+                      <a:extLst/>
+                    </a:blip>
+                    <a:stretch>
+                      <a:fillRect/>
+                    </a:stretch>
+                  </pic:blipFill>
+                  <pic:spPr>
+                    <a:xfrm>
+                      <a:off x="0" y="0"/>
+                      <a:ext cx="1439110" cy="1238153"/>
+                    </a:xfrm>
+                    <a:prstGeom prst="rect">
+                      <a:avLst/>
+                    </a:prstGeom>
+                    <a:ln w="12700" cap="flat">
+                      <a:noFill/>
+                      <a:miter lim="400000"/>
+                    </a:ln>
+                    <a:effectLst/>
+                  </pic:spPr>
+                </pic:pic>
+              </a:graphicData>
+            </a:graphic>
+          </wp:anchor>
+        </w:drawing>
       </w:r>
       <w:r>
         <mc:AlternateContent>
@@ -4094,7 +4102,7 @@
                 <wp:extent cx="7772400" cy="10196514"/>
                 <wp:effectExtent l="0" t="0" r="0" b="0"/>
                 <wp:wrapNone/>
-                <wp:docPr id="1073741867" name="officeArt object"/>
+                <wp:docPr id="1073741868" name="officeArt object"/>
                 <wp:cNvGraphicFramePr/>
                 <a:graphic xmlns:a="http://schemas.openxmlformats.org/drawingml/2006/main">
                   <a:graphicData uri="http://schemas.microsoft.com/office/word/2010/wordprocessingGroup">
@@ -4109,7 +4117,7 @@
                         </a:xfrm>
                       </wpg:grpSpPr>
                       <wps:wsp>
-                        <wps:cNvPr id="1073741865" name="Shape 1073741865"/>
+                        <wps:cNvPr id="1073741866" name="Shape 1073741866"/>
                         <wps:cNvSpPr/>
                         <wps:spPr>
                           <a:xfrm>
@@ -4149,7 +4157,7 @@
                         </wps:bodyPr>
                       </wps:wsp>
                       <wps:wsp>
-                        <wps:cNvPr id="1073741866" name="Shape 1073741866"/>
+                        <wps:cNvPr id="1073741867" name="Shape 1073741867"/>
                         <wps:cNvSpPr/>
                         <wps:spPr>
                           <a:xfrm>
@@ -4186,9 +4194,9 @@
           </mc:Choice>
           <mc:Fallback>
             <w:pict>
-              <v:group id="_x0000_s1053" style="visibility:visible;position:absolute;margin-left:1.2pt;margin-top:-10.9pt;width:612.0pt;height:802.9pt;z-index:251659264;mso-position-horizontal:absolute;mso-position-horizontal-relative:page;mso-position-vertical:absolute;mso-position-vertical-relative:page;mso-wrap-distance-left:12.0pt;mso-wrap-distance-top:12.0pt;mso-wrap-distance-right:12.0pt;mso-wrap-distance-bottom:12.0pt;" coordorigin="0,0" coordsize="7772400,10196513">
+              <v:group id="_x0000_s1054" style="visibility:visible;position:absolute;margin-left:1.2pt;margin-top:-10.9pt;width:612.0pt;height:802.9pt;z-index:251659264;mso-position-horizontal:absolute;mso-position-horizontal-relative:page;mso-position-vertical:absolute;mso-position-vertical-relative:page;mso-wrap-distance-left:12.0pt;mso-wrap-distance-top:12.0pt;mso-wrap-distance-right:12.0pt;mso-wrap-distance-bottom:12.0pt;" coordorigin="0,0" coordsize="7772400,10196513">
                 <w10:wrap type="none" side="bothSides" anchorx="page" anchory="page"/>
-                <v:rect id="_x0000_s1054" style="position:absolute;left:0;top:0;width:7772400;height:10196513;">
+                <v:rect id="_x0000_s1055" style="position:absolute;left:0;top:0;width:7772400;height:10196513;">
                   <v:fill color="#F7F9F0" opacity="100.0%" type="solid"/>
                   <v:stroke on="f" weight="1.0pt" dashstyle="solid" endcap="flat" miterlimit="400.0%" joinstyle="miter" linestyle="single" startarrow="none" startarrowwidth="medium" startarrowlength="medium" endarrow="none" endarrowwidth="medium" endarrowlength="medium"/>
                   <v:textbox>
@@ -4208,7 +4216,7 @@
                     </w:txbxContent>
                   </v:textbox>
                 </v:rect>
-                <v:rect id="_x0000_s1055" style="position:absolute;left:0;top:0;width:7772400;height:3399656;">
+                <v:rect id="_x0000_s1056" style="position:absolute;left:0;top:0;width:7772400;height:3399656;">
                   <v:fill angle="0fd" focus="100%" color="#FFFFFF" opacity="100.0%" color2="#F7F9F0" o:opacity2="100.0%" type="gradientUnscaled"/>
                   <v:stroke on="f" weight="1.0pt" dashstyle="solid" endcap="flat" miterlimit="400.0%" joinstyle="miter" linestyle="single" startarrow="none" startarrowwidth="medium" startarrowlength="medium" endarrow="none" endarrowwidth="medium" endarrowlength="medium"/>
                 </v:rect>
@@ -4230,13 +4238,13 @@
             <wp:extent cx="7804785" cy="1560957"/>
             <wp:effectExtent l="0" t="0" r="0" b="0"/>
             <wp:wrapNone/>
-            <wp:docPr id="1073741868" name="officeArt object"/>
+            <wp:docPr id="1073741869" name="officeArt object"/>
             <wp:cNvGraphicFramePr/>
             <a:graphic xmlns:a="http://schemas.openxmlformats.org/drawingml/2006/main">
               <a:graphicData uri="http://schemas.openxmlformats.org/drawingml/2006/picture">
                 <pic:pic xmlns:pic="http://schemas.openxmlformats.org/drawingml/2006/picture">
                   <pic:nvPicPr>
-                    <pic:cNvPr id="1073741868" name="pasted-image.tiff"/>
+                    <pic:cNvPr id="1073741869" name="pasted-image.tiff"/>
                     <pic:cNvPicPr>
                       <a:picLocks noChangeAspect="1"/>
                     </pic:cNvPicPr>
@@ -4284,7 +4292,7 @@
                 <wp:extent cx="4353982" cy="454806"/>
                 <wp:effectExtent l="0" t="0" r="0" b="0"/>
                 <wp:wrapNone/>
-                <wp:docPr id="1073741869" name="officeArt object"/>
+                <wp:docPr id="1073741870" name="officeArt object"/>
                 <wp:cNvGraphicFramePr/>
                 <a:graphic xmlns:a="http://schemas.openxmlformats.org/drawingml/2006/main">
                   <a:graphicData uri="http://schemas.microsoft.com/office/word/2010/wordprocessingShape">
@@ -4361,7 +4369,7 @@
           </mc:Choice>
           <mc:Fallback>
             <w:pict>
-              <v:shape id="_x0000_s1056" type="#_x0000_t202" style="visibility:visible;position:absolute;margin-left:150.2pt;margin-top:543.7pt;width:342.8pt;height:35.8pt;z-index:251688960;mso-position-horizontal:absolute;mso-position-horizontal-relative:page;mso-position-vertical:absolute;mso-position-vertical-relative:page;mso-wrap-distance-left:12.0pt;mso-wrap-distance-top:12.0pt;mso-wrap-distance-right:12.0pt;mso-wrap-distance-bottom:12.0pt;">
+              <v:shape id="_x0000_s1057" type="#_x0000_t202" style="visibility:visible;position:absolute;margin-left:150.2pt;margin-top:543.7pt;width:342.8pt;height:35.8pt;z-index:251688960;mso-position-horizontal:absolute;mso-position-horizontal-relative:page;mso-position-vertical:absolute;mso-position-vertical-relative:page;mso-wrap-distance-left:12.0pt;mso-wrap-distance-top:12.0pt;mso-wrap-distance-right:12.0pt;mso-wrap-distance-bottom:12.0pt;">
                 <v:fill on="f"/>
                 <v:stroke on="f" weight="1.0pt" dashstyle="solid" endcap="flat" miterlimit="400.0%" joinstyle="miter" linestyle="single" startarrow="none" startarrowwidth="medium" startarrowlength="medium" endarrow="none" endarrowwidth="medium" endarrowlength="medium"/>
                 <v:textbox>

</xml_diff>

<commit_message>
added higher-res photo of Lenny, and added email address
</commit_message>
<xml_diff>
--- a/lectures/LectureFlyer.docx
+++ b/lectures/LectureFlyer.docx
@@ -22,7 +22,7 @@
                 <wp:extent cx="3978205" cy="583631"/>
                 <wp:effectExtent l="0" t="0" r="0" b="0"/>
                 <wp:wrapNone/>
-                <wp:docPr id="1073741825" name="officeArt object"/>
+                <wp:docPr id="1073741826" name="officeArt object"/>
                 <wp:cNvGraphicFramePr/>
                 <a:graphic xmlns:a="http://schemas.openxmlformats.org/drawingml/2006/main">
                   <a:graphicData uri="http://schemas.microsoft.com/office/word/2010/wordprocessingShape">
@@ -126,7 +126,7 @@
                 <wp:extent cx="1847700" cy="446003"/>
                 <wp:effectExtent l="0" t="0" r="0" b="0"/>
                 <wp:wrapNone/>
-                <wp:docPr id="1073741826" name="officeArt object"/>
+                <wp:docPr id="1073741827" name="officeArt object"/>
                 <wp:cNvGraphicFramePr/>
                 <a:graphic xmlns:a="http://schemas.openxmlformats.org/drawingml/2006/main">
                   <a:graphicData uri="http://schemas.microsoft.com/office/word/2010/wordprocessingShape">
@@ -157,8 +157,6 @@
                             <w:r>
                               <w:rPr>
                                 <w:rFonts w:ascii="Arial" w:hAnsi="Arial"/>
-                                <w:b w:val="1"/>
-                                <w:bCs w:val="1"/>
                                 <w:outline w:val="0"/>
                                 <w:color w:val="5e5e5e"/>
                                 <w:sz w:val="32"/>
@@ -200,8 +198,6 @@
                       <w:r>
                         <w:rPr>
                           <w:rFonts w:ascii="Arial" w:hAnsi="Arial"/>
-                          <w:b w:val="1"/>
-                          <w:bCs w:val="1"/>
                           <w:outline w:val="0"/>
                           <w:color w:val="5e5e5e"/>
                           <w:sz w:val="32"/>
@@ -238,13 +234,13 @@
             <wp:extent cx="1719249" cy="655800"/>
             <wp:effectExtent l="0" t="0" r="0" b="0"/>
             <wp:wrapNone/>
-            <wp:docPr id="1073741827" name="officeArt object"/>
+            <wp:docPr id="1073741828" name="officeArt object"/>
             <wp:cNvGraphicFramePr/>
             <a:graphic xmlns:a="http://schemas.openxmlformats.org/drawingml/2006/main">
               <a:graphicData uri="http://schemas.openxmlformats.org/drawingml/2006/picture">
                 <pic:pic xmlns:pic="http://schemas.openxmlformats.org/drawingml/2006/picture">
                   <pic:nvPicPr>
-                    <pic:cNvPr id="1073741827" name="HPQC_Labs.png"/>
+                    <pic:cNvPr id="1073741828" name="HPQC_Labs.png"/>
                     <pic:cNvPicPr>
                       <a:picLocks noChangeAspect="1"/>
                     </pic:cNvPicPr>
@@ -291,13 +287,13 @@
             <wp:extent cx="2893746" cy="1511982"/>
             <wp:effectExtent l="0" t="0" r="0" b="0"/>
             <wp:wrapNone/>
-            <wp:docPr id="1073741828" name="officeArt object"/>
+            <wp:docPr id="1073741829" name="officeArt object"/>
             <wp:cNvGraphicFramePr/>
             <a:graphic xmlns:a="http://schemas.openxmlformats.org/drawingml/2006/main">
               <a:graphicData uri="http://schemas.openxmlformats.org/drawingml/2006/picture">
                 <pic:pic xmlns:pic="http://schemas.openxmlformats.org/drawingml/2006/picture">
                   <pic:nvPicPr>
-                    <pic:cNvPr id="1073741828" name="pasted-image.tiff"/>
+                    <pic:cNvPr id="1073741829" name="pasted-image.tiff"/>
                     <pic:cNvPicPr>
                       <a:picLocks noChangeAspect="1"/>
                     </pic:cNvPicPr>
@@ -343,13 +339,13 @@
             <wp:extent cx="1360091" cy="530163"/>
             <wp:effectExtent l="0" t="0" r="0" b="0"/>
             <wp:wrapNone/>
-            <wp:docPr id="1073741829" name="officeArt object"/>
+            <wp:docPr id="1073741830" name="officeArt object"/>
             <wp:cNvGraphicFramePr/>
             <a:graphic xmlns:a="http://schemas.openxmlformats.org/drawingml/2006/main">
               <a:graphicData uri="http://schemas.openxmlformats.org/drawingml/2006/picture">
                 <pic:pic xmlns:pic="http://schemas.openxmlformats.org/drawingml/2006/picture">
                   <pic:nvPicPr>
-                    <pic:cNvPr id="1073741829" name="pasted-image.png"/>
+                    <pic:cNvPr id="1073741830" name="pasted-image.png"/>
                     <pic:cNvPicPr>
                       <a:picLocks noChangeAspect="1"/>
                     </pic:cNvPicPr>
@@ -397,7 +393,7 @@
                 <wp:extent cx="2749138" cy="370282"/>
                 <wp:effectExtent l="0" t="0" r="0" b="0"/>
                 <wp:wrapNone/>
-                <wp:docPr id="1073741830" name="officeArt object"/>
+                <wp:docPr id="1073741831" name="officeArt object"/>
                 <wp:cNvGraphicFramePr/>
                 <a:graphic xmlns:a="http://schemas.openxmlformats.org/drawingml/2006/main">
                   <a:graphicData uri="http://schemas.microsoft.com/office/word/2010/wordprocessingShape">
@@ -488,13 +484,13 @@
             <wp:extent cx="2300123" cy="878439"/>
             <wp:effectExtent l="0" t="0" r="0" b="0"/>
             <wp:wrapNone/>
-            <wp:docPr id="1073741831" name="officeArt object"/>
+            <wp:docPr id="1073741832" name="officeArt object"/>
             <wp:cNvGraphicFramePr/>
             <a:graphic xmlns:a="http://schemas.openxmlformats.org/drawingml/2006/main">
               <a:graphicData uri="http://schemas.openxmlformats.org/drawingml/2006/picture">
                 <pic:pic xmlns:pic="http://schemas.openxmlformats.org/drawingml/2006/picture">
                   <pic:nvPicPr>
-                    <pic:cNvPr id="1073741831" name="pasted-image.tiff"/>
+                    <pic:cNvPr id="1073741832" name="pasted-image.tiff"/>
                     <pic:cNvPicPr>
                       <a:picLocks noChangeAspect="1"/>
                     </pic:cNvPicPr>
@@ -542,7 +538,7 @@
                 <wp:extent cx="2585583" cy="370282"/>
                 <wp:effectExtent l="0" t="0" r="0" b="0"/>
                 <wp:wrapNone/>
-                <wp:docPr id="1073741832" name="officeArt object"/>
+                <wp:docPr id="1073741833" name="officeArt object"/>
                 <wp:cNvGraphicFramePr/>
                 <a:graphic xmlns:a="http://schemas.openxmlformats.org/drawingml/2006/main">
                   <a:graphicData uri="http://schemas.microsoft.com/office/word/2010/wordprocessingShape">
@@ -635,7 +631,7 @@
                 <wp:extent cx="8780151" cy="583631"/>
                 <wp:effectExtent l="0" t="0" r="0" b="0"/>
                 <wp:wrapNone/>
-                <wp:docPr id="1073741833" name="officeArt object"/>
+                <wp:docPr id="1073741834" name="officeArt object"/>
                 <wp:cNvGraphicFramePr/>
                 <a:graphic xmlns:a="http://schemas.openxmlformats.org/drawingml/2006/main">
                   <a:graphicData uri="http://schemas.microsoft.com/office/word/2010/wordprocessingShape">
@@ -766,7 +762,7 @@
         <mc:AlternateContent>
           <mc:Choice Requires="wps">
             <w:drawing xmlns:a="http://schemas.openxmlformats.org/drawingml/2006/main">
-              <wp:anchor distT="152400" distB="152400" distL="152400" distR="152400" simplePos="0" relativeHeight="251703296" behindDoc="0" locked="0" layoutInCell="1" allowOverlap="1">
+              <wp:anchor distT="152400" distB="152400" distL="152400" distR="152400" simplePos="0" relativeHeight="251701248" behindDoc="0" locked="0" layoutInCell="1" allowOverlap="1">
                 <wp:simplePos x="0" y="0"/>
                 <wp:positionH relativeFrom="margin">
                   <wp:posOffset>-907792</wp:posOffset>
@@ -777,7 +773,7 @@
                 <wp:extent cx="7832189" cy="0"/>
                 <wp:effectExtent l="0" t="0" r="0" b="0"/>
                 <wp:wrapNone/>
-                <wp:docPr id="1073741834" name="officeArt object"/>
+                <wp:docPr id="1073741835" name="officeArt object"/>
                 <wp:cNvGraphicFramePr/>
                 <a:graphic xmlns:a="http://schemas.openxmlformats.org/drawingml/2006/main">
                   <a:graphicData uri="http://schemas.microsoft.com/office/word/2010/wordprocessingShape">
@@ -814,7 +810,7 @@
           </mc:Choice>
           <mc:Fallback>
             <w:pict>
-              <v:line id="_x0000_s1031" style="visibility:visible;position:absolute;margin-left:-71.5pt;margin-top:549.3pt;width:616.7pt;height:0.0pt;z-index:251703296;mso-position-horizontal:absolute;mso-position-horizontal-relative:margin;mso-position-vertical:absolute;mso-position-vertical-relative:line;mso-wrap-distance-left:12.0pt;mso-wrap-distance-top:12.0pt;mso-wrap-distance-right:12.0pt;mso-wrap-distance-bottom:12.0pt;">
+              <v:line id="_x0000_s1031" style="visibility:visible;position:absolute;margin-left:-71.5pt;margin-top:549.3pt;width:616.7pt;height:0.0pt;z-index:251701248;mso-position-horizontal:absolute;mso-position-horizontal-relative:margin;mso-position-vertical:absolute;mso-position-vertical-relative:line;mso-wrap-distance-left:12.0pt;mso-wrap-distance-top:12.0pt;mso-wrap-distance-right:12.0pt;mso-wrap-distance-bottom:12.0pt;">
                 <v:fill on="f"/>
                 <v:stroke filltype="solid" color="#1DB100" opacity="100.0%" weight="4.0pt" dashstyle="solid" endcap="flat" miterlimit="400.0%" joinstyle="miter" linestyle="single" startarrow="none" startarrowwidth="medium" startarrowlength="medium" endarrow="none" endarrowwidth="medium" endarrowlength="medium"/>
                 <w10:wrap type="none" side="bothSides" anchorx="margin"/>
@@ -838,7 +834,7 @@
                 <wp:extent cx="7778460" cy="0"/>
                 <wp:effectExtent l="0" t="0" r="0" b="0"/>
                 <wp:wrapNone/>
-                <wp:docPr id="1073741835" name="officeArt object"/>
+                <wp:docPr id="1073741836" name="officeArt object"/>
                 <wp:cNvGraphicFramePr/>
                 <a:graphic xmlns:a="http://schemas.openxmlformats.org/drawingml/2006/main">
                   <a:graphicData uri="http://schemas.microsoft.com/office/word/2010/wordprocessingShape">
@@ -883,58 +879,6 @@
             </w:pict>
           </mc:Fallback>
         </mc:AlternateContent>
-      </w:r>
-      <w:r>
-        <w:drawing xmlns:a="http://schemas.openxmlformats.org/drawingml/2006/main">
-          <wp:anchor distT="152400" distB="152400" distL="152400" distR="152400" simplePos="0" relativeHeight="251702272" behindDoc="0" locked="0" layoutInCell="1" allowOverlap="1">
-            <wp:simplePos x="0" y="0"/>
-            <wp:positionH relativeFrom="margin">
-              <wp:posOffset>3217611</wp:posOffset>
-            </wp:positionH>
-            <wp:positionV relativeFrom="line">
-              <wp:posOffset>3797887</wp:posOffset>
-            </wp:positionV>
-            <wp:extent cx="2195483" cy="1372177"/>
-            <wp:effectExtent l="0" t="0" r="0" b="0"/>
-            <wp:wrapNone/>
-            <wp:docPr id="1073741836" name="officeArt object"/>
-            <wp:cNvGraphicFramePr/>
-            <a:graphic xmlns:a="http://schemas.openxmlformats.org/drawingml/2006/main">
-              <a:graphicData uri="http://schemas.openxmlformats.org/drawingml/2006/picture">
-                <pic:pic xmlns:pic="http://schemas.openxmlformats.org/drawingml/2006/picture">
-                  <pic:nvPicPr>
-                    <pic:cNvPr id="1073741836" name="pasted-image.tiff"/>
-                    <pic:cNvPicPr>
-                      <a:picLocks noChangeAspect="1"/>
-                    </pic:cNvPicPr>
-                  </pic:nvPicPr>
-                  <pic:blipFill>
-                    <a:blip r:embed="rId8">
-                      <a:extLst/>
-                    </a:blip>
-                    <a:stretch>
-                      <a:fillRect/>
-                    </a:stretch>
-                  </pic:blipFill>
-                  <pic:spPr>
-                    <a:xfrm>
-                      <a:off x="0" y="0"/>
-                      <a:ext cx="2195483" cy="1372177"/>
-                    </a:xfrm>
-                    <a:prstGeom prst="rect">
-                      <a:avLst/>
-                    </a:prstGeom>
-                    <a:ln w="12700" cap="flat">
-                      <a:noFill/>
-                      <a:miter lim="400000"/>
-                    </a:ln>
-                    <a:effectLst/>
-                  </pic:spPr>
-                </pic:pic>
-              </a:graphicData>
-            </a:graphic>
-          </wp:anchor>
-        </w:drawing>
       </w:r>
       <w:r>
         <mc:AlternateContent>
@@ -1253,15 +1197,15 @@
         <mc:AlternateContent>
           <mc:Choice Requires="wps">
             <w:drawing xmlns:a="http://schemas.openxmlformats.org/drawingml/2006/main">
-              <wp:anchor distT="152400" distB="152400" distL="152400" distR="152400" simplePos="0" relativeHeight="251694080" behindDoc="0" locked="0" layoutInCell="1" allowOverlap="1">
+              <wp:anchor distT="152400" distB="152400" distL="152400" distR="152400" simplePos="0" relativeHeight="251668480" behindDoc="0" locked="0" layoutInCell="1" allowOverlap="1">
                 <wp:simplePos x="0" y="0"/>
                 <wp:positionH relativeFrom="margin">
-                  <wp:posOffset>3046038</wp:posOffset>
+                  <wp:posOffset>642522</wp:posOffset>
                 </wp:positionH>
                 <wp:positionV relativeFrom="line">
-                  <wp:posOffset>3750231</wp:posOffset>
+                  <wp:posOffset>2723040</wp:posOffset>
                 </wp:positionV>
-                <wp:extent cx="2295210" cy="517193"/>
+                <wp:extent cx="3175000" cy="468430"/>
                 <wp:effectExtent l="0" t="0" r="0" b="0"/>
                 <wp:wrapNone/>
                 <wp:docPr id="1073741840" name="officeArt object"/>
@@ -1273,138 +1217,7 @@
                       <wps:spPr>
                         <a:xfrm>
                           <a:off x="0" y="0"/>
-                          <a:ext cx="2295210" cy="517193"/>
-                        </a:xfrm>
-                        <a:prstGeom prst="rect">
-                          <a:avLst/>
-                        </a:prstGeom>
-                        <a:noFill/>
-                        <a:ln w="12700" cap="flat">
-                          <a:noFill/>
-                          <a:miter lim="400000"/>
-                        </a:ln>
-                        <a:effectLst/>
-                        <a:extLst>
-                          <a:ext uri="{C572A759-6A51-4108-AA02-DFA0A04FC94B}">
-                            <ma14:wrappingTextBoxFlag xmlns:ma14="http://schemas.microsoft.com/office/mac/drawingml/2011/main" val="1"/>
-                          </a:ext>
-                        </a:extLst>
-                      </wps:spPr>
-                      <wps:txbx>
-                        <w:txbxContent>
-                          <w:p>
-                            <w:pPr>
-                              <w:pStyle w:val="Default"/>
-                              <w:jc w:val="right"/>
-                              <w:rPr>
-                                <w:rFonts w:ascii="Arial" w:cs="Arial" w:hAnsi="Arial" w:eastAsia="Arial"/>
-                              </w:rPr>
-                            </w:pPr>
-                            <w:r>
-                              <w:rPr>
-                                <w:rFonts w:ascii="Arial" w:hAnsi="Arial"/>
-                                <w:rtl w:val="0"/>
-                                <w:lang w:val="en-US"/>
-                              </w:rPr>
-                              <w:t>BSc University of Waterloo</w:t>
-                            </w:r>
-                          </w:p>
-                          <w:p>
-                            <w:pPr>
-                              <w:pStyle w:val="Default"/>
-                              <w:jc w:val="right"/>
-                            </w:pPr>
-                            <w:r>
-                              <w:rPr>
-                                <w:rFonts w:ascii="Arial" w:hAnsi="Arial"/>
-                                <w:rtl w:val="0"/>
-                                <w:lang w:val="en-US"/>
-                              </w:rPr>
-                              <w:t>Software Engineer at Google</w:t>
-                            </w:r>
-                          </w:p>
-                        </w:txbxContent>
-                      </wps:txbx>
-                      <wps:bodyPr wrap="square" lIns="50800" tIns="50800" rIns="50800" bIns="50800" numCol="1" anchor="t">
-                        <a:noAutofit/>
-                      </wps:bodyPr>
-                    </wps:wsp>
-                  </a:graphicData>
-                </a:graphic>
-              </wp:anchor>
-            </w:drawing>
-          </mc:Choice>
-          <mc:Fallback>
-            <w:pict>
-              <v:shape id="_x0000_s1036" type="#_x0000_t202" style="visibility:visible;position:absolute;margin-left:239.8pt;margin-top:295.3pt;width:180.7pt;height:40.7pt;z-index:251694080;mso-position-horizontal:absolute;mso-position-horizontal-relative:margin;mso-position-vertical:absolute;mso-position-vertical-relative:line;mso-wrap-distance-left:12.0pt;mso-wrap-distance-top:12.0pt;mso-wrap-distance-right:12.0pt;mso-wrap-distance-bottom:12.0pt;">
-                <v:fill on="f"/>
-                <v:stroke on="f" weight="1.0pt" dashstyle="solid" endcap="flat" miterlimit="400.0%" joinstyle="miter" linestyle="single" startarrow="none" startarrowwidth="medium" startarrowlength="medium" endarrow="none" endarrowwidth="medium" endarrowlength="medium"/>
-                <v:textbox>
-                  <w:txbxContent>
-                    <w:p>
-                      <w:pPr>
-                        <w:pStyle w:val="Default"/>
-                        <w:jc w:val="right"/>
-                        <w:rPr>
-                          <w:rFonts w:ascii="Arial" w:cs="Arial" w:hAnsi="Arial" w:eastAsia="Arial"/>
-                        </w:rPr>
-                      </w:pPr>
-                      <w:r>
-                        <w:rPr>
-                          <w:rFonts w:ascii="Arial" w:hAnsi="Arial"/>
-                          <w:rtl w:val="0"/>
-                          <w:lang w:val="en-US"/>
-                        </w:rPr>
-                        <w:t>BSc University of Waterloo</w:t>
-                      </w:r>
-                    </w:p>
-                    <w:p>
-                      <w:pPr>
-                        <w:pStyle w:val="Default"/>
-                        <w:jc w:val="right"/>
-                      </w:pPr>
-                      <w:r>
-                        <w:rPr>
-                          <w:rFonts w:ascii="Arial" w:hAnsi="Arial"/>
-                          <w:rtl w:val="0"/>
-                          <w:lang w:val="en-US"/>
-                        </w:rPr>
-                        <w:t>Software Engineer at Google</w:t>
-                      </w:r>
-                    </w:p>
-                  </w:txbxContent>
-                </v:textbox>
-                <w10:wrap type="none" side="bothSides" anchorx="margin"/>
-              </v:shape>
-            </w:pict>
-          </mc:Fallback>
-        </mc:AlternateContent>
-      </w:r>
-      <w:r>
-        <mc:AlternateContent>
-          <mc:Choice Requires="wps">
-            <w:drawing xmlns:a="http://schemas.openxmlformats.org/drawingml/2006/main">
-              <wp:anchor distT="152400" distB="152400" distL="152400" distR="152400" simplePos="0" relativeHeight="251668480" behindDoc="0" locked="0" layoutInCell="1" allowOverlap="1">
-                <wp:simplePos x="0" y="0"/>
-                <wp:positionH relativeFrom="margin">
-                  <wp:posOffset>642522</wp:posOffset>
-                </wp:positionH>
-                <wp:positionV relativeFrom="line">
-                  <wp:posOffset>2723040</wp:posOffset>
-                </wp:positionV>
-                <wp:extent cx="3175001" cy="468430"/>
-                <wp:effectExtent l="0" t="0" r="0" b="0"/>
-                <wp:wrapNone/>
-                <wp:docPr id="1073741841" name="officeArt object"/>
-                <wp:cNvGraphicFramePr/>
-                <a:graphic xmlns:a="http://schemas.openxmlformats.org/drawingml/2006/main">
-                  <a:graphicData uri="http://schemas.microsoft.com/office/word/2010/wordprocessingShape">
-                    <wps:wsp>
-                      <wps:cNvSpPr txBox="1"/>
-                      <wps:spPr>
-                        <a:xfrm>
-                          <a:off x="0" y="0"/>
-                          <a:ext cx="3175001" cy="468430"/>
+                          <a:ext cx="3175000" cy="468430"/>
                         </a:xfrm>
                         <a:prstGeom prst="rect">
                           <a:avLst/>
@@ -1465,7 +1278,7 @@
           </mc:Choice>
           <mc:Fallback>
             <w:pict>
-              <v:shape id="_x0000_s1037" type="#_x0000_t202" style="visibility:visible;position:absolute;margin-left:50.6pt;margin-top:214.4pt;width:250.0pt;height:36.9pt;z-index:251668480;mso-position-horizontal:absolute;mso-position-horizontal-relative:margin;mso-position-vertical:absolute;mso-position-vertical-relative:line;mso-wrap-distance-left:12.0pt;mso-wrap-distance-top:12.0pt;mso-wrap-distance-right:12.0pt;mso-wrap-distance-bottom:12.0pt;">
+              <v:shape id="_x0000_s1036" type="#_x0000_t202" style="visibility:visible;position:absolute;margin-left:50.6pt;margin-top:214.4pt;width:250.0pt;height:36.9pt;z-index:251668480;mso-position-horizontal:absolute;mso-position-horizontal-relative:margin;mso-position-vertical:absolute;mso-position-vertical-relative:line;mso-wrap-distance-left:12.0pt;mso-wrap-distance-top:12.0pt;mso-wrap-distance-right:12.0pt;mso-wrap-distance-bottom:12.0pt;">
                 <v:fill on="f"/>
                 <v:stroke on="f" weight="1.0pt" dashstyle="solid" endcap="flat" miterlimit="400.0%" joinstyle="miter" linestyle="single" startarrow="none" startarrowwidth="medium" startarrowlength="medium" endarrow="none" endarrowwidth="medium" endarrowlength="medium"/>
                 <v:textbox>
@@ -1522,7 +1335,7 @@
                 <wp:extent cx="1899766" cy="370282"/>
                 <wp:effectExtent l="0" t="0" r="0" b="0"/>
                 <wp:wrapNone/>
-                <wp:docPr id="1073741842" name="officeArt object"/>
+                <wp:docPr id="1073741841" name="officeArt object"/>
                 <wp:cNvGraphicFramePr/>
                 <a:graphic xmlns:a="http://schemas.openxmlformats.org/drawingml/2006/main">
                   <a:graphicData uri="http://schemas.microsoft.com/office/word/2010/wordprocessingShape">
@@ -1553,8 +1366,6 @@
                             <w:r>
                               <w:rPr>
                                 <w:rFonts w:ascii="Arial" w:hAnsi="Arial"/>
-                                <w:b w:val="1"/>
-                                <w:bCs w:val="1"/>
                                 <w:rtl w:val="0"/>
                                 <w:lang w:val="en-US"/>
                               </w:rPr>
@@ -1574,7 +1385,7 @@
           </mc:Choice>
           <mc:Fallback>
             <w:pict>
-              <v:shape id="_x0000_s1038" type="#_x0000_t202" style="visibility:visible;position:absolute;margin-left:49.9pt;margin-top:185.1pt;width:149.6pt;height:29.2pt;z-index:251687936;mso-position-horizontal:absolute;mso-position-horizontal-relative:margin;mso-position-vertical:absolute;mso-position-vertical-relative:line;mso-wrap-distance-left:12.0pt;mso-wrap-distance-top:12.0pt;mso-wrap-distance-right:12.0pt;mso-wrap-distance-bottom:12.0pt;">
+              <v:shape id="_x0000_s1037" type="#_x0000_t202" style="visibility:visible;position:absolute;margin-left:49.9pt;margin-top:185.1pt;width:149.6pt;height:29.2pt;z-index:251687936;mso-position-horizontal:absolute;mso-position-horizontal-relative:margin;mso-position-vertical:absolute;mso-position-vertical-relative:line;mso-wrap-distance-left:12.0pt;mso-wrap-distance-top:12.0pt;mso-wrap-distance-right:12.0pt;mso-wrap-distance-bottom:12.0pt;">
                 <v:fill on="f"/>
                 <v:stroke on="f" weight="1.0pt" dashstyle="solid" endcap="flat" miterlimit="400.0%" joinstyle="miter" linestyle="single" startarrow="none" startarrowwidth="medium" startarrowlength="medium" endarrow="none" endarrowwidth="medium" endarrowlength="medium"/>
                 <v:textbox>
@@ -1587,8 +1398,6 @@
                       <w:r>
                         <w:rPr>
                           <w:rFonts w:ascii="Arial" w:hAnsi="Arial"/>
-                          <w:b w:val="1"/>
-                          <w:bCs w:val="1"/>
                           <w:rtl w:val="0"/>
                           <w:lang w:val="en-US"/>
                         </w:rPr>
@@ -1618,7 +1427,7 @@
                 <wp:extent cx="1913863" cy="370282"/>
                 <wp:effectExtent l="0" t="0" r="0" b="0"/>
                 <wp:wrapNone/>
-                <wp:docPr id="1073741843" name="officeArt object"/>
+                <wp:docPr id="1073741842" name="officeArt object"/>
                 <wp:cNvGraphicFramePr/>
                 <a:graphic xmlns:a="http://schemas.openxmlformats.org/drawingml/2006/main">
                   <a:graphicData uri="http://schemas.microsoft.com/office/word/2010/wordprocessingShape">
@@ -1654,8 +1463,6 @@
                             <w:r>
                               <w:rPr>
                                 <w:rFonts w:ascii="Arial" w:hAnsi="Arial"/>
-                                <w:b w:val="1"/>
-                                <w:bCs w:val="1"/>
                                 <w:rtl w:val="0"/>
                                 <w:lang w:val="en-US"/>
                               </w:rPr>
@@ -1675,7 +1482,7 @@
           </mc:Choice>
           <mc:Fallback>
             <w:pict>
-              <v:shape id="_x0000_s1039" type="#_x0000_t202" style="visibility:visible;position:absolute;margin-left:48.8pt;margin-top:21.9pt;width:150.7pt;height:29.2pt;z-index:251681792;mso-position-horizontal:absolute;mso-position-horizontal-relative:margin;mso-position-vertical:absolute;mso-position-vertical-relative:line;mso-wrap-distance-left:12.0pt;mso-wrap-distance-top:12.0pt;mso-wrap-distance-right:12.0pt;mso-wrap-distance-bottom:12.0pt;">
+              <v:shape id="_x0000_s1038" type="#_x0000_t202" style="visibility:visible;position:absolute;margin-left:48.8pt;margin-top:21.9pt;width:150.7pt;height:29.2pt;z-index:251681792;mso-position-horizontal:absolute;mso-position-horizontal-relative:margin;mso-position-vertical:absolute;mso-position-vertical-relative:line;mso-wrap-distance-left:12.0pt;mso-wrap-distance-top:12.0pt;mso-wrap-distance-right:12.0pt;mso-wrap-distance-bottom:12.0pt;">
                 <v:fill on="f"/>
                 <v:stroke on="f" weight="1.0pt" dashstyle="solid" endcap="flat" miterlimit="400.0%" joinstyle="miter" linestyle="single" startarrow="none" startarrowwidth="medium" startarrowlength="medium" endarrow="none" endarrowwidth="medium" endarrowlength="medium"/>
                 <v:textbox>
@@ -1688,113 +1495,10 @@
                       <w:r>
                         <w:rPr>
                           <w:rFonts w:ascii="Arial" w:hAnsi="Arial"/>
-                          <w:b w:val="1"/>
-                          <w:bCs w:val="1"/>
                           <w:rtl w:val="0"/>
                           <w:lang w:val="en-US"/>
                         </w:rPr>
                         <w:t>Thomas Dimson</w:t>
-                      </w:r>
-                    </w:p>
-                  </w:txbxContent>
-                </v:textbox>
-                <w10:wrap type="none" side="bothSides" anchorx="margin"/>
-              </v:shape>
-            </w:pict>
-          </mc:Fallback>
-        </mc:AlternateContent>
-      </w:r>
-      <w:r>
-        <mc:AlternateContent>
-          <mc:Choice Requires="wps">
-            <w:drawing xmlns:a="http://schemas.openxmlformats.org/drawingml/2006/main">
-              <wp:anchor distT="152400" distB="152400" distL="152400" distR="152400" simplePos="0" relativeHeight="251696128" behindDoc="0" locked="0" layoutInCell="1" allowOverlap="1">
-                <wp:simplePos x="0" y="0"/>
-                <wp:positionH relativeFrom="margin">
-                  <wp:posOffset>3381482</wp:posOffset>
-                </wp:positionH>
-                <wp:positionV relativeFrom="line">
-                  <wp:posOffset>3391032</wp:posOffset>
-                </wp:positionV>
-                <wp:extent cx="1974069" cy="366944"/>
-                <wp:effectExtent l="0" t="0" r="0" b="0"/>
-                <wp:wrapNone/>
-                <wp:docPr id="1073741844" name="officeArt object"/>
-                <wp:cNvGraphicFramePr/>
-                <a:graphic xmlns:a="http://schemas.openxmlformats.org/drawingml/2006/main">
-                  <a:graphicData uri="http://schemas.microsoft.com/office/word/2010/wordprocessingShape">
-                    <wps:wsp>
-                      <wps:cNvSpPr txBox="1"/>
-                      <wps:spPr>
-                        <a:xfrm>
-                          <a:off x="0" y="0"/>
-                          <a:ext cx="1974069" cy="366944"/>
-                        </a:xfrm>
-                        <a:prstGeom prst="rect">
-                          <a:avLst/>
-                        </a:prstGeom>
-                        <a:noFill/>
-                        <a:ln w="12700" cap="flat">
-                          <a:noFill/>
-                          <a:miter lim="400000"/>
-                        </a:ln>
-                        <a:effectLst/>
-                        <a:extLst>
-                          <a:ext uri="{C572A759-6A51-4108-AA02-DFA0A04FC94B}">
-                            <ma14:wrappingTextBoxFlag xmlns:ma14="http://schemas.microsoft.com/office/mac/drawingml/2011/main" val="1"/>
-                          </a:ext>
-                        </a:extLst>
-                      </wps:spPr>
-                      <wps:txbx>
-                        <w:txbxContent>
-                          <w:p>
-                            <w:pPr>
-                              <w:pStyle w:val="Heading"/>
-                              <w:jc w:val="center"/>
-                            </w:pPr>
-                            <w:r>
-                              <w:rPr>
-                                <w:rFonts w:ascii="Arial" w:hAnsi="Arial"/>
-                                <w:b w:val="1"/>
-                                <w:bCs w:val="1"/>
-                                <w:rtl w:val="0"/>
-                                <w:lang w:val="en-US"/>
-                              </w:rPr>
-                              <w:t>Leonard Zgrablic</w:t>
-                            </w:r>
-                          </w:p>
-                        </w:txbxContent>
-                      </wps:txbx>
-                      <wps:bodyPr wrap="square" lIns="50800" tIns="50800" rIns="50800" bIns="50800" numCol="1" anchor="ctr">
-                        <a:noAutofit/>
-                      </wps:bodyPr>
-                    </wps:wsp>
-                  </a:graphicData>
-                </a:graphic>
-              </wp:anchor>
-            </w:drawing>
-          </mc:Choice>
-          <mc:Fallback>
-            <w:pict>
-              <v:shape id="_x0000_s1040" type="#_x0000_t202" style="visibility:visible;position:absolute;margin-left:266.3pt;margin-top:267.0pt;width:155.4pt;height:28.9pt;z-index:251696128;mso-position-horizontal:absolute;mso-position-horizontal-relative:margin;mso-position-vertical:absolute;mso-position-vertical-relative:line;mso-wrap-distance-left:12.0pt;mso-wrap-distance-top:12.0pt;mso-wrap-distance-right:12.0pt;mso-wrap-distance-bottom:12.0pt;">
-                <v:fill on="f"/>
-                <v:stroke on="f" weight="1.0pt" dashstyle="solid" endcap="flat" miterlimit="400.0%" joinstyle="miter" linestyle="single" startarrow="none" startarrowwidth="medium" startarrowlength="medium" endarrow="none" endarrowwidth="medium" endarrowlength="medium"/>
-                <v:textbox>
-                  <w:txbxContent>
-                    <w:p>
-                      <w:pPr>
-                        <w:pStyle w:val="Heading"/>
-                        <w:jc w:val="center"/>
-                      </w:pPr>
-                      <w:r>
-                        <w:rPr>
-                          <w:rFonts w:ascii="Arial" w:hAnsi="Arial"/>
-                          <w:b w:val="1"/>
-                          <w:bCs w:val="1"/>
-                          <w:rtl w:val="0"/>
-                          <w:lang w:val="en-US"/>
-                        </w:rPr>
-                        <w:t>Leonard Zgrablic</w:t>
                       </w:r>
                     </w:p>
                   </w:txbxContent>
@@ -1820,7 +1524,7 @@
                 <wp:extent cx="2185974" cy="363452"/>
                 <wp:effectExtent l="0" t="0" r="0" b="0"/>
                 <wp:wrapNone/>
-                <wp:docPr id="1073741845" name="officeArt object"/>
+                <wp:docPr id="1073741843" name="officeArt object"/>
                 <wp:cNvGraphicFramePr/>
                 <a:graphic xmlns:a="http://schemas.openxmlformats.org/drawingml/2006/main">
                   <a:graphicData uri="http://schemas.microsoft.com/office/word/2010/wordprocessingShape">
@@ -1856,8 +1560,6 @@
                             <w:r>
                               <w:rPr>
                                 <w:rFonts w:ascii="Arial" w:hAnsi="Arial"/>
-                                <w:b w:val="1"/>
-                                <w:bCs w:val="1"/>
                                 <w:rtl w:val="0"/>
                                 <w:lang w:val="en-US"/>
                               </w:rPr>
@@ -1877,7 +1579,7 @@
           </mc:Choice>
           <mc:Fallback>
             <w:pict>
-              <v:shape id="_x0000_s1041" type="#_x0000_t202" style="visibility:visible;position:absolute;margin-left:262.3pt;margin-top:430.9pt;width:172.1pt;height:28.6pt;z-index:251691008;mso-position-horizontal:absolute;mso-position-horizontal-relative:margin;mso-position-vertical:absolute;mso-position-vertical-relative:line;mso-wrap-distance-left:12.0pt;mso-wrap-distance-top:12.0pt;mso-wrap-distance-right:12.0pt;mso-wrap-distance-bottom:12.0pt;">
+              <v:shape id="_x0000_s1039" type="#_x0000_t202" style="visibility:visible;position:absolute;margin-left:262.3pt;margin-top:430.9pt;width:172.1pt;height:28.6pt;z-index:251691008;mso-position-horizontal:absolute;mso-position-horizontal-relative:margin;mso-position-vertical:absolute;mso-position-vertical-relative:line;mso-wrap-distance-left:12.0pt;mso-wrap-distance-top:12.0pt;mso-wrap-distance-right:12.0pt;mso-wrap-distance-bottom:12.0pt;">
                 <v:fill on="f"/>
                 <v:stroke on="f" weight="1.0pt" dashstyle="solid" endcap="flat" miterlimit="400.0%" joinstyle="miter" linestyle="single" startarrow="none" startarrowwidth="medium" startarrowlength="medium" endarrow="none" endarrowwidth="medium" endarrowlength="medium"/>
                 <v:textbox>
@@ -1890,8 +1592,6 @@
                       <w:r>
                         <w:rPr>
                           <w:rFonts w:ascii="Arial" w:hAnsi="Arial"/>
-                          <w:b w:val="1"/>
-                          <w:bCs w:val="1"/>
                           <w:rtl w:val="0"/>
                           <w:lang w:val="en-US"/>
                         </w:rPr>
@@ -1919,19 +1619,19 @@
             <wp:extent cx="1404174" cy="1404174"/>
             <wp:effectExtent l="0" t="0" r="0" b="0"/>
             <wp:wrapNone/>
-            <wp:docPr id="1073741846" name="officeArt object"/>
+            <wp:docPr id="1073741844" name="officeArt object"/>
             <wp:cNvGraphicFramePr/>
             <a:graphic xmlns:a="http://schemas.openxmlformats.org/drawingml/2006/main">
               <a:graphicData uri="http://schemas.openxmlformats.org/drawingml/2006/picture">
                 <pic:pic xmlns:pic="http://schemas.openxmlformats.org/drawingml/2006/picture">
                   <pic:nvPicPr>
-                    <pic:cNvPr id="1073741846" name="AhmedOmran.png"/>
+                    <pic:cNvPr id="1073741844" name="AhmedOmran.png"/>
                     <pic:cNvPicPr>
                       <a:picLocks noChangeAspect="1"/>
                     </pic:cNvPicPr>
                   </pic:nvPicPr>
                   <pic:blipFill>
-                    <a:blip r:embed="rId9">
+                    <a:blip r:embed="rId8">
                       <a:extLst/>
                     </a:blip>
                     <a:srcRect l="0" t="0" r="1314" b="6508"/>
@@ -2033,19 +1733,19 @@
             <wp:extent cx="1404174" cy="1404174"/>
             <wp:effectExtent l="0" t="0" r="0" b="0"/>
             <wp:wrapNone/>
-            <wp:docPr id="1073741847" name="officeArt object"/>
+            <wp:docPr id="1073741845" name="officeArt object"/>
             <wp:cNvGraphicFramePr/>
             <a:graphic xmlns:a="http://schemas.openxmlformats.org/drawingml/2006/main">
               <a:graphicData uri="http://schemas.openxmlformats.org/drawingml/2006/picture">
                 <pic:pic xmlns:pic="http://schemas.openxmlformats.org/drawingml/2006/picture">
                   <pic:nvPicPr>
-                    <pic:cNvPr id="1073741847" name="ThomasDimson.jpg"/>
+                    <pic:cNvPr id="1073741845" name="ThomasDimson.jpg"/>
                     <pic:cNvPicPr>
                       <a:picLocks noChangeAspect="1"/>
                     </pic:cNvPicPr>
                   </pic:nvPicPr>
                   <pic:blipFill>
-                    <a:blip r:embed="rId10">
+                    <a:blip r:embed="rId9">
                       <a:extLst/>
                     </a:blip>
                     <a:srcRect l="0" t="4208" r="14066" b="9858"/>
@@ -2136,63 +1836,10 @@
       </w:r>
       <w:r>
         <w:drawing xmlns:a="http://schemas.openxmlformats.org/drawingml/2006/main">
-          <wp:anchor distT="152400" distB="152400" distL="152400" distR="152400" simplePos="0" relativeHeight="251701248" behindDoc="0" locked="0" layoutInCell="1" allowOverlap="1">
-            <wp:simplePos x="0" y="0"/>
-            <wp:positionH relativeFrom="margin">
-              <wp:posOffset>5330516</wp:posOffset>
-            </wp:positionH>
-            <wp:positionV relativeFrom="line">
-              <wp:posOffset>3284937</wp:posOffset>
-            </wp:positionV>
-            <wp:extent cx="1404001" cy="1403720"/>
-            <wp:effectExtent l="0" t="0" r="0" b="0"/>
-            <wp:wrapNone/>
-            <wp:docPr id="1073741848" name="officeArt object"/>
-            <wp:cNvGraphicFramePr/>
-            <a:graphic xmlns:a="http://schemas.openxmlformats.org/drawingml/2006/main">
-              <a:graphicData uri="http://schemas.openxmlformats.org/drawingml/2006/picture">
-                <pic:pic xmlns:pic="http://schemas.openxmlformats.org/drawingml/2006/picture">
-                  <pic:nvPicPr>
-                    <pic:cNvPr id="1073741848" name="pasted-image.tiff"/>
-                    <pic:cNvPicPr>
-                      <a:picLocks noChangeAspect="1"/>
-                    </pic:cNvPicPr>
-                  </pic:nvPicPr>
-                  <pic:blipFill>
-                    <a:blip r:embed="rId11">
-                      <a:extLst/>
-                    </a:blip>
-                    <a:srcRect l="12176" t="0" r="1770" b="0"/>
-                    <a:stretch>
-                      <a:fillRect/>
-                    </a:stretch>
-                  </pic:blipFill>
-                  <pic:spPr>
-                    <a:xfrm>
-                      <a:off x="0" y="0"/>
-                      <a:ext cx="1404001" cy="1403720"/>
-                    </a:xfrm>
-                    <a:prstGeom prst="rect">
-                      <a:avLst/>
-                    </a:prstGeom>
-                    <a:ln w="12700" cap="flat">
-                      <a:noFill/>
-                      <a:miter lim="400000"/>
-                    </a:ln>
-                    <a:effectLst/>
-                  </pic:spPr>
-                </pic:pic>
-              </a:graphicData>
-            </a:graphic>
-          </wp:anchor>
-        </w:drawing>
-      </w:r>
-      <w:r>
-        <w:drawing xmlns:a="http://schemas.openxmlformats.org/drawingml/2006/main">
           <wp:anchor distT="152400" distB="152400" distL="152400" distR="152400" simplePos="0" relativeHeight="251664384" behindDoc="0" locked="0" layoutInCell="1" allowOverlap="1">
             <wp:simplePos x="0" y="0"/>
             <wp:positionH relativeFrom="margin">
-              <wp:posOffset>5330546</wp:posOffset>
+              <wp:posOffset>5330545</wp:posOffset>
             </wp:positionH>
             <wp:positionV relativeFrom="line">
               <wp:posOffset>1165159</wp:posOffset>
@@ -2200,19 +1847,19 @@
             <wp:extent cx="1404030" cy="1404174"/>
             <wp:effectExtent l="0" t="0" r="0" b="0"/>
             <wp:wrapNone/>
-            <wp:docPr id="1073741849" name="officeArt object"/>
+            <wp:docPr id="1073741846" name="officeArt object"/>
             <wp:cNvGraphicFramePr/>
             <a:graphic xmlns:a="http://schemas.openxmlformats.org/drawingml/2006/main">
               <a:graphicData uri="http://schemas.openxmlformats.org/drawingml/2006/picture">
                 <pic:pic xmlns:pic="http://schemas.openxmlformats.org/drawingml/2006/picture">
                   <pic:nvPicPr>
-                    <pic:cNvPr id="1073741849" name="EvanBrowning.png"/>
+                    <pic:cNvPr id="1073741846" name="EvanBrowning.png"/>
                     <pic:cNvPicPr>
                       <a:picLocks noChangeAspect="1"/>
                     </pic:cNvPicPr>
                   </pic:nvPicPr>
                   <pic:blipFill>
-                    <a:blip r:embed="rId12">
+                    <a:blip r:embed="rId10">
                       <a:extLst/>
                     </a:blip>
                     <a:srcRect l="161" t="0" r="0" b="5406"/>
@@ -2314,19 +1961,19 @@
             <wp:extent cx="1404030" cy="1404174"/>
             <wp:effectExtent l="0" t="0" r="0" b="0"/>
             <wp:wrapNone/>
-            <wp:docPr id="1073741850" name="officeArt object"/>
+            <wp:docPr id="1073741847" name="officeArt object"/>
             <wp:cNvGraphicFramePr/>
             <a:graphic xmlns:a="http://schemas.openxmlformats.org/drawingml/2006/main">
               <a:graphicData uri="http://schemas.openxmlformats.org/drawingml/2006/picture">
                 <pic:pic xmlns:pic="http://schemas.openxmlformats.org/drawingml/2006/picture">
                   <pic:nvPicPr>
-                    <pic:cNvPr id="1073741850" name="GenevieveLaurier.png"/>
+                    <pic:cNvPr id="1073741847" name="GenevieveLaurier.png"/>
                     <pic:cNvPicPr>
                       <a:picLocks noChangeAspect="1"/>
                     </pic:cNvPicPr>
                   </pic:nvPicPr>
                   <pic:blipFill>
-                    <a:blip r:embed="rId13">
+                    <a:blip r:embed="rId11">
                       <a:extLst/>
                     </a:blip>
                     <a:srcRect l="1009" t="3110" r="0" b="3099"/>
@@ -2428,19 +2075,19 @@
             <wp:extent cx="1404204" cy="1404174"/>
             <wp:effectExtent l="0" t="0" r="0" b="0"/>
             <wp:wrapNone/>
-            <wp:docPr id="1073741851" name="officeArt object"/>
+            <wp:docPr id="1073741848" name="officeArt object"/>
             <wp:cNvGraphicFramePr/>
             <a:graphic xmlns:a="http://schemas.openxmlformats.org/drawingml/2006/main">
               <a:graphicData uri="http://schemas.openxmlformats.org/drawingml/2006/picture">
                 <pic:pic xmlns:pic="http://schemas.openxmlformats.org/drawingml/2006/picture">
                   <pic:nvPicPr>
-                    <pic:cNvPr id="1073741851" name="BrianneKent.jpeg"/>
+                    <pic:cNvPr id="1073741848" name="BrianneKent.jpeg"/>
                     <pic:cNvPicPr>
                       <a:picLocks noChangeAspect="1"/>
                     </pic:cNvPicPr>
                   </pic:nvPicPr>
                   <pic:blipFill>
-                    <a:blip r:embed="rId14">
+                    <a:blip r:embed="rId12">
                       <a:extLst/>
                     </a:blip>
                     <a:srcRect l="12588" t="0" r="12580" b="25170"/>
@@ -2534,12 +2181,12 @@
                   <wp:posOffset>2606126</wp:posOffset>
                 </wp:positionH>
                 <wp:positionV relativeFrom="line">
-                  <wp:posOffset>4429236</wp:posOffset>
+                  <wp:posOffset>4429237</wp:posOffset>
                 </wp:positionV>
                 <wp:extent cx="748017" cy="368613"/>
                 <wp:effectExtent l="0" t="0" r="0" b="0"/>
                 <wp:wrapNone/>
-                <wp:docPr id="1073741852" name="officeArt object"/>
+                <wp:docPr id="1073741849" name="officeArt object"/>
                 <wp:cNvGraphicFramePr/>
                 <a:graphic xmlns:a="http://schemas.openxmlformats.org/drawingml/2006/main">
                   <a:graphicData uri="http://schemas.microsoft.com/office/word/2010/wordprocessingShape">
@@ -2559,11 +2206,6 @@
                           <a:miter lim="400000"/>
                         </a:ln>
                         <a:effectLst/>
-                        <a:extLst>
-                          <a:ext uri="{C572A759-6A51-4108-AA02-DFA0A04FC94B}">
-                            <ma14:wrappingTextBoxFlag xmlns:ma14="http://schemas.microsoft.com/office/mac/drawingml/2011/main" val="1"/>
-                          </a:ext>
-                        </a:extLst>
                       </wps:spPr>
                       <wps:txbx>
                         <w:txbxContent>
@@ -2605,7 +2247,7 @@
           </mc:Choice>
           <mc:Fallback>
             <w:pict>
-              <v:shape id="_x0000_s1042" type="#_x0000_t202" style="visibility:visible;position:absolute;margin-left:205.2pt;margin-top:348.8pt;width:58.9pt;height:29.0pt;z-index:251672576;mso-position-horizontal:absolute;mso-position-horizontal-relative:margin;mso-position-vertical:absolute;mso-position-vertical-relative:line;mso-wrap-distance-left:12.0pt;mso-wrap-distance-top:12.0pt;mso-wrap-distance-right:12.0pt;mso-wrap-distance-bottom:12.0pt;">
+              <v:shape id="_x0000_s1040" type="#_x0000_t202" style="visibility:visible;position:absolute;margin-left:205.2pt;margin-top:348.8pt;width:58.9pt;height:29.0pt;z-index:251672576;mso-position-horizontal:absolute;mso-position-horizontal-relative:margin;mso-position-vertical:absolute;mso-position-vertical-relative:line;mso-wrap-distance-left:12.0pt;mso-wrap-distance-top:12.0pt;mso-wrap-distance-right:12.0pt;mso-wrap-distance-bottom:12.0pt;">
                 <v:fill on="f"/>
                 <v:stroke on="f" weight="1.0pt" dashstyle="solid" endcap="flat" miterlimit="400.0%" joinstyle="miter" linestyle="single" startarrow="none" startarrowwidth="medium" startarrowlength="medium" endarrow="none" endarrowwidth="medium" endarrowlength="medium"/>
                 <v:textbox>
@@ -2658,7 +2300,7 @@
                 <wp:extent cx="748017" cy="368613"/>
                 <wp:effectExtent l="0" t="0" r="0" b="0"/>
                 <wp:wrapNone/>
-                <wp:docPr id="1073741853" name="officeArt object"/>
+                <wp:docPr id="1073741850" name="officeArt object"/>
                 <wp:cNvGraphicFramePr/>
                 <a:graphic xmlns:a="http://schemas.openxmlformats.org/drawingml/2006/main">
                   <a:graphicData uri="http://schemas.microsoft.com/office/word/2010/wordprocessingShape">
@@ -2719,7 +2361,7 @@
           </mc:Choice>
           <mc:Fallback>
             <w:pict>
-              <v:shape id="_x0000_s1043" type="#_x0000_t202" style="visibility:visible;position:absolute;margin-left:205.2pt;margin-top:185.5pt;width:58.9pt;height:29.0pt;z-index:251671552;mso-position-horizontal:absolute;mso-position-horizontal-relative:margin;mso-position-vertical:absolute;mso-position-vertical-relative:line;mso-wrap-distance-left:12.0pt;mso-wrap-distance-top:12.0pt;mso-wrap-distance-right:12.0pt;mso-wrap-distance-bottom:12.0pt;">
+              <v:shape id="_x0000_s1041" type="#_x0000_t202" style="visibility:visible;position:absolute;margin-left:205.2pt;margin-top:185.5pt;width:58.9pt;height:29.0pt;z-index:251671552;mso-position-horizontal:absolute;mso-position-horizontal-relative:margin;mso-position-vertical:absolute;mso-position-vertical-relative:line;mso-wrap-distance-left:12.0pt;mso-wrap-distance-top:12.0pt;mso-wrap-distance-right:12.0pt;mso-wrap-distance-bottom:12.0pt;">
                 <v:fill on="f"/>
                 <v:stroke on="f" weight="1.0pt" dashstyle="solid" endcap="flat" miterlimit="400.0%" joinstyle="miter" linestyle="single" startarrow="none" startarrowwidth="medium" startarrowlength="medium" endarrow="none" endarrowwidth="medium" endarrowlength="medium"/>
                 <v:textbox>
@@ -2772,7 +2414,7 @@
                 <wp:extent cx="748017" cy="368613"/>
                 <wp:effectExtent l="0" t="0" r="0" b="0"/>
                 <wp:wrapNone/>
-                <wp:docPr id="1073741854" name="officeArt object"/>
+                <wp:docPr id="1073741851" name="officeArt object"/>
                 <wp:cNvGraphicFramePr/>
                 <a:graphic xmlns:a="http://schemas.openxmlformats.org/drawingml/2006/main">
                   <a:graphicData uri="http://schemas.microsoft.com/office/word/2010/wordprocessingShape">
@@ -2838,7 +2480,7 @@
           </mc:Choice>
           <mc:Fallback>
             <w:pict>
-              <v:shape id="_x0000_s1044" type="#_x0000_t202" style="visibility:visible;position:absolute;margin-left:204.1pt;margin-top:22.2pt;width:58.9pt;height:29.0pt;z-index:251680768;mso-position-horizontal:absolute;mso-position-horizontal-relative:margin;mso-position-vertical:absolute;mso-position-vertical-relative:line;mso-wrap-distance-left:12.0pt;mso-wrap-distance-top:12.0pt;mso-wrap-distance-right:12.0pt;mso-wrap-distance-bottom:12.0pt;">
+              <v:shape id="_x0000_s1042" type="#_x0000_t202" style="visibility:visible;position:absolute;margin-left:204.1pt;margin-top:22.2pt;width:58.9pt;height:29.0pt;z-index:251680768;mso-position-horizontal:absolute;mso-position-horizontal-relative:margin;mso-position-vertical:absolute;mso-position-vertical-relative:line;mso-wrap-distance-left:12.0pt;mso-wrap-distance-top:12.0pt;mso-wrap-distance-right:12.0pt;mso-wrap-distance-bottom:12.0pt;">
                 <v:fill on="f"/>
                 <v:stroke on="f" weight="1.0pt" dashstyle="solid" endcap="flat" miterlimit="400.0%" joinstyle="miter" linestyle="single" startarrow="none" startarrowwidth="medium" startarrowlength="medium" endarrow="none" endarrowwidth="medium" endarrowlength="medium"/>
                 <v:textbox>
@@ -2891,7 +2533,7 @@
                 <wp:extent cx="748017" cy="368613"/>
                 <wp:effectExtent l="0" t="0" r="0" b="0"/>
                 <wp:wrapNone/>
-                <wp:docPr id="1073741855" name="officeArt object"/>
+                <wp:docPr id="1073741852" name="officeArt object"/>
                 <wp:cNvGraphicFramePr/>
                 <a:graphic xmlns:a="http://schemas.openxmlformats.org/drawingml/2006/main">
                   <a:graphicData uri="http://schemas.microsoft.com/office/word/2010/wordprocessingShape">
@@ -2957,7 +2599,7 @@
           </mc:Choice>
           <mc:Fallback>
             <w:pict>
-              <v:shape id="_x0000_s1045" type="#_x0000_t202" style="visibility:visible;position:absolute;margin-left:205.2pt;margin-top:103.8pt;width:58.9pt;height:29.0pt;z-index:251670528;mso-position-horizontal:absolute;mso-position-horizontal-relative:margin;mso-position-vertical:absolute;mso-position-vertical-relative:line;mso-wrap-distance-left:12.0pt;mso-wrap-distance-top:12.0pt;mso-wrap-distance-right:12.0pt;mso-wrap-distance-bottom:12.0pt;">
+              <v:shape id="_x0000_s1043" type="#_x0000_t202" style="visibility:visible;position:absolute;margin-left:205.2pt;margin-top:103.8pt;width:58.9pt;height:29.0pt;z-index:251670528;mso-position-horizontal:absolute;mso-position-horizontal-relative:margin;mso-position-vertical:absolute;mso-position-vertical-relative:line;mso-wrap-distance-left:12.0pt;mso-wrap-distance-top:12.0pt;mso-wrap-distance-right:12.0pt;mso-wrap-distance-bottom:12.0pt;">
                 <v:fill on="f"/>
                 <v:stroke on="f" weight="1.0pt" dashstyle="solid" endcap="flat" miterlimit="400.0%" joinstyle="miter" linestyle="single" startarrow="none" startarrowwidth="medium" startarrowlength="medium" endarrow="none" endarrowwidth="medium" endarrowlength="medium"/>
                 <v:textbox>
@@ -3010,7 +2652,7 @@
                 <wp:extent cx="748017" cy="368613"/>
                 <wp:effectExtent l="0" t="0" r="0" b="0"/>
                 <wp:wrapNone/>
-                <wp:docPr id="1073741856" name="officeArt object"/>
+                <wp:docPr id="1073741853" name="officeArt object"/>
                 <wp:cNvGraphicFramePr/>
                 <a:graphic xmlns:a="http://schemas.openxmlformats.org/drawingml/2006/main">
                   <a:graphicData uri="http://schemas.microsoft.com/office/word/2010/wordprocessingShape">
@@ -3071,7 +2713,7 @@
           </mc:Choice>
           <mc:Fallback>
             <w:pict>
-              <v:shape id="_x0000_s1046" type="#_x0000_t202" style="visibility:visible;position:absolute;margin-left:205.2pt;margin-top:267.1pt;width:58.9pt;height:29.0pt;z-index:251697152;mso-position-horizontal:absolute;mso-position-horizontal-relative:margin;mso-position-vertical:absolute;mso-position-vertical-relative:line;mso-wrap-distance-left:12.0pt;mso-wrap-distance-top:12.0pt;mso-wrap-distance-right:12.0pt;mso-wrap-distance-bottom:12.0pt;">
+              <v:shape id="_x0000_s1044" type="#_x0000_t202" style="visibility:visible;position:absolute;margin-left:205.2pt;margin-top:267.1pt;width:58.9pt;height:29.0pt;z-index:251697152;mso-position-horizontal:absolute;mso-position-horizontal-relative:margin;mso-position-vertical:absolute;mso-position-vertical-relative:line;mso-wrap-distance-left:12.0pt;mso-wrap-distance-top:12.0pt;mso-wrap-distance-right:12.0pt;mso-wrap-distance-bottom:12.0pt;">
                 <v:fill on="f"/>
                 <v:stroke on="f" weight="1.0pt" dashstyle="solid" endcap="flat" miterlimit="400.0%" joinstyle="miter" linestyle="single" startarrow="none" startarrowwidth="medium" startarrowlength="medium" endarrow="none" endarrowwidth="medium" endarrowlength="medium"/>
                 <v:textbox>
@@ -3124,7 +2766,7 @@
                 <wp:extent cx="748017" cy="353282"/>
                 <wp:effectExtent l="0" t="0" r="0" b="0"/>
                 <wp:wrapNone/>
-                <wp:docPr id="1073741857" name="officeArt object"/>
+                <wp:docPr id="1073741854" name="officeArt object"/>
                 <wp:cNvGraphicFramePr/>
                 <a:graphic xmlns:a="http://schemas.openxmlformats.org/drawingml/2006/main">
                   <a:graphicData uri="http://schemas.microsoft.com/office/word/2010/wordprocessingShape">
@@ -3185,7 +2827,7 @@
           </mc:Choice>
           <mc:Fallback>
             <w:pict>
-              <v:shape id="_x0000_s1047" type="#_x0000_t202" style="visibility:visible;position:absolute;margin-left:205.2pt;margin-top:431.0pt;width:58.9pt;height:27.8pt;z-index:251692032;mso-position-horizontal:absolute;mso-position-horizontal-relative:margin;mso-position-vertical:absolute;mso-position-vertical-relative:line;mso-wrap-distance-left:12.0pt;mso-wrap-distance-top:12.0pt;mso-wrap-distance-right:12.0pt;mso-wrap-distance-bottom:12.0pt;">
+              <v:shape id="_x0000_s1045" type="#_x0000_t202" style="visibility:visible;position:absolute;margin-left:205.2pt;margin-top:431.0pt;width:58.9pt;height:27.8pt;z-index:251692032;mso-position-horizontal:absolute;mso-position-horizontal-relative:margin;mso-position-vertical:absolute;mso-position-vertical-relative:line;mso-wrap-distance-left:12.0pt;mso-wrap-distance-top:12.0pt;mso-wrap-distance-right:12.0pt;mso-wrap-distance-bottom:12.0pt;">
                 <v:fill on="f"/>
                 <v:stroke on="f" weight="1.0pt" dashstyle="solid" endcap="flat" miterlimit="400.0%" joinstyle="miter" linestyle="single" startarrow="none" startarrowwidth="medium" startarrowlength="medium" endarrow="none" endarrowwidth="medium" endarrowlength="medium"/>
                 <v:textbox>
@@ -3236,19 +2878,19 @@
             <wp:extent cx="2195483" cy="1372177"/>
             <wp:effectExtent l="0" t="0" r="0" b="0"/>
             <wp:wrapNone/>
-            <wp:docPr id="1073741858" name="officeArt object"/>
+            <wp:docPr id="1073741855" name="officeArt object"/>
             <wp:cNvGraphicFramePr/>
             <a:graphic xmlns:a="http://schemas.openxmlformats.org/drawingml/2006/main">
               <a:graphicData uri="http://schemas.openxmlformats.org/drawingml/2006/picture">
                 <pic:pic xmlns:pic="http://schemas.openxmlformats.org/drawingml/2006/picture">
                   <pic:nvPicPr>
-                    <pic:cNvPr id="1073741858" name="pasted-image.tiff"/>
+                    <pic:cNvPr id="1073741855" name="pasted-image.tiff"/>
                     <pic:cNvPicPr>
                       <a:picLocks noChangeAspect="1"/>
                     </pic:cNvPicPr>
                   </pic:nvPicPr>
                   <pic:blipFill>
-                    <a:blip r:embed="rId8">
+                    <a:blip r:embed="rId13">
                       <a:extLst/>
                     </a:blip>
                     <a:stretch>
@@ -3290,7 +2932,7 @@
                 <wp:extent cx="3215696" cy="517193"/>
                 <wp:effectExtent l="0" t="0" r="0" b="0"/>
                 <wp:wrapNone/>
-                <wp:docPr id="1073741859" name="officeArt object"/>
+                <wp:docPr id="1073741856" name="officeArt object"/>
                 <wp:cNvGraphicFramePr/>
                 <a:graphic xmlns:a="http://schemas.openxmlformats.org/drawingml/2006/main">
                   <a:graphicData uri="http://schemas.microsoft.com/office/word/2010/wordprocessingShape">
@@ -3360,7 +3002,7 @@
           </mc:Choice>
           <mc:Fallback>
             <w:pict>
-              <v:shape id="_x0000_s1048" type="#_x0000_t202" style="visibility:visible;position:absolute;margin-left:50.6pt;margin-top:377.3pt;width:253.2pt;height:40.7pt;z-index:251669504;mso-position-horizontal:absolute;mso-position-horizontal-relative:margin;mso-position-vertical:absolute;mso-position-vertical-relative:line;mso-wrap-distance-left:12.0pt;mso-wrap-distance-top:12.0pt;mso-wrap-distance-right:12.0pt;mso-wrap-distance-bottom:12.0pt;">
+              <v:shape id="_x0000_s1046" type="#_x0000_t202" style="visibility:visible;position:absolute;margin-left:50.6pt;margin-top:377.3pt;width:253.2pt;height:40.7pt;z-index:251669504;mso-position-horizontal:absolute;mso-position-horizontal-relative:margin;mso-position-vertical:absolute;mso-position-vertical-relative:line;mso-wrap-distance-left:12.0pt;mso-wrap-distance-top:12.0pt;mso-wrap-distance-right:12.0pt;mso-wrap-distance-bottom:12.0pt;">
                 <v:fill on="f"/>
                 <v:stroke on="f" weight="1.0pt" dashstyle="solid" endcap="flat" miterlimit="400.0%" joinstyle="miter" linestyle="single" startarrow="none" startarrowwidth="medium" startarrowlength="medium" endarrow="none" endarrowwidth="medium" endarrowlength="medium"/>
                 <v:textbox>
@@ -3417,7 +3059,7 @@
                 <wp:extent cx="1899767" cy="370282"/>
                 <wp:effectExtent l="0" t="0" r="0" b="0"/>
                 <wp:wrapNone/>
-                <wp:docPr id="1073741860" name="officeArt object"/>
+                <wp:docPr id="1073741857" name="officeArt object"/>
                 <wp:cNvGraphicFramePr/>
                 <a:graphic xmlns:a="http://schemas.openxmlformats.org/drawingml/2006/main">
                   <a:graphicData uri="http://schemas.microsoft.com/office/word/2010/wordprocessingShape">
@@ -3453,8 +3095,6 @@
                             <w:r>
                               <w:rPr>
                                 <w:rFonts w:ascii="Arial" w:hAnsi="Arial"/>
-                                <w:b w:val="1"/>
-                                <w:bCs w:val="1"/>
                                 <w:rtl w:val="0"/>
                                 <w:lang w:val="en-US"/>
                               </w:rPr>
@@ -3474,7 +3114,7 @@
           </mc:Choice>
           <mc:Fallback>
             <w:pict>
-              <v:shape id="_x0000_s1049" type="#_x0000_t202" style="visibility:visible;position:absolute;margin-left:49.9pt;margin-top:348.2pt;width:149.6pt;height:29.2pt;z-index:251666432;mso-position-horizontal:absolute;mso-position-horizontal-relative:margin;mso-position-vertical:absolute;mso-position-vertical-relative:line;mso-wrap-distance-left:12.0pt;mso-wrap-distance-top:12.0pt;mso-wrap-distance-right:12.0pt;mso-wrap-distance-bottom:12.0pt;">
+              <v:shape id="_x0000_s1047" type="#_x0000_t202" style="visibility:visible;position:absolute;margin-left:49.9pt;margin-top:348.2pt;width:149.6pt;height:29.2pt;z-index:251666432;mso-position-horizontal:absolute;mso-position-horizontal-relative:margin;mso-position-vertical:absolute;mso-position-vertical-relative:line;mso-wrap-distance-left:12.0pt;mso-wrap-distance-top:12.0pt;mso-wrap-distance-right:12.0pt;mso-wrap-distance-bottom:12.0pt;">
                 <v:fill on="f"/>
                 <v:stroke on="f" weight="1.0pt" dashstyle="solid" endcap="flat" miterlimit="400.0%" joinstyle="miter" linestyle="single" startarrow="none" startarrowwidth="medium" startarrowlength="medium" endarrow="none" endarrowwidth="medium" endarrowlength="medium"/>
                 <v:textbox>
@@ -3487,8 +3127,6 @@
                       <w:r>
                         <w:rPr>
                           <w:rFonts w:ascii="Arial" w:hAnsi="Arial"/>
-                          <w:b w:val="1"/>
-                          <w:bCs w:val="1"/>
                           <w:rtl w:val="0"/>
                           <w:lang w:val="en-US"/>
                         </w:rPr>
@@ -3518,7 +3156,7 @@
                 <wp:extent cx="2914238" cy="370282"/>
                 <wp:effectExtent l="0" t="0" r="0" b="0"/>
                 <wp:wrapNone/>
-                <wp:docPr id="1073741861" name="officeArt object"/>
+                <wp:docPr id="1073741858" name="officeArt object"/>
                 <wp:cNvGraphicFramePr/>
                 <a:graphic xmlns:a="http://schemas.openxmlformats.org/drawingml/2006/main">
                   <a:graphicData uri="http://schemas.microsoft.com/office/word/2010/wordprocessingShape">
@@ -3587,7 +3225,7 @@
           </mc:Choice>
           <mc:Fallback>
             <w:pict>
-              <v:shape id="_x0000_s1050" style="visibility:visible;position:absolute;margin-left:-17.8pt;margin-top:348.2pt;width:229.5pt;height:29.2pt;z-index:251660288;mso-position-horizontal:absolute;mso-position-horizontal-relative:margin;mso-position-vertical:absolute;mso-position-vertical-relative:line;mso-wrap-distance-left:12.0pt;mso-wrap-distance-top:12.0pt;mso-wrap-distance-right:12.0pt;mso-wrap-distance-bottom:12.0pt;" coordorigin="0,0" coordsize="21600,21600" path="M 39,0 L 0,21432 L 20363,21600 L 21600,0 L 39,0 X E">
+              <v:shape id="_x0000_s1048" style="visibility:visible;position:absolute;margin-left:-17.8pt;margin-top:348.2pt;width:229.5pt;height:29.2pt;z-index:251660288;mso-position-horizontal:absolute;mso-position-horizontal-relative:margin;mso-position-vertical:absolute;mso-position-vertical-relative:line;mso-wrap-distance-left:12.0pt;mso-wrap-distance-top:12.0pt;mso-wrap-distance-right:12.0pt;mso-wrap-distance-bottom:12.0pt;" coordorigin="0,0" coordsize="21600,21600" path="M 39,0 L 0,21432 L 20363,21600 L 21600,0 L 39,0 X E">
                 <v:fill color="#9AB85A" opacity="100.0%" type="solid"/>
                 <v:stroke on="f" weight="1.0pt" dashstyle="solid" endcap="flat" miterlimit="400.0%" joinstyle="miter" linestyle="single" startarrow="none" startarrowwidth="medium" startarrowlength="medium" endarrow="none" endarrowwidth="medium" endarrowlength="medium"/>
                 <w10:wrap type="none" side="bothSides" anchorx="margin"/>
@@ -3609,19 +3247,19 @@
             <wp:extent cx="1655841" cy="767897"/>
             <wp:effectExtent l="0" t="0" r="0" b="0"/>
             <wp:wrapNone/>
-            <wp:docPr id="1073741862" name="officeArt object"/>
+            <wp:docPr id="1073741859" name="officeArt object"/>
             <wp:cNvGraphicFramePr/>
             <a:graphic xmlns:a="http://schemas.openxmlformats.org/drawingml/2006/main">
               <a:graphicData uri="http://schemas.openxmlformats.org/drawingml/2006/picture">
                 <pic:pic xmlns:pic="http://schemas.openxmlformats.org/drawingml/2006/picture">
                   <pic:nvPicPr>
-                    <pic:cNvPr id="1073741862" name="pasted-image.tiff"/>
+                    <pic:cNvPr id="1073741859" name="pasted-image.tiff"/>
                     <pic:cNvPicPr>
                       <a:picLocks noChangeAspect="1"/>
                     </pic:cNvPicPr>
                   </pic:nvPicPr>
                   <pic:blipFill>
-                    <a:blip r:embed="rId15">
+                    <a:blip r:embed="rId14">
                       <a:extLst/>
                     </a:blip>
                     <a:srcRect l="0" t="0" r="0" b="0"/>
@@ -3656,7 +3294,7 @@
               <wp:anchor distT="152400" distB="152400" distL="152400" distR="152400" simplePos="0" relativeHeight="251663360" behindDoc="0" locked="0" layoutInCell="1" allowOverlap="1">
                 <wp:simplePos x="0" y="0"/>
                 <wp:positionH relativeFrom="margin">
-                  <wp:posOffset>3432282</wp:posOffset>
+                  <wp:posOffset>3432283</wp:posOffset>
                 </wp:positionH>
                 <wp:positionV relativeFrom="line">
                   <wp:posOffset>1309085</wp:posOffset>
@@ -3672,7 +3310,7 @@
                     <wp:lineTo x="0" y="0"/>
                   </wp:wrapPolygon>
                 </wp:wrapThrough>
-                <wp:docPr id="1073741863" name="officeArt object"/>
+                <wp:docPr id="1073741860" name="officeArt object"/>
                 <wp:cNvGraphicFramePr/>
                 <a:graphic xmlns:a="http://schemas.openxmlformats.org/drawingml/2006/main">
                   <a:graphicData uri="http://schemas.microsoft.com/office/word/2010/wordprocessingShape">
@@ -3708,8 +3346,6 @@
                             <w:r>
                               <w:rPr>
                                 <w:rFonts w:ascii="Arial" w:hAnsi="Arial"/>
-                                <w:b w:val="1"/>
-                                <w:bCs w:val="1"/>
                                 <w:rtl w:val="0"/>
                               </w:rPr>
                               <w:t>Evan Browning</w:t>
@@ -3728,7 +3364,7 @@
           </mc:Choice>
           <mc:Fallback>
             <w:pict>
-              <v:shape id="_x0000_s1051" type="#_x0000_t202" style="visibility:visible;position:absolute;margin-left:270.3pt;margin-top:103.1pt;width:155.4pt;height:29.6pt;z-index:251663360;mso-position-horizontal:absolute;mso-position-horizontal-relative:margin;mso-position-vertical:absolute;mso-position-vertical-relative:line;mso-wrap-distance-left:12.0pt;mso-wrap-distance-top:12.0pt;mso-wrap-distance-right:12.0pt;mso-wrap-distance-bottom:12.0pt;">
+              <v:shape id="_x0000_s1049" type="#_x0000_t202" style="visibility:visible;position:absolute;margin-left:270.3pt;margin-top:103.1pt;width:155.4pt;height:29.6pt;z-index:251663360;mso-position-horizontal:absolute;mso-position-horizontal-relative:margin;mso-position-vertical:absolute;mso-position-vertical-relative:line;mso-wrap-distance-left:12.0pt;mso-wrap-distance-top:12.0pt;mso-wrap-distance-right:12.0pt;mso-wrap-distance-bottom:12.0pt;">
                 <v:fill on="f"/>
                 <v:stroke on="f" weight="1.0pt" dashstyle="solid" endcap="flat" miterlimit="400.0%" joinstyle="miter" linestyle="single" startarrow="none" startarrowwidth="medium" startarrowlength="medium" endarrow="none" endarrowwidth="medium" endarrowlength="medium"/>
                 <v:textbox>
@@ -3741,8 +3377,6 @@
                       <w:r>
                         <w:rPr>
                           <w:rFonts w:ascii="Arial" w:hAnsi="Arial"/>
-                          <w:b w:val="1"/>
-                          <w:bCs w:val="1"/>
                           <w:rtl w:val="0"/>
                         </w:rPr>
                         <w:t>Evan Browning</w:t>
@@ -3771,7 +3405,7 @@
                 <wp:extent cx="2733339" cy="370282"/>
                 <wp:effectExtent l="0" t="0" r="0" b="0"/>
                 <wp:wrapNone/>
-                <wp:docPr id="1073741864" name="officeArt object"/>
+                <wp:docPr id="1073741861" name="officeArt object"/>
                 <wp:cNvGraphicFramePr/>
                 <a:graphic xmlns:a="http://schemas.openxmlformats.org/drawingml/2006/main">
                   <a:graphicData uri="http://schemas.microsoft.com/office/word/2010/wordprocessingShape">
@@ -3840,7 +3474,7 @@
           </mc:Choice>
           <mc:Fallback>
             <w:pict>
-              <v:shape id="_x0000_s1052" style="visibility:visible;position:absolute;margin-left:258.4pt;margin-top:103.3pt;width:215.2pt;height:29.2pt;z-index:251662336;mso-position-horizontal:absolute;mso-position-horizontal-relative:margin;mso-position-vertical:absolute;mso-position-vertical-relative:line;mso-wrap-distance-left:12.0pt;mso-wrap-distance-top:12.0pt;mso-wrap-distance-right:12.0pt;mso-wrap-distance-bottom:12.0pt;flip:x;" coordorigin="0,0" coordsize="21600,21600" path="M 39,0 L 0,21432 L 20363,21600 L 21600,0 L 39,0 X E">
+              <v:shape id="_x0000_s1050" style="visibility:visible;position:absolute;margin-left:258.4pt;margin-top:103.3pt;width:215.2pt;height:29.2pt;z-index:251662336;mso-position-horizontal:absolute;mso-position-horizontal-relative:margin;mso-position-vertical:absolute;mso-position-vertical-relative:line;mso-wrap-distance-left:12.0pt;mso-wrap-distance-top:12.0pt;mso-wrap-distance-right:12.0pt;mso-wrap-distance-bottom:12.0pt;flip:x;" coordorigin="0,0" coordsize="21600,21600" path="M 39,0 L 0,21432 L 20363,21600 L 21600,0 L 39,0 X E">
                 <v:fill color="#9AB85A" opacity="100.0%" type="solid"/>
                 <v:stroke on="f" weight="1.0pt" dashstyle="solid" endcap="flat" miterlimit="400.0%" joinstyle="miter" linestyle="single" startarrow="none" startarrowwidth="medium" startarrowlength="medium" endarrow="none" endarrowwidth="medium" endarrowlength="medium"/>
                 <w10:wrap type="none" side="bothSides" anchorx="margin"/>
@@ -3864,7 +3498,7 @@
                 <wp:extent cx="3175000" cy="496408"/>
                 <wp:effectExtent l="0" t="0" r="0" b="0"/>
                 <wp:wrapNone/>
-                <wp:docPr id="1073741865" name="officeArt object"/>
+                <wp:docPr id="1073741862" name="officeArt object"/>
                 <wp:cNvGraphicFramePr/>
                 <a:graphic xmlns:a="http://schemas.openxmlformats.org/drawingml/2006/main">
                   <a:graphicData uri="http://schemas.microsoft.com/office/word/2010/wordprocessingShape">
@@ -3936,7 +3570,7 @@
           </mc:Choice>
           <mc:Fallback>
             <w:pict>
-              <v:shape id="_x0000_s1053" type="#_x0000_t202" style="visibility:visible;position:absolute;margin-left:170.6pt;margin-top:132.4pt;width:250.0pt;height:39.1pt;z-index:251686912;mso-position-horizontal:absolute;mso-position-horizontal-relative:margin;mso-position-vertical:absolute;mso-position-vertical-relative:line;mso-wrap-distance-left:12.0pt;mso-wrap-distance-top:12.0pt;mso-wrap-distance-right:12.0pt;mso-wrap-distance-bottom:12.0pt;">
+              <v:shape id="_x0000_s1051" type="#_x0000_t202" style="visibility:visible;position:absolute;margin-left:170.6pt;margin-top:132.4pt;width:250.0pt;height:39.1pt;z-index:251686912;mso-position-horizontal:absolute;mso-position-horizontal-relative:margin;mso-position-vertical:absolute;mso-position-vertical-relative:line;mso-wrap-distance-left:12.0pt;mso-wrap-distance-top:12.0pt;mso-wrap-distance-right:12.0pt;mso-wrap-distance-bottom:12.0pt;">
                 <v:fill on="f"/>
                 <v:stroke on="f" weight="1.0pt" dashstyle="solid" endcap="flat" miterlimit="400.0%" joinstyle="miter" linestyle="single" startarrow="none" startarrowwidth="medium" startarrowlength="medium" endarrow="none" endarrowwidth="medium" endarrowlength="medium"/>
                 <v:textbox>
@@ -3986,6 +3620,480 @@
         </mc:AlternateContent>
       </w:r>
       <w:r>
+        <w:drawing xmlns:a="http://schemas.openxmlformats.org/drawingml/2006/main">
+          <wp:anchor distT="152400" distB="152400" distL="152400" distR="152400" simplePos="0" relativeHeight="251702272" behindDoc="0" locked="0" layoutInCell="1" allowOverlap="1">
+            <wp:simplePos x="0" y="0"/>
+            <wp:positionH relativeFrom="margin">
+              <wp:posOffset>4883720</wp:posOffset>
+            </wp:positionH>
+            <wp:positionV relativeFrom="line">
+              <wp:posOffset>3723659</wp:posOffset>
+            </wp:positionV>
+            <wp:extent cx="1850969" cy="1064465"/>
+            <wp:effectExtent l="0" t="0" r="0" b="0"/>
+            <wp:wrapNone/>
+            <wp:docPr id="1073741863" name="officeArt object"/>
+            <wp:cNvGraphicFramePr/>
+            <a:graphic xmlns:a="http://schemas.openxmlformats.org/drawingml/2006/main">
+              <a:graphicData uri="http://schemas.openxmlformats.org/drawingml/2006/picture">
+                <pic:pic xmlns:pic="http://schemas.openxmlformats.org/drawingml/2006/picture">
+                  <pic:nvPicPr>
+                    <pic:cNvPr id="1073741863" name="pasted-image.png"/>
+                    <pic:cNvPicPr>
+                      <a:picLocks noChangeAspect="1"/>
+                    </pic:cNvPicPr>
+                  </pic:nvPicPr>
+                  <pic:blipFill>
+                    <a:blip r:embed="rId15">
+                      <a:extLst/>
+                    </a:blip>
+                    <a:stretch>
+                      <a:fillRect/>
+                    </a:stretch>
+                  </pic:blipFill>
+                  <pic:spPr>
+                    <a:xfrm>
+                      <a:off x="0" y="0"/>
+                      <a:ext cx="1850969" cy="1064465"/>
+                    </a:xfrm>
+                    <a:prstGeom prst="rect">
+                      <a:avLst/>
+                    </a:prstGeom>
+                    <a:ln w="12700" cap="flat">
+                      <a:noFill/>
+                      <a:miter lim="400000"/>
+                    </a:ln>
+                    <a:effectLst/>
+                  </pic:spPr>
+                </pic:pic>
+              </a:graphicData>
+            </a:graphic>
+          </wp:anchor>
+        </w:drawing>
+      </w:r>
+      <w:r>
+        <mc:AlternateContent>
+          <mc:Choice Requires="wps">
+            <w:drawing xmlns:a="http://schemas.openxmlformats.org/drawingml/2006/main">
+              <wp:anchor distT="152400" distB="152400" distL="152400" distR="152400" simplePos="0" relativeHeight="251694080" behindDoc="0" locked="0" layoutInCell="1" allowOverlap="1">
+                <wp:simplePos x="0" y="0"/>
+                <wp:positionH relativeFrom="margin">
+                  <wp:posOffset>2217556</wp:posOffset>
+                </wp:positionH>
+                <wp:positionV relativeFrom="line">
+                  <wp:posOffset>3759644</wp:posOffset>
+                </wp:positionV>
+                <wp:extent cx="2666165" cy="517193"/>
+                <wp:effectExtent l="0" t="0" r="0" b="0"/>
+                <wp:wrapNone/>
+                <wp:docPr id="1073741864" name="officeArt object"/>
+                <wp:cNvGraphicFramePr/>
+                <a:graphic xmlns:a="http://schemas.openxmlformats.org/drawingml/2006/main">
+                  <a:graphicData uri="http://schemas.microsoft.com/office/word/2010/wordprocessingShape">
+                    <wps:wsp>
+                      <wps:cNvSpPr txBox="1"/>
+                      <wps:spPr>
+                        <a:xfrm>
+                          <a:off x="0" y="0"/>
+                          <a:ext cx="2666165" cy="517193"/>
+                        </a:xfrm>
+                        <a:prstGeom prst="rect">
+                          <a:avLst/>
+                        </a:prstGeom>
+                        <a:noFill/>
+                        <a:ln w="12700" cap="flat">
+                          <a:noFill/>
+                          <a:miter lim="400000"/>
+                        </a:ln>
+                        <a:effectLst/>
+                        <a:extLst>
+                          <a:ext uri="{C572A759-6A51-4108-AA02-DFA0A04FC94B}">
+                            <ma14:wrappingTextBoxFlag xmlns:ma14="http://schemas.microsoft.com/office/mac/drawingml/2011/main" val="1"/>
+                          </a:ext>
+                        </a:extLst>
+                      </wps:spPr>
+                      <wps:txbx>
+                        <w:txbxContent>
+                          <w:p>
+                            <w:pPr>
+                              <w:pStyle w:val="Default"/>
+                              <w:jc w:val="right"/>
+                              <w:rPr>
+                                <w:rFonts w:ascii="Arial" w:cs="Arial" w:hAnsi="Arial" w:eastAsia="Arial"/>
+                              </w:rPr>
+                            </w:pPr>
+                            <w:r>
+                              <w:rPr>
+                                <w:rFonts w:ascii="Arial" w:hAnsi="Arial"/>
+                                <w:rtl w:val="0"/>
+                                <w:lang w:val="en-US"/>
+                              </w:rPr>
+                              <w:t>BSc, BCS University of Waterloo</w:t>
+                            </w:r>
+                          </w:p>
+                          <w:p>
+                            <w:pPr>
+                              <w:pStyle w:val="Default"/>
+                              <w:jc w:val="right"/>
+                            </w:pPr>
+                            <w:r>
+                              <w:rPr>
+                                <w:rFonts w:ascii="Arial" w:hAnsi="Arial"/>
+                                <w:rtl w:val="0"/>
+                                <w:lang w:val="en-US"/>
+                              </w:rPr>
+                              <w:t>Software Developer at Google</w:t>
+                            </w:r>
+                          </w:p>
+                        </w:txbxContent>
+                      </wps:txbx>
+                      <wps:bodyPr wrap="square" lIns="50800" tIns="50800" rIns="50800" bIns="50800" numCol="1" anchor="t">
+                        <a:noAutofit/>
+                      </wps:bodyPr>
+                    </wps:wsp>
+                  </a:graphicData>
+                </a:graphic>
+              </wp:anchor>
+            </w:drawing>
+          </mc:Choice>
+          <mc:Fallback>
+            <w:pict>
+              <v:shape id="_x0000_s1052" type="#_x0000_t202" style="visibility:visible;position:absolute;margin-left:174.6pt;margin-top:296.0pt;width:209.9pt;height:40.7pt;z-index:251694080;mso-position-horizontal:absolute;mso-position-horizontal-relative:margin;mso-position-vertical:absolute;mso-position-vertical-relative:line;mso-wrap-distance-left:12.0pt;mso-wrap-distance-top:12.0pt;mso-wrap-distance-right:12.0pt;mso-wrap-distance-bottom:12.0pt;">
+                <v:fill on="f"/>
+                <v:stroke on="f" weight="1.0pt" dashstyle="solid" endcap="flat" miterlimit="400.0%" joinstyle="miter" linestyle="single" startarrow="none" startarrowwidth="medium" startarrowlength="medium" endarrow="none" endarrowwidth="medium" endarrowlength="medium"/>
+                <v:textbox>
+                  <w:txbxContent>
+                    <w:p>
+                      <w:pPr>
+                        <w:pStyle w:val="Default"/>
+                        <w:jc w:val="right"/>
+                        <w:rPr>
+                          <w:rFonts w:ascii="Arial" w:cs="Arial" w:hAnsi="Arial" w:eastAsia="Arial"/>
+                        </w:rPr>
+                      </w:pPr>
+                      <w:r>
+                        <w:rPr>
+                          <w:rFonts w:ascii="Arial" w:hAnsi="Arial"/>
+                          <w:rtl w:val="0"/>
+                          <w:lang w:val="en-US"/>
+                        </w:rPr>
+                        <w:t>BSc, BCS University of Waterloo</w:t>
+                      </w:r>
+                    </w:p>
+                    <w:p>
+                      <w:pPr>
+                        <w:pStyle w:val="Default"/>
+                        <w:jc w:val="right"/>
+                      </w:pPr>
+                      <w:r>
+                        <w:rPr>
+                          <w:rFonts w:ascii="Arial" w:hAnsi="Arial"/>
+                          <w:rtl w:val="0"/>
+                          <w:lang w:val="en-US"/>
+                        </w:rPr>
+                        <w:t>Software Developer at Google</w:t>
+                      </w:r>
+                    </w:p>
+                  </w:txbxContent>
+                </v:textbox>
+                <w10:wrap type="none" side="bothSides" anchorx="margin"/>
+              </v:shape>
+            </w:pict>
+          </mc:Fallback>
+        </mc:AlternateContent>
+      </w:r>
+      <w:r>
+        <w:drawing xmlns:a="http://schemas.openxmlformats.org/drawingml/2006/main">
+          <wp:anchor distT="152400" distB="152400" distL="152400" distR="152400" simplePos="0" relativeHeight="251703296" behindDoc="0" locked="0" layoutInCell="1" allowOverlap="1">
+            <wp:simplePos x="0" y="0"/>
+            <wp:positionH relativeFrom="margin">
+              <wp:posOffset>3691476</wp:posOffset>
+            </wp:positionH>
+            <wp:positionV relativeFrom="line">
+              <wp:posOffset>4106026</wp:posOffset>
+            </wp:positionV>
+            <wp:extent cx="2195483" cy="1372177"/>
+            <wp:effectExtent l="0" t="0" r="0" b="0"/>
+            <wp:wrapNone/>
+            <wp:docPr id="1073741865" name="officeArt object"/>
+            <wp:cNvGraphicFramePr/>
+            <a:graphic xmlns:a="http://schemas.openxmlformats.org/drawingml/2006/main">
+              <a:graphicData uri="http://schemas.openxmlformats.org/drawingml/2006/picture">
+                <pic:pic xmlns:pic="http://schemas.openxmlformats.org/drawingml/2006/picture">
+                  <pic:nvPicPr>
+                    <pic:cNvPr id="1073741865" name="pasted-image.tiff"/>
+                    <pic:cNvPicPr>
+                      <a:picLocks noChangeAspect="1"/>
+                    </pic:cNvPicPr>
+                  </pic:nvPicPr>
+                  <pic:blipFill>
+                    <a:blip r:embed="rId13">
+                      <a:extLst/>
+                    </a:blip>
+                    <a:stretch>
+                      <a:fillRect/>
+                    </a:stretch>
+                  </pic:blipFill>
+                  <pic:spPr>
+                    <a:xfrm>
+                      <a:off x="0" y="0"/>
+                      <a:ext cx="2195483" cy="1372177"/>
+                    </a:xfrm>
+                    <a:prstGeom prst="rect">
+                      <a:avLst/>
+                    </a:prstGeom>
+                    <a:ln w="12700" cap="flat">
+                      <a:noFill/>
+                      <a:miter lim="400000"/>
+                    </a:ln>
+                    <a:effectLst/>
+                  </pic:spPr>
+                </pic:pic>
+              </a:graphicData>
+            </a:graphic>
+          </wp:anchor>
+        </w:drawing>
+      </w:r>
+      <w:r>
+        <mc:AlternateContent>
+          <mc:Choice Requires="wps">
+            <w:drawing xmlns:a="http://schemas.openxmlformats.org/drawingml/2006/main">
+              <wp:anchor distT="152400" distB="152400" distL="152400" distR="152400" simplePos="0" relativeHeight="251696128" behindDoc="0" locked="0" layoutInCell="1" allowOverlap="1">
+                <wp:simplePos x="0" y="0"/>
+                <wp:positionH relativeFrom="margin">
+                  <wp:posOffset>3495782</wp:posOffset>
+                </wp:positionH>
+                <wp:positionV relativeFrom="line">
+                  <wp:posOffset>3391032</wp:posOffset>
+                </wp:positionV>
+                <wp:extent cx="1974069" cy="366944"/>
+                <wp:effectExtent l="0" t="0" r="0" b="0"/>
+                <wp:wrapNone/>
+                <wp:docPr id="1073741866" name="officeArt object"/>
+                <wp:cNvGraphicFramePr/>
+                <a:graphic xmlns:a="http://schemas.openxmlformats.org/drawingml/2006/main">
+                  <a:graphicData uri="http://schemas.microsoft.com/office/word/2010/wordprocessingShape">
+                    <wps:wsp>
+                      <wps:cNvSpPr txBox="1"/>
+                      <wps:spPr>
+                        <a:xfrm>
+                          <a:off x="0" y="0"/>
+                          <a:ext cx="1974069" cy="366944"/>
+                        </a:xfrm>
+                        <a:prstGeom prst="rect">
+                          <a:avLst/>
+                        </a:prstGeom>
+                        <a:noFill/>
+                        <a:ln w="12700" cap="flat">
+                          <a:noFill/>
+                          <a:miter lim="400000"/>
+                        </a:ln>
+                        <a:effectLst/>
+                        <a:extLst>
+                          <a:ext uri="{C572A759-6A51-4108-AA02-DFA0A04FC94B}">
+                            <ma14:wrappingTextBoxFlag xmlns:ma14="http://schemas.microsoft.com/office/mac/drawingml/2011/main" val="1"/>
+                          </a:ext>
+                        </a:extLst>
+                      </wps:spPr>
+                      <wps:txbx>
+                        <w:txbxContent>
+                          <w:p>
+                            <w:pPr>
+                              <w:pStyle w:val="Heading"/>
+                              <w:jc w:val="center"/>
+                            </w:pPr>
+                            <w:r>
+                              <w:rPr>
+                                <w:rFonts w:ascii="Arial" w:hAnsi="Arial"/>
+                                <w:rtl w:val="0"/>
+                                <w:lang w:val="en-US"/>
+                              </w:rPr>
+                              <w:t>Leonard Zgrablic</w:t>
+                            </w:r>
+                          </w:p>
+                        </w:txbxContent>
+                      </wps:txbx>
+                      <wps:bodyPr wrap="square" lIns="50800" tIns="50800" rIns="50800" bIns="50800" numCol="1" anchor="ctr">
+                        <a:noAutofit/>
+                      </wps:bodyPr>
+                    </wps:wsp>
+                  </a:graphicData>
+                </a:graphic>
+              </wp:anchor>
+            </w:drawing>
+          </mc:Choice>
+          <mc:Fallback>
+            <w:pict>
+              <v:shape id="_x0000_s1053" type="#_x0000_t202" style="visibility:visible;position:absolute;margin-left:275.3pt;margin-top:267.0pt;width:155.4pt;height:28.9pt;z-index:251696128;mso-position-horizontal:absolute;mso-position-horizontal-relative:margin;mso-position-vertical:absolute;mso-position-vertical-relative:line;mso-wrap-distance-left:12.0pt;mso-wrap-distance-top:12.0pt;mso-wrap-distance-right:12.0pt;mso-wrap-distance-bottom:12.0pt;">
+                <v:fill on="f"/>
+                <v:stroke on="f" weight="1.0pt" dashstyle="solid" endcap="flat" miterlimit="400.0%" joinstyle="miter" linestyle="single" startarrow="none" startarrowwidth="medium" startarrowlength="medium" endarrow="none" endarrowwidth="medium" endarrowlength="medium"/>
+                <v:textbox>
+                  <w:txbxContent>
+                    <w:p>
+                      <w:pPr>
+                        <w:pStyle w:val="Heading"/>
+                        <w:jc w:val="center"/>
+                      </w:pPr>
+                      <w:r>
+                        <w:rPr>
+                          <w:rFonts w:ascii="Arial" w:hAnsi="Arial"/>
+                          <w:rtl w:val="0"/>
+                          <w:lang w:val="en-US"/>
+                        </w:rPr>
+                        <w:t>Leonard Zgrablic</w:t>
+                      </w:r>
+                    </w:p>
+                  </w:txbxContent>
+                </v:textbox>
+                <w10:wrap type="none" side="bothSides" anchorx="margin"/>
+              </v:shape>
+            </w:pict>
+          </mc:Fallback>
+        </mc:AlternateContent>
+      </w:r>
+      <w:r>
+        <mc:AlternateContent>
+          <mc:Choice Requires="wps">
+            <w:drawing xmlns:a="http://schemas.openxmlformats.org/drawingml/2006/main">
+              <wp:anchor distT="152400" distB="152400" distL="152400" distR="152400" simplePos="0" relativeHeight="251704320" behindDoc="0" locked="0" layoutInCell="1" allowOverlap="1">
+                <wp:simplePos x="0" y="0"/>
+                <wp:positionH relativeFrom="margin">
+                  <wp:posOffset>-704750</wp:posOffset>
+                </wp:positionH>
+                <wp:positionV relativeFrom="line">
+                  <wp:posOffset>6582459</wp:posOffset>
+                </wp:positionV>
+                <wp:extent cx="5943600" cy="546149"/>
+                <wp:effectExtent l="0" t="0" r="0" b="0"/>
+                <wp:wrapNone/>
+                <wp:docPr id="1073741867" name="officeArt object"/>
+                <wp:cNvGraphicFramePr/>
+                <a:graphic xmlns:a="http://schemas.openxmlformats.org/drawingml/2006/main">
+                  <a:graphicData uri="http://schemas.microsoft.com/office/word/2010/wordprocessingShape">
+                    <wps:wsp>
+                      <wps:cNvSpPr txBox="1"/>
+                      <wps:spPr>
+                        <a:xfrm>
+                          <a:off x="0" y="0"/>
+                          <a:ext cx="5943600" cy="546149"/>
+                        </a:xfrm>
+                        <a:prstGeom prst="rect">
+                          <a:avLst/>
+                        </a:prstGeom>
+                        <a:noFill/>
+                        <a:ln w="12700" cap="flat">
+                          <a:noFill/>
+                          <a:miter lim="400000"/>
+                        </a:ln>
+                        <a:effectLst/>
+                      </wps:spPr>
+                      <wps:txbx>
+                        <w:txbxContent>
+                          <w:p>
+                            <w:pPr>
+                              <w:pStyle w:val="Title"/>
+                            </w:pPr>
+                            <w:r>
+                              <w:rPr>
+                                <w:rFonts w:ascii="Helvetica" w:hAnsi="Helvetica"/>
+                                <w:outline w:val="0"/>
+                                <w:color w:val="99b859"/>
+                                <w:sz w:val="36"/>
+                                <w:szCs w:val="36"/>
+                                <w:rtl w:val="0"/>
+                                <w:lang w:val="en-US"/>
+                                <w14:textFill>
+                                  <w14:solidFill>
+                                    <w14:srgbClr w14:val="9AB85A"/>
+                                  </w14:solidFill>
+                                </w14:textFill>
+                              </w:rPr>
+                              <w:t xml:space="preserve">For more information: </w:t>
+                            </w:r>
+                            <w:r>
+                              <w:rPr>
+                                <w:rFonts w:ascii="Helvetica" w:hAnsi="Helvetica"/>
+                                <w:outline w:val="0"/>
+                                <w:color w:val="017000"/>
+                                <w:sz w:val="36"/>
+                                <w:szCs w:val="36"/>
+                                <w:rtl w:val="0"/>
+                                <w:lang w:val="en-US"/>
+                                <w14:textFill>
+                                  <w14:solidFill>
+                                    <w14:srgbClr w14:val="017100"/>
+                                  </w14:solidFill>
+                                </w14:textFill>
+                              </w:rPr>
+                              <w:t>info@hpqc.org</w:t>
+                            </w:r>
+                          </w:p>
+                        </w:txbxContent>
+                      </wps:txbx>
+                      <wps:bodyPr wrap="square" lIns="50800" tIns="50800" rIns="50800" bIns="50800" numCol="1" anchor="t">
+                        <a:noAutofit/>
+                      </wps:bodyPr>
+                    </wps:wsp>
+                  </a:graphicData>
+                </a:graphic>
+              </wp:anchor>
+            </w:drawing>
+          </mc:Choice>
+          <mc:Fallback>
+            <w:pict>
+              <v:shape id="_x0000_s1054" type="#_x0000_t202" style="visibility:visible;position:absolute;margin-left:-55.5pt;margin-top:518.3pt;width:468.0pt;height:43.0pt;z-index:251704320;mso-position-horizontal:absolute;mso-position-horizontal-relative:margin;mso-position-vertical:absolute;mso-position-vertical-relative:line;mso-wrap-distance-left:12.0pt;mso-wrap-distance-top:12.0pt;mso-wrap-distance-right:12.0pt;mso-wrap-distance-bottom:12.0pt;">
+                <v:fill on="f"/>
+                <v:stroke on="f" weight="1.0pt" dashstyle="solid" endcap="flat" miterlimit="400.0%" joinstyle="miter" linestyle="single" startarrow="none" startarrowwidth="medium" startarrowlength="medium" endarrow="none" endarrowwidth="medium" endarrowlength="medium"/>
+                <v:textbox>
+                  <w:txbxContent>
+                    <w:p>
+                      <w:pPr>
+                        <w:pStyle w:val="Title"/>
+                      </w:pPr>
+                      <w:r>
+                        <w:rPr>
+                          <w:rFonts w:ascii="Helvetica" w:hAnsi="Helvetica"/>
+                          <w:outline w:val="0"/>
+                          <w:color w:val="99b859"/>
+                          <w:sz w:val="36"/>
+                          <w:szCs w:val="36"/>
+                          <w:rtl w:val="0"/>
+                          <w:lang w:val="en-US"/>
+                          <w14:textFill>
+                            <w14:solidFill>
+                              <w14:srgbClr w14:val="9AB85A"/>
+                            </w14:solidFill>
+                          </w14:textFill>
+                        </w:rPr>
+                        <w:t xml:space="preserve">For more information: </w:t>
+                      </w:r>
+                      <w:r>
+                        <w:rPr>
+                          <w:rFonts w:ascii="Helvetica" w:hAnsi="Helvetica"/>
+                          <w:outline w:val="0"/>
+                          <w:color w:val="017000"/>
+                          <w:sz w:val="36"/>
+                          <w:szCs w:val="36"/>
+                          <w:rtl w:val="0"/>
+                          <w:lang w:val="en-US"/>
+                          <w14:textFill>
+                            <w14:solidFill>
+                              <w14:srgbClr w14:val="017100"/>
+                            </w14:solidFill>
+                          </w14:textFill>
+                        </w:rPr>
+                        <w:t>info@hpqc.org</w:t>
+                      </w:r>
+                    </w:p>
+                  </w:txbxContent>
+                </v:textbox>
+                <w10:wrap type="none" side="bothSides" anchorx="margin"/>
+              </v:shape>
+            </w:pict>
+          </mc:Fallback>
+        </mc:AlternateContent>
+      </w:r>
+      <w:r>
         <mc:AlternateContent>
           <mc:Choice Requires="wpg">
             <w:drawing xmlns:a="http://schemas.openxmlformats.org/drawingml/2006/main">
@@ -4000,7 +4108,7 @@
                 <wp:extent cx="7772400" cy="10196514"/>
                 <wp:effectExtent l="0" t="0" r="0" b="0"/>
                 <wp:wrapNone/>
-                <wp:docPr id="1073741868" name="officeArt object"/>
+                <wp:docPr id="1073741870" name="officeArt object"/>
                 <wp:cNvGraphicFramePr/>
                 <a:graphic xmlns:a="http://schemas.openxmlformats.org/drawingml/2006/main">
                   <a:graphicData uri="http://schemas.microsoft.com/office/word/2010/wordprocessingGroup">
@@ -4015,7 +4123,7 @@
                         </a:xfrm>
                       </wpg:grpSpPr>
                       <wps:wsp>
-                        <wps:cNvPr id="1073741866" name="Shape 1073741866"/>
+                        <wps:cNvPr id="1073741868" name="Shape 1073741868"/>
                         <wps:cNvSpPr/>
                         <wps:spPr>
                           <a:xfrm>
@@ -4055,7 +4163,7 @@
                         </wps:bodyPr>
                       </wps:wsp>
                       <wps:wsp>
-                        <wps:cNvPr id="1073741867" name="Shape 1073741867"/>
+                        <wps:cNvPr id="1073741869" name="Shape 1073741869"/>
                         <wps:cNvSpPr/>
                         <wps:spPr>
                           <a:xfrm>
@@ -4092,9 +4200,9 @@
           </mc:Choice>
           <mc:Fallback>
             <w:pict>
-              <v:group id="_x0000_s1054" style="visibility:visible;position:absolute;margin-left:1.2pt;margin-top:-10.9pt;width:612.0pt;height:802.9pt;z-index:251659264;mso-position-horizontal:absolute;mso-position-horizontal-relative:page;mso-position-vertical:absolute;mso-position-vertical-relative:page;mso-wrap-distance-left:12.0pt;mso-wrap-distance-top:12.0pt;mso-wrap-distance-right:12.0pt;mso-wrap-distance-bottom:12.0pt;" coordorigin="0,0" coordsize="7772400,10196513">
+              <v:group id="_x0000_s1055" style="visibility:visible;position:absolute;margin-left:1.2pt;margin-top:-10.9pt;width:612.0pt;height:802.9pt;z-index:251659264;mso-position-horizontal:absolute;mso-position-horizontal-relative:page;mso-position-vertical:absolute;mso-position-vertical-relative:page;mso-wrap-distance-left:12.0pt;mso-wrap-distance-top:12.0pt;mso-wrap-distance-right:12.0pt;mso-wrap-distance-bottom:12.0pt;" coordorigin="0,0" coordsize="7772400,10196513">
                 <w10:wrap type="none" side="bothSides" anchorx="page" anchory="page"/>
-                <v:rect id="_x0000_s1055" style="position:absolute;left:0;top:0;width:7772400;height:10196513;">
+                <v:rect id="_x0000_s1056" style="position:absolute;left:0;top:0;width:7772400;height:10196513;">
                   <v:fill color="#F7F9F0" opacity="100.0%" type="solid"/>
                   <v:stroke on="f" weight="1.0pt" dashstyle="solid" endcap="flat" miterlimit="400.0%" joinstyle="miter" linestyle="single" startarrow="none" startarrowwidth="medium" startarrowlength="medium" endarrow="none" endarrowwidth="medium" endarrowlength="medium"/>
                   <v:textbox>
@@ -4114,7 +4222,7 @@
                     </w:txbxContent>
                   </v:textbox>
                 </v:rect>
-                <v:rect id="_x0000_s1056" style="position:absolute;left:0;top:0;width:7772400;height:3399656;">
+                <v:rect id="_x0000_s1057" style="position:absolute;left:0;top:0;width:7772400;height:3399656;">
                   <v:fill angle="0fd" focus="100%" color="#FFFFFF" opacity="100.0%" color2="#F7F9F0" o:opacity2="100.0%" type="gradientUnscaled"/>
                   <v:stroke on="f" weight="1.0pt" dashstyle="solid" endcap="flat" miterlimit="400.0%" joinstyle="miter" linestyle="single" startarrow="none" startarrowwidth="medium" startarrowlength="medium" endarrow="none" endarrowwidth="medium" endarrowlength="medium"/>
                 </v:rect>
@@ -4136,13 +4244,13 @@
             <wp:extent cx="7804785" cy="1560957"/>
             <wp:effectExtent l="0" t="0" r="0" b="0"/>
             <wp:wrapNone/>
-            <wp:docPr id="1073741869" name="officeArt object"/>
+            <wp:docPr id="1073741871" name="officeArt object"/>
             <wp:cNvGraphicFramePr/>
             <a:graphic xmlns:a="http://schemas.openxmlformats.org/drawingml/2006/main">
               <a:graphicData uri="http://schemas.openxmlformats.org/drawingml/2006/picture">
                 <pic:pic xmlns:pic="http://schemas.openxmlformats.org/drawingml/2006/picture">
                   <pic:nvPicPr>
-                    <pic:cNvPr id="1073741869" name="pasted-image.tiff"/>
+                    <pic:cNvPr id="1073741871" name="pasted-image.tiff"/>
                     <pic:cNvPicPr>
                       <a:picLocks noChangeAspect="1"/>
                     </pic:cNvPicPr>
@@ -4190,7 +4298,7 @@
                 <wp:extent cx="4353982" cy="454806"/>
                 <wp:effectExtent l="0" t="0" r="0" b="0"/>
                 <wp:wrapNone/>
-                <wp:docPr id="1073741870" name="officeArt object"/>
+                <wp:docPr id="1073741872" name="officeArt object"/>
                 <wp:cNvGraphicFramePr/>
                 <a:graphic xmlns:a="http://schemas.openxmlformats.org/drawingml/2006/main">
                   <a:graphicData uri="http://schemas.microsoft.com/office/word/2010/wordprocessingShape">
@@ -4262,7 +4370,7 @@
           </mc:Choice>
           <mc:Fallback>
             <w:pict>
-              <v:shape id="_x0000_s1057" type="#_x0000_t202" style="visibility:visible;position:absolute;margin-left:150.2pt;margin-top:543.7pt;width:342.8pt;height:35.8pt;z-index:251688960;mso-position-horizontal:absolute;mso-position-horizontal-relative:page;mso-position-vertical:absolute;mso-position-vertical-relative:page;mso-wrap-distance-left:12.0pt;mso-wrap-distance-top:12.0pt;mso-wrap-distance-right:12.0pt;mso-wrap-distance-bottom:12.0pt;">
+              <v:shape id="_x0000_s1058" type="#_x0000_t202" style="visibility:visible;position:absolute;margin-left:150.2pt;margin-top:543.7pt;width:342.8pt;height:35.8pt;z-index:251688960;mso-position-horizontal:absolute;mso-position-horizontal-relative:page;mso-position-vertical:absolute;mso-position-vertical-relative:page;mso-wrap-distance-left:12.0pt;mso-wrap-distance-top:12.0pt;mso-wrap-distance-right:12.0pt;mso-wrap-distance-bottom:12.0pt;">
                 <v:fill on="f"/>
                 <v:stroke on="f" weight="1.0pt" dashstyle="solid" endcap="flat" miterlimit="400.0%" joinstyle="miter" linestyle="single" startarrow="none" startarrowwidth="medium" startarrowlength="medium" endarrow="none" endarrowwidth="medium" endarrowlength="medium"/>
                 <v:textbox>
@@ -4329,6 +4437,64 @@
 <file path=word/header1.xml><?xml version="1.0" encoding="utf-8"?>
 <w:hdr xmlns:r="http://schemas.openxmlformats.org/officeDocument/2006/relationships" xmlns:wp="http://schemas.openxmlformats.org/drawingml/2006/wordprocessingDrawing" xmlns:w="http://schemas.openxmlformats.org/wordprocessingml/2006/main" xmlns:w10="urn:schemas-microsoft-com:office:word" xmlns:w14="http://schemas.microsoft.com/office/word/2010/wordml" xmlns:wps="http://schemas.microsoft.com/office/word/2010/wordprocessingShape" xmlns:wpg="http://schemas.microsoft.com/office/word/2010/wordprocessingGroup" xmlns:mc="http://schemas.openxmlformats.org/markup-compatibility/2006" xmlns:v="urn:schemas-microsoft-com:vml" xmlns:o="urn:schemas-microsoft-com:office:office" xmlns:m="http://schemas.openxmlformats.org/officeDocument/2006/math" mc:Ignorable="w14">
   <w:p>
+    <w:r>
+      <mc:AlternateContent>
+        <mc:Choice Requires="wps">
+          <w:drawing xmlns:a="http://schemas.openxmlformats.org/drawingml/2006/main">
+            <wp:anchor distT="152400" distB="152400" distL="152400" distR="152400" simplePos="0" relativeHeight="251658240" behindDoc="1" locked="0" layoutInCell="1" allowOverlap="1">
+              <wp:simplePos x="0" y="0"/>
+              <wp:positionH relativeFrom="page">
+                <wp:posOffset>0</wp:posOffset>
+              </wp:positionH>
+              <wp:positionV relativeFrom="page">
+                <wp:posOffset>0</wp:posOffset>
+              </wp:positionV>
+              <wp:extent cx="7772400" cy="10058400"/>
+              <wp:effectExtent l="0" t="0" r="0" b="0"/>
+              <wp:wrapNone/>
+              <wp:docPr id="1073741825" name="officeArt object"/>
+              <wp:cNvGraphicFramePr/>
+              <a:graphic xmlns:a="http://schemas.openxmlformats.org/drawingml/2006/main">
+                <a:graphicData uri="http://schemas.microsoft.com/office/word/2010/wordprocessingShape">
+                  <wps:wsp>
+                    <wps:cNvSpPr/>
+                    <wps:spPr>
+                      <a:xfrm>
+                        <a:off x="0" y="0"/>
+                        <a:ext cx="7772400" cy="10058400"/>
+                      </a:xfrm>
+                      <a:prstGeom prst="roundRect">
+                        <a:avLst>
+                          <a:gd name="adj" fmla="val 0"/>
+                        </a:avLst>
+                      </a:prstGeom>
+                      <a:solidFill>
+                        <a:schemeClr val="accent3"/>
+                      </a:solidFill>
+                      <a:ln w="12700" cap="flat">
+                        <a:noFill/>
+                        <a:miter lim="400000"/>
+                      </a:ln>
+                      <a:effectLst/>
+                    </wps:spPr>
+                    <wps:bodyPr/>
+                  </wps:wsp>
+                </a:graphicData>
+              </a:graphic>
+            </wp:anchor>
+          </w:drawing>
+        </mc:Choice>
+        <mc:Fallback>
+          <w:pict>
+            <v:roundrect id="_x0000_s1059" style="visibility:visible;position:absolute;margin-left:0.0pt;margin-top:0.0pt;width:612.0pt;height:792.0pt;z-index:-251658240;mso-position-horizontal:absolute;mso-position-horizontal-relative:page;mso-position-vertical:absolute;mso-position-vertical-relative:page;mso-wrap-distance-left:12.0pt;mso-wrap-distance-top:12.0pt;mso-wrap-distance-right:12.0pt;mso-wrap-distance-bottom:12.0pt;" adj="0">
+              <v:fill color="#61D836" opacity="100.0%" type="solid"/>
+              <v:stroke on="f" weight="1.0pt" dashstyle="solid" endcap="flat" miterlimit="400.0%" joinstyle="miter" linestyle="single" startarrow="none" startarrowwidth="medium" startarrowlength="medium" endarrow="none" endarrowwidth="medium" endarrowlength="medium"/>
+              <w10:wrap type="none" side="bothSides" anchorx="page" anchory="page"/>
+            </v:roundrect>
+          </w:pict>
+        </mc:Fallback>
+      </mc:AlternateContent>
+    </w:r>
     <w:r/>
   </w:p>
 </w:hdr>
@@ -4598,9 +4764,9 @@
       <w:outlineLvl w:val="0"/>
     </w:pPr>
     <w:rPr>
-      <w:rFonts w:ascii="Montserrat Bold" w:cs="Arial Unicode MS" w:hAnsi="Montserrat Bold" w:eastAsia="Arial Unicode MS"/>
-      <w:b w:val="0"/>
-      <w:bCs w:val="0"/>
+      <w:rFonts w:ascii="Helvetica" w:cs="Arial Unicode MS" w:hAnsi="Helvetica" w:eastAsia="Arial Unicode MS"/>
+      <w:b w:val="1"/>
+      <w:bCs w:val="1"/>
       <w:i w:val="0"/>
       <w:iCs w:val="0"/>
       <w:caps w:val="0"/>
@@ -4645,7 +4811,7 @@
       <w:outlineLvl w:val="9"/>
     </w:pPr>
     <w:rPr>
-      <w:rFonts w:ascii="Montserrat Regular" w:cs="Arial Unicode MS" w:hAnsi="Montserrat Regular" w:eastAsia="Arial Unicode MS"/>
+      <w:rFonts w:ascii="Helvetica" w:cs="Arial Unicode MS" w:hAnsi="Helvetica" w:eastAsia="Arial Unicode MS"/>
       <w:b w:val="0"/>
       <w:bCs w:val="0"/>
       <w:i w:val="0"/>

</xml_diff>

<commit_message>
replaced 'free for all registered HPQC College students' to just 'For registration or more information: info@hpqc.org' and also removed green background that was added in previous commit.
</commit_message>
<xml_diff>
--- a/lectures/LectureFlyer.docx
+++ b/lectures/LectureFlyer.docx
@@ -22,7 +22,7 @@
                 <wp:extent cx="3978205" cy="583631"/>
                 <wp:effectExtent l="0" t="0" r="0" b="0"/>
                 <wp:wrapNone/>
-                <wp:docPr id="1073741826" name="officeArt object"/>
+                <wp:docPr id="1073741825" name="officeArt object"/>
                 <wp:cNvGraphicFramePr/>
                 <a:graphic xmlns:a="http://schemas.openxmlformats.org/drawingml/2006/main">
                   <a:graphicData uri="http://schemas.microsoft.com/office/word/2010/wordprocessingShape">
@@ -126,7 +126,7 @@
                 <wp:extent cx="1847700" cy="446003"/>
                 <wp:effectExtent l="0" t="0" r="0" b="0"/>
                 <wp:wrapNone/>
-                <wp:docPr id="1073741827" name="officeArt object"/>
+                <wp:docPr id="1073741826" name="officeArt object"/>
                 <wp:cNvGraphicFramePr/>
                 <a:graphic xmlns:a="http://schemas.openxmlformats.org/drawingml/2006/main">
                   <a:graphicData uri="http://schemas.microsoft.com/office/word/2010/wordprocessingShape">
@@ -234,13 +234,13 @@
             <wp:extent cx="1719249" cy="655800"/>
             <wp:effectExtent l="0" t="0" r="0" b="0"/>
             <wp:wrapNone/>
-            <wp:docPr id="1073741828" name="officeArt object"/>
+            <wp:docPr id="1073741827" name="officeArt object"/>
             <wp:cNvGraphicFramePr/>
             <a:graphic xmlns:a="http://schemas.openxmlformats.org/drawingml/2006/main">
               <a:graphicData uri="http://schemas.openxmlformats.org/drawingml/2006/picture">
                 <pic:pic xmlns:pic="http://schemas.openxmlformats.org/drawingml/2006/picture">
                   <pic:nvPicPr>
-                    <pic:cNvPr id="1073741828" name="HPQC_Labs.png"/>
+                    <pic:cNvPr id="1073741827" name="HPQC_Labs.png"/>
                     <pic:cNvPicPr>
                       <a:picLocks noChangeAspect="1"/>
                     </pic:cNvPicPr>
@@ -287,13 +287,13 @@
             <wp:extent cx="2893746" cy="1511982"/>
             <wp:effectExtent l="0" t="0" r="0" b="0"/>
             <wp:wrapNone/>
-            <wp:docPr id="1073741829" name="officeArt object"/>
+            <wp:docPr id="1073741828" name="officeArt object"/>
             <wp:cNvGraphicFramePr/>
             <a:graphic xmlns:a="http://schemas.openxmlformats.org/drawingml/2006/main">
               <a:graphicData uri="http://schemas.openxmlformats.org/drawingml/2006/picture">
                 <pic:pic xmlns:pic="http://schemas.openxmlformats.org/drawingml/2006/picture">
                   <pic:nvPicPr>
-                    <pic:cNvPr id="1073741829" name="pasted-image.tiff"/>
+                    <pic:cNvPr id="1073741828" name="pasted-image.tiff"/>
                     <pic:cNvPicPr>
                       <a:picLocks noChangeAspect="1"/>
                     </pic:cNvPicPr>
@@ -328,7 +328,7 @@
       </w:r>
       <w:r>
         <w:drawing xmlns:a="http://schemas.openxmlformats.org/drawingml/2006/main">
-          <wp:anchor distT="152400" distB="152400" distL="152400" distR="152400" simplePos="0" relativeHeight="251700224" behindDoc="0" locked="0" layoutInCell="1" allowOverlap="1">
+          <wp:anchor distT="152400" distB="152400" distL="152400" distR="152400" simplePos="0" relativeHeight="251699200" behindDoc="0" locked="0" layoutInCell="1" allowOverlap="1">
             <wp:simplePos x="0" y="0"/>
             <wp:positionH relativeFrom="margin">
               <wp:posOffset>4147890</wp:posOffset>
@@ -339,13 +339,13 @@
             <wp:extent cx="1360091" cy="530163"/>
             <wp:effectExtent l="0" t="0" r="0" b="0"/>
             <wp:wrapNone/>
-            <wp:docPr id="1073741830" name="officeArt object"/>
+            <wp:docPr id="1073741829" name="officeArt object"/>
             <wp:cNvGraphicFramePr/>
             <a:graphic xmlns:a="http://schemas.openxmlformats.org/drawingml/2006/main">
               <a:graphicData uri="http://schemas.openxmlformats.org/drawingml/2006/picture">
                 <pic:pic xmlns:pic="http://schemas.openxmlformats.org/drawingml/2006/picture">
                   <pic:nvPicPr>
-                    <pic:cNvPr id="1073741830" name="pasted-image.png"/>
+                    <pic:cNvPr id="1073741829" name="pasted-image.png"/>
                     <pic:cNvPicPr>
                       <a:picLocks noChangeAspect="1"/>
                     </pic:cNvPicPr>
@@ -393,7 +393,7 @@
                 <wp:extent cx="2749138" cy="370282"/>
                 <wp:effectExtent l="0" t="0" r="0" b="0"/>
                 <wp:wrapNone/>
-                <wp:docPr id="1073741831" name="officeArt object"/>
+                <wp:docPr id="1073741830" name="officeArt object"/>
                 <wp:cNvGraphicFramePr/>
                 <a:graphic xmlns:a="http://schemas.openxmlformats.org/drawingml/2006/main">
                   <a:graphicData uri="http://schemas.microsoft.com/office/word/2010/wordprocessingShape">
@@ -484,13 +484,13 @@
             <wp:extent cx="2300123" cy="878439"/>
             <wp:effectExtent l="0" t="0" r="0" b="0"/>
             <wp:wrapNone/>
-            <wp:docPr id="1073741832" name="officeArt object"/>
+            <wp:docPr id="1073741831" name="officeArt object"/>
             <wp:cNvGraphicFramePr/>
             <a:graphic xmlns:a="http://schemas.openxmlformats.org/drawingml/2006/main">
               <a:graphicData uri="http://schemas.openxmlformats.org/drawingml/2006/picture">
                 <pic:pic xmlns:pic="http://schemas.openxmlformats.org/drawingml/2006/picture">
                   <pic:nvPicPr>
-                    <pic:cNvPr id="1073741832" name="pasted-image.tiff"/>
+                    <pic:cNvPr id="1073741831" name="pasted-image.tiff"/>
                     <pic:cNvPicPr>
                       <a:picLocks noChangeAspect="1"/>
                     </pic:cNvPicPr>
@@ -538,7 +538,7 @@
                 <wp:extent cx="2585583" cy="370282"/>
                 <wp:effectExtent l="0" t="0" r="0" b="0"/>
                 <wp:wrapNone/>
-                <wp:docPr id="1073741833" name="officeArt object"/>
+                <wp:docPr id="1073741832" name="officeArt object"/>
                 <wp:cNvGraphicFramePr/>
                 <a:graphic xmlns:a="http://schemas.openxmlformats.org/drawingml/2006/main">
                   <a:graphicData uri="http://schemas.microsoft.com/office/word/2010/wordprocessingShape">
@@ -620,149 +620,7 @@
         <mc:AlternateContent>
           <mc:Choice Requires="wps">
             <w:drawing xmlns:a="http://schemas.openxmlformats.org/drawingml/2006/main">
-              <wp:anchor distT="152400" distB="152400" distL="152400" distR="152400" simplePos="0" relativeHeight="251693056" behindDoc="0" locked="0" layoutInCell="1" allowOverlap="1">
-                <wp:simplePos x="0" y="0"/>
-                <wp:positionH relativeFrom="margin">
-                  <wp:posOffset>-704809</wp:posOffset>
-                </wp:positionH>
-                <wp:positionV relativeFrom="line">
-                  <wp:posOffset>7089520</wp:posOffset>
-                </wp:positionV>
-                <wp:extent cx="8780151" cy="583631"/>
-                <wp:effectExtent l="0" t="0" r="0" b="0"/>
-                <wp:wrapNone/>
-                <wp:docPr id="1073741834" name="officeArt object"/>
-                <wp:cNvGraphicFramePr/>
-                <a:graphic xmlns:a="http://schemas.openxmlformats.org/drawingml/2006/main">
-                  <a:graphicData uri="http://schemas.microsoft.com/office/word/2010/wordprocessingShape">
-                    <wps:wsp>
-                      <wps:cNvSpPr txBox="1"/>
-                      <wps:spPr>
-                        <a:xfrm>
-                          <a:off x="0" y="0"/>
-                          <a:ext cx="8780151" cy="583631"/>
-                        </a:xfrm>
-                        <a:prstGeom prst="rect">
-                          <a:avLst/>
-                        </a:prstGeom>
-                        <a:noFill/>
-                        <a:ln w="12700" cap="flat">
-                          <a:noFill/>
-                          <a:miter lim="400000"/>
-                        </a:ln>
-                        <a:effectLst/>
-                      </wps:spPr>
-                      <wps:txbx>
-                        <w:txbxContent>
-                          <w:p>
-                            <w:pPr>
-                              <w:pStyle w:val="Title"/>
-                            </w:pPr>
-                            <w:r>
-                              <w:rPr>
-                                <w:rFonts w:ascii="Helvetica" w:hAnsi="Helvetica"/>
-                                <w:outline w:val="0"/>
-                                <w:color w:val="017000"/>
-                                <w:sz w:val="52"/>
-                                <w:szCs w:val="52"/>
-                                <w:rtl w:val="0"/>
-                                <w:lang w:val="en-US"/>
-                                <w14:textFill>
-                                  <w14:solidFill>
-                                    <w14:srgbClr w14:val="017100"/>
-                                  </w14:solidFill>
-                                </w14:textFill>
-                              </w:rPr>
-                              <w:t>Free</w:t>
-                            </w:r>
-                            <w:r>
-                              <w:rPr>
-                                <w:rFonts w:ascii="Helvetica" w:hAnsi="Helvetica"/>
-                                <w:outline w:val="0"/>
-                                <w:color w:val="99b859"/>
-                                <w:sz w:val="52"/>
-                                <w:szCs w:val="52"/>
-                                <w:rtl w:val="0"/>
-                                <w:lang w:val="en-US"/>
-                                <w14:textFill>
-                                  <w14:solidFill>
-                                    <w14:srgbClr w14:val="9AB85A"/>
-                                  </w14:solidFill>
-                                </w14:textFill>
-                              </w:rPr>
-                              <w:t xml:space="preserve"> for all registered HPQC College students</w:t>
-                            </w:r>
-                          </w:p>
-                        </w:txbxContent>
-                      </wps:txbx>
-                      <wps:bodyPr wrap="square" lIns="50800" tIns="50800" rIns="50800" bIns="50800" numCol="1" anchor="t">
-                        <a:noAutofit/>
-                      </wps:bodyPr>
-                    </wps:wsp>
-                  </a:graphicData>
-                </a:graphic>
-              </wp:anchor>
-            </w:drawing>
-          </mc:Choice>
-          <mc:Fallback>
-            <w:pict>
-              <v:shape id="_x0000_s1030" type="#_x0000_t202" style="visibility:visible;position:absolute;margin-left:-55.5pt;margin-top:558.2pt;width:691.4pt;height:46.0pt;z-index:251693056;mso-position-horizontal:absolute;mso-position-horizontal-relative:margin;mso-position-vertical:absolute;mso-position-vertical-relative:line;mso-wrap-distance-left:12.0pt;mso-wrap-distance-top:12.0pt;mso-wrap-distance-right:12.0pt;mso-wrap-distance-bottom:12.0pt;">
-                <v:fill on="f"/>
-                <v:stroke on="f" weight="1.0pt" dashstyle="solid" endcap="flat" miterlimit="400.0%" joinstyle="miter" linestyle="single" startarrow="none" startarrowwidth="medium" startarrowlength="medium" endarrow="none" endarrowwidth="medium" endarrowlength="medium"/>
-                <v:textbox>
-                  <w:txbxContent>
-                    <w:p>
-                      <w:pPr>
-                        <w:pStyle w:val="Title"/>
-                      </w:pPr>
-                      <w:r>
-                        <w:rPr>
-                          <w:rFonts w:ascii="Helvetica" w:hAnsi="Helvetica"/>
-                          <w:outline w:val="0"/>
-                          <w:color w:val="017000"/>
-                          <w:sz w:val="52"/>
-                          <w:szCs w:val="52"/>
-                          <w:rtl w:val="0"/>
-                          <w:lang w:val="en-US"/>
-                          <w14:textFill>
-                            <w14:solidFill>
-                              <w14:srgbClr w14:val="017100"/>
-                            </w14:solidFill>
-                          </w14:textFill>
-                        </w:rPr>
-                        <w:t>Free</w:t>
-                      </w:r>
-                      <w:r>
-                        <w:rPr>
-                          <w:rFonts w:ascii="Helvetica" w:hAnsi="Helvetica"/>
-                          <w:outline w:val="0"/>
-                          <w:color w:val="99b859"/>
-                          <w:sz w:val="52"/>
-                          <w:szCs w:val="52"/>
-                          <w:rtl w:val="0"/>
-                          <w:lang w:val="en-US"/>
-                          <w14:textFill>
-                            <w14:solidFill>
-                              <w14:srgbClr w14:val="9AB85A"/>
-                            </w14:solidFill>
-                          </w14:textFill>
-                        </w:rPr>
-                        <w:t xml:space="preserve"> for all registered HPQC College students</w:t>
-                      </w:r>
-                    </w:p>
-                  </w:txbxContent>
-                </v:textbox>
-                <w10:wrap type="none" side="bothSides" anchorx="margin"/>
-              </v:shape>
-            </w:pict>
-          </mc:Fallback>
-        </mc:AlternateContent>
-      </w:r>
-      <w:r>
-        <mc:AlternateContent>
-          <mc:Choice Requires="wps">
-            <w:drawing xmlns:a="http://schemas.openxmlformats.org/drawingml/2006/main">
-              <wp:anchor distT="152400" distB="152400" distL="152400" distR="152400" simplePos="0" relativeHeight="251701248" behindDoc="0" locked="0" layoutInCell="1" allowOverlap="1">
+              <wp:anchor distT="152400" distB="152400" distL="152400" distR="152400" simplePos="0" relativeHeight="251700224" behindDoc="0" locked="0" layoutInCell="1" allowOverlap="1">
                 <wp:simplePos x="0" y="0"/>
                 <wp:positionH relativeFrom="margin">
                   <wp:posOffset>-907792</wp:posOffset>
@@ -773,7 +631,7 @@
                 <wp:extent cx="7832189" cy="0"/>
                 <wp:effectExtent l="0" t="0" r="0" b="0"/>
                 <wp:wrapNone/>
-                <wp:docPr id="1073741835" name="officeArt object"/>
+                <wp:docPr id="1073741833" name="officeArt object"/>
                 <wp:cNvGraphicFramePr/>
                 <a:graphic xmlns:a="http://schemas.openxmlformats.org/drawingml/2006/main">
                   <a:graphicData uri="http://schemas.microsoft.com/office/word/2010/wordprocessingShape">
@@ -810,7 +668,7 @@
           </mc:Choice>
           <mc:Fallback>
             <w:pict>
-              <v:line id="_x0000_s1031" style="visibility:visible;position:absolute;margin-left:-71.5pt;margin-top:549.3pt;width:616.7pt;height:0.0pt;z-index:251701248;mso-position-horizontal:absolute;mso-position-horizontal-relative:margin;mso-position-vertical:absolute;mso-position-vertical-relative:line;mso-wrap-distance-left:12.0pt;mso-wrap-distance-top:12.0pt;mso-wrap-distance-right:12.0pt;mso-wrap-distance-bottom:12.0pt;">
+              <v:line id="_x0000_s1030" style="visibility:visible;position:absolute;margin-left:-71.5pt;margin-top:549.3pt;width:616.7pt;height:0.0pt;z-index:251700224;mso-position-horizontal:absolute;mso-position-horizontal-relative:margin;mso-position-vertical:absolute;mso-position-vertical-relative:line;mso-wrap-distance-left:12.0pt;mso-wrap-distance-top:12.0pt;mso-wrap-distance-right:12.0pt;mso-wrap-distance-bottom:12.0pt;">
                 <v:fill on="f"/>
                 <v:stroke filltype="solid" color="#1DB100" opacity="100.0%" weight="4.0pt" dashstyle="solid" endcap="flat" miterlimit="400.0%" joinstyle="miter" linestyle="single" startarrow="none" startarrowwidth="medium" startarrowlength="medium" endarrow="none" endarrowwidth="medium" endarrowlength="medium"/>
                 <w10:wrap type="none" side="bothSides" anchorx="margin"/>
@@ -823,7 +681,7 @@
         <mc:AlternateContent>
           <mc:Choice Requires="wps">
             <w:drawing xmlns:a="http://schemas.openxmlformats.org/drawingml/2006/main">
-              <wp:anchor distT="152400" distB="152400" distL="152400" distR="152400" simplePos="0" relativeHeight="251698176" behindDoc="0" locked="0" layoutInCell="1" allowOverlap="1">
+              <wp:anchor distT="152400" distB="152400" distL="152400" distR="152400" simplePos="0" relativeHeight="251697152" behindDoc="0" locked="0" layoutInCell="1" allowOverlap="1">
                 <wp:simplePos x="0" y="0"/>
                 <wp:positionH relativeFrom="margin">
                   <wp:posOffset>-892163</wp:posOffset>
@@ -834,7 +692,7 @@
                 <wp:extent cx="7778460" cy="0"/>
                 <wp:effectExtent l="0" t="0" r="0" b="0"/>
                 <wp:wrapNone/>
-                <wp:docPr id="1073741836" name="officeArt object"/>
+                <wp:docPr id="1073741834" name="officeArt object"/>
                 <wp:cNvGraphicFramePr/>
                 <a:graphic xmlns:a="http://schemas.openxmlformats.org/drawingml/2006/main">
                   <a:graphicData uri="http://schemas.microsoft.com/office/word/2010/wordprocessingShape">
@@ -871,7 +729,7 @@
           </mc:Choice>
           <mc:Fallback>
             <w:pict>
-              <v:line id="_x0000_s1032" style="visibility:visible;position:absolute;margin-left:-70.2pt;margin-top:-3.7pt;width:612.5pt;height:0.0pt;z-index:251698176;mso-position-horizontal:absolute;mso-position-horizontal-relative:margin;mso-position-vertical:absolute;mso-position-vertical-relative:line;mso-wrap-distance-left:12.0pt;mso-wrap-distance-top:12.0pt;mso-wrap-distance-right:12.0pt;mso-wrap-distance-bottom:12.0pt;">
+              <v:line id="_x0000_s1031" style="visibility:visible;position:absolute;margin-left:-70.2pt;margin-top:-3.7pt;width:612.5pt;height:0.0pt;z-index:251697152;mso-position-horizontal:absolute;mso-position-horizontal-relative:margin;mso-position-vertical:absolute;mso-position-vertical-relative:line;mso-wrap-distance-left:12.0pt;mso-wrap-distance-top:12.0pt;mso-wrap-distance-right:12.0pt;mso-wrap-distance-bottom:12.0pt;">
                 <v:fill on="f"/>
                 <v:stroke filltype="solid" color="#1DB100" opacity="100.0%" weight="4.0pt" dashstyle="solid" endcap="flat" miterlimit="400.0%" joinstyle="miter" linestyle="single" startarrow="none" startarrowwidth="medium" startarrowlength="medium" endarrow="none" endarrowwidth="medium" endarrowlength="medium"/>
                 <w10:wrap type="none" side="bothSides" anchorx="margin"/>
@@ -884,7 +742,7 @@
         <mc:AlternateContent>
           <mc:Choice Requires="wps">
             <w:drawing xmlns:a="http://schemas.openxmlformats.org/drawingml/2006/main">
-              <wp:anchor distT="152400" distB="152400" distL="152400" distR="152400" simplePos="0" relativeHeight="251695104" behindDoc="0" locked="0" layoutInCell="1" allowOverlap="1">
+              <wp:anchor distT="152400" distB="152400" distL="152400" distR="152400" simplePos="0" relativeHeight="251694080" behindDoc="0" locked="0" layoutInCell="1" allowOverlap="1">
                 <wp:simplePos x="0" y="0"/>
                 <wp:positionH relativeFrom="margin">
                   <wp:posOffset>3285786</wp:posOffset>
@@ -895,7 +753,7 @@
                 <wp:extent cx="2601173" cy="370282"/>
                 <wp:effectExtent l="0" t="0" r="0" b="0"/>
                 <wp:wrapNone/>
-                <wp:docPr id="1073741837" name="officeArt object"/>
+                <wp:docPr id="1073741835" name="officeArt object"/>
                 <wp:cNvGraphicFramePr/>
                 <a:graphic xmlns:a="http://schemas.openxmlformats.org/drawingml/2006/main">
                   <a:graphicData uri="http://schemas.microsoft.com/office/word/2010/wordprocessingShape">
@@ -964,7 +822,7 @@
           </mc:Choice>
           <mc:Fallback>
             <w:pict>
-              <v:shape id="_x0000_s1033" style="visibility:visible;position:absolute;margin-left:258.7pt;margin-top:266.9pt;width:204.8pt;height:29.2pt;z-index:251695104;mso-position-horizontal:absolute;mso-position-horizontal-relative:margin;mso-position-vertical:absolute;mso-position-vertical-relative:line;mso-wrap-distance-left:12.0pt;mso-wrap-distance-top:12.0pt;mso-wrap-distance-right:12.0pt;mso-wrap-distance-bottom:12.0pt;flip:x;" coordorigin="0,0" coordsize="21600,21600" path="M 39,0 L 0,21432 L 20363,21600 L 21600,0 L 39,0 X E">
+              <v:shape id="_x0000_s1032" style="visibility:visible;position:absolute;margin-left:258.7pt;margin-top:266.9pt;width:204.8pt;height:29.2pt;z-index:251694080;mso-position-horizontal:absolute;mso-position-horizontal-relative:margin;mso-position-vertical:absolute;mso-position-vertical-relative:line;mso-wrap-distance-left:12.0pt;mso-wrap-distance-top:12.0pt;mso-wrap-distance-right:12.0pt;mso-wrap-distance-bottom:12.0pt;flip:x;" coordorigin="0,0" coordsize="21600,21600" path="M 39,0 L 0,21432 L 20363,21600 L 21600,0 L 39,0 X E">
                 <v:fill color="#9AB85A" opacity="100.0%" type="solid"/>
                 <v:stroke on="f" weight="1.0pt" dashstyle="solid" endcap="flat" miterlimit="400.0%" joinstyle="miter" linestyle="single" startarrow="none" startarrowwidth="medium" startarrowlength="medium" endarrow="none" endarrowwidth="medium" endarrowlength="medium"/>
                 <w10:wrap type="none" side="bothSides" anchorx="margin"/>
@@ -988,7 +846,7 @@
                 <wp:extent cx="2653211" cy="370282"/>
                 <wp:effectExtent l="0" t="0" r="0" b="0"/>
                 <wp:wrapNone/>
-                <wp:docPr id="1073741838" name="officeArt object"/>
+                <wp:docPr id="1073741836" name="officeArt object"/>
                 <wp:cNvGraphicFramePr/>
                 <a:graphic xmlns:a="http://schemas.openxmlformats.org/drawingml/2006/main">
                   <a:graphicData uri="http://schemas.microsoft.com/office/word/2010/wordprocessingShape">
@@ -1057,7 +915,7 @@
           </mc:Choice>
           <mc:Fallback>
             <w:pict>
-              <v:shape id="_x0000_s1034" style="visibility:visible;position:absolute;margin-left:2.7pt;margin-top:185.1pt;width:208.9pt;height:29.2pt;z-index:251661312;mso-position-horizontal:absolute;mso-position-horizontal-relative:margin;mso-position-vertical:absolute;mso-position-vertical-relative:line;mso-wrap-distance-left:12.0pt;mso-wrap-distance-top:12.0pt;mso-wrap-distance-right:12.0pt;mso-wrap-distance-bottom:12.0pt;" coordorigin="0,0" coordsize="21600,21600" path="M 39,0 L 0,21432 L 20363,21600 L 21600,0 L 39,0 X E">
+              <v:shape id="_x0000_s1033" style="visibility:visible;position:absolute;margin-left:2.7pt;margin-top:185.1pt;width:208.9pt;height:29.2pt;z-index:251661312;mso-position-horizontal:absolute;mso-position-horizontal-relative:margin;mso-position-vertical:absolute;mso-position-vertical-relative:line;mso-wrap-distance-left:12.0pt;mso-wrap-distance-top:12.0pt;mso-wrap-distance-right:12.0pt;mso-wrap-distance-bottom:12.0pt;" coordorigin="0,0" coordsize="21600,21600" path="M 39,0 L 0,21432 L 20363,21600 L 21600,0 L 39,0 X E">
                 <v:fill color="#9AB85A" opacity="100.0%" type="solid"/>
                 <v:stroke on="f" weight="1.0pt" dashstyle="solid" endcap="flat" miterlimit="400.0%" joinstyle="miter" linestyle="single" startarrow="none" startarrowwidth="medium" startarrowlength="medium" endarrow="none" endarrowwidth="medium" endarrowlength="medium"/>
                 <w10:wrap type="none" side="bothSides" anchorx="margin"/>
@@ -1081,7 +939,7 @@
                 <wp:extent cx="3175000" cy="517193"/>
                 <wp:effectExtent l="0" t="0" r="0" b="0"/>
                 <wp:wrapNone/>
-                <wp:docPr id="1073741839" name="officeArt object"/>
+                <wp:docPr id="1073741837" name="officeArt object"/>
                 <wp:cNvGraphicFramePr/>
                 <a:graphic xmlns:a="http://schemas.openxmlformats.org/drawingml/2006/main">
                   <a:graphicData uri="http://schemas.microsoft.com/office/word/2010/wordprocessingShape">
@@ -1151,7 +1009,7 @@
           </mc:Choice>
           <mc:Fallback>
             <w:pict>
-              <v:shape id="_x0000_s1035" type="#_x0000_t202" style="visibility:visible;position:absolute;margin-left:50.6pt;margin-top:51.1pt;width:250.0pt;height:40.7pt;z-index:251679744;mso-position-horizontal:absolute;mso-position-horizontal-relative:margin;mso-position-vertical:absolute;mso-position-vertical-relative:line;mso-wrap-distance-left:12.0pt;mso-wrap-distance-top:12.0pt;mso-wrap-distance-right:12.0pt;mso-wrap-distance-bottom:12.0pt;">
+              <v:shape id="_x0000_s1034" type="#_x0000_t202" style="visibility:visible;position:absolute;margin-left:50.6pt;margin-top:51.1pt;width:250.0pt;height:40.7pt;z-index:251679744;mso-position-horizontal:absolute;mso-position-horizontal-relative:margin;mso-position-vertical:absolute;mso-position-vertical-relative:line;mso-wrap-distance-left:12.0pt;mso-wrap-distance-top:12.0pt;mso-wrap-distance-right:12.0pt;mso-wrap-distance-bottom:12.0pt;">
                 <v:fill on="f"/>
                 <v:stroke on="f" weight="1.0pt" dashstyle="solid" endcap="flat" miterlimit="400.0%" joinstyle="miter" linestyle="single" startarrow="none" startarrowwidth="medium" startarrowlength="medium" endarrow="none" endarrowwidth="medium" endarrowlength="medium"/>
                 <v:textbox>
@@ -1208,7 +1066,7 @@
                 <wp:extent cx="3175000" cy="468430"/>
                 <wp:effectExtent l="0" t="0" r="0" b="0"/>
                 <wp:wrapNone/>
-                <wp:docPr id="1073741840" name="officeArt object"/>
+                <wp:docPr id="1073741838" name="officeArt object"/>
                 <wp:cNvGraphicFramePr/>
                 <a:graphic xmlns:a="http://schemas.openxmlformats.org/drawingml/2006/main">
                   <a:graphicData uri="http://schemas.microsoft.com/office/word/2010/wordprocessingShape">
@@ -1278,7 +1136,7 @@
           </mc:Choice>
           <mc:Fallback>
             <w:pict>
-              <v:shape id="_x0000_s1036" type="#_x0000_t202" style="visibility:visible;position:absolute;margin-left:50.6pt;margin-top:214.4pt;width:250.0pt;height:36.9pt;z-index:251668480;mso-position-horizontal:absolute;mso-position-horizontal-relative:margin;mso-position-vertical:absolute;mso-position-vertical-relative:line;mso-wrap-distance-left:12.0pt;mso-wrap-distance-top:12.0pt;mso-wrap-distance-right:12.0pt;mso-wrap-distance-bottom:12.0pt;">
+              <v:shape id="_x0000_s1035" type="#_x0000_t202" style="visibility:visible;position:absolute;margin-left:50.6pt;margin-top:214.4pt;width:250.0pt;height:36.9pt;z-index:251668480;mso-position-horizontal:absolute;mso-position-horizontal-relative:margin;mso-position-vertical:absolute;mso-position-vertical-relative:line;mso-wrap-distance-left:12.0pt;mso-wrap-distance-top:12.0pt;mso-wrap-distance-right:12.0pt;mso-wrap-distance-bottom:12.0pt;">
                 <v:fill on="f"/>
                 <v:stroke on="f" weight="1.0pt" dashstyle="solid" endcap="flat" miterlimit="400.0%" joinstyle="miter" linestyle="single" startarrow="none" startarrowwidth="medium" startarrowlength="medium" endarrow="none" endarrowwidth="medium" endarrowlength="medium"/>
                 <v:textbox>
@@ -1335,7 +1193,7 @@
                 <wp:extent cx="1899766" cy="370282"/>
                 <wp:effectExtent l="0" t="0" r="0" b="0"/>
                 <wp:wrapNone/>
-                <wp:docPr id="1073741841" name="officeArt object"/>
+                <wp:docPr id="1073741839" name="officeArt object"/>
                 <wp:cNvGraphicFramePr/>
                 <a:graphic xmlns:a="http://schemas.openxmlformats.org/drawingml/2006/main">
                   <a:graphicData uri="http://schemas.microsoft.com/office/word/2010/wordprocessingShape">
@@ -1385,7 +1243,7 @@
           </mc:Choice>
           <mc:Fallback>
             <w:pict>
-              <v:shape id="_x0000_s1037" type="#_x0000_t202" style="visibility:visible;position:absolute;margin-left:49.9pt;margin-top:185.1pt;width:149.6pt;height:29.2pt;z-index:251687936;mso-position-horizontal:absolute;mso-position-horizontal-relative:margin;mso-position-vertical:absolute;mso-position-vertical-relative:line;mso-wrap-distance-left:12.0pt;mso-wrap-distance-top:12.0pt;mso-wrap-distance-right:12.0pt;mso-wrap-distance-bottom:12.0pt;">
+              <v:shape id="_x0000_s1036" type="#_x0000_t202" style="visibility:visible;position:absolute;margin-left:49.9pt;margin-top:185.1pt;width:149.6pt;height:29.2pt;z-index:251687936;mso-position-horizontal:absolute;mso-position-horizontal-relative:margin;mso-position-vertical:absolute;mso-position-vertical-relative:line;mso-wrap-distance-left:12.0pt;mso-wrap-distance-top:12.0pt;mso-wrap-distance-right:12.0pt;mso-wrap-distance-bottom:12.0pt;">
                 <v:fill on="f"/>
                 <v:stroke on="f" weight="1.0pt" dashstyle="solid" endcap="flat" miterlimit="400.0%" joinstyle="miter" linestyle="single" startarrow="none" startarrowwidth="medium" startarrowlength="medium" endarrow="none" endarrowwidth="medium" endarrowlength="medium"/>
                 <v:textbox>
@@ -1427,7 +1285,7 @@
                 <wp:extent cx="1913863" cy="370282"/>
                 <wp:effectExtent l="0" t="0" r="0" b="0"/>
                 <wp:wrapNone/>
-                <wp:docPr id="1073741842" name="officeArt object"/>
+                <wp:docPr id="1073741840" name="officeArt object"/>
                 <wp:cNvGraphicFramePr/>
                 <a:graphic xmlns:a="http://schemas.openxmlformats.org/drawingml/2006/main">
                   <a:graphicData uri="http://schemas.microsoft.com/office/word/2010/wordprocessingShape">
@@ -1482,7 +1340,7 @@
           </mc:Choice>
           <mc:Fallback>
             <w:pict>
-              <v:shape id="_x0000_s1038" type="#_x0000_t202" style="visibility:visible;position:absolute;margin-left:48.8pt;margin-top:21.9pt;width:150.7pt;height:29.2pt;z-index:251681792;mso-position-horizontal:absolute;mso-position-horizontal-relative:margin;mso-position-vertical:absolute;mso-position-vertical-relative:line;mso-wrap-distance-left:12.0pt;mso-wrap-distance-top:12.0pt;mso-wrap-distance-right:12.0pt;mso-wrap-distance-bottom:12.0pt;">
+              <v:shape id="_x0000_s1037" type="#_x0000_t202" style="visibility:visible;position:absolute;margin-left:48.8pt;margin-top:21.9pt;width:150.7pt;height:29.2pt;z-index:251681792;mso-position-horizontal:absolute;mso-position-horizontal-relative:margin;mso-position-vertical:absolute;mso-position-vertical-relative:line;mso-wrap-distance-left:12.0pt;mso-wrap-distance-top:12.0pt;mso-wrap-distance-right:12.0pt;mso-wrap-distance-bottom:12.0pt;">
                 <v:fill on="f"/>
                 <v:stroke on="f" weight="1.0pt" dashstyle="solid" endcap="flat" miterlimit="400.0%" joinstyle="miter" linestyle="single" startarrow="none" startarrowwidth="medium" startarrowlength="medium" endarrow="none" endarrowwidth="medium" endarrowlength="medium"/>
                 <v:textbox>
@@ -1524,7 +1382,7 @@
                 <wp:extent cx="2185974" cy="363452"/>
                 <wp:effectExtent l="0" t="0" r="0" b="0"/>
                 <wp:wrapNone/>
-                <wp:docPr id="1073741843" name="officeArt object"/>
+                <wp:docPr id="1073741841" name="officeArt object"/>
                 <wp:cNvGraphicFramePr/>
                 <a:graphic xmlns:a="http://schemas.openxmlformats.org/drawingml/2006/main">
                   <a:graphicData uri="http://schemas.microsoft.com/office/word/2010/wordprocessingShape">
@@ -1579,7 +1437,7 @@
           </mc:Choice>
           <mc:Fallback>
             <w:pict>
-              <v:shape id="_x0000_s1039" type="#_x0000_t202" style="visibility:visible;position:absolute;margin-left:262.3pt;margin-top:430.9pt;width:172.1pt;height:28.6pt;z-index:251691008;mso-position-horizontal:absolute;mso-position-horizontal-relative:margin;mso-position-vertical:absolute;mso-position-vertical-relative:line;mso-wrap-distance-left:12.0pt;mso-wrap-distance-top:12.0pt;mso-wrap-distance-right:12.0pt;mso-wrap-distance-bottom:12.0pt;">
+              <v:shape id="_x0000_s1038" type="#_x0000_t202" style="visibility:visible;position:absolute;margin-left:262.3pt;margin-top:430.9pt;width:172.1pt;height:28.6pt;z-index:251691008;mso-position-horizontal:absolute;mso-position-horizontal-relative:margin;mso-position-vertical:absolute;mso-position-vertical-relative:line;mso-wrap-distance-left:12.0pt;mso-wrap-distance-top:12.0pt;mso-wrap-distance-right:12.0pt;mso-wrap-distance-bottom:12.0pt;">
                 <v:fill on="f"/>
                 <v:stroke on="f" weight="1.0pt" dashstyle="solid" endcap="flat" miterlimit="400.0%" joinstyle="miter" linestyle="single" startarrow="none" startarrowwidth="medium" startarrowlength="medium" endarrow="none" endarrowwidth="medium" endarrowlength="medium"/>
                 <v:textbox>
@@ -1619,13 +1477,13 @@
             <wp:extent cx="1404174" cy="1404174"/>
             <wp:effectExtent l="0" t="0" r="0" b="0"/>
             <wp:wrapNone/>
-            <wp:docPr id="1073741844" name="officeArt object"/>
+            <wp:docPr id="1073741842" name="officeArt object"/>
             <wp:cNvGraphicFramePr/>
             <a:graphic xmlns:a="http://schemas.openxmlformats.org/drawingml/2006/main">
               <a:graphicData uri="http://schemas.openxmlformats.org/drawingml/2006/picture">
                 <pic:pic xmlns:pic="http://schemas.openxmlformats.org/drawingml/2006/picture">
                   <pic:nvPicPr>
-                    <pic:cNvPr id="1073741844" name="AhmedOmran.png"/>
+                    <pic:cNvPr id="1073741842" name="AhmedOmran.png"/>
                     <pic:cNvPicPr>
                       <a:picLocks noChangeAspect="1"/>
                     </pic:cNvPicPr>
@@ -1733,13 +1591,13 @@
             <wp:extent cx="1404174" cy="1404174"/>
             <wp:effectExtent l="0" t="0" r="0" b="0"/>
             <wp:wrapNone/>
-            <wp:docPr id="1073741845" name="officeArt object"/>
+            <wp:docPr id="1073741843" name="officeArt object"/>
             <wp:cNvGraphicFramePr/>
             <a:graphic xmlns:a="http://schemas.openxmlformats.org/drawingml/2006/main">
               <a:graphicData uri="http://schemas.openxmlformats.org/drawingml/2006/picture">
                 <pic:pic xmlns:pic="http://schemas.openxmlformats.org/drawingml/2006/picture">
                   <pic:nvPicPr>
-                    <pic:cNvPr id="1073741845" name="ThomasDimson.jpg"/>
+                    <pic:cNvPr id="1073741843" name="ThomasDimson.jpg"/>
                     <pic:cNvPicPr>
                       <a:picLocks noChangeAspect="1"/>
                     </pic:cNvPicPr>
@@ -1847,13 +1705,13 @@
             <wp:extent cx="1404030" cy="1404174"/>
             <wp:effectExtent l="0" t="0" r="0" b="0"/>
             <wp:wrapNone/>
-            <wp:docPr id="1073741846" name="officeArt object"/>
+            <wp:docPr id="1073741844" name="officeArt object"/>
             <wp:cNvGraphicFramePr/>
             <a:graphic xmlns:a="http://schemas.openxmlformats.org/drawingml/2006/main">
               <a:graphicData uri="http://schemas.openxmlformats.org/drawingml/2006/picture">
                 <pic:pic xmlns:pic="http://schemas.openxmlformats.org/drawingml/2006/picture">
                   <pic:nvPicPr>
-                    <pic:cNvPr id="1073741846" name="EvanBrowning.png"/>
+                    <pic:cNvPr id="1073741844" name="EvanBrowning.png"/>
                     <pic:cNvPicPr>
                       <a:picLocks noChangeAspect="1"/>
                     </pic:cNvPicPr>
@@ -1950,7 +1808,7 @@
       </w:r>
       <w:r>
         <w:drawing xmlns:a="http://schemas.openxmlformats.org/drawingml/2006/main">
-          <wp:anchor distT="152400" distB="152400" distL="152400" distR="152400" simplePos="0" relativeHeight="251699200" behindDoc="0" locked="0" layoutInCell="1" allowOverlap="1">
+          <wp:anchor distT="152400" distB="152400" distL="152400" distR="152400" simplePos="0" relativeHeight="251698176" behindDoc="0" locked="0" layoutInCell="1" allowOverlap="1">
             <wp:simplePos x="0" y="0"/>
             <wp:positionH relativeFrom="margin">
               <wp:posOffset>5330689</wp:posOffset>
@@ -1961,13 +1819,13 @@
             <wp:extent cx="1404030" cy="1404174"/>
             <wp:effectExtent l="0" t="0" r="0" b="0"/>
             <wp:wrapNone/>
-            <wp:docPr id="1073741847" name="officeArt object"/>
+            <wp:docPr id="1073741845" name="officeArt object"/>
             <wp:cNvGraphicFramePr/>
             <a:graphic xmlns:a="http://schemas.openxmlformats.org/drawingml/2006/main">
               <a:graphicData uri="http://schemas.openxmlformats.org/drawingml/2006/picture">
                 <pic:pic xmlns:pic="http://schemas.openxmlformats.org/drawingml/2006/picture">
                   <pic:nvPicPr>
-                    <pic:cNvPr id="1073741847" name="GenevieveLaurier.png"/>
+                    <pic:cNvPr id="1073741845" name="GenevieveLaurier.png"/>
                     <pic:cNvPicPr>
                       <a:picLocks noChangeAspect="1"/>
                     </pic:cNvPicPr>
@@ -2075,13 +1933,13 @@
             <wp:extent cx="1404204" cy="1404174"/>
             <wp:effectExtent l="0" t="0" r="0" b="0"/>
             <wp:wrapNone/>
-            <wp:docPr id="1073741848" name="officeArt object"/>
+            <wp:docPr id="1073741846" name="officeArt object"/>
             <wp:cNvGraphicFramePr/>
             <a:graphic xmlns:a="http://schemas.openxmlformats.org/drawingml/2006/main">
               <a:graphicData uri="http://schemas.openxmlformats.org/drawingml/2006/picture">
                 <pic:pic xmlns:pic="http://schemas.openxmlformats.org/drawingml/2006/picture">
                   <pic:nvPicPr>
-                    <pic:cNvPr id="1073741848" name="BrianneKent.jpeg"/>
+                    <pic:cNvPr id="1073741846" name="BrianneKent.jpeg"/>
                     <pic:cNvPicPr>
                       <a:picLocks noChangeAspect="1"/>
                     </pic:cNvPicPr>
@@ -2186,7 +2044,7 @@
                 <wp:extent cx="748017" cy="368613"/>
                 <wp:effectExtent l="0" t="0" r="0" b="0"/>
                 <wp:wrapNone/>
-                <wp:docPr id="1073741849" name="officeArt object"/>
+                <wp:docPr id="1073741847" name="officeArt object"/>
                 <wp:cNvGraphicFramePr/>
                 <a:graphic xmlns:a="http://schemas.openxmlformats.org/drawingml/2006/main">
                   <a:graphicData uri="http://schemas.microsoft.com/office/word/2010/wordprocessingShape">
@@ -2247,7 +2105,7 @@
           </mc:Choice>
           <mc:Fallback>
             <w:pict>
-              <v:shape id="_x0000_s1040" type="#_x0000_t202" style="visibility:visible;position:absolute;margin-left:205.2pt;margin-top:348.8pt;width:58.9pt;height:29.0pt;z-index:251672576;mso-position-horizontal:absolute;mso-position-horizontal-relative:margin;mso-position-vertical:absolute;mso-position-vertical-relative:line;mso-wrap-distance-left:12.0pt;mso-wrap-distance-top:12.0pt;mso-wrap-distance-right:12.0pt;mso-wrap-distance-bottom:12.0pt;">
+              <v:shape id="_x0000_s1039" type="#_x0000_t202" style="visibility:visible;position:absolute;margin-left:205.2pt;margin-top:348.8pt;width:58.9pt;height:29.0pt;z-index:251672576;mso-position-horizontal:absolute;mso-position-horizontal-relative:margin;mso-position-vertical:absolute;mso-position-vertical-relative:line;mso-wrap-distance-left:12.0pt;mso-wrap-distance-top:12.0pt;mso-wrap-distance-right:12.0pt;mso-wrap-distance-bottom:12.0pt;">
                 <v:fill on="f"/>
                 <v:stroke on="f" weight="1.0pt" dashstyle="solid" endcap="flat" miterlimit="400.0%" joinstyle="miter" linestyle="single" startarrow="none" startarrowwidth="medium" startarrowlength="medium" endarrow="none" endarrowwidth="medium" endarrowlength="medium"/>
                 <v:textbox>
@@ -2300,7 +2158,7 @@
                 <wp:extent cx="748017" cy="368613"/>
                 <wp:effectExtent l="0" t="0" r="0" b="0"/>
                 <wp:wrapNone/>
-                <wp:docPr id="1073741850" name="officeArt object"/>
+                <wp:docPr id="1073741848" name="officeArt object"/>
                 <wp:cNvGraphicFramePr/>
                 <a:graphic xmlns:a="http://schemas.openxmlformats.org/drawingml/2006/main">
                   <a:graphicData uri="http://schemas.microsoft.com/office/word/2010/wordprocessingShape">
@@ -2361,7 +2219,7 @@
           </mc:Choice>
           <mc:Fallback>
             <w:pict>
-              <v:shape id="_x0000_s1041" type="#_x0000_t202" style="visibility:visible;position:absolute;margin-left:205.2pt;margin-top:185.5pt;width:58.9pt;height:29.0pt;z-index:251671552;mso-position-horizontal:absolute;mso-position-horizontal-relative:margin;mso-position-vertical:absolute;mso-position-vertical-relative:line;mso-wrap-distance-left:12.0pt;mso-wrap-distance-top:12.0pt;mso-wrap-distance-right:12.0pt;mso-wrap-distance-bottom:12.0pt;">
+              <v:shape id="_x0000_s1040" type="#_x0000_t202" style="visibility:visible;position:absolute;margin-left:205.2pt;margin-top:185.5pt;width:58.9pt;height:29.0pt;z-index:251671552;mso-position-horizontal:absolute;mso-position-horizontal-relative:margin;mso-position-vertical:absolute;mso-position-vertical-relative:line;mso-wrap-distance-left:12.0pt;mso-wrap-distance-top:12.0pt;mso-wrap-distance-right:12.0pt;mso-wrap-distance-bottom:12.0pt;">
                 <v:fill on="f"/>
                 <v:stroke on="f" weight="1.0pt" dashstyle="solid" endcap="flat" miterlimit="400.0%" joinstyle="miter" linestyle="single" startarrow="none" startarrowwidth="medium" startarrowlength="medium" endarrow="none" endarrowwidth="medium" endarrowlength="medium"/>
                 <v:textbox>
@@ -2414,7 +2272,7 @@
                 <wp:extent cx="748017" cy="368613"/>
                 <wp:effectExtent l="0" t="0" r="0" b="0"/>
                 <wp:wrapNone/>
-                <wp:docPr id="1073741851" name="officeArt object"/>
+                <wp:docPr id="1073741849" name="officeArt object"/>
                 <wp:cNvGraphicFramePr/>
                 <a:graphic xmlns:a="http://schemas.openxmlformats.org/drawingml/2006/main">
                   <a:graphicData uri="http://schemas.microsoft.com/office/word/2010/wordprocessingShape">
@@ -2480,7 +2338,7 @@
           </mc:Choice>
           <mc:Fallback>
             <w:pict>
-              <v:shape id="_x0000_s1042" type="#_x0000_t202" style="visibility:visible;position:absolute;margin-left:204.1pt;margin-top:22.2pt;width:58.9pt;height:29.0pt;z-index:251680768;mso-position-horizontal:absolute;mso-position-horizontal-relative:margin;mso-position-vertical:absolute;mso-position-vertical-relative:line;mso-wrap-distance-left:12.0pt;mso-wrap-distance-top:12.0pt;mso-wrap-distance-right:12.0pt;mso-wrap-distance-bottom:12.0pt;">
+              <v:shape id="_x0000_s1041" type="#_x0000_t202" style="visibility:visible;position:absolute;margin-left:204.1pt;margin-top:22.2pt;width:58.9pt;height:29.0pt;z-index:251680768;mso-position-horizontal:absolute;mso-position-horizontal-relative:margin;mso-position-vertical:absolute;mso-position-vertical-relative:line;mso-wrap-distance-left:12.0pt;mso-wrap-distance-top:12.0pt;mso-wrap-distance-right:12.0pt;mso-wrap-distance-bottom:12.0pt;">
                 <v:fill on="f"/>
                 <v:stroke on="f" weight="1.0pt" dashstyle="solid" endcap="flat" miterlimit="400.0%" joinstyle="miter" linestyle="single" startarrow="none" startarrowwidth="medium" startarrowlength="medium" endarrow="none" endarrowwidth="medium" endarrowlength="medium"/>
                 <v:textbox>
@@ -2533,7 +2391,7 @@
                 <wp:extent cx="748017" cy="368613"/>
                 <wp:effectExtent l="0" t="0" r="0" b="0"/>
                 <wp:wrapNone/>
-                <wp:docPr id="1073741852" name="officeArt object"/>
+                <wp:docPr id="1073741850" name="officeArt object"/>
                 <wp:cNvGraphicFramePr/>
                 <a:graphic xmlns:a="http://schemas.openxmlformats.org/drawingml/2006/main">
                   <a:graphicData uri="http://schemas.microsoft.com/office/word/2010/wordprocessingShape">
@@ -2599,7 +2457,7 @@
           </mc:Choice>
           <mc:Fallback>
             <w:pict>
-              <v:shape id="_x0000_s1043" type="#_x0000_t202" style="visibility:visible;position:absolute;margin-left:205.2pt;margin-top:103.8pt;width:58.9pt;height:29.0pt;z-index:251670528;mso-position-horizontal:absolute;mso-position-horizontal-relative:margin;mso-position-vertical:absolute;mso-position-vertical-relative:line;mso-wrap-distance-left:12.0pt;mso-wrap-distance-top:12.0pt;mso-wrap-distance-right:12.0pt;mso-wrap-distance-bottom:12.0pt;">
+              <v:shape id="_x0000_s1042" type="#_x0000_t202" style="visibility:visible;position:absolute;margin-left:205.2pt;margin-top:103.8pt;width:58.9pt;height:29.0pt;z-index:251670528;mso-position-horizontal:absolute;mso-position-horizontal-relative:margin;mso-position-vertical:absolute;mso-position-vertical-relative:line;mso-wrap-distance-left:12.0pt;mso-wrap-distance-top:12.0pt;mso-wrap-distance-right:12.0pt;mso-wrap-distance-bottom:12.0pt;">
                 <v:fill on="f"/>
                 <v:stroke on="f" weight="1.0pt" dashstyle="solid" endcap="flat" miterlimit="400.0%" joinstyle="miter" linestyle="single" startarrow="none" startarrowwidth="medium" startarrowlength="medium" endarrow="none" endarrowwidth="medium" endarrowlength="medium"/>
                 <v:textbox>
@@ -2641,7 +2499,7 @@
         <mc:AlternateContent>
           <mc:Choice Requires="wps">
             <w:drawing xmlns:a="http://schemas.openxmlformats.org/drawingml/2006/main">
-              <wp:anchor distT="152400" distB="152400" distL="152400" distR="152400" simplePos="0" relativeHeight="251697152" behindDoc="0" locked="0" layoutInCell="1" allowOverlap="1">
+              <wp:anchor distT="152400" distB="152400" distL="152400" distR="152400" simplePos="0" relativeHeight="251696128" behindDoc="0" locked="0" layoutInCell="1" allowOverlap="1">
                 <wp:simplePos x="0" y="0"/>
                 <wp:positionH relativeFrom="margin">
                   <wp:posOffset>2606126</wp:posOffset>
@@ -2652,7 +2510,7 @@
                 <wp:extent cx="748017" cy="368613"/>
                 <wp:effectExtent l="0" t="0" r="0" b="0"/>
                 <wp:wrapNone/>
-                <wp:docPr id="1073741853" name="officeArt object"/>
+                <wp:docPr id="1073741851" name="officeArt object"/>
                 <wp:cNvGraphicFramePr/>
                 <a:graphic xmlns:a="http://schemas.openxmlformats.org/drawingml/2006/main">
                   <a:graphicData uri="http://schemas.microsoft.com/office/word/2010/wordprocessingShape">
@@ -2713,7 +2571,7 @@
           </mc:Choice>
           <mc:Fallback>
             <w:pict>
-              <v:shape id="_x0000_s1044" type="#_x0000_t202" style="visibility:visible;position:absolute;margin-left:205.2pt;margin-top:267.1pt;width:58.9pt;height:29.0pt;z-index:251697152;mso-position-horizontal:absolute;mso-position-horizontal-relative:margin;mso-position-vertical:absolute;mso-position-vertical-relative:line;mso-wrap-distance-left:12.0pt;mso-wrap-distance-top:12.0pt;mso-wrap-distance-right:12.0pt;mso-wrap-distance-bottom:12.0pt;">
+              <v:shape id="_x0000_s1043" type="#_x0000_t202" style="visibility:visible;position:absolute;margin-left:205.2pt;margin-top:267.1pt;width:58.9pt;height:29.0pt;z-index:251696128;mso-position-horizontal:absolute;mso-position-horizontal-relative:margin;mso-position-vertical:absolute;mso-position-vertical-relative:line;mso-wrap-distance-left:12.0pt;mso-wrap-distance-top:12.0pt;mso-wrap-distance-right:12.0pt;mso-wrap-distance-bottom:12.0pt;">
                 <v:fill on="f"/>
                 <v:stroke on="f" weight="1.0pt" dashstyle="solid" endcap="flat" miterlimit="400.0%" joinstyle="miter" linestyle="single" startarrow="none" startarrowwidth="medium" startarrowlength="medium" endarrow="none" endarrowwidth="medium" endarrowlength="medium"/>
                 <v:textbox>
@@ -2766,7 +2624,7 @@
                 <wp:extent cx="748017" cy="353282"/>
                 <wp:effectExtent l="0" t="0" r="0" b="0"/>
                 <wp:wrapNone/>
-                <wp:docPr id="1073741854" name="officeArt object"/>
+                <wp:docPr id="1073741852" name="officeArt object"/>
                 <wp:cNvGraphicFramePr/>
                 <a:graphic xmlns:a="http://schemas.openxmlformats.org/drawingml/2006/main">
                   <a:graphicData uri="http://schemas.microsoft.com/office/word/2010/wordprocessingShape">
@@ -2827,7 +2685,7 @@
           </mc:Choice>
           <mc:Fallback>
             <w:pict>
-              <v:shape id="_x0000_s1045" type="#_x0000_t202" style="visibility:visible;position:absolute;margin-left:205.2pt;margin-top:431.0pt;width:58.9pt;height:27.8pt;z-index:251692032;mso-position-horizontal:absolute;mso-position-horizontal-relative:margin;mso-position-vertical:absolute;mso-position-vertical-relative:line;mso-wrap-distance-left:12.0pt;mso-wrap-distance-top:12.0pt;mso-wrap-distance-right:12.0pt;mso-wrap-distance-bottom:12.0pt;">
+              <v:shape id="_x0000_s1044" type="#_x0000_t202" style="visibility:visible;position:absolute;margin-left:205.2pt;margin-top:431.0pt;width:58.9pt;height:27.8pt;z-index:251692032;mso-position-horizontal:absolute;mso-position-horizontal-relative:margin;mso-position-vertical:absolute;mso-position-vertical-relative:line;mso-wrap-distance-left:12.0pt;mso-wrap-distance-top:12.0pt;mso-wrap-distance-right:12.0pt;mso-wrap-distance-bottom:12.0pt;">
                 <v:fill on="f"/>
                 <v:stroke on="f" weight="1.0pt" dashstyle="solid" endcap="flat" miterlimit="400.0%" joinstyle="miter" linestyle="single" startarrow="none" startarrowwidth="medium" startarrowlength="medium" endarrow="none" endarrowwidth="medium" endarrowlength="medium"/>
                 <v:textbox>
@@ -2878,13 +2736,13 @@
             <wp:extent cx="2195483" cy="1372177"/>
             <wp:effectExtent l="0" t="0" r="0" b="0"/>
             <wp:wrapNone/>
-            <wp:docPr id="1073741855" name="officeArt object"/>
+            <wp:docPr id="1073741853" name="officeArt object"/>
             <wp:cNvGraphicFramePr/>
             <a:graphic xmlns:a="http://schemas.openxmlformats.org/drawingml/2006/main">
               <a:graphicData uri="http://schemas.openxmlformats.org/drawingml/2006/picture">
                 <pic:pic xmlns:pic="http://schemas.openxmlformats.org/drawingml/2006/picture">
                   <pic:nvPicPr>
-                    <pic:cNvPr id="1073741855" name="pasted-image.tiff"/>
+                    <pic:cNvPr id="1073741853" name="pasted-image.tiff"/>
                     <pic:cNvPicPr>
                       <a:picLocks noChangeAspect="1"/>
                     </pic:cNvPicPr>
@@ -2932,7 +2790,7 @@
                 <wp:extent cx="3215696" cy="517193"/>
                 <wp:effectExtent l="0" t="0" r="0" b="0"/>
                 <wp:wrapNone/>
-                <wp:docPr id="1073741856" name="officeArt object"/>
+                <wp:docPr id="1073741854" name="officeArt object"/>
                 <wp:cNvGraphicFramePr/>
                 <a:graphic xmlns:a="http://schemas.openxmlformats.org/drawingml/2006/main">
                   <a:graphicData uri="http://schemas.microsoft.com/office/word/2010/wordprocessingShape">
@@ -3002,7 +2860,7 @@
           </mc:Choice>
           <mc:Fallback>
             <w:pict>
-              <v:shape id="_x0000_s1046" type="#_x0000_t202" style="visibility:visible;position:absolute;margin-left:50.6pt;margin-top:377.3pt;width:253.2pt;height:40.7pt;z-index:251669504;mso-position-horizontal:absolute;mso-position-horizontal-relative:margin;mso-position-vertical:absolute;mso-position-vertical-relative:line;mso-wrap-distance-left:12.0pt;mso-wrap-distance-top:12.0pt;mso-wrap-distance-right:12.0pt;mso-wrap-distance-bottom:12.0pt;">
+              <v:shape id="_x0000_s1045" type="#_x0000_t202" style="visibility:visible;position:absolute;margin-left:50.6pt;margin-top:377.3pt;width:253.2pt;height:40.7pt;z-index:251669504;mso-position-horizontal:absolute;mso-position-horizontal-relative:margin;mso-position-vertical:absolute;mso-position-vertical-relative:line;mso-wrap-distance-left:12.0pt;mso-wrap-distance-top:12.0pt;mso-wrap-distance-right:12.0pt;mso-wrap-distance-bottom:12.0pt;">
                 <v:fill on="f"/>
                 <v:stroke on="f" weight="1.0pt" dashstyle="solid" endcap="flat" miterlimit="400.0%" joinstyle="miter" linestyle="single" startarrow="none" startarrowwidth="medium" startarrowlength="medium" endarrow="none" endarrowwidth="medium" endarrowlength="medium"/>
                 <v:textbox>
@@ -3059,7 +2917,7 @@
                 <wp:extent cx="1899767" cy="370282"/>
                 <wp:effectExtent l="0" t="0" r="0" b="0"/>
                 <wp:wrapNone/>
-                <wp:docPr id="1073741857" name="officeArt object"/>
+                <wp:docPr id="1073741855" name="officeArt object"/>
                 <wp:cNvGraphicFramePr/>
                 <a:graphic xmlns:a="http://schemas.openxmlformats.org/drawingml/2006/main">
                   <a:graphicData uri="http://schemas.microsoft.com/office/word/2010/wordprocessingShape">
@@ -3114,7 +2972,7 @@
           </mc:Choice>
           <mc:Fallback>
             <w:pict>
-              <v:shape id="_x0000_s1047" type="#_x0000_t202" style="visibility:visible;position:absolute;margin-left:49.9pt;margin-top:348.2pt;width:149.6pt;height:29.2pt;z-index:251666432;mso-position-horizontal:absolute;mso-position-horizontal-relative:margin;mso-position-vertical:absolute;mso-position-vertical-relative:line;mso-wrap-distance-left:12.0pt;mso-wrap-distance-top:12.0pt;mso-wrap-distance-right:12.0pt;mso-wrap-distance-bottom:12.0pt;">
+              <v:shape id="_x0000_s1046" type="#_x0000_t202" style="visibility:visible;position:absolute;margin-left:49.9pt;margin-top:348.2pt;width:149.6pt;height:29.2pt;z-index:251666432;mso-position-horizontal:absolute;mso-position-horizontal-relative:margin;mso-position-vertical:absolute;mso-position-vertical-relative:line;mso-wrap-distance-left:12.0pt;mso-wrap-distance-top:12.0pt;mso-wrap-distance-right:12.0pt;mso-wrap-distance-bottom:12.0pt;">
                 <v:fill on="f"/>
                 <v:stroke on="f" weight="1.0pt" dashstyle="solid" endcap="flat" miterlimit="400.0%" joinstyle="miter" linestyle="single" startarrow="none" startarrowwidth="medium" startarrowlength="medium" endarrow="none" endarrowwidth="medium" endarrowlength="medium"/>
                 <v:textbox>
@@ -3156,7 +3014,7 @@
                 <wp:extent cx="2914238" cy="370282"/>
                 <wp:effectExtent l="0" t="0" r="0" b="0"/>
                 <wp:wrapNone/>
-                <wp:docPr id="1073741858" name="officeArt object"/>
+                <wp:docPr id="1073741856" name="officeArt object"/>
                 <wp:cNvGraphicFramePr/>
                 <a:graphic xmlns:a="http://schemas.openxmlformats.org/drawingml/2006/main">
                   <a:graphicData uri="http://schemas.microsoft.com/office/word/2010/wordprocessingShape">
@@ -3225,7 +3083,7 @@
           </mc:Choice>
           <mc:Fallback>
             <w:pict>
-              <v:shape id="_x0000_s1048" style="visibility:visible;position:absolute;margin-left:-17.8pt;margin-top:348.2pt;width:229.5pt;height:29.2pt;z-index:251660288;mso-position-horizontal:absolute;mso-position-horizontal-relative:margin;mso-position-vertical:absolute;mso-position-vertical-relative:line;mso-wrap-distance-left:12.0pt;mso-wrap-distance-top:12.0pt;mso-wrap-distance-right:12.0pt;mso-wrap-distance-bottom:12.0pt;" coordorigin="0,0" coordsize="21600,21600" path="M 39,0 L 0,21432 L 20363,21600 L 21600,0 L 39,0 X E">
+              <v:shape id="_x0000_s1047" style="visibility:visible;position:absolute;margin-left:-17.8pt;margin-top:348.2pt;width:229.5pt;height:29.2pt;z-index:251660288;mso-position-horizontal:absolute;mso-position-horizontal-relative:margin;mso-position-vertical:absolute;mso-position-vertical-relative:line;mso-wrap-distance-left:12.0pt;mso-wrap-distance-top:12.0pt;mso-wrap-distance-right:12.0pt;mso-wrap-distance-bottom:12.0pt;" coordorigin="0,0" coordsize="21600,21600" path="M 39,0 L 0,21432 L 20363,21600 L 21600,0 L 39,0 X E">
                 <v:fill color="#9AB85A" opacity="100.0%" type="solid"/>
                 <v:stroke on="f" weight="1.0pt" dashstyle="solid" endcap="flat" miterlimit="400.0%" joinstyle="miter" linestyle="single" startarrow="none" startarrowwidth="medium" startarrowlength="medium" endarrow="none" endarrowwidth="medium" endarrowlength="medium"/>
                 <w10:wrap type="none" side="bothSides" anchorx="margin"/>
@@ -3247,13 +3105,13 @@
             <wp:extent cx="1655841" cy="767897"/>
             <wp:effectExtent l="0" t="0" r="0" b="0"/>
             <wp:wrapNone/>
-            <wp:docPr id="1073741859" name="officeArt object"/>
+            <wp:docPr id="1073741857" name="officeArt object"/>
             <wp:cNvGraphicFramePr/>
             <a:graphic xmlns:a="http://schemas.openxmlformats.org/drawingml/2006/main">
               <a:graphicData uri="http://schemas.openxmlformats.org/drawingml/2006/picture">
                 <pic:pic xmlns:pic="http://schemas.openxmlformats.org/drawingml/2006/picture">
                   <pic:nvPicPr>
-                    <pic:cNvPr id="1073741859" name="pasted-image.tiff"/>
+                    <pic:cNvPr id="1073741857" name="pasted-image.tiff"/>
                     <pic:cNvPicPr>
                       <a:picLocks noChangeAspect="1"/>
                     </pic:cNvPicPr>
@@ -3310,7 +3168,7 @@
                     <wp:lineTo x="0" y="0"/>
                   </wp:wrapPolygon>
                 </wp:wrapThrough>
-                <wp:docPr id="1073741860" name="officeArt object"/>
+                <wp:docPr id="1073741858" name="officeArt object"/>
                 <wp:cNvGraphicFramePr/>
                 <a:graphic xmlns:a="http://schemas.openxmlformats.org/drawingml/2006/main">
                   <a:graphicData uri="http://schemas.microsoft.com/office/word/2010/wordprocessingShape">
@@ -3364,7 +3222,7 @@
           </mc:Choice>
           <mc:Fallback>
             <w:pict>
-              <v:shape id="_x0000_s1049" type="#_x0000_t202" style="visibility:visible;position:absolute;margin-left:270.3pt;margin-top:103.1pt;width:155.4pt;height:29.6pt;z-index:251663360;mso-position-horizontal:absolute;mso-position-horizontal-relative:margin;mso-position-vertical:absolute;mso-position-vertical-relative:line;mso-wrap-distance-left:12.0pt;mso-wrap-distance-top:12.0pt;mso-wrap-distance-right:12.0pt;mso-wrap-distance-bottom:12.0pt;">
+              <v:shape id="_x0000_s1048" type="#_x0000_t202" style="visibility:visible;position:absolute;margin-left:270.3pt;margin-top:103.1pt;width:155.4pt;height:29.6pt;z-index:251663360;mso-position-horizontal:absolute;mso-position-horizontal-relative:margin;mso-position-vertical:absolute;mso-position-vertical-relative:line;mso-wrap-distance-left:12.0pt;mso-wrap-distance-top:12.0pt;mso-wrap-distance-right:12.0pt;mso-wrap-distance-bottom:12.0pt;">
                 <v:fill on="f"/>
                 <v:stroke on="f" weight="1.0pt" dashstyle="solid" endcap="flat" miterlimit="400.0%" joinstyle="miter" linestyle="single" startarrow="none" startarrowwidth="medium" startarrowlength="medium" endarrow="none" endarrowwidth="medium" endarrowlength="medium"/>
                 <v:textbox>
@@ -3405,7 +3263,7 @@
                 <wp:extent cx="2733339" cy="370282"/>
                 <wp:effectExtent l="0" t="0" r="0" b="0"/>
                 <wp:wrapNone/>
-                <wp:docPr id="1073741861" name="officeArt object"/>
+                <wp:docPr id="1073741859" name="officeArt object"/>
                 <wp:cNvGraphicFramePr/>
                 <a:graphic xmlns:a="http://schemas.openxmlformats.org/drawingml/2006/main">
                   <a:graphicData uri="http://schemas.microsoft.com/office/word/2010/wordprocessingShape">
@@ -3474,7 +3332,7 @@
           </mc:Choice>
           <mc:Fallback>
             <w:pict>
-              <v:shape id="_x0000_s1050" style="visibility:visible;position:absolute;margin-left:258.4pt;margin-top:103.3pt;width:215.2pt;height:29.2pt;z-index:251662336;mso-position-horizontal:absolute;mso-position-horizontal-relative:margin;mso-position-vertical:absolute;mso-position-vertical-relative:line;mso-wrap-distance-left:12.0pt;mso-wrap-distance-top:12.0pt;mso-wrap-distance-right:12.0pt;mso-wrap-distance-bottom:12.0pt;flip:x;" coordorigin="0,0" coordsize="21600,21600" path="M 39,0 L 0,21432 L 20363,21600 L 21600,0 L 39,0 X E">
+              <v:shape id="_x0000_s1049" style="visibility:visible;position:absolute;margin-left:258.4pt;margin-top:103.3pt;width:215.2pt;height:29.2pt;z-index:251662336;mso-position-horizontal:absolute;mso-position-horizontal-relative:margin;mso-position-vertical:absolute;mso-position-vertical-relative:line;mso-wrap-distance-left:12.0pt;mso-wrap-distance-top:12.0pt;mso-wrap-distance-right:12.0pt;mso-wrap-distance-bottom:12.0pt;flip:x;" coordorigin="0,0" coordsize="21600,21600" path="M 39,0 L 0,21432 L 20363,21600 L 21600,0 L 39,0 X E">
                 <v:fill color="#9AB85A" opacity="100.0%" type="solid"/>
                 <v:stroke on="f" weight="1.0pt" dashstyle="solid" endcap="flat" miterlimit="400.0%" joinstyle="miter" linestyle="single" startarrow="none" startarrowwidth="medium" startarrowlength="medium" endarrow="none" endarrowwidth="medium" endarrowlength="medium"/>
                 <w10:wrap type="none" side="bothSides" anchorx="margin"/>
@@ -3498,7 +3356,7 @@
                 <wp:extent cx="3175000" cy="496408"/>
                 <wp:effectExtent l="0" t="0" r="0" b="0"/>
                 <wp:wrapNone/>
-                <wp:docPr id="1073741862" name="officeArt object"/>
+                <wp:docPr id="1073741860" name="officeArt object"/>
                 <wp:cNvGraphicFramePr/>
                 <a:graphic xmlns:a="http://schemas.openxmlformats.org/drawingml/2006/main">
                   <a:graphicData uri="http://schemas.microsoft.com/office/word/2010/wordprocessingShape">
@@ -3570,7 +3428,7 @@
           </mc:Choice>
           <mc:Fallback>
             <w:pict>
-              <v:shape id="_x0000_s1051" type="#_x0000_t202" style="visibility:visible;position:absolute;margin-left:170.6pt;margin-top:132.4pt;width:250.0pt;height:39.1pt;z-index:251686912;mso-position-horizontal:absolute;mso-position-horizontal-relative:margin;mso-position-vertical:absolute;mso-position-vertical-relative:line;mso-wrap-distance-left:12.0pt;mso-wrap-distance-top:12.0pt;mso-wrap-distance-right:12.0pt;mso-wrap-distance-bottom:12.0pt;">
+              <v:shape id="_x0000_s1050" type="#_x0000_t202" style="visibility:visible;position:absolute;margin-left:170.6pt;margin-top:132.4pt;width:250.0pt;height:39.1pt;z-index:251686912;mso-position-horizontal:absolute;mso-position-horizontal-relative:margin;mso-position-vertical:absolute;mso-position-vertical-relative:line;mso-wrap-distance-left:12.0pt;mso-wrap-distance-top:12.0pt;mso-wrap-distance-right:12.0pt;mso-wrap-distance-bottom:12.0pt;">
                 <v:fill on="f"/>
                 <v:stroke on="f" weight="1.0pt" dashstyle="solid" endcap="flat" miterlimit="400.0%" joinstyle="miter" linestyle="single" startarrow="none" startarrowwidth="medium" startarrowlength="medium" endarrow="none" endarrowwidth="medium" endarrowlength="medium"/>
                 <v:textbox>
@@ -3621,7 +3479,7 @@
       </w:r>
       <w:r>
         <w:drawing xmlns:a="http://schemas.openxmlformats.org/drawingml/2006/main">
-          <wp:anchor distT="152400" distB="152400" distL="152400" distR="152400" simplePos="0" relativeHeight="251702272" behindDoc="0" locked="0" layoutInCell="1" allowOverlap="1">
+          <wp:anchor distT="152400" distB="152400" distL="152400" distR="152400" simplePos="0" relativeHeight="251701248" behindDoc="0" locked="0" layoutInCell="1" allowOverlap="1">
             <wp:simplePos x="0" y="0"/>
             <wp:positionH relativeFrom="margin">
               <wp:posOffset>4883720</wp:posOffset>
@@ -3632,13 +3490,13 @@
             <wp:extent cx="1850969" cy="1064465"/>
             <wp:effectExtent l="0" t="0" r="0" b="0"/>
             <wp:wrapNone/>
-            <wp:docPr id="1073741863" name="officeArt object"/>
+            <wp:docPr id="1073741861" name="officeArt object"/>
             <wp:cNvGraphicFramePr/>
             <a:graphic xmlns:a="http://schemas.openxmlformats.org/drawingml/2006/main">
               <a:graphicData uri="http://schemas.openxmlformats.org/drawingml/2006/picture">
                 <pic:pic xmlns:pic="http://schemas.openxmlformats.org/drawingml/2006/picture">
                   <pic:nvPicPr>
-                    <pic:cNvPr id="1073741863" name="pasted-image.png"/>
+                    <pic:cNvPr id="1073741861" name="pasted-image.png"/>
                     <pic:cNvPicPr>
                       <a:picLocks noChangeAspect="1"/>
                     </pic:cNvPicPr>
@@ -3675,7 +3533,7 @@
         <mc:AlternateContent>
           <mc:Choice Requires="wps">
             <w:drawing xmlns:a="http://schemas.openxmlformats.org/drawingml/2006/main">
-              <wp:anchor distT="152400" distB="152400" distL="152400" distR="152400" simplePos="0" relativeHeight="251694080" behindDoc="0" locked="0" layoutInCell="1" allowOverlap="1">
+              <wp:anchor distT="152400" distB="152400" distL="152400" distR="152400" simplePos="0" relativeHeight="251693056" behindDoc="0" locked="0" layoutInCell="1" allowOverlap="1">
                 <wp:simplePos x="0" y="0"/>
                 <wp:positionH relativeFrom="margin">
                   <wp:posOffset>2217556</wp:posOffset>
@@ -3686,7 +3544,7 @@
                 <wp:extent cx="2666165" cy="517193"/>
                 <wp:effectExtent l="0" t="0" r="0" b="0"/>
                 <wp:wrapNone/>
-                <wp:docPr id="1073741864" name="officeArt object"/>
+                <wp:docPr id="1073741862" name="officeArt object"/>
                 <wp:cNvGraphicFramePr/>
                 <a:graphic xmlns:a="http://schemas.openxmlformats.org/drawingml/2006/main">
                   <a:graphicData uri="http://schemas.microsoft.com/office/word/2010/wordprocessingShape">
@@ -3758,7 +3616,7 @@
           </mc:Choice>
           <mc:Fallback>
             <w:pict>
-              <v:shape id="_x0000_s1052" type="#_x0000_t202" style="visibility:visible;position:absolute;margin-left:174.6pt;margin-top:296.0pt;width:209.9pt;height:40.7pt;z-index:251694080;mso-position-horizontal:absolute;mso-position-horizontal-relative:margin;mso-position-vertical:absolute;mso-position-vertical-relative:line;mso-wrap-distance-left:12.0pt;mso-wrap-distance-top:12.0pt;mso-wrap-distance-right:12.0pt;mso-wrap-distance-bottom:12.0pt;">
+              <v:shape id="_x0000_s1051" type="#_x0000_t202" style="visibility:visible;position:absolute;margin-left:174.6pt;margin-top:296.0pt;width:209.9pt;height:40.7pt;z-index:251693056;mso-position-horizontal:absolute;mso-position-horizontal-relative:margin;mso-position-vertical:absolute;mso-position-vertical-relative:line;mso-wrap-distance-left:12.0pt;mso-wrap-distance-top:12.0pt;mso-wrap-distance-right:12.0pt;mso-wrap-distance-bottom:12.0pt;">
                 <v:fill on="f"/>
                 <v:stroke on="f" weight="1.0pt" dashstyle="solid" endcap="flat" miterlimit="400.0%" joinstyle="miter" linestyle="single" startarrow="none" startarrowwidth="medium" startarrowlength="medium" endarrow="none" endarrowwidth="medium" endarrowlength="medium"/>
                 <v:textbox>
@@ -3804,7 +3662,7 @@
       </w:r>
       <w:r>
         <w:drawing xmlns:a="http://schemas.openxmlformats.org/drawingml/2006/main">
-          <wp:anchor distT="152400" distB="152400" distL="152400" distR="152400" simplePos="0" relativeHeight="251703296" behindDoc="0" locked="0" layoutInCell="1" allowOverlap="1">
+          <wp:anchor distT="152400" distB="152400" distL="152400" distR="152400" simplePos="0" relativeHeight="251702272" behindDoc="0" locked="0" layoutInCell="1" allowOverlap="1">
             <wp:simplePos x="0" y="0"/>
             <wp:positionH relativeFrom="margin">
               <wp:posOffset>3691476</wp:posOffset>
@@ -3815,13 +3673,13 @@
             <wp:extent cx="2195483" cy="1372177"/>
             <wp:effectExtent l="0" t="0" r="0" b="0"/>
             <wp:wrapNone/>
-            <wp:docPr id="1073741865" name="officeArt object"/>
+            <wp:docPr id="1073741863" name="officeArt object"/>
             <wp:cNvGraphicFramePr/>
             <a:graphic xmlns:a="http://schemas.openxmlformats.org/drawingml/2006/main">
               <a:graphicData uri="http://schemas.openxmlformats.org/drawingml/2006/picture">
                 <pic:pic xmlns:pic="http://schemas.openxmlformats.org/drawingml/2006/picture">
                   <pic:nvPicPr>
-                    <pic:cNvPr id="1073741865" name="pasted-image.tiff"/>
+                    <pic:cNvPr id="1073741863" name="pasted-image.tiff"/>
                     <pic:cNvPicPr>
                       <a:picLocks noChangeAspect="1"/>
                     </pic:cNvPicPr>
@@ -3858,7 +3716,7 @@
         <mc:AlternateContent>
           <mc:Choice Requires="wps">
             <w:drawing xmlns:a="http://schemas.openxmlformats.org/drawingml/2006/main">
-              <wp:anchor distT="152400" distB="152400" distL="152400" distR="152400" simplePos="0" relativeHeight="251696128" behindDoc="0" locked="0" layoutInCell="1" allowOverlap="1">
+              <wp:anchor distT="152400" distB="152400" distL="152400" distR="152400" simplePos="0" relativeHeight="251695104" behindDoc="0" locked="0" layoutInCell="1" allowOverlap="1">
                 <wp:simplePos x="0" y="0"/>
                 <wp:positionH relativeFrom="margin">
                   <wp:posOffset>3495782</wp:posOffset>
@@ -3869,7 +3727,7 @@
                 <wp:extent cx="1974069" cy="366944"/>
                 <wp:effectExtent l="0" t="0" r="0" b="0"/>
                 <wp:wrapNone/>
-                <wp:docPr id="1073741866" name="officeArt object"/>
+                <wp:docPr id="1073741864" name="officeArt object"/>
                 <wp:cNvGraphicFramePr/>
                 <a:graphic xmlns:a="http://schemas.openxmlformats.org/drawingml/2006/main">
                   <a:graphicData uri="http://schemas.microsoft.com/office/word/2010/wordprocessingShape">
@@ -3924,7 +3782,7 @@
           </mc:Choice>
           <mc:Fallback>
             <w:pict>
-              <v:shape id="_x0000_s1053" type="#_x0000_t202" style="visibility:visible;position:absolute;margin-left:275.3pt;margin-top:267.0pt;width:155.4pt;height:28.9pt;z-index:251696128;mso-position-horizontal:absolute;mso-position-horizontal-relative:margin;mso-position-vertical:absolute;mso-position-vertical-relative:line;mso-wrap-distance-left:12.0pt;mso-wrap-distance-top:12.0pt;mso-wrap-distance-right:12.0pt;mso-wrap-distance-bottom:12.0pt;">
+              <v:shape id="_x0000_s1052" type="#_x0000_t202" style="visibility:visible;position:absolute;margin-left:275.3pt;margin-top:267.0pt;width:155.4pt;height:28.9pt;z-index:251695104;mso-position-horizontal:absolute;mso-position-horizontal-relative:margin;mso-position-vertical:absolute;mso-position-vertical-relative:line;mso-wrap-distance-left:12.0pt;mso-wrap-distance-top:12.0pt;mso-wrap-distance-right:12.0pt;mso-wrap-distance-bottom:12.0pt;">
                 <v:fill on="f"/>
                 <v:stroke on="f" weight="1.0pt" dashstyle="solid" endcap="flat" miterlimit="400.0%" joinstyle="miter" linestyle="single" startarrow="none" startarrowwidth="medium" startarrowlength="medium" endarrow="none" endarrowwidth="medium" endarrowlength="medium"/>
                 <v:textbox>
@@ -3955,18 +3813,18 @@
         <mc:AlternateContent>
           <mc:Choice Requires="wps">
             <w:drawing xmlns:a="http://schemas.openxmlformats.org/drawingml/2006/main">
-              <wp:anchor distT="152400" distB="152400" distL="152400" distR="152400" simplePos="0" relativeHeight="251704320" behindDoc="0" locked="0" layoutInCell="1" allowOverlap="1">
+              <wp:anchor distT="152400" distB="152400" distL="152400" distR="152400" simplePos="0" relativeHeight="251703296" behindDoc="0" locked="0" layoutInCell="1" allowOverlap="1">
                 <wp:simplePos x="0" y="0"/>
                 <wp:positionH relativeFrom="margin">
-                  <wp:posOffset>-704750</wp:posOffset>
+                  <wp:posOffset>-709097</wp:posOffset>
                 </wp:positionH>
                 <wp:positionV relativeFrom="line">
-                  <wp:posOffset>6582459</wp:posOffset>
+                  <wp:posOffset>7065059</wp:posOffset>
                 </wp:positionV>
-                <wp:extent cx="5943600" cy="546149"/>
+                <wp:extent cx="7507288" cy="546149"/>
                 <wp:effectExtent l="0" t="0" r="0" b="0"/>
                 <wp:wrapNone/>
-                <wp:docPr id="1073741867" name="officeArt object"/>
+                <wp:docPr id="1073741865" name="officeArt object"/>
                 <wp:cNvGraphicFramePr/>
                 <a:graphic xmlns:a="http://schemas.openxmlformats.org/drawingml/2006/main">
                   <a:graphicData uri="http://schemas.microsoft.com/office/word/2010/wordprocessingShape">
@@ -3975,7 +3833,7 @@
                       <wps:spPr>
                         <a:xfrm>
                           <a:off x="0" y="0"/>
-                          <a:ext cx="5943600" cy="546149"/>
+                          <a:ext cx="7507288" cy="546149"/>
                         </a:xfrm>
                         <a:prstGeom prst="rect">
                           <a:avLst/>
@@ -3998,8 +3856,8 @@
                                 <w:rFonts w:ascii="Helvetica" w:hAnsi="Helvetica"/>
                                 <w:outline w:val="0"/>
                                 <w:color w:val="99b859"/>
-                                <w:sz w:val="36"/>
-                                <w:szCs w:val="36"/>
+                                <w:sz w:val="46"/>
+                                <w:szCs w:val="46"/>
                                 <w:rtl w:val="0"/>
                                 <w:lang w:val="en-US"/>
                                 <w14:textFill>
@@ -4008,15 +3866,16 @@
                                   </w14:solidFill>
                                 </w14:textFill>
                               </w:rPr>
-                              <w:t xml:space="preserve">For more information: </w:t>
+                              <w:t xml:space="preserve">For registration or more information: </w:t>
                             </w:r>
                             <w:r>
                               <w:rPr>
                                 <w:rFonts w:ascii="Helvetica" w:hAnsi="Helvetica"/>
                                 <w:outline w:val="0"/>
                                 <w:color w:val="017000"/>
-                                <w:sz w:val="36"/>
-                                <w:szCs w:val="36"/>
+                                <w:sz w:val="46"/>
+                                <w:szCs w:val="46"/>
+                                <w:u w:val="single"/>
                                 <w:rtl w:val="0"/>
                                 <w:lang w:val="en-US"/>
                                 <w14:textFill>
@@ -4041,7 +3900,7 @@
           </mc:Choice>
           <mc:Fallback>
             <w:pict>
-              <v:shape id="_x0000_s1054" type="#_x0000_t202" style="visibility:visible;position:absolute;margin-left:-55.5pt;margin-top:518.3pt;width:468.0pt;height:43.0pt;z-index:251704320;mso-position-horizontal:absolute;mso-position-horizontal-relative:margin;mso-position-vertical:absolute;mso-position-vertical-relative:line;mso-wrap-distance-left:12.0pt;mso-wrap-distance-top:12.0pt;mso-wrap-distance-right:12.0pt;mso-wrap-distance-bottom:12.0pt;">
+              <v:shape id="_x0000_s1053" type="#_x0000_t202" style="visibility:visible;position:absolute;margin-left:-55.8pt;margin-top:556.3pt;width:591.1pt;height:43.0pt;z-index:251703296;mso-position-horizontal:absolute;mso-position-horizontal-relative:margin;mso-position-vertical:absolute;mso-position-vertical-relative:line;mso-wrap-distance-left:12.0pt;mso-wrap-distance-top:12.0pt;mso-wrap-distance-right:12.0pt;mso-wrap-distance-bottom:12.0pt;">
                 <v:fill on="f"/>
                 <v:stroke on="f" weight="1.0pt" dashstyle="solid" endcap="flat" miterlimit="400.0%" joinstyle="miter" linestyle="single" startarrow="none" startarrowwidth="medium" startarrowlength="medium" endarrow="none" endarrowwidth="medium" endarrowlength="medium"/>
                 <v:textbox>
@@ -4055,8 +3914,8 @@
                           <w:rFonts w:ascii="Helvetica" w:hAnsi="Helvetica"/>
                           <w:outline w:val="0"/>
                           <w:color w:val="99b859"/>
-                          <w:sz w:val="36"/>
-                          <w:szCs w:val="36"/>
+                          <w:sz w:val="46"/>
+                          <w:szCs w:val="46"/>
                           <w:rtl w:val="0"/>
                           <w:lang w:val="en-US"/>
                           <w14:textFill>
@@ -4065,15 +3924,16 @@
                             </w14:solidFill>
                           </w14:textFill>
                         </w:rPr>
-                        <w:t xml:space="preserve">For more information: </w:t>
+                        <w:t xml:space="preserve">For registration or more information: </w:t>
                       </w:r>
                       <w:r>
                         <w:rPr>
                           <w:rFonts w:ascii="Helvetica" w:hAnsi="Helvetica"/>
                           <w:outline w:val="0"/>
                           <w:color w:val="017000"/>
-                          <w:sz w:val="36"/>
-                          <w:szCs w:val="36"/>
+                          <w:sz w:val="46"/>
+                          <w:szCs w:val="46"/>
+                          <w:u w:val="single"/>
                           <w:rtl w:val="0"/>
                           <w:lang w:val="en-US"/>
                           <w14:textFill>
@@ -4108,7 +3968,7 @@
                 <wp:extent cx="7772400" cy="10196514"/>
                 <wp:effectExtent l="0" t="0" r="0" b="0"/>
                 <wp:wrapNone/>
-                <wp:docPr id="1073741870" name="officeArt object"/>
+                <wp:docPr id="1073741868" name="officeArt object"/>
                 <wp:cNvGraphicFramePr/>
                 <a:graphic xmlns:a="http://schemas.openxmlformats.org/drawingml/2006/main">
                   <a:graphicData uri="http://schemas.microsoft.com/office/word/2010/wordprocessingGroup">
@@ -4123,7 +3983,7 @@
                         </a:xfrm>
                       </wpg:grpSpPr>
                       <wps:wsp>
-                        <wps:cNvPr id="1073741868" name="Shape 1073741868"/>
+                        <wps:cNvPr id="1073741866" name="Shape 1073741866"/>
                         <wps:cNvSpPr/>
                         <wps:spPr>
                           <a:xfrm>
@@ -4163,7 +4023,7 @@
                         </wps:bodyPr>
                       </wps:wsp>
                       <wps:wsp>
-                        <wps:cNvPr id="1073741869" name="Shape 1073741869"/>
+                        <wps:cNvPr id="1073741867" name="Shape 1073741867"/>
                         <wps:cNvSpPr/>
                         <wps:spPr>
                           <a:xfrm>
@@ -4200,9 +4060,9 @@
           </mc:Choice>
           <mc:Fallback>
             <w:pict>
-              <v:group id="_x0000_s1055" style="visibility:visible;position:absolute;margin-left:1.2pt;margin-top:-10.9pt;width:612.0pt;height:802.9pt;z-index:251659264;mso-position-horizontal:absolute;mso-position-horizontal-relative:page;mso-position-vertical:absolute;mso-position-vertical-relative:page;mso-wrap-distance-left:12.0pt;mso-wrap-distance-top:12.0pt;mso-wrap-distance-right:12.0pt;mso-wrap-distance-bottom:12.0pt;" coordorigin="0,0" coordsize="7772400,10196513">
+              <v:group id="_x0000_s1054" style="visibility:visible;position:absolute;margin-left:1.2pt;margin-top:-10.9pt;width:612.0pt;height:802.9pt;z-index:251659264;mso-position-horizontal:absolute;mso-position-horizontal-relative:page;mso-position-vertical:absolute;mso-position-vertical-relative:page;mso-wrap-distance-left:12.0pt;mso-wrap-distance-top:12.0pt;mso-wrap-distance-right:12.0pt;mso-wrap-distance-bottom:12.0pt;" coordorigin="0,0" coordsize="7772400,10196513">
                 <w10:wrap type="none" side="bothSides" anchorx="page" anchory="page"/>
-                <v:rect id="_x0000_s1056" style="position:absolute;left:0;top:0;width:7772400;height:10196513;">
+                <v:rect id="_x0000_s1055" style="position:absolute;left:0;top:0;width:7772400;height:10196513;">
                   <v:fill color="#F7F9F0" opacity="100.0%" type="solid"/>
                   <v:stroke on="f" weight="1.0pt" dashstyle="solid" endcap="flat" miterlimit="400.0%" joinstyle="miter" linestyle="single" startarrow="none" startarrowwidth="medium" startarrowlength="medium" endarrow="none" endarrowwidth="medium" endarrowlength="medium"/>
                   <v:textbox>
@@ -4222,7 +4082,7 @@
                     </w:txbxContent>
                   </v:textbox>
                 </v:rect>
-                <v:rect id="_x0000_s1057" style="position:absolute;left:0;top:0;width:7772400;height:3399656;">
+                <v:rect id="_x0000_s1056" style="position:absolute;left:0;top:0;width:7772400;height:3399656;">
                   <v:fill angle="0fd" focus="100%" color="#FFFFFF" opacity="100.0%" color2="#F7F9F0" o:opacity2="100.0%" type="gradientUnscaled"/>
                   <v:stroke on="f" weight="1.0pt" dashstyle="solid" endcap="flat" miterlimit="400.0%" joinstyle="miter" linestyle="single" startarrow="none" startarrowwidth="medium" startarrowlength="medium" endarrow="none" endarrowwidth="medium" endarrowlength="medium"/>
                 </v:rect>
@@ -4244,13 +4104,13 @@
             <wp:extent cx="7804785" cy="1560957"/>
             <wp:effectExtent l="0" t="0" r="0" b="0"/>
             <wp:wrapNone/>
-            <wp:docPr id="1073741871" name="officeArt object"/>
+            <wp:docPr id="1073741869" name="officeArt object"/>
             <wp:cNvGraphicFramePr/>
             <a:graphic xmlns:a="http://schemas.openxmlformats.org/drawingml/2006/main">
               <a:graphicData uri="http://schemas.openxmlformats.org/drawingml/2006/picture">
                 <pic:pic xmlns:pic="http://schemas.openxmlformats.org/drawingml/2006/picture">
                   <pic:nvPicPr>
-                    <pic:cNvPr id="1073741871" name="pasted-image.tiff"/>
+                    <pic:cNvPr id="1073741869" name="pasted-image.tiff"/>
                     <pic:cNvPicPr>
                       <a:picLocks noChangeAspect="1"/>
                     </pic:cNvPicPr>
@@ -4298,7 +4158,7 @@
                 <wp:extent cx="4353982" cy="454806"/>
                 <wp:effectExtent l="0" t="0" r="0" b="0"/>
                 <wp:wrapNone/>
-                <wp:docPr id="1073741872" name="officeArt object"/>
+                <wp:docPr id="1073741870" name="officeArt object"/>
                 <wp:cNvGraphicFramePr/>
                 <a:graphic xmlns:a="http://schemas.openxmlformats.org/drawingml/2006/main">
                   <a:graphicData uri="http://schemas.microsoft.com/office/word/2010/wordprocessingShape">
@@ -4370,7 +4230,7 @@
           </mc:Choice>
           <mc:Fallback>
             <w:pict>
-              <v:shape id="_x0000_s1058" type="#_x0000_t202" style="visibility:visible;position:absolute;margin-left:150.2pt;margin-top:543.7pt;width:342.8pt;height:35.8pt;z-index:251688960;mso-position-horizontal:absolute;mso-position-horizontal-relative:page;mso-position-vertical:absolute;mso-position-vertical-relative:page;mso-wrap-distance-left:12.0pt;mso-wrap-distance-top:12.0pt;mso-wrap-distance-right:12.0pt;mso-wrap-distance-bottom:12.0pt;">
+              <v:shape id="_x0000_s1057" type="#_x0000_t202" style="visibility:visible;position:absolute;margin-left:150.2pt;margin-top:543.7pt;width:342.8pt;height:35.8pt;z-index:251688960;mso-position-horizontal:absolute;mso-position-horizontal-relative:page;mso-position-vertical:absolute;mso-position-vertical-relative:page;mso-wrap-distance-left:12.0pt;mso-wrap-distance-top:12.0pt;mso-wrap-distance-right:12.0pt;mso-wrap-distance-bottom:12.0pt;">
                 <v:fill on="f"/>
                 <v:stroke on="f" weight="1.0pt" dashstyle="solid" endcap="flat" miterlimit="400.0%" joinstyle="miter" linestyle="single" startarrow="none" startarrowwidth="medium" startarrowlength="medium" endarrow="none" endarrowwidth="medium" endarrowlength="medium"/>
                 <v:textbox>
@@ -4437,64 +4297,6 @@
 <file path=word/header1.xml><?xml version="1.0" encoding="utf-8"?>
 <w:hdr xmlns:r="http://schemas.openxmlformats.org/officeDocument/2006/relationships" xmlns:wp="http://schemas.openxmlformats.org/drawingml/2006/wordprocessingDrawing" xmlns:w="http://schemas.openxmlformats.org/wordprocessingml/2006/main" xmlns:w10="urn:schemas-microsoft-com:office:word" xmlns:w14="http://schemas.microsoft.com/office/word/2010/wordml" xmlns:wps="http://schemas.microsoft.com/office/word/2010/wordprocessingShape" xmlns:wpg="http://schemas.microsoft.com/office/word/2010/wordprocessingGroup" xmlns:mc="http://schemas.openxmlformats.org/markup-compatibility/2006" xmlns:v="urn:schemas-microsoft-com:vml" xmlns:o="urn:schemas-microsoft-com:office:office" xmlns:m="http://schemas.openxmlformats.org/officeDocument/2006/math" mc:Ignorable="w14">
   <w:p>
-    <w:r>
-      <mc:AlternateContent>
-        <mc:Choice Requires="wps">
-          <w:drawing xmlns:a="http://schemas.openxmlformats.org/drawingml/2006/main">
-            <wp:anchor distT="152400" distB="152400" distL="152400" distR="152400" simplePos="0" relativeHeight="251658240" behindDoc="1" locked="0" layoutInCell="1" allowOverlap="1">
-              <wp:simplePos x="0" y="0"/>
-              <wp:positionH relativeFrom="page">
-                <wp:posOffset>0</wp:posOffset>
-              </wp:positionH>
-              <wp:positionV relativeFrom="page">
-                <wp:posOffset>0</wp:posOffset>
-              </wp:positionV>
-              <wp:extent cx="7772400" cy="10058400"/>
-              <wp:effectExtent l="0" t="0" r="0" b="0"/>
-              <wp:wrapNone/>
-              <wp:docPr id="1073741825" name="officeArt object"/>
-              <wp:cNvGraphicFramePr/>
-              <a:graphic xmlns:a="http://schemas.openxmlformats.org/drawingml/2006/main">
-                <a:graphicData uri="http://schemas.microsoft.com/office/word/2010/wordprocessingShape">
-                  <wps:wsp>
-                    <wps:cNvSpPr/>
-                    <wps:spPr>
-                      <a:xfrm>
-                        <a:off x="0" y="0"/>
-                        <a:ext cx="7772400" cy="10058400"/>
-                      </a:xfrm>
-                      <a:prstGeom prst="roundRect">
-                        <a:avLst>
-                          <a:gd name="adj" fmla="val 0"/>
-                        </a:avLst>
-                      </a:prstGeom>
-                      <a:solidFill>
-                        <a:schemeClr val="accent3"/>
-                      </a:solidFill>
-                      <a:ln w="12700" cap="flat">
-                        <a:noFill/>
-                        <a:miter lim="400000"/>
-                      </a:ln>
-                      <a:effectLst/>
-                    </wps:spPr>
-                    <wps:bodyPr/>
-                  </wps:wsp>
-                </a:graphicData>
-              </a:graphic>
-            </wp:anchor>
-          </w:drawing>
-        </mc:Choice>
-        <mc:Fallback>
-          <w:pict>
-            <v:roundrect id="_x0000_s1059" style="visibility:visible;position:absolute;margin-left:0.0pt;margin-top:0.0pt;width:612.0pt;height:792.0pt;z-index:-251658240;mso-position-horizontal:absolute;mso-position-horizontal-relative:page;mso-position-vertical:absolute;mso-position-vertical-relative:page;mso-wrap-distance-left:12.0pt;mso-wrap-distance-top:12.0pt;mso-wrap-distance-right:12.0pt;mso-wrap-distance-bottom:12.0pt;" adj="0">
-              <v:fill color="#61D836" opacity="100.0%" type="solid"/>
-              <v:stroke on="f" weight="1.0pt" dashstyle="solid" endcap="flat" miterlimit="400.0%" joinstyle="miter" linestyle="single" startarrow="none" startarrowwidth="medium" startarrowlength="medium" endarrow="none" endarrowwidth="medium" endarrowlength="medium"/>
-              <w10:wrap type="none" side="bothSides" anchorx="page" anchory="page"/>
-            </v:roundrect>
-          </w:pict>
-        </mc:Fallback>
-      </mc:AlternateContent>
-    </w:r>
     <w:r/>
   </w:p>
 </w:hdr>

</xml_diff>

<commit_message>
Update background from light green to white
</commit_message>
<xml_diff>
--- a/lectures/LectureFlyer.docx
+++ b/lectures/LectureFlyer.docx
@@ -11,7 +11,7 @@
         <mc:AlternateContent>
           <mc:Choice Requires="wps">
             <w:drawing xmlns:a="http://schemas.openxmlformats.org/drawingml/2006/main">
-              <wp:anchor distT="152400" distB="152400" distL="152400" distR="152400" simplePos="0" relativeHeight="251675648" behindDoc="0" locked="0" layoutInCell="1" allowOverlap="1">
+              <wp:anchor distT="152400" distB="152400" distL="152400" distR="152400" simplePos="0" relativeHeight="251674624" behindDoc="0" locked="0" layoutInCell="1" allowOverlap="1">
                 <wp:simplePos x="0" y="0"/>
                 <wp:positionH relativeFrom="margin">
                   <wp:posOffset>1780857</wp:posOffset>
@@ -78,7 +78,7 @@
           </mc:Choice>
           <mc:Fallback>
             <w:pict>
-              <v:shape id="_x0000_s1026" type="#_x0000_t202" style="visibility:visible;position:absolute;margin-left:140.2pt;margin-top:18.0pt;width:313.2pt;height:46.0pt;z-index:251675648;mso-position-horizontal:absolute;mso-position-horizontal-relative:margin;mso-position-vertical:absolute;mso-position-vertical-relative:page;mso-wrap-distance-left:12.0pt;mso-wrap-distance-top:12.0pt;mso-wrap-distance-right:12.0pt;mso-wrap-distance-bottom:12.0pt;">
+              <v:shape id="_x0000_s1026" type="#_x0000_t202" style="visibility:visible;position:absolute;margin-left:140.2pt;margin-top:18.0pt;width:313.2pt;height:46.0pt;z-index:251674624;mso-position-horizontal:absolute;mso-position-horizontal-relative:margin;mso-position-vertical:absolute;mso-position-vertical-relative:page;mso-wrap-distance-left:12.0pt;mso-wrap-distance-top:12.0pt;mso-wrap-distance-right:12.0pt;mso-wrap-distance-bottom:12.0pt;">
                 <v:fill on="f"/>
                 <v:stroke on="f" weight="1.0pt" dashstyle="solid" endcap="flat" miterlimit="400.0%" joinstyle="miter" linestyle="single" startarrow="none" startarrowwidth="medium" startarrowlength="medium" endarrow="none" endarrowwidth="medium" endarrowlength="medium"/>
                 <v:textbox>
@@ -115,7 +115,7 @@
         <mc:AlternateContent>
           <mc:Choice Requires="wps">
             <w:drawing xmlns:a="http://schemas.openxmlformats.org/drawingml/2006/main">
-              <wp:anchor distT="152400" distB="152400" distL="152400" distR="152400" simplePos="0" relativeHeight="251676672" behindDoc="0" locked="0" layoutInCell="1" allowOverlap="1">
+              <wp:anchor distT="152400" distB="152400" distL="152400" distR="152400" simplePos="0" relativeHeight="251675648" behindDoc="0" locked="0" layoutInCell="1" allowOverlap="1">
                 <wp:simplePos x="0" y="0"/>
                 <wp:positionH relativeFrom="margin">
                   <wp:posOffset>-92472</wp:posOffset>
@@ -157,6 +157,8 @@
                             <w:r>
                               <w:rPr>
                                 <w:rFonts w:ascii="Arial" w:hAnsi="Arial"/>
+                                <w:b w:val="1"/>
+                                <w:bCs w:val="1"/>
                                 <w:outline w:val="0"/>
                                 <w:color w:val="5e5e5e"/>
                                 <w:sz w:val="32"/>
@@ -185,7 +187,7 @@
           </mc:Choice>
           <mc:Fallback>
             <w:pict>
-              <v:shape id="_x0000_s1027" type="#_x0000_t202" style="visibility:visible;position:absolute;margin-left:-7.3pt;margin-top:44.2pt;width:145.5pt;height:35.1pt;z-index:251676672;mso-position-horizontal:absolute;mso-position-horizontal-relative:margin;mso-position-vertical:absolute;mso-position-vertical-relative:page;mso-wrap-distance-left:12.0pt;mso-wrap-distance-top:12.0pt;mso-wrap-distance-right:12.0pt;mso-wrap-distance-bottom:12.0pt;">
+              <v:shape id="_x0000_s1027" type="#_x0000_t202" style="visibility:visible;position:absolute;margin-left:-7.3pt;margin-top:44.2pt;width:145.5pt;height:35.1pt;z-index:251675648;mso-position-horizontal:absolute;mso-position-horizontal-relative:margin;mso-position-vertical:absolute;mso-position-vertical-relative:page;mso-wrap-distance-left:12.0pt;mso-wrap-distance-top:12.0pt;mso-wrap-distance-right:12.0pt;mso-wrap-distance-bottom:12.0pt;">
                 <v:fill on="f"/>
                 <v:stroke on="f" weight="1.0pt" dashstyle="solid" endcap="flat" miterlimit="400.0%" joinstyle="miter" linestyle="single" startarrow="none" startarrowwidth="medium" startarrowlength="medium" endarrow="none" endarrowwidth="medium" endarrowlength="medium"/>
                 <v:textbox>
@@ -198,6 +200,8 @@
                       <w:r>
                         <w:rPr>
                           <w:rFonts w:ascii="Arial" w:hAnsi="Arial"/>
+                          <w:b w:val="1"/>
+                          <w:bCs w:val="1"/>
                           <w:outline w:val="0"/>
                           <w:color w:val="5e5e5e"/>
                           <w:sz w:val="32"/>
@@ -223,7 +227,7 @@
       </w:r>
       <w:r>
         <w:drawing xmlns:a="http://schemas.openxmlformats.org/drawingml/2006/main">
-          <wp:anchor distT="152400" distB="152400" distL="152400" distR="152400" simplePos="0" relativeHeight="251674624" behindDoc="0" locked="0" layoutInCell="1" allowOverlap="1">
+          <wp:anchor distT="152400" distB="152400" distL="152400" distR="152400" simplePos="0" relativeHeight="251673600" behindDoc="0" locked="0" layoutInCell="1" allowOverlap="1">
             <wp:simplePos x="0" y="0"/>
             <wp:positionH relativeFrom="margin">
               <wp:posOffset>6737</wp:posOffset>
@@ -276,7 +280,7 @@
       </w:r>
       <w:r>
         <w:drawing xmlns:a="http://schemas.openxmlformats.org/drawingml/2006/main">
-          <wp:anchor distT="152400" distB="152400" distL="152400" distR="152400" simplePos="0" relativeHeight="251682816" behindDoc="0" locked="0" layoutInCell="1" allowOverlap="1">
+          <wp:anchor distT="152400" distB="152400" distL="152400" distR="152400" simplePos="0" relativeHeight="251681792" behindDoc="0" locked="0" layoutInCell="1" allowOverlap="1">
             <wp:simplePos x="0" y="0"/>
             <wp:positionH relativeFrom="margin">
               <wp:posOffset>-33991</wp:posOffset>
@@ -328,7 +332,7 @@
       </w:r>
       <w:r>
         <w:drawing xmlns:a="http://schemas.openxmlformats.org/drawingml/2006/main">
-          <wp:anchor distT="152400" distB="152400" distL="152400" distR="152400" simplePos="0" relativeHeight="251699200" behindDoc="0" locked="0" layoutInCell="1" allowOverlap="1">
+          <wp:anchor distT="152400" distB="152400" distL="152400" distR="152400" simplePos="0" relativeHeight="251698176" behindDoc="0" locked="0" layoutInCell="1" allowOverlap="1">
             <wp:simplePos x="0" y="0"/>
             <wp:positionH relativeFrom="margin">
               <wp:posOffset>4147890</wp:posOffset>
@@ -382,7 +386,7 @@
         <mc:AlternateContent>
           <mc:Choice Requires="wps">
             <w:drawing xmlns:a="http://schemas.openxmlformats.org/drawingml/2006/main">
-              <wp:anchor distT="152400" distB="152400" distL="152400" distR="152400" simplePos="0" relativeHeight="251677696" behindDoc="0" locked="0" layoutInCell="1" allowOverlap="1">
+              <wp:anchor distT="152400" distB="152400" distL="152400" distR="152400" simplePos="0" relativeHeight="251676672" behindDoc="0" locked="0" layoutInCell="1" allowOverlap="1">
                 <wp:simplePos x="0" y="0"/>
                 <wp:positionH relativeFrom="margin">
                   <wp:posOffset>-61228</wp:posOffset>
@@ -462,7 +466,7 @@
           </mc:Choice>
           <mc:Fallback>
             <w:pict>
-              <v:shape id="_x0000_s1028" style="visibility:visible;position:absolute;margin-left:-4.8pt;margin-top:22.0pt;width:216.5pt;height:29.2pt;z-index:251677696;mso-position-horizontal:absolute;mso-position-horizontal-relative:margin;mso-position-vertical:absolute;mso-position-vertical-relative:line;mso-wrap-distance-left:12.0pt;mso-wrap-distance-top:12.0pt;mso-wrap-distance-right:12.0pt;mso-wrap-distance-bottom:12.0pt;" coordorigin="0,0" coordsize="21600,21600" path="M 39,0 L 0,21432 L 20363,21600 L 21600,0 L 39,0 X E">
+              <v:shape id="_x0000_s1028" style="visibility:visible;position:absolute;margin-left:-4.8pt;margin-top:22.0pt;width:216.5pt;height:29.2pt;z-index:251676672;mso-position-horizontal:absolute;mso-position-horizontal-relative:margin;mso-position-vertical:absolute;mso-position-vertical-relative:line;mso-wrap-distance-left:12.0pt;mso-wrap-distance-top:12.0pt;mso-wrap-distance-right:12.0pt;mso-wrap-distance-bottom:12.0pt;" coordorigin="0,0" coordsize="21600,21600" path="M 39,0 L 0,21432 L 20363,21600 L 21600,0 L 39,0 X E">
                 <v:fill color="#9AB85A" opacity="100.0%" type="solid"/>
                 <v:stroke on="f" weight="1.0pt" dashstyle="solid" endcap="flat" miterlimit="400.0%" joinstyle="miter" linestyle="single" startarrow="none" startarrowwidth="medium" startarrowlength="medium" endarrow="none" endarrowwidth="medium" endarrowlength="medium"/>
                 <w10:wrap type="none" side="bothSides" anchorx="margin"/>
@@ -473,7 +477,7 @@
       </w:r>
       <w:r>
         <w:drawing xmlns:a="http://schemas.openxmlformats.org/drawingml/2006/main">
-          <wp:anchor distT="152400" distB="152400" distL="152400" distR="152400" simplePos="0" relativeHeight="251685888" behindDoc="0" locked="0" layoutInCell="1" allowOverlap="1">
+          <wp:anchor distT="152400" distB="152400" distL="152400" distR="152400" simplePos="0" relativeHeight="251684864" behindDoc="0" locked="0" layoutInCell="1" allowOverlap="1">
             <wp:simplePos x="0" y="0"/>
             <wp:positionH relativeFrom="margin">
               <wp:posOffset>387786</wp:posOffset>
@@ -527,7 +531,7 @@
         <mc:AlternateContent>
           <mc:Choice Requires="wps">
             <w:drawing xmlns:a="http://schemas.openxmlformats.org/drawingml/2006/main">
-              <wp:anchor distT="152400" distB="152400" distL="152400" distR="152400" simplePos="0" relativeHeight="251689984" behindDoc="0" locked="0" layoutInCell="1" allowOverlap="1">
+              <wp:anchor distT="152400" distB="152400" distL="152400" distR="152400" simplePos="0" relativeHeight="251688960" behindDoc="0" locked="0" layoutInCell="1" allowOverlap="1">
                 <wp:simplePos x="0" y="0"/>
                 <wp:positionH relativeFrom="margin">
                   <wp:posOffset>3287023</wp:posOffset>
@@ -607,7 +611,7 @@
           </mc:Choice>
           <mc:Fallback>
             <w:pict>
-              <v:shape id="_x0000_s1029" style="visibility:visible;position:absolute;margin-left:258.8pt;margin-top:430.3pt;width:203.6pt;height:29.2pt;z-index:251689984;mso-position-horizontal:absolute;mso-position-horizontal-relative:margin;mso-position-vertical:absolute;mso-position-vertical-relative:line;mso-wrap-distance-left:12.0pt;mso-wrap-distance-top:12.0pt;mso-wrap-distance-right:12.0pt;mso-wrap-distance-bottom:12.0pt;flip:x;" coordorigin="0,0" coordsize="21600,21600" path="M 39,0 L 0,21432 L 20363,21600 L 21600,0 L 39,0 X E">
+              <v:shape id="_x0000_s1029" style="visibility:visible;position:absolute;margin-left:258.8pt;margin-top:430.3pt;width:203.6pt;height:29.2pt;z-index:251688960;mso-position-horizontal:absolute;mso-position-horizontal-relative:margin;mso-position-vertical:absolute;mso-position-vertical-relative:line;mso-wrap-distance-left:12.0pt;mso-wrap-distance-top:12.0pt;mso-wrap-distance-right:12.0pt;mso-wrap-distance-bottom:12.0pt;flip:x;" coordorigin="0,0" coordsize="21600,21600" path="M 39,0 L 0,21432 L 20363,21600 L 21600,0 L 39,0 X E">
                 <v:fill color="#9AB85A" opacity="100.0%" type="solid"/>
                 <v:stroke on="f" weight="1.0pt" dashstyle="solid" endcap="flat" miterlimit="400.0%" joinstyle="miter" linestyle="single" startarrow="none" startarrowwidth="medium" startarrowlength="medium" endarrow="none" endarrowwidth="medium" endarrowlength="medium"/>
                 <w10:wrap type="none" side="bothSides" anchorx="margin"/>
@@ -620,7 +624,7 @@
         <mc:AlternateContent>
           <mc:Choice Requires="wps">
             <w:drawing xmlns:a="http://schemas.openxmlformats.org/drawingml/2006/main">
-              <wp:anchor distT="152400" distB="152400" distL="152400" distR="152400" simplePos="0" relativeHeight="251700224" behindDoc="0" locked="0" layoutInCell="1" allowOverlap="1">
+              <wp:anchor distT="152400" distB="152400" distL="152400" distR="152400" simplePos="0" relativeHeight="251699200" behindDoc="0" locked="0" layoutInCell="1" allowOverlap="1">
                 <wp:simplePos x="0" y="0"/>
                 <wp:positionH relativeFrom="margin">
                   <wp:posOffset>-907792</wp:posOffset>
@@ -668,7 +672,7 @@
           </mc:Choice>
           <mc:Fallback>
             <w:pict>
-              <v:line id="_x0000_s1030" style="visibility:visible;position:absolute;margin-left:-71.5pt;margin-top:549.3pt;width:616.7pt;height:0.0pt;z-index:251700224;mso-position-horizontal:absolute;mso-position-horizontal-relative:margin;mso-position-vertical:absolute;mso-position-vertical-relative:line;mso-wrap-distance-left:12.0pt;mso-wrap-distance-top:12.0pt;mso-wrap-distance-right:12.0pt;mso-wrap-distance-bottom:12.0pt;">
+              <v:line id="_x0000_s1030" style="visibility:visible;position:absolute;margin-left:-71.5pt;margin-top:549.3pt;width:616.7pt;height:0.0pt;z-index:251699200;mso-position-horizontal:absolute;mso-position-horizontal-relative:margin;mso-position-vertical:absolute;mso-position-vertical-relative:line;mso-wrap-distance-left:12.0pt;mso-wrap-distance-top:12.0pt;mso-wrap-distance-right:12.0pt;mso-wrap-distance-bottom:12.0pt;">
                 <v:fill on="f"/>
                 <v:stroke filltype="solid" color="#1DB100" opacity="100.0%" weight="4.0pt" dashstyle="solid" endcap="flat" miterlimit="400.0%" joinstyle="miter" linestyle="single" startarrow="none" startarrowwidth="medium" startarrowlength="medium" endarrow="none" endarrowwidth="medium" endarrowlength="medium"/>
                 <w10:wrap type="none" side="bothSides" anchorx="margin"/>
@@ -681,7 +685,7 @@
         <mc:AlternateContent>
           <mc:Choice Requires="wps">
             <w:drawing xmlns:a="http://schemas.openxmlformats.org/drawingml/2006/main">
-              <wp:anchor distT="152400" distB="152400" distL="152400" distR="152400" simplePos="0" relativeHeight="251697152" behindDoc="0" locked="0" layoutInCell="1" allowOverlap="1">
+              <wp:anchor distT="152400" distB="152400" distL="152400" distR="152400" simplePos="0" relativeHeight="251696128" behindDoc="0" locked="0" layoutInCell="1" allowOverlap="1">
                 <wp:simplePos x="0" y="0"/>
                 <wp:positionH relativeFrom="margin">
                   <wp:posOffset>-892163</wp:posOffset>
@@ -729,7 +733,7 @@
           </mc:Choice>
           <mc:Fallback>
             <w:pict>
-              <v:line id="_x0000_s1031" style="visibility:visible;position:absolute;margin-left:-70.2pt;margin-top:-3.7pt;width:612.5pt;height:0.0pt;z-index:251697152;mso-position-horizontal:absolute;mso-position-horizontal-relative:margin;mso-position-vertical:absolute;mso-position-vertical-relative:line;mso-wrap-distance-left:12.0pt;mso-wrap-distance-top:12.0pt;mso-wrap-distance-right:12.0pt;mso-wrap-distance-bottom:12.0pt;">
+              <v:line id="_x0000_s1031" style="visibility:visible;position:absolute;margin-left:-70.2pt;margin-top:-3.7pt;width:612.5pt;height:0.0pt;z-index:251696128;mso-position-horizontal:absolute;mso-position-horizontal-relative:margin;mso-position-vertical:absolute;mso-position-vertical-relative:line;mso-wrap-distance-left:12.0pt;mso-wrap-distance-top:12.0pt;mso-wrap-distance-right:12.0pt;mso-wrap-distance-bottom:12.0pt;">
                 <v:fill on="f"/>
                 <v:stroke filltype="solid" color="#1DB100" opacity="100.0%" weight="4.0pt" dashstyle="solid" endcap="flat" miterlimit="400.0%" joinstyle="miter" linestyle="single" startarrow="none" startarrowwidth="medium" startarrowlength="medium" endarrow="none" endarrowwidth="medium" endarrowlength="medium"/>
                 <w10:wrap type="none" side="bothSides" anchorx="margin"/>
@@ -742,7 +746,7 @@
         <mc:AlternateContent>
           <mc:Choice Requires="wps">
             <w:drawing xmlns:a="http://schemas.openxmlformats.org/drawingml/2006/main">
-              <wp:anchor distT="152400" distB="152400" distL="152400" distR="152400" simplePos="0" relativeHeight="251694080" behindDoc="0" locked="0" layoutInCell="1" allowOverlap="1">
+              <wp:anchor distT="152400" distB="152400" distL="152400" distR="152400" simplePos="0" relativeHeight="251693056" behindDoc="0" locked="0" layoutInCell="1" allowOverlap="1">
                 <wp:simplePos x="0" y="0"/>
                 <wp:positionH relativeFrom="margin">
                   <wp:posOffset>3285786</wp:posOffset>
@@ -822,7 +826,7 @@
           </mc:Choice>
           <mc:Fallback>
             <w:pict>
-              <v:shape id="_x0000_s1032" style="visibility:visible;position:absolute;margin-left:258.7pt;margin-top:266.9pt;width:204.8pt;height:29.2pt;z-index:251694080;mso-position-horizontal:absolute;mso-position-horizontal-relative:margin;mso-position-vertical:absolute;mso-position-vertical-relative:line;mso-wrap-distance-left:12.0pt;mso-wrap-distance-top:12.0pt;mso-wrap-distance-right:12.0pt;mso-wrap-distance-bottom:12.0pt;flip:x;" coordorigin="0,0" coordsize="21600,21600" path="M 39,0 L 0,21432 L 20363,21600 L 21600,0 L 39,0 X E">
+              <v:shape id="_x0000_s1032" style="visibility:visible;position:absolute;margin-left:258.7pt;margin-top:266.9pt;width:204.8pt;height:29.2pt;z-index:251693056;mso-position-horizontal:absolute;mso-position-horizontal-relative:margin;mso-position-vertical:absolute;mso-position-vertical-relative:line;mso-wrap-distance-left:12.0pt;mso-wrap-distance-top:12.0pt;mso-wrap-distance-right:12.0pt;mso-wrap-distance-bottom:12.0pt;flip:x;" coordorigin="0,0" coordsize="21600,21600" path="M 39,0 L 0,21432 L 20363,21600 L 21600,0 L 39,0 X E">
                 <v:fill color="#9AB85A" opacity="100.0%" type="solid"/>
                 <v:stroke on="f" weight="1.0pt" dashstyle="solid" endcap="flat" miterlimit="400.0%" joinstyle="miter" linestyle="single" startarrow="none" startarrowwidth="medium" startarrowlength="medium" endarrow="none" endarrowwidth="medium" endarrowlength="medium"/>
                 <w10:wrap type="none" side="bothSides" anchorx="margin"/>
@@ -835,7 +839,7 @@
         <mc:AlternateContent>
           <mc:Choice Requires="wps">
             <w:drawing xmlns:a="http://schemas.openxmlformats.org/drawingml/2006/main">
-              <wp:anchor distT="152400" distB="152400" distL="152400" distR="152400" simplePos="0" relativeHeight="251661312" behindDoc="0" locked="0" layoutInCell="1" allowOverlap="1">
+              <wp:anchor distT="152400" distB="152400" distL="152400" distR="152400" simplePos="0" relativeHeight="251660288" behindDoc="0" locked="0" layoutInCell="1" allowOverlap="1">
                 <wp:simplePos x="0" y="0"/>
                 <wp:positionH relativeFrom="margin">
                   <wp:posOffset>34698</wp:posOffset>
@@ -915,7 +919,7 @@
           </mc:Choice>
           <mc:Fallback>
             <w:pict>
-              <v:shape id="_x0000_s1033" style="visibility:visible;position:absolute;margin-left:2.7pt;margin-top:185.1pt;width:208.9pt;height:29.2pt;z-index:251661312;mso-position-horizontal:absolute;mso-position-horizontal-relative:margin;mso-position-vertical:absolute;mso-position-vertical-relative:line;mso-wrap-distance-left:12.0pt;mso-wrap-distance-top:12.0pt;mso-wrap-distance-right:12.0pt;mso-wrap-distance-bottom:12.0pt;" coordorigin="0,0" coordsize="21600,21600" path="M 39,0 L 0,21432 L 20363,21600 L 21600,0 L 39,0 X E">
+              <v:shape id="_x0000_s1033" style="visibility:visible;position:absolute;margin-left:2.7pt;margin-top:185.1pt;width:208.9pt;height:29.2pt;z-index:251660288;mso-position-horizontal:absolute;mso-position-horizontal-relative:margin;mso-position-vertical:absolute;mso-position-vertical-relative:line;mso-wrap-distance-left:12.0pt;mso-wrap-distance-top:12.0pt;mso-wrap-distance-right:12.0pt;mso-wrap-distance-bottom:12.0pt;" coordorigin="0,0" coordsize="21600,21600" path="M 39,0 L 0,21432 L 20363,21600 L 21600,0 L 39,0 X E">
                 <v:fill color="#9AB85A" opacity="100.0%" type="solid"/>
                 <v:stroke on="f" weight="1.0pt" dashstyle="solid" endcap="flat" miterlimit="400.0%" joinstyle="miter" linestyle="single" startarrow="none" startarrowwidth="medium" startarrowlength="medium" endarrow="none" endarrowwidth="medium" endarrowlength="medium"/>
                 <w10:wrap type="none" side="bothSides" anchorx="margin"/>
@@ -928,7 +932,7 @@
         <mc:AlternateContent>
           <mc:Choice Requires="wps">
             <w:drawing xmlns:a="http://schemas.openxmlformats.org/drawingml/2006/main">
-              <wp:anchor distT="152400" distB="152400" distL="152400" distR="152400" simplePos="0" relativeHeight="251679744" behindDoc="0" locked="0" layoutInCell="1" allowOverlap="1">
+              <wp:anchor distT="152400" distB="152400" distL="152400" distR="152400" simplePos="0" relativeHeight="251678720" behindDoc="0" locked="0" layoutInCell="1" allowOverlap="1">
                 <wp:simplePos x="0" y="0"/>
                 <wp:positionH relativeFrom="margin">
                   <wp:posOffset>642522</wp:posOffset>
@@ -1009,7 +1013,7 @@
           </mc:Choice>
           <mc:Fallback>
             <w:pict>
-              <v:shape id="_x0000_s1034" type="#_x0000_t202" style="visibility:visible;position:absolute;margin-left:50.6pt;margin-top:51.1pt;width:250.0pt;height:40.7pt;z-index:251679744;mso-position-horizontal:absolute;mso-position-horizontal-relative:margin;mso-position-vertical:absolute;mso-position-vertical-relative:line;mso-wrap-distance-left:12.0pt;mso-wrap-distance-top:12.0pt;mso-wrap-distance-right:12.0pt;mso-wrap-distance-bottom:12.0pt;">
+              <v:shape id="_x0000_s1034" type="#_x0000_t202" style="visibility:visible;position:absolute;margin-left:50.6pt;margin-top:51.1pt;width:250.0pt;height:40.7pt;z-index:251678720;mso-position-horizontal:absolute;mso-position-horizontal-relative:margin;mso-position-vertical:absolute;mso-position-vertical-relative:line;mso-wrap-distance-left:12.0pt;mso-wrap-distance-top:12.0pt;mso-wrap-distance-right:12.0pt;mso-wrap-distance-bottom:12.0pt;">
                 <v:fill on="f"/>
                 <v:stroke on="f" weight="1.0pt" dashstyle="solid" endcap="flat" miterlimit="400.0%" joinstyle="miter" linestyle="single" startarrow="none" startarrowwidth="medium" startarrowlength="medium" endarrow="none" endarrowwidth="medium" endarrowlength="medium"/>
                 <v:textbox>
@@ -1055,7 +1059,7 @@
         <mc:AlternateContent>
           <mc:Choice Requires="wps">
             <w:drawing xmlns:a="http://schemas.openxmlformats.org/drawingml/2006/main">
-              <wp:anchor distT="152400" distB="152400" distL="152400" distR="152400" simplePos="0" relativeHeight="251668480" behindDoc="0" locked="0" layoutInCell="1" allowOverlap="1">
+              <wp:anchor distT="152400" distB="152400" distL="152400" distR="152400" simplePos="0" relativeHeight="251667456" behindDoc="0" locked="0" layoutInCell="1" allowOverlap="1">
                 <wp:simplePos x="0" y="0"/>
                 <wp:positionH relativeFrom="margin">
                   <wp:posOffset>642522</wp:posOffset>
@@ -1136,7 +1140,7 @@
           </mc:Choice>
           <mc:Fallback>
             <w:pict>
-              <v:shape id="_x0000_s1035" type="#_x0000_t202" style="visibility:visible;position:absolute;margin-left:50.6pt;margin-top:214.4pt;width:250.0pt;height:36.9pt;z-index:251668480;mso-position-horizontal:absolute;mso-position-horizontal-relative:margin;mso-position-vertical:absolute;mso-position-vertical-relative:line;mso-wrap-distance-left:12.0pt;mso-wrap-distance-top:12.0pt;mso-wrap-distance-right:12.0pt;mso-wrap-distance-bottom:12.0pt;">
+              <v:shape id="_x0000_s1035" type="#_x0000_t202" style="visibility:visible;position:absolute;margin-left:50.6pt;margin-top:214.4pt;width:250.0pt;height:36.9pt;z-index:251667456;mso-position-horizontal:absolute;mso-position-horizontal-relative:margin;mso-position-vertical:absolute;mso-position-vertical-relative:line;mso-wrap-distance-left:12.0pt;mso-wrap-distance-top:12.0pt;mso-wrap-distance-right:12.0pt;mso-wrap-distance-bottom:12.0pt;">
                 <v:fill on="f"/>
                 <v:stroke on="f" weight="1.0pt" dashstyle="solid" endcap="flat" miterlimit="400.0%" joinstyle="miter" linestyle="single" startarrow="none" startarrowwidth="medium" startarrowlength="medium" endarrow="none" endarrowwidth="medium" endarrowlength="medium"/>
                 <v:textbox>
@@ -1182,7 +1186,7 @@
         <mc:AlternateContent>
           <mc:Choice Requires="wps">
             <w:drawing xmlns:a="http://schemas.openxmlformats.org/drawingml/2006/main">
-              <wp:anchor distT="152400" distB="152400" distL="152400" distR="152400" simplePos="0" relativeHeight="251687936" behindDoc="0" locked="0" layoutInCell="1" allowOverlap="1">
+              <wp:anchor distT="152400" distB="152400" distL="152400" distR="152400" simplePos="0" relativeHeight="251686912" behindDoc="0" locked="0" layoutInCell="1" allowOverlap="1">
                 <wp:simplePos x="0" y="0"/>
                 <wp:positionH relativeFrom="margin">
                   <wp:posOffset>633402</wp:posOffset>
@@ -1224,6 +1228,8 @@
                             <w:r>
                               <w:rPr>
                                 <w:rFonts w:ascii="Arial" w:hAnsi="Arial"/>
+                                <w:b w:val="1"/>
+                                <w:bCs w:val="1"/>
                                 <w:rtl w:val="0"/>
                                 <w:lang w:val="en-US"/>
                               </w:rPr>
@@ -1243,7 +1249,7 @@
           </mc:Choice>
           <mc:Fallback>
             <w:pict>
-              <v:shape id="_x0000_s1036" type="#_x0000_t202" style="visibility:visible;position:absolute;margin-left:49.9pt;margin-top:185.1pt;width:149.6pt;height:29.2pt;z-index:251687936;mso-position-horizontal:absolute;mso-position-horizontal-relative:margin;mso-position-vertical:absolute;mso-position-vertical-relative:line;mso-wrap-distance-left:12.0pt;mso-wrap-distance-top:12.0pt;mso-wrap-distance-right:12.0pt;mso-wrap-distance-bottom:12.0pt;">
+              <v:shape id="_x0000_s1036" type="#_x0000_t202" style="visibility:visible;position:absolute;margin-left:49.9pt;margin-top:185.1pt;width:149.6pt;height:29.2pt;z-index:251686912;mso-position-horizontal:absolute;mso-position-horizontal-relative:margin;mso-position-vertical:absolute;mso-position-vertical-relative:line;mso-wrap-distance-left:12.0pt;mso-wrap-distance-top:12.0pt;mso-wrap-distance-right:12.0pt;mso-wrap-distance-bottom:12.0pt;">
                 <v:fill on="f"/>
                 <v:stroke on="f" weight="1.0pt" dashstyle="solid" endcap="flat" miterlimit="400.0%" joinstyle="miter" linestyle="single" startarrow="none" startarrowwidth="medium" startarrowlength="medium" endarrow="none" endarrowwidth="medium" endarrowlength="medium"/>
                 <v:textbox>
@@ -1256,6 +1262,8 @@
                       <w:r>
                         <w:rPr>
                           <w:rFonts w:ascii="Arial" w:hAnsi="Arial"/>
+                          <w:b w:val="1"/>
+                          <w:bCs w:val="1"/>
                           <w:rtl w:val="0"/>
                           <w:lang w:val="en-US"/>
                         </w:rPr>
@@ -1274,7 +1282,7 @@
         <mc:AlternateContent>
           <mc:Choice Requires="wps">
             <w:drawing xmlns:a="http://schemas.openxmlformats.org/drawingml/2006/main">
-              <wp:anchor distT="152400" distB="152400" distL="152400" distR="152400" simplePos="0" relativeHeight="251681792" behindDoc="0" locked="0" layoutInCell="1" allowOverlap="1">
+              <wp:anchor distT="152400" distB="152400" distL="152400" distR="152400" simplePos="0" relativeHeight="251680768" behindDoc="0" locked="0" layoutInCell="1" allowOverlap="1">
                 <wp:simplePos x="0" y="0"/>
                 <wp:positionH relativeFrom="margin">
                   <wp:posOffset>619305</wp:posOffset>
@@ -1321,6 +1329,8 @@
                             <w:r>
                               <w:rPr>
                                 <w:rFonts w:ascii="Arial" w:hAnsi="Arial"/>
+                                <w:b w:val="1"/>
+                                <w:bCs w:val="1"/>
                                 <w:rtl w:val="0"/>
                                 <w:lang w:val="en-US"/>
                               </w:rPr>
@@ -1340,7 +1350,7 @@
           </mc:Choice>
           <mc:Fallback>
             <w:pict>
-              <v:shape id="_x0000_s1037" type="#_x0000_t202" style="visibility:visible;position:absolute;margin-left:48.8pt;margin-top:21.9pt;width:150.7pt;height:29.2pt;z-index:251681792;mso-position-horizontal:absolute;mso-position-horizontal-relative:margin;mso-position-vertical:absolute;mso-position-vertical-relative:line;mso-wrap-distance-left:12.0pt;mso-wrap-distance-top:12.0pt;mso-wrap-distance-right:12.0pt;mso-wrap-distance-bottom:12.0pt;">
+              <v:shape id="_x0000_s1037" type="#_x0000_t202" style="visibility:visible;position:absolute;margin-left:48.8pt;margin-top:21.9pt;width:150.7pt;height:29.2pt;z-index:251680768;mso-position-horizontal:absolute;mso-position-horizontal-relative:margin;mso-position-vertical:absolute;mso-position-vertical-relative:line;mso-wrap-distance-left:12.0pt;mso-wrap-distance-top:12.0pt;mso-wrap-distance-right:12.0pt;mso-wrap-distance-bottom:12.0pt;">
                 <v:fill on="f"/>
                 <v:stroke on="f" weight="1.0pt" dashstyle="solid" endcap="flat" miterlimit="400.0%" joinstyle="miter" linestyle="single" startarrow="none" startarrowwidth="medium" startarrowlength="medium" endarrow="none" endarrowwidth="medium" endarrowlength="medium"/>
                 <v:textbox>
@@ -1353,6 +1363,8 @@
                       <w:r>
                         <w:rPr>
                           <w:rFonts w:ascii="Arial" w:hAnsi="Arial"/>
+                          <w:b w:val="1"/>
+                          <w:bCs w:val="1"/>
                           <w:rtl w:val="0"/>
                           <w:lang w:val="en-US"/>
                         </w:rPr>
@@ -1371,7 +1383,7 @@
         <mc:AlternateContent>
           <mc:Choice Requires="wps">
             <w:drawing xmlns:a="http://schemas.openxmlformats.org/drawingml/2006/main">
-              <wp:anchor distT="152400" distB="152400" distL="152400" distR="152400" simplePos="0" relativeHeight="251691008" behindDoc="0" locked="0" layoutInCell="1" allowOverlap="1">
+              <wp:anchor distT="152400" distB="152400" distL="152400" distR="152400" simplePos="0" relativeHeight="251689984" behindDoc="0" locked="0" layoutInCell="1" allowOverlap="1">
                 <wp:simplePos x="0" y="0"/>
                 <wp:positionH relativeFrom="margin">
                   <wp:posOffset>3330683</wp:posOffset>
@@ -1418,6 +1430,8 @@
                             <w:r>
                               <w:rPr>
                                 <w:rFonts w:ascii="Arial" w:hAnsi="Arial"/>
+                                <w:b w:val="1"/>
+                                <w:bCs w:val="1"/>
                                 <w:rtl w:val="0"/>
                                 <w:lang w:val="en-US"/>
                               </w:rPr>
@@ -1437,7 +1451,7 @@
           </mc:Choice>
           <mc:Fallback>
             <w:pict>
-              <v:shape id="_x0000_s1038" type="#_x0000_t202" style="visibility:visible;position:absolute;margin-left:262.3pt;margin-top:430.9pt;width:172.1pt;height:28.6pt;z-index:251691008;mso-position-horizontal:absolute;mso-position-horizontal-relative:margin;mso-position-vertical:absolute;mso-position-vertical-relative:line;mso-wrap-distance-left:12.0pt;mso-wrap-distance-top:12.0pt;mso-wrap-distance-right:12.0pt;mso-wrap-distance-bottom:12.0pt;">
+              <v:shape id="_x0000_s1038" type="#_x0000_t202" style="visibility:visible;position:absolute;margin-left:262.3pt;margin-top:430.9pt;width:172.1pt;height:28.6pt;z-index:251689984;mso-position-horizontal:absolute;mso-position-horizontal-relative:margin;mso-position-vertical:absolute;mso-position-vertical-relative:line;mso-wrap-distance-left:12.0pt;mso-wrap-distance-top:12.0pt;mso-wrap-distance-right:12.0pt;mso-wrap-distance-bottom:12.0pt;">
                 <v:fill on="f"/>
                 <v:stroke on="f" weight="1.0pt" dashstyle="solid" endcap="flat" miterlimit="400.0%" joinstyle="miter" linestyle="single" startarrow="none" startarrowwidth="medium" startarrowlength="medium" endarrow="none" endarrowwidth="medium" endarrowlength="medium"/>
                 <v:textbox>
@@ -1450,6 +1464,8 @@
                       <w:r>
                         <w:rPr>
                           <w:rFonts w:ascii="Arial" w:hAnsi="Arial"/>
+                          <w:b w:val="1"/>
+                          <w:bCs w:val="1"/>
                           <w:rtl w:val="0"/>
                           <w:lang w:val="en-US"/>
                         </w:rPr>
@@ -1466,7 +1482,7 @@
       </w:r>
       <w:r>
         <w:drawing xmlns:a="http://schemas.openxmlformats.org/drawingml/2006/main">
-          <wp:anchor distT="152400" distB="152400" distL="152400" distR="152400" simplePos="0" relativeHeight="251667456" behindDoc="0" locked="0" layoutInCell="1" allowOverlap="1">
+          <wp:anchor distT="152400" distB="152400" distL="152400" distR="152400" simplePos="0" relativeHeight="251666432" behindDoc="0" locked="0" layoutInCell="1" allowOverlap="1">
             <wp:simplePos x="0" y="0"/>
             <wp:positionH relativeFrom="margin">
               <wp:posOffset>-767025</wp:posOffset>
@@ -1580,7 +1596,7 @@
       </w:r>
       <w:r>
         <w:drawing xmlns:a="http://schemas.openxmlformats.org/drawingml/2006/main">
-          <wp:anchor distT="152400" distB="152400" distL="152400" distR="152400" simplePos="0" relativeHeight="251678720" behindDoc="0" locked="0" layoutInCell="1" allowOverlap="1">
+          <wp:anchor distT="152400" distB="152400" distL="152400" distR="152400" simplePos="0" relativeHeight="251677696" behindDoc="0" locked="0" layoutInCell="1" allowOverlap="1">
             <wp:simplePos x="0" y="0"/>
             <wp:positionH relativeFrom="margin">
               <wp:posOffset>-767025</wp:posOffset>
@@ -1694,7 +1710,7 @@
       </w:r>
       <w:r>
         <w:drawing xmlns:a="http://schemas.openxmlformats.org/drawingml/2006/main">
-          <wp:anchor distT="152400" distB="152400" distL="152400" distR="152400" simplePos="0" relativeHeight="251664384" behindDoc="0" locked="0" layoutInCell="1" allowOverlap="1">
+          <wp:anchor distT="152400" distB="152400" distL="152400" distR="152400" simplePos="0" relativeHeight="251663360" behindDoc="0" locked="0" layoutInCell="1" allowOverlap="1">
             <wp:simplePos x="0" y="0"/>
             <wp:positionH relativeFrom="margin">
               <wp:posOffset>5330545</wp:posOffset>
@@ -1808,7 +1824,7 @@
       </w:r>
       <w:r>
         <w:drawing xmlns:a="http://schemas.openxmlformats.org/drawingml/2006/main">
-          <wp:anchor distT="152400" distB="152400" distL="152400" distR="152400" simplePos="0" relativeHeight="251698176" behindDoc="0" locked="0" layoutInCell="1" allowOverlap="1">
+          <wp:anchor distT="152400" distB="152400" distL="152400" distR="152400" simplePos="0" relativeHeight="251697152" behindDoc="0" locked="0" layoutInCell="1" allowOverlap="1">
             <wp:simplePos x="0" y="0"/>
             <wp:positionH relativeFrom="margin">
               <wp:posOffset>5330689</wp:posOffset>
@@ -1922,7 +1938,7 @@
       </w:r>
       <w:r>
         <w:drawing xmlns:a="http://schemas.openxmlformats.org/drawingml/2006/main">
-          <wp:anchor distT="152400" distB="152400" distL="152400" distR="152400" simplePos="0" relativeHeight="251665408" behindDoc="0" locked="0" layoutInCell="1" allowOverlap="1">
+          <wp:anchor distT="152400" distB="152400" distL="152400" distR="152400" simplePos="0" relativeHeight="251664384" behindDoc="0" locked="0" layoutInCell="1" allowOverlap="1">
             <wp:simplePos x="0" y="0"/>
             <wp:positionH relativeFrom="margin">
               <wp:posOffset>-767010</wp:posOffset>
@@ -2033,7 +2049,7 @@
         <mc:AlternateContent>
           <mc:Choice Requires="wps">
             <w:drawing xmlns:a="http://schemas.openxmlformats.org/drawingml/2006/main">
-              <wp:anchor distT="152400" distB="152400" distL="152400" distR="152400" simplePos="0" relativeHeight="251672576" behindDoc="0" locked="0" layoutInCell="1" allowOverlap="1">
+              <wp:anchor distT="152400" distB="152400" distL="152400" distR="152400" simplePos="0" relativeHeight="251671552" behindDoc="0" locked="0" layoutInCell="1" allowOverlap="1">
                 <wp:simplePos x="0" y="0"/>
                 <wp:positionH relativeFrom="margin">
                   <wp:posOffset>2606126</wp:posOffset>
@@ -2105,7 +2121,7 @@
           </mc:Choice>
           <mc:Fallback>
             <w:pict>
-              <v:shape id="_x0000_s1039" type="#_x0000_t202" style="visibility:visible;position:absolute;margin-left:205.2pt;margin-top:348.8pt;width:58.9pt;height:29.0pt;z-index:251672576;mso-position-horizontal:absolute;mso-position-horizontal-relative:margin;mso-position-vertical:absolute;mso-position-vertical-relative:line;mso-wrap-distance-left:12.0pt;mso-wrap-distance-top:12.0pt;mso-wrap-distance-right:12.0pt;mso-wrap-distance-bottom:12.0pt;">
+              <v:shape id="_x0000_s1039" type="#_x0000_t202" style="visibility:visible;position:absolute;margin-left:205.2pt;margin-top:348.8pt;width:58.9pt;height:29.0pt;z-index:251671552;mso-position-horizontal:absolute;mso-position-horizontal-relative:margin;mso-position-vertical:absolute;mso-position-vertical-relative:line;mso-wrap-distance-left:12.0pt;mso-wrap-distance-top:12.0pt;mso-wrap-distance-right:12.0pt;mso-wrap-distance-bottom:12.0pt;">
                 <v:fill on="f"/>
                 <v:stroke on="f" weight="1.0pt" dashstyle="solid" endcap="flat" miterlimit="400.0%" joinstyle="miter" linestyle="single" startarrow="none" startarrowwidth="medium" startarrowlength="medium" endarrow="none" endarrowwidth="medium" endarrowlength="medium"/>
                 <v:textbox>
@@ -2147,7 +2163,7 @@
         <mc:AlternateContent>
           <mc:Choice Requires="wps">
             <w:drawing xmlns:a="http://schemas.openxmlformats.org/drawingml/2006/main">
-              <wp:anchor distT="152400" distB="152400" distL="152400" distR="152400" simplePos="0" relativeHeight="251671552" behindDoc="0" locked="0" layoutInCell="1" allowOverlap="1">
+              <wp:anchor distT="152400" distB="152400" distL="152400" distR="152400" simplePos="0" relativeHeight="251670528" behindDoc="0" locked="0" layoutInCell="1" allowOverlap="1">
                 <wp:simplePos x="0" y="0"/>
                 <wp:positionH relativeFrom="margin">
                   <wp:posOffset>2606126</wp:posOffset>
@@ -2219,7 +2235,7 @@
           </mc:Choice>
           <mc:Fallback>
             <w:pict>
-              <v:shape id="_x0000_s1040" type="#_x0000_t202" style="visibility:visible;position:absolute;margin-left:205.2pt;margin-top:185.5pt;width:58.9pt;height:29.0pt;z-index:251671552;mso-position-horizontal:absolute;mso-position-horizontal-relative:margin;mso-position-vertical:absolute;mso-position-vertical-relative:line;mso-wrap-distance-left:12.0pt;mso-wrap-distance-top:12.0pt;mso-wrap-distance-right:12.0pt;mso-wrap-distance-bottom:12.0pt;">
+              <v:shape id="_x0000_s1040" type="#_x0000_t202" style="visibility:visible;position:absolute;margin-left:205.2pt;margin-top:185.5pt;width:58.9pt;height:29.0pt;z-index:251670528;mso-position-horizontal:absolute;mso-position-horizontal-relative:margin;mso-position-vertical:absolute;mso-position-vertical-relative:line;mso-wrap-distance-left:12.0pt;mso-wrap-distance-top:12.0pt;mso-wrap-distance-right:12.0pt;mso-wrap-distance-bottom:12.0pt;">
                 <v:fill on="f"/>
                 <v:stroke on="f" weight="1.0pt" dashstyle="solid" endcap="flat" miterlimit="400.0%" joinstyle="miter" linestyle="single" startarrow="none" startarrowwidth="medium" startarrowlength="medium" endarrow="none" endarrowwidth="medium" endarrowlength="medium"/>
                 <v:textbox>
@@ -2261,7 +2277,7 @@
         <mc:AlternateContent>
           <mc:Choice Requires="wps">
             <w:drawing xmlns:a="http://schemas.openxmlformats.org/drawingml/2006/main">
-              <wp:anchor distT="152400" distB="152400" distL="152400" distR="152400" simplePos="0" relativeHeight="251680768" behindDoc="0" locked="0" layoutInCell="1" allowOverlap="1">
+              <wp:anchor distT="152400" distB="152400" distL="152400" distR="152400" simplePos="0" relativeHeight="251679744" behindDoc="0" locked="0" layoutInCell="1" allowOverlap="1">
                 <wp:simplePos x="0" y="0"/>
                 <wp:positionH relativeFrom="margin">
                   <wp:posOffset>2591441</wp:posOffset>
@@ -2338,7 +2354,7 @@
           </mc:Choice>
           <mc:Fallback>
             <w:pict>
-              <v:shape id="_x0000_s1041" type="#_x0000_t202" style="visibility:visible;position:absolute;margin-left:204.1pt;margin-top:22.2pt;width:58.9pt;height:29.0pt;z-index:251680768;mso-position-horizontal:absolute;mso-position-horizontal-relative:margin;mso-position-vertical:absolute;mso-position-vertical-relative:line;mso-wrap-distance-left:12.0pt;mso-wrap-distance-top:12.0pt;mso-wrap-distance-right:12.0pt;mso-wrap-distance-bottom:12.0pt;">
+              <v:shape id="_x0000_s1041" type="#_x0000_t202" style="visibility:visible;position:absolute;margin-left:204.1pt;margin-top:22.2pt;width:58.9pt;height:29.0pt;z-index:251679744;mso-position-horizontal:absolute;mso-position-horizontal-relative:margin;mso-position-vertical:absolute;mso-position-vertical-relative:line;mso-wrap-distance-left:12.0pt;mso-wrap-distance-top:12.0pt;mso-wrap-distance-right:12.0pt;mso-wrap-distance-bottom:12.0pt;">
                 <v:fill on="f"/>
                 <v:stroke on="f" weight="1.0pt" dashstyle="solid" endcap="flat" miterlimit="400.0%" joinstyle="miter" linestyle="single" startarrow="none" startarrowwidth="medium" startarrowlength="medium" endarrow="none" endarrowwidth="medium" endarrowlength="medium"/>
                 <v:textbox>
@@ -2380,7 +2396,7 @@
         <mc:AlternateContent>
           <mc:Choice Requires="wps">
             <w:drawing xmlns:a="http://schemas.openxmlformats.org/drawingml/2006/main">
-              <wp:anchor distT="152400" distB="152400" distL="152400" distR="152400" simplePos="0" relativeHeight="251670528" behindDoc="0" locked="0" layoutInCell="1" allowOverlap="1">
+              <wp:anchor distT="152400" distB="152400" distL="152400" distR="152400" simplePos="0" relativeHeight="251669504" behindDoc="0" locked="0" layoutInCell="1" allowOverlap="1">
                 <wp:simplePos x="0" y="0"/>
                 <wp:positionH relativeFrom="margin">
                   <wp:posOffset>2606126</wp:posOffset>
@@ -2457,7 +2473,7 @@
           </mc:Choice>
           <mc:Fallback>
             <w:pict>
-              <v:shape id="_x0000_s1042" type="#_x0000_t202" style="visibility:visible;position:absolute;margin-left:205.2pt;margin-top:103.8pt;width:58.9pt;height:29.0pt;z-index:251670528;mso-position-horizontal:absolute;mso-position-horizontal-relative:margin;mso-position-vertical:absolute;mso-position-vertical-relative:line;mso-wrap-distance-left:12.0pt;mso-wrap-distance-top:12.0pt;mso-wrap-distance-right:12.0pt;mso-wrap-distance-bottom:12.0pt;">
+              <v:shape id="_x0000_s1042" type="#_x0000_t202" style="visibility:visible;position:absolute;margin-left:205.2pt;margin-top:103.8pt;width:58.9pt;height:29.0pt;z-index:251669504;mso-position-horizontal:absolute;mso-position-horizontal-relative:margin;mso-position-vertical:absolute;mso-position-vertical-relative:line;mso-wrap-distance-left:12.0pt;mso-wrap-distance-top:12.0pt;mso-wrap-distance-right:12.0pt;mso-wrap-distance-bottom:12.0pt;">
                 <v:fill on="f"/>
                 <v:stroke on="f" weight="1.0pt" dashstyle="solid" endcap="flat" miterlimit="400.0%" joinstyle="miter" linestyle="single" startarrow="none" startarrowwidth="medium" startarrowlength="medium" endarrow="none" endarrowwidth="medium" endarrowlength="medium"/>
                 <v:textbox>
@@ -2499,7 +2515,7 @@
         <mc:AlternateContent>
           <mc:Choice Requires="wps">
             <w:drawing xmlns:a="http://schemas.openxmlformats.org/drawingml/2006/main">
-              <wp:anchor distT="152400" distB="152400" distL="152400" distR="152400" simplePos="0" relativeHeight="251696128" behindDoc="0" locked="0" layoutInCell="1" allowOverlap="1">
+              <wp:anchor distT="152400" distB="152400" distL="152400" distR="152400" simplePos="0" relativeHeight="251695104" behindDoc="0" locked="0" layoutInCell="1" allowOverlap="1">
                 <wp:simplePos x="0" y="0"/>
                 <wp:positionH relativeFrom="margin">
                   <wp:posOffset>2606126</wp:posOffset>
@@ -2571,7 +2587,7 @@
           </mc:Choice>
           <mc:Fallback>
             <w:pict>
-              <v:shape id="_x0000_s1043" type="#_x0000_t202" style="visibility:visible;position:absolute;margin-left:205.2pt;margin-top:267.1pt;width:58.9pt;height:29.0pt;z-index:251696128;mso-position-horizontal:absolute;mso-position-horizontal-relative:margin;mso-position-vertical:absolute;mso-position-vertical-relative:line;mso-wrap-distance-left:12.0pt;mso-wrap-distance-top:12.0pt;mso-wrap-distance-right:12.0pt;mso-wrap-distance-bottom:12.0pt;">
+              <v:shape id="_x0000_s1043" type="#_x0000_t202" style="visibility:visible;position:absolute;margin-left:205.2pt;margin-top:267.1pt;width:58.9pt;height:29.0pt;z-index:251695104;mso-position-horizontal:absolute;mso-position-horizontal-relative:margin;mso-position-vertical:absolute;mso-position-vertical-relative:line;mso-wrap-distance-left:12.0pt;mso-wrap-distance-top:12.0pt;mso-wrap-distance-right:12.0pt;mso-wrap-distance-bottom:12.0pt;">
                 <v:fill on="f"/>
                 <v:stroke on="f" weight="1.0pt" dashstyle="solid" endcap="flat" miterlimit="400.0%" joinstyle="miter" linestyle="single" startarrow="none" startarrowwidth="medium" startarrowlength="medium" endarrow="none" endarrowwidth="medium" endarrowlength="medium"/>
                 <v:textbox>
@@ -2613,7 +2629,7 @@
         <mc:AlternateContent>
           <mc:Choice Requires="wps">
             <w:drawing xmlns:a="http://schemas.openxmlformats.org/drawingml/2006/main">
-              <wp:anchor distT="152400" distB="152400" distL="152400" distR="152400" simplePos="0" relativeHeight="251692032" behindDoc="0" locked="0" layoutInCell="1" allowOverlap="1">
+              <wp:anchor distT="152400" distB="152400" distL="152400" distR="152400" simplePos="0" relativeHeight="251691008" behindDoc="0" locked="0" layoutInCell="1" allowOverlap="1">
                 <wp:simplePos x="0" y="0"/>
                 <wp:positionH relativeFrom="margin">
                   <wp:posOffset>2606126</wp:posOffset>
@@ -2685,7 +2701,7 @@
           </mc:Choice>
           <mc:Fallback>
             <w:pict>
-              <v:shape id="_x0000_s1044" type="#_x0000_t202" style="visibility:visible;position:absolute;margin-left:205.2pt;margin-top:431.0pt;width:58.9pt;height:27.8pt;z-index:251692032;mso-position-horizontal:absolute;mso-position-horizontal-relative:margin;mso-position-vertical:absolute;mso-position-vertical-relative:line;mso-wrap-distance-left:12.0pt;mso-wrap-distance-top:12.0pt;mso-wrap-distance-right:12.0pt;mso-wrap-distance-bottom:12.0pt;">
+              <v:shape id="_x0000_s1044" type="#_x0000_t202" style="visibility:visible;position:absolute;margin-left:205.2pt;margin-top:431.0pt;width:58.9pt;height:27.8pt;z-index:251691008;mso-position-horizontal:absolute;mso-position-horizontal-relative:margin;mso-position-vertical:absolute;mso-position-vertical-relative:line;mso-wrap-distance-left:12.0pt;mso-wrap-distance-top:12.0pt;mso-wrap-distance-right:12.0pt;mso-wrap-distance-bottom:12.0pt;">
                 <v:fill on="f"/>
                 <v:stroke on="f" weight="1.0pt" dashstyle="solid" endcap="flat" miterlimit="400.0%" joinstyle="miter" linestyle="single" startarrow="none" startarrowwidth="medium" startarrowlength="medium" endarrow="none" endarrowwidth="medium" endarrowlength="medium"/>
                 <v:textbox>
@@ -2725,7 +2741,7 @@
       </w:r>
       <w:r>
         <w:drawing xmlns:a="http://schemas.openxmlformats.org/drawingml/2006/main">
-          <wp:anchor distT="152400" distB="152400" distL="152400" distR="152400" simplePos="0" relativeHeight="251684864" behindDoc="0" locked="0" layoutInCell="1" allowOverlap="1">
+          <wp:anchor distT="152400" distB="152400" distL="152400" distR="152400" simplePos="0" relativeHeight="251683840" behindDoc="0" locked="0" layoutInCell="1" allowOverlap="1">
             <wp:simplePos x="0" y="0"/>
             <wp:positionH relativeFrom="margin">
               <wp:posOffset>238330</wp:posOffset>
@@ -2779,7 +2795,7 @@
         <mc:AlternateContent>
           <mc:Choice Requires="wps">
             <w:drawing xmlns:a="http://schemas.openxmlformats.org/drawingml/2006/main">
-              <wp:anchor distT="152400" distB="152400" distL="152400" distR="152400" simplePos="0" relativeHeight="251669504" behindDoc="0" locked="0" layoutInCell="1" allowOverlap="1">
+              <wp:anchor distT="152400" distB="152400" distL="152400" distR="152400" simplePos="0" relativeHeight="251668480" behindDoc="0" locked="0" layoutInCell="1" allowOverlap="1">
                 <wp:simplePos x="0" y="0"/>
                 <wp:positionH relativeFrom="margin">
                   <wp:posOffset>642522</wp:posOffset>
@@ -2860,7 +2876,7 @@
           </mc:Choice>
           <mc:Fallback>
             <w:pict>
-              <v:shape id="_x0000_s1045" type="#_x0000_t202" style="visibility:visible;position:absolute;margin-left:50.6pt;margin-top:377.3pt;width:253.2pt;height:40.7pt;z-index:251669504;mso-position-horizontal:absolute;mso-position-horizontal-relative:margin;mso-position-vertical:absolute;mso-position-vertical-relative:line;mso-wrap-distance-left:12.0pt;mso-wrap-distance-top:12.0pt;mso-wrap-distance-right:12.0pt;mso-wrap-distance-bottom:12.0pt;">
+              <v:shape id="_x0000_s1045" type="#_x0000_t202" style="visibility:visible;position:absolute;margin-left:50.6pt;margin-top:377.3pt;width:253.2pt;height:40.7pt;z-index:251668480;mso-position-horizontal:absolute;mso-position-horizontal-relative:margin;mso-position-vertical:absolute;mso-position-vertical-relative:line;mso-wrap-distance-left:12.0pt;mso-wrap-distance-top:12.0pt;mso-wrap-distance-right:12.0pt;mso-wrap-distance-bottom:12.0pt;">
                 <v:fill on="f"/>
                 <v:stroke on="f" weight="1.0pt" dashstyle="solid" endcap="flat" miterlimit="400.0%" joinstyle="miter" linestyle="single" startarrow="none" startarrowwidth="medium" startarrowlength="medium" endarrow="none" endarrowwidth="medium" endarrowlength="medium"/>
                 <v:textbox>
@@ -2906,7 +2922,7 @@
         <mc:AlternateContent>
           <mc:Choice Requires="wps">
             <w:drawing xmlns:a="http://schemas.openxmlformats.org/drawingml/2006/main">
-              <wp:anchor distT="152400" distB="152400" distL="152400" distR="152400" simplePos="0" relativeHeight="251666432" behindDoc="0" locked="0" layoutInCell="1" allowOverlap="1">
+              <wp:anchor distT="152400" distB="152400" distL="152400" distR="152400" simplePos="0" relativeHeight="251665408" behindDoc="0" locked="0" layoutInCell="1" allowOverlap="1">
                 <wp:simplePos x="0" y="0"/>
                 <wp:positionH relativeFrom="margin">
                   <wp:posOffset>633402</wp:posOffset>
@@ -2953,6 +2969,8 @@
                             <w:r>
                               <w:rPr>
                                 <w:rFonts w:ascii="Arial" w:hAnsi="Arial"/>
+                                <w:b w:val="1"/>
+                                <w:bCs w:val="1"/>
                                 <w:rtl w:val="0"/>
                                 <w:lang w:val="en-US"/>
                               </w:rPr>
@@ -2972,7 +2990,7 @@
           </mc:Choice>
           <mc:Fallback>
             <w:pict>
-              <v:shape id="_x0000_s1046" type="#_x0000_t202" style="visibility:visible;position:absolute;margin-left:49.9pt;margin-top:348.2pt;width:149.6pt;height:29.2pt;z-index:251666432;mso-position-horizontal:absolute;mso-position-horizontal-relative:margin;mso-position-vertical:absolute;mso-position-vertical-relative:line;mso-wrap-distance-left:12.0pt;mso-wrap-distance-top:12.0pt;mso-wrap-distance-right:12.0pt;mso-wrap-distance-bottom:12.0pt;">
+              <v:shape id="_x0000_s1046" type="#_x0000_t202" style="visibility:visible;position:absolute;margin-left:49.9pt;margin-top:348.2pt;width:149.6pt;height:29.2pt;z-index:251665408;mso-position-horizontal:absolute;mso-position-horizontal-relative:margin;mso-position-vertical:absolute;mso-position-vertical-relative:line;mso-wrap-distance-left:12.0pt;mso-wrap-distance-top:12.0pt;mso-wrap-distance-right:12.0pt;mso-wrap-distance-bottom:12.0pt;">
                 <v:fill on="f"/>
                 <v:stroke on="f" weight="1.0pt" dashstyle="solid" endcap="flat" miterlimit="400.0%" joinstyle="miter" linestyle="single" startarrow="none" startarrowwidth="medium" startarrowlength="medium" endarrow="none" endarrowwidth="medium" endarrowlength="medium"/>
                 <v:textbox>
@@ -2985,6 +3003,8 @@
                       <w:r>
                         <w:rPr>
                           <w:rFonts w:ascii="Arial" w:hAnsi="Arial"/>
+                          <w:b w:val="1"/>
+                          <w:bCs w:val="1"/>
                           <w:rtl w:val="0"/>
                           <w:lang w:val="en-US"/>
                         </w:rPr>
@@ -3003,7 +3023,7 @@
         <mc:AlternateContent>
           <mc:Choice Requires="wps">
             <w:drawing xmlns:a="http://schemas.openxmlformats.org/drawingml/2006/main">
-              <wp:anchor distT="152400" distB="152400" distL="152400" distR="152400" simplePos="0" relativeHeight="251660288" behindDoc="0" locked="0" layoutInCell="1" allowOverlap="1">
+              <wp:anchor distT="152400" distB="152400" distL="152400" distR="152400" simplePos="0" relativeHeight="251659264" behindDoc="0" locked="0" layoutInCell="1" allowOverlap="1">
                 <wp:simplePos x="0" y="0"/>
                 <wp:positionH relativeFrom="margin">
                   <wp:posOffset>-226328</wp:posOffset>
@@ -3083,7 +3103,7 @@
           </mc:Choice>
           <mc:Fallback>
             <w:pict>
-              <v:shape id="_x0000_s1047" style="visibility:visible;position:absolute;margin-left:-17.8pt;margin-top:348.2pt;width:229.5pt;height:29.2pt;z-index:251660288;mso-position-horizontal:absolute;mso-position-horizontal-relative:margin;mso-position-vertical:absolute;mso-position-vertical-relative:line;mso-wrap-distance-left:12.0pt;mso-wrap-distance-top:12.0pt;mso-wrap-distance-right:12.0pt;mso-wrap-distance-bottom:12.0pt;" coordorigin="0,0" coordsize="21600,21600" path="M 39,0 L 0,21432 L 20363,21600 L 21600,0 L 39,0 X E">
+              <v:shape id="_x0000_s1047" style="visibility:visible;position:absolute;margin-left:-17.8pt;margin-top:348.2pt;width:229.5pt;height:29.2pt;z-index:251659264;mso-position-horizontal:absolute;mso-position-horizontal-relative:margin;mso-position-vertical:absolute;mso-position-vertical-relative:line;mso-wrap-distance-left:12.0pt;mso-wrap-distance-top:12.0pt;mso-wrap-distance-right:12.0pt;mso-wrap-distance-bottom:12.0pt;" coordorigin="0,0" coordsize="21600,21600" path="M 39,0 L 0,21432 L 20363,21600 L 21600,0 L 39,0 X E">
                 <v:fill color="#9AB85A" opacity="100.0%" type="solid"/>
                 <v:stroke on="f" weight="1.0pt" dashstyle="solid" endcap="flat" miterlimit="400.0%" joinstyle="miter" linestyle="single" startarrow="none" startarrowwidth="medium" startarrowlength="medium" endarrow="none" endarrowwidth="medium" endarrowlength="medium"/>
                 <w10:wrap type="none" side="bothSides" anchorx="margin"/>
@@ -3094,7 +3114,7 @@
       </w:r>
       <w:r>
         <w:drawing xmlns:a="http://schemas.openxmlformats.org/drawingml/2006/main">
-          <wp:anchor distT="152400" distB="152400" distL="152400" distR="152400" simplePos="0" relativeHeight="251683840" behindDoc="0" locked="0" layoutInCell="1" allowOverlap="1">
+          <wp:anchor distT="152400" distB="152400" distL="152400" distR="152400" simplePos="0" relativeHeight="251682816" behindDoc="0" locked="0" layoutInCell="1" allowOverlap="1">
             <wp:simplePos x="0" y="0"/>
             <wp:positionH relativeFrom="margin">
               <wp:posOffset>3962494</wp:posOffset>
@@ -3149,7 +3169,7 @@
         <mc:AlternateContent>
           <mc:Choice Requires="wps">
             <w:drawing xmlns:a="http://schemas.openxmlformats.org/drawingml/2006/main">
-              <wp:anchor distT="152400" distB="152400" distL="152400" distR="152400" simplePos="0" relativeHeight="251663360" behindDoc="0" locked="0" layoutInCell="1" allowOverlap="1">
+              <wp:anchor distT="152400" distB="152400" distL="152400" distR="152400" simplePos="0" relativeHeight="251662336" behindDoc="0" locked="0" layoutInCell="1" allowOverlap="1">
                 <wp:simplePos x="0" y="0"/>
                 <wp:positionH relativeFrom="margin">
                   <wp:posOffset>3432283</wp:posOffset>
@@ -3204,6 +3224,8 @@
                             <w:r>
                               <w:rPr>
                                 <w:rFonts w:ascii="Arial" w:hAnsi="Arial"/>
+                                <w:b w:val="1"/>
+                                <w:bCs w:val="1"/>
                                 <w:rtl w:val="0"/>
                               </w:rPr>
                               <w:t>Evan Browning</w:t>
@@ -3222,7 +3244,7 @@
           </mc:Choice>
           <mc:Fallback>
             <w:pict>
-              <v:shape id="_x0000_s1048" type="#_x0000_t202" style="visibility:visible;position:absolute;margin-left:270.3pt;margin-top:103.1pt;width:155.4pt;height:29.6pt;z-index:251663360;mso-position-horizontal:absolute;mso-position-horizontal-relative:margin;mso-position-vertical:absolute;mso-position-vertical-relative:line;mso-wrap-distance-left:12.0pt;mso-wrap-distance-top:12.0pt;mso-wrap-distance-right:12.0pt;mso-wrap-distance-bottom:12.0pt;">
+              <v:shape id="_x0000_s1048" type="#_x0000_t202" style="visibility:visible;position:absolute;margin-left:270.3pt;margin-top:103.1pt;width:155.4pt;height:29.6pt;z-index:251662336;mso-position-horizontal:absolute;mso-position-horizontal-relative:margin;mso-position-vertical:absolute;mso-position-vertical-relative:line;mso-wrap-distance-left:12.0pt;mso-wrap-distance-top:12.0pt;mso-wrap-distance-right:12.0pt;mso-wrap-distance-bottom:12.0pt;">
                 <v:fill on="f"/>
                 <v:stroke on="f" weight="1.0pt" dashstyle="solid" endcap="flat" miterlimit="400.0%" joinstyle="miter" linestyle="single" startarrow="none" startarrowwidth="medium" startarrowlength="medium" endarrow="none" endarrowwidth="medium" endarrowlength="medium"/>
                 <v:textbox>
@@ -3235,6 +3257,8 @@
                       <w:r>
                         <w:rPr>
                           <w:rFonts w:ascii="Arial" w:hAnsi="Arial"/>
+                          <w:b w:val="1"/>
+                          <w:bCs w:val="1"/>
                           <w:rtl w:val="0"/>
                         </w:rPr>
                         <w:t>Evan Browning</w:t>
@@ -3252,7 +3276,7 @@
         <mc:AlternateContent>
           <mc:Choice Requires="wps">
             <w:drawing xmlns:a="http://schemas.openxmlformats.org/drawingml/2006/main">
-              <wp:anchor distT="152400" distB="152400" distL="152400" distR="152400" simplePos="0" relativeHeight="251662336" behindDoc="0" locked="0" layoutInCell="1" allowOverlap="1">
+              <wp:anchor distT="152400" distB="152400" distL="152400" distR="152400" simplePos="0" relativeHeight="251661312" behindDoc="0" locked="0" layoutInCell="1" allowOverlap="1">
                 <wp:simplePos x="0" y="0"/>
                 <wp:positionH relativeFrom="margin">
                   <wp:posOffset>3281710</wp:posOffset>
@@ -3332,7 +3356,7 @@
           </mc:Choice>
           <mc:Fallback>
             <w:pict>
-              <v:shape id="_x0000_s1049" style="visibility:visible;position:absolute;margin-left:258.4pt;margin-top:103.3pt;width:215.2pt;height:29.2pt;z-index:251662336;mso-position-horizontal:absolute;mso-position-horizontal-relative:margin;mso-position-vertical:absolute;mso-position-vertical-relative:line;mso-wrap-distance-left:12.0pt;mso-wrap-distance-top:12.0pt;mso-wrap-distance-right:12.0pt;mso-wrap-distance-bottom:12.0pt;flip:x;" coordorigin="0,0" coordsize="21600,21600" path="M 39,0 L 0,21432 L 20363,21600 L 21600,0 L 39,0 X E">
+              <v:shape id="_x0000_s1049" style="visibility:visible;position:absolute;margin-left:258.4pt;margin-top:103.3pt;width:215.2pt;height:29.2pt;z-index:251661312;mso-position-horizontal:absolute;mso-position-horizontal-relative:margin;mso-position-vertical:absolute;mso-position-vertical-relative:line;mso-wrap-distance-left:12.0pt;mso-wrap-distance-top:12.0pt;mso-wrap-distance-right:12.0pt;mso-wrap-distance-bottom:12.0pt;flip:x;" coordorigin="0,0" coordsize="21600,21600" path="M 39,0 L 0,21432 L 20363,21600 L 21600,0 L 39,0 X E">
                 <v:fill color="#9AB85A" opacity="100.0%" type="solid"/>
                 <v:stroke on="f" weight="1.0pt" dashstyle="solid" endcap="flat" miterlimit="400.0%" joinstyle="miter" linestyle="single" startarrow="none" startarrowwidth="medium" startarrowlength="medium" endarrow="none" endarrowwidth="medium" endarrowlength="medium"/>
                 <w10:wrap type="none" side="bothSides" anchorx="margin"/>
@@ -3345,7 +3369,7 @@
         <mc:AlternateContent>
           <mc:Choice Requires="wps">
             <w:drawing xmlns:a="http://schemas.openxmlformats.org/drawingml/2006/main">
-              <wp:anchor distT="152400" distB="152400" distL="152400" distR="152400" simplePos="0" relativeHeight="251686912" behindDoc="0" locked="0" layoutInCell="1" allowOverlap="1">
+              <wp:anchor distT="152400" distB="152400" distL="152400" distR="152400" simplePos="0" relativeHeight="251685888" behindDoc="0" locked="0" layoutInCell="1" allowOverlap="1">
                 <wp:simplePos x="0" y="0"/>
                 <wp:positionH relativeFrom="margin">
                   <wp:posOffset>2166248</wp:posOffset>
@@ -3428,7 +3452,7 @@
           </mc:Choice>
           <mc:Fallback>
             <w:pict>
-              <v:shape id="_x0000_s1050" type="#_x0000_t202" style="visibility:visible;position:absolute;margin-left:170.6pt;margin-top:132.4pt;width:250.0pt;height:39.1pt;z-index:251686912;mso-position-horizontal:absolute;mso-position-horizontal-relative:margin;mso-position-vertical:absolute;mso-position-vertical-relative:line;mso-wrap-distance-left:12.0pt;mso-wrap-distance-top:12.0pt;mso-wrap-distance-right:12.0pt;mso-wrap-distance-bottom:12.0pt;">
+              <v:shape id="_x0000_s1050" type="#_x0000_t202" style="visibility:visible;position:absolute;margin-left:170.6pt;margin-top:132.4pt;width:250.0pt;height:39.1pt;z-index:251685888;mso-position-horizontal:absolute;mso-position-horizontal-relative:margin;mso-position-vertical:absolute;mso-position-vertical-relative:line;mso-wrap-distance-left:12.0pt;mso-wrap-distance-top:12.0pt;mso-wrap-distance-right:12.0pt;mso-wrap-distance-bottom:12.0pt;">
                 <v:fill on="f"/>
                 <v:stroke on="f" weight="1.0pt" dashstyle="solid" endcap="flat" miterlimit="400.0%" joinstyle="miter" linestyle="single" startarrow="none" startarrowwidth="medium" startarrowlength="medium" endarrow="none" endarrowwidth="medium" endarrowlength="medium"/>
                 <v:textbox>
@@ -3479,7 +3503,7 @@
       </w:r>
       <w:r>
         <w:drawing xmlns:a="http://schemas.openxmlformats.org/drawingml/2006/main">
-          <wp:anchor distT="152400" distB="152400" distL="152400" distR="152400" simplePos="0" relativeHeight="251701248" behindDoc="0" locked="0" layoutInCell="1" allowOverlap="1">
+          <wp:anchor distT="152400" distB="152400" distL="152400" distR="152400" simplePos="0" relativeHeight="251700224" behindDoc="0" locked="0" layoutInCell="1" allowOverlap="1">
             <wp:simplePos x="0" y="0"/>
             <wp:positionH relativeFrom="margin">
               <wp:posOffset>4883720</wp:posOffset>
@@ -3533,7 +3557,7 @@
         <mc:AlternateContent>
           <mc:Choice Requires="wps">
             <w:drawing xmlns:a="http://schemas.openxmlformats.org/drawingml/2006/main">
-              <wp:anchor distT="152400" distB="152400" distL="152400" distR="152400" simplePos="0" relativeHeight="251693056" behindDoc="0" locked="0" layoutInCell="1" allowOverlap="1">
+              <wp:anchor distT="152400" distB="152400" distL="152400" distR="152400" simplePos="0" relativeHeight="251692032" behindDoc="0" locked="0" layoutInCell="1" allowOverlap="1">
                 <wp:simplePos x="0" y="0"/>
                 <wp:positionH relativeFrom="margin">
                   <wp:posOffset>2217556</wp:posOffset>
@@ -3616,7 +3640,7 @@
           </mc:Choice>
           <mc:Fallback>
             <w:pict>
-              <v:shape id="_x0000_s1051" type="#_x0000_t202" style="visibility:visible;position:absolute;margin-left:174.6pt;margin-top:296.0pt;width:209.9pt;height:40.7pt;z-index:251693056;mso-position-horizontal:absolute;mso-position-horizontal-relative:margin;mso-position-vertical:absolute;mso-position-vertical-relative:line;mso-wrap-distance-left:12.0pt;mso-wrap-distance-top:12.0pt;mso-wrap-distance-right:12.0pt;mso-wrap-distance-bottom:12.0pt;">
+              <v:shape id="_x0000_s1051" type="#_x0000_t202" style="visibility:visible;position:absolute;margin-left:174.6pt;margin-top:296.0pt;width:209.9pt;height:40.7pt;z-index:251692032;mso-position-horizontal:absolute;mso-position-horizontal-relative:margin;mso-position-vertical:absolute;mso-position-vertical-relative:line;mso-wrap-distance-left:12.0pt;mso-wrap-distance-top:12.0pt;mso-wrap-distance-right:12.0pt;mso-wrap-distance-bottom:12.0pt;">
                 <v:fill on="f"/>
                 <v:stroke on="f" weight="1.0pt" dashstyle="solid" endcap="flat" miterlimit="400.0%" joinstyle="miter" linestyle="single" startarrow="none" startarrowwidth="medium" startarrowlength="medium" endarrow="none" endarrowwidth="medium" endarrowlength="medium"/>
                 <v:textbox>
@@ -3662,7 +3686,7 @@
       </w:r>
       <w:r>
         <w:drawing xmlns:a="http://schemas.openxmlformats.org/drawingml/2006/main">
-          <wp:anchor distT="152400" distB="152400" distL="152400" distR="152400" simplePos="0" relativeHeight="251702272" behindDoc="0" locked="0" layoutInCell="1" allowOverlap="1">
+          <wp:anchor distT="152400" distB="152400" distL="152400" distR="152400" simplePos="0" relativeHeight="251701248" behindDoc="0" locked="0" layoutInCell="1" allowOverlap="1">
             <wp:simplePos x="0" y="0"/>
             <wp:positionH relativeFrom="margin">
               <wp:posOffset>3691476</wp:posOffset>
@@ -3716,7 +3740,7 @@
         <mc:AlternateContent>
           <mc:Choice Requires="wps">
             <w:drawing xmlns:a="http://schemas.openxmlformats.org/drawingml/2006/main">
-              <wp:anchor distT="152400" distB="152400" distL="152400" distR="152400" simplePos="0" relativeHeight="251695104" behindDoc="0" locked="0" layoutInCell="1" allowOverlap="1">
+              <wp:anchor distT="152400" distB="152400" distL="152400" distR="152400" simplePos="0" relativeHeight="251694080" behindDoc="0" locked="0" layoutInCell="1" allowOverlap="1">
                 <wp:simplePos x="0" y="0"/>
                 <wp:positionH relativeFrom="margin">
                   <wp:posOffset>3495782</wp:posOffset>
@@ -3763,6 +3787,8 @@
                             <w:r>
                               <w:rPr>
                                 <w:rFonts w:ascii="Arial" w:hAnsi="Arial"/>
+                                <w:b w:val="1"/>
+                                <w:bCs w:val="1"/>
                                 <w:rtl w:val="0"/>
                                 <w:lang w:val="en-US"/>
                               </w:rPr>
@@ -3782,7 +3808,7 @@
           </mc:Choice>
           <mc:Fallback>
             <w:pict>
-              <v:shape id="_x0000_s1052" type="#_x0000_t202" style="visibility:visible;position:absolute;margin-left:275.3pt;margin-top:267.0pt;width:155.4pt;height:28.9pt;z-index:251695104;mso-position-horizontal:absolute;mso-position-horizontal-relative:margin;mso-position-vertical:absolute;mso-position-vertical-relative:line;mso-wrap-distance-left:12.0pt;mso-wrap-distance-top:12.0pt;mso-wrap-distance-right:12.0pt;mso-wrap-distance-bottom:12.0pt;">
+              <v:shape id="_x0000_s1052" type="#_x0000_t202" style="visibility:visible;position:absolute;margin-left:275.3pt;margin-top:267.0pt;width:155.4pt;height:28.9pt;z-index:251694080;mso-position-horizontal:absolute;mso-position-horizontal-relative:margin;mso-position-vertical:absolute;mso-position-vertical-relative:line;mso-wrap-distance-left:12.0pt;mso-wrap-distance-top:12.0pt;mso-wrap-distance-right:12.0pt;mso-wrap-distance-bottom:12.0pt;">
                 <v:fill on="f"/>
                 <v:stroke on="f" weight="1.0pt" dashstyle="solid" endcap="flat" miterlimit="400.0%" joinstyle="miter" linestyle="single" startarrow="none" startarrowwidth="medium" startarrowlength="medium" endarrow="none" endarrowwidth="medium" endarrowlength="medium"/>
                 <v:textbox>
@@ -3795,6 +3821,8 @@
                       <w:r>
                         <w:rPr>
                           <w:rFonts w:ascii="Arial" w:hAnsi="Arial"/>
+                          <w:b w:val="1"/>
+                          <w:bCs w:val="1"/>
                           <w:rtl w:val="0"/>
                           <w:lang w:val="en-US"/>
                         </w:rPr>
@@ -3813,7 +3841,7 @@
         <mc:AlternateContent>
           <mc:Choice Requires="wps">
             <w:drawing xmlns:a="http://schemas.openxmlformats.org/drawingml/2006/main">
-              <wp:anchor distT="152400" distB="152400" distL="152400" distR="152400" simplePos="0" relativeHeight="251703296" behindDoc="0" locked="0" layoutInCell="1" allowOverlap="1">
+              <wp:anchor distT="152400" distB="152400" distL="152400" distR="152400" simplePos="0" relativeHeight="251702272" behindDoc="0" locked="0" layoutInCell="1" allowOverlap="1">
                 <wp:simplePos x="0" y="0"/>
                 <wp:positionH relativeFrom="margin">
                   <wp:posOffset>-709097</wp:posOffset>
@@ -3900,7 +3928,7 @@
           </mc:Choice>
           <mc:Fallback>
             <w:pict>
-              <v:shape id="_x0000_s1053" type="#_x0000_t202" style="visibility:visible;position:absolute;margin-left:-55.8pt;margin-top:556.3pt;width:591.1pt;height:43.0pt;z-index:251703296;mso-position-horizontal:absolute;mso-position-horizontal-relative:margin;mso-position-vertical:absolute;mso-position-vertical-relative:line;mso-wrap-distance-left:12.0pt;mso-wrap-distance-top:12.0pt;mso-wrap-distance-right:12.0pt;mso-wrap-distance-bottom:12.0pt;">
+              <v:shape id="_x0000_s1053" type="#_x0000_t202" style="visibility:visible;position:absolute;margin-left:-55.8pt;margin-top:556.3pt;width:591.1pt;height:43.0pt;z-index:251702272;mso-position-horizontal:absolute;mso-position-horizontal-relative:margin;mso-position-vertical:absolute;mso-position-vertical-relative:line;mso-wrap-distance-left:12.0pt;mso-wrap-distance-top:12.0pt;mso-wrap-distance-right:12.0pt;mso-wrap-distance-bottom:12.0pt;">
                 <v:fill on="f"/>
                 <v:stroke on="f" weight="1.0pt" dashstyle="solid" endcap="flat" miterlimit="400.0%" joinstyle="miter" linestyle="single" startarrow="none" startarrowwidth="medium" startarrowlength="medium" endarrow="none" endarrowwidth="medium" endarrowlength="medium"/>
                 <v:textbox>
@@ -3954,146 +3982,8 @@
         </mc:AlternateContent>
       </w:r>
       <w:r>
-        <mc:AlternateContent>
-          <mc:Choice Requires="wpg">
-            <w:drawing xmlns:a="http://schemas.openxmlformats.org/drawingml/2006/main">
-              <wp:anchor distT="152400" distB="152400" distL="152400" distR="152400" simplePos="0" relativeHeight="251659264" behindDoc="0" locked="0" layoutInCell="1" allowOverlap="1">
-                <wp:simplePos x="0" y="0"/>
-                <wp:positionH relativeFrom="page">
-                  <wp:posOffset>15596</wp:posOffset>
-                </wp:positionH>
-                <wp:positionV relativeFrom="page">
-                  <wp:posOffset>-138113</wp:posOffset>
-                </wp:positionV>
-                <wp:extent cx="7772400" cy="10196514"/>
-                <wp:effectExtent l="0" t="0" r="0" b="0"/>
-                <wp:wrapNone/>
-                <wp:docPr id="1073741868" name="officeArt object"/>
-                <wp:cNvGraphicFramePr/>
-                <a:graphic xmlns:a="http://schemas.openxmlformats.org/drawingml/2006/main">
-                  <a:graphicData uri="http://schemas.microsoft.com/office/word/2010/wordprocessingGroup">
-                    <wpg:wgp>
-                      <wpg:cNvGrpSpPr/>
-                      <wpg:grpSpPr>
-                        <a:xfrm>
-                          <a:off x="0" y="0"/>
-                          <a:ext cx="7772400" cy="10196514"/>
-                          <a:chOff x="0" y="0"/>
-                          <a:chExt cx="7772400" cy="10196513"/>
-                        </a:xfrm>
-                      </wpg:grpSpPr>
-                      <wps:wsp>
-                        <wps:cNvPr id="1073741866" name="Shape 1073741866"/>
-                        <wps:cNvSpPr/>
-                        <wps:spPr>
-                          <a:xfrm>
-                            <a:off x="0" y="-1"/>
-                            <a:ext cx="7772401" cy="10196515"/>
-                          </a:xfrm>
-                          <a:prstGeom prst="rect">
-                            <a:avLst/>
-                          </a:prstGeom>
-                          <a:solidFill>
-                            <a:srgbClr val="F7F9F0"/>
-                          </a:solidFill>
-                          <a:ln w="12700" cap="flat">
-                            <a:noFill/>
-                            <a:miter lim="400000"/>
-                          </a:ln>
-                          <a:effectLst/>
-                        </wps:spPr>
-                        <wps:txbx>
-                          <w:txbxContent>
-                            <w:p>
-                              <w:pPr>
-                                <w:pStyle w:val="Label"/>
-                                <w:bidi w:val="0"/>
-                              </w:pPr>
-                              <w:r>
-                                <w:rPr>
-                                  <w:rtl w:val="0"/>
-                                </w:rPr>
-                                <w:t xml:space="preserve"> </w:t>
-                              </w:r>
-                            </w:p>
-                          </w:txbxContent>
-                        </wps:txbx>
-                        <wps:bodyPr wrap="square" lIns="50800" tIns="50800" rIns="50800" bIns="50800" numCol="1" anchor="ctr">
-                          <a:noAutofit/>
-                        </wps:bodyPr>
-                      </wps:wsp>
-                      <wps:wsp>
-                        <wps:cNvPr id="1073741867" name="Shape 1073741867"/>
-                        <wps:cNvSpPr/>
-                        <wps:spPr>
-                          <a:xfrm>
-                            <a:off x="0" y="0"/>
-                            <a:ext cx="7772401" cy="3399656"/>
-                          </a:xfrm>
-                          <a:prstGeom prst="rect">
-                            <a:avLst/>
-                          </a:prstGeom>
-                          <a:gradFill flip="none" rotWithShape="1">
-                            <a:gsLst>
-                              <a:gs pos="0">
-                                <a:srgbClr val="FFFFFF"/>
-                              </a:gs>
-                              <a:gs pos="100000">
-                                <a:srgbClr val="F7F9F0"/>
-                              </a:gs>
-                            </a:gsLst>
-                            <a:lin ang="5400000" scaled="0"/>
-                          </a:gradFill>
-                          <a:ln w="12700" cap="flat">
-                            <a:noFill/>
-                            <a:miter lim="400000"/>
-                          </a:ln>
-                          <a:effectLst/>
-                        </wps:spPr>
-                        <wps:bodyPr/>
-                      </wps:wsp>
-                    </wpg:wgp>
-                  </a:graphicData>
-                </a:graphic>
-              </wp:anchor>
-            </w:drawing>
-          </mc:Choice>
-          <mc:Fallback>
-            <w:pict>
-              <v:group id="_x0000_s1054" style="visibility:visible;position:absolute;margin-left:1.2pt;margin-top:-10.9pt;width:612.0pt;height:802.9pt;z-index:251659264;mso-position-horizontal:absolute;mso-position-horizontal-relative:page;mso-position-vertical:absolute;mso-position-vertical-relative:page;mso-wrap-distance-left:12.0pt;mso-wrap-distance-top:12.0pt;mso-wrap-distance-right:12.0pt;mso-wrap-distance-bottom:12.0pt;" coordorigin="0,0" coordsize="7772400,10196513">
-                <w10:wrap type="none" side="bothSides" anchorx="page" anchory="page"/>
-                <v:rect id="_x0000_s1055" style="position:absolute;left:0;top:0;width:7772400;height:10196513;">
-                  <v:fill color="#F7F9F0" opacity="100.0%" type="solid"/>
-                  <v:stroke on="f" weight="1.0pt" dashstyle="solid" endcap="flat" miterlimit="400.0%" joinstyle="miter" linestyle="single" startarrow="none" startarrowwidth="medium" startarrowlength="medium" endarrow="none" endarrowwidth="medium" endarrowlength="medium"/>
-                  <v:textbox>
-                    <w:txbxContent>
-                      <w:p>
-                        <w:pPr>
-                          <w:pStyle w:val="Label"/>
-                          <w:bidi w:val="0"/>
-                        </w:pPr>
-                        <w:r>
-                          <w:rPr>
-                            <w:rtl w:val="0"/>
-                          </w:rPr>
-                          <w:t xml:space="preserve"> </w:t>
-                        </w:r>
-                      </w:p>
-                    </w:txbxContent>
-                  </v:textbox>
-                </v:rect>
-                <v:rect id="_x0000_s1056" style="position:absolute;left:0;top:0;width:7772400;height:3399656;">
-                  <v:fill angle="0fd" focus="100%" color="#FFFFFF" opacity="100.0%" color2="#F7F9F0" o:opacity2="100.0%" type="gradientUnscaled"/>
-                  <v:stroke on="f" weight="1.0pt" dashstyle="solid" endcap="flat" miterlimit="400.0%" joinstyle="miter" linestyle="single" startarrow="none" startarrowwidth="medium" startarrowlength="medium" endarrow="none" endarrowwidth="medium" endarrowlength="medium"/>
-                </v:rect>
-              </v:group>
-            </w:pict>
-          </mc:Fallback>
-        </mc:AlternateContent>
-      </w:r>
-      <w:r>
         <w:drawing xmlns:a="http://schemas.openxmlformats.org/drawingml/2006/main">
-          <wp:anchor distT="152400" distB="152400" distL="152400" distR="152400" simplePos="0" relativeHeight="251673600" behindDoc="0" locked="0" layoutInCell="1" allowOverlap="1">
+          <wp:anchor distT="152400" distB="152400" distL="152400" distR="152400" simplePos="0" relativeHeight="251672576" behindDoc="0" locked="0" layoutInCell="1" allowOverlap="1">
             <wp:simplePos x="0" y="0"/>
             <wp:positionH relativeFrom="page">
               <wp:posOffset>-16788</wp:posOffset>
@@ -4104,13 +3994,13 @@
             <wp:extent cx="7804785" cy="1560957"/>
             <wp:effectExtent l="0" t="0" r="0" b="0"/>
             <wp:wrapNone/>
-            <wp:docPr id="1073741869" name="officeArt object"/>
+            <wp:docPr id="1073741866" name="officeArt object"/>
             <wp:cNvGraphicFramePr/>
             <a:graphic xmlns:a="http://schemas.openxmlformats.org/drawingml/2006/main">
               <a:graphicData uri="http://schemas.openxmlformats.org/drawingml/2006/picture">
                 <pic:pic xmlns:pic="http://schemas.openxmlformats.org/drawingml/2006/picture">
                   <pic:nvPicPr>
-                    <pic:cNvPr id="1073741869" name="pasted-image.tiff"/>
+                    <pic:cNvPr id="1073741866" name="pasted-image.tiff"/>
                     <pic:cNvPicPr>
                       <a:picLocks noChangeAspect="1"/>
                     </pic:cNvPicPr>
@@ -4147,7 +4037,7 @@
         <mc:AlternateContent>
           <mc:Choice Requires="wps">
             <w:drawing xmlns:a="http://schemas.openxmlformats.org/drawingml/2006/main">
-              <wp:anchor distT="152400" distB="152400" distL="152400" distR="152400" simplePos="0" relativeHeight="251688960" behindDoc="0" locked="0" layoutInCell="1" allowOverlap="1">
+              <wp:anchor distT="152400" distB="152400" distL="152400" distR="152400" simplePos="0" relativeHeight="251687936" behindDoc="0" locked="0" layoutInCell="1" allowOverlap="1">
                 <wp:simplePos x="0" y="0"/>
                 <wp:positionH relativeFrom="page">
                   <wp:posOffset>1908016</wp:posOffset>
@@ -4158,7 +4048,7 @@
                 <wp:extent cx="4353982" cy="454806"/>
                 <wp:effectExtent l="0" t="0" r="0" b="0"/>
                 <wp:wrapNone/>
-                <wp:docPr id="1073741870" name="officeArt object"/>
+                <wp:docPr id="1073741867" name="officeArt object"/>
                 <wp:cNvGraphicFramePr/>
                 <a:graphic xmlns:a="http://schemas.openxmlformats.org/drawingml/2006/main">
                   <a:graphicData uri="http://schemas.microsoft.com/office/word/2010/wordprocessingShape">
@@ -4230,7 +4120,7 @@
           </mc:Choice>
           <mc:Fallback>
             <w:pict>
-              <v:shape id="_x0000_s1057" type="#_x0000_t202" style="visibility:visible;position:absolute;margin-left:150.2pt;margin-top:543.7pt;width:342.8pt;height:35.8pt;z-index:251688960;mso-position-horizontal:absolute;mso-position-horizontal-relative:page;mso-position-vertical:absolute;mso-position-vertical-relative:page;mso-wrap-distance-left:12.0pt;mso-wrap-distance-top:12.0pt;mso-wrap-distance-right:12.0pt;mso-wrap-distance-bottom:12.0pt;">
+              <v:shape id="_x0000_s1054" type="#_x0000_t202" style="visibility:visible;position:absolute;margin-left:150.2pt;margin-top:543.7pt;width:342.8pt;height:35.8pt;z-index:251687936;mso-position-horizontal:absolute;mso-position-horizontal-relative:page;mso-position-vertical:absolute;mso-position-vertical-relative:page;mso-wrap-distance-left:12.0pt;mso-wrap-distance-top:12.0pt;mso-wrap-distance-right:12.0pt;mso-wrap-distance-bottom:12.0pt;">
                 <v:fill on="f"/>
                 <v:stroke on="f" weight="1.0pt" dashstyle="solid" endcap="flat" miterlimit="400.0%" joinstyle="miter" linestyle="single" startarrow="none" startarrowwidth="medium" startarrowlength="medium" endarrow="none" endarrowwidth="medium" endarrowlength="medium"/>
                 <v:textbox>
@@ -4566,9 +4456,9 @@
       <w:outlineLvl w:val="0"/>
     </w:pPr>
     <w:rPr>
-      <w:rFonts w:ascii="Helvetica" w:cs="Arial Unicode MS" w:hAnsi="Helvetica" w:eastAsia="Arial Unicode MS"/>
-      <w:b w:val="1"/>
-      <w:bCs w:val="1"/>
+      <w:rFonts w:ascii="Montserrat Bold" w:cs="Arial Unicode MS" w:hAnsi="Montserrat Bold" w:eastAsia="Arial Unicode MS"/>
+      <w:b w:val="0"/>
+      <w:bCs w:val="0"/>
       <w:i w:val="0"/>
       <w:iCs w:val="0"/>
       <w:caps w:val="0"/>
@@ -4613,7 +4503,7 @@
       <w:outlineLvl w:val="9"/>
     </w:pPr>
     <w:rPr>
-      <w:rFonts w:ascii="Helvetica" w:cs="Arial Unicode MS" w:hAnsi="Helvetica" w:eastAsia="Arial Unicode MS"/>
+      <w:rFonts w:ascii="Montserrat Regular" w:cs="Arial Unicode MS" w:hAnsi="Montserrat Regular" w:eastAsia="Arial Unicode MS"/>
       <w:b w:val="0"/>
       <w:bCs w:val="0"/>
       <w:i w:val="0"/>
@@ -4639,53 +4529,6 @@
       <w14:textFill>
         <w14:solidFill>
           <w14:srgbClr w14:val="201F1E"/>
-        </w14:solidFill>
-      </w14:textFill>
-    </w:rPr>
-  </w:style>
-  <w:style w:type="paragraph" w:styleId="Label">
-    <w:name w:val="Label"/>
-    <w:next w:val="Label"/>
-    <w:pPr>
-      <w:keepNext w:val="0"/>
-      <w:keepLines w:val="1"/>
-      <w:pageBreakBefore w:val="0"/>
-      <w:widowControl w:val="1"/>
-      <w:shd w:val="clear" w:color="auto" w:fill="auto"/>
-      <w:suppressAutoHyphens w:val="0"/>
-      <w:bidi w:val="0"/>
-      <w:spacing w:before="0" w:after="0" w:line="240" w:lineRule="auto"/>
-      <w:ind w:left="0" w:right="0" w:firstLine="0"/>
-      <w:jc w:val="center"/>
-      <w:outlineLvl w:val="9"/>
-    </w:pPr>
-    <w:rPr>
-      <w:rFonts w:ascii="Helvetica Neue Medium" w:cs="Arial Unicode MS" w:hAnsi="Helvetica Neue Medium" w:eastAsia="Arial Unicode MS"/>
-      <w:b w:val="0"/>
-      <w:bCs w:val="0"/>
-      <w:i w:val="0"/>
-      <w:iCs w:val="0"/>
-      <w:caps w:val="0"/>
-      <w:smallCaps w:val="0"/>
-      <w:strike w:val="0"/>
-      <w:dstrike w:val="0"/>
-      <w:outline w:val="0"/>
-      <w:color w:val="fefffe"/>
-      <w:spacing w:val="0"/>
-      <w:kern w:val="0"/>
-      <w:position w:val="0"/>
-      <w:sz w:val="24"/>
-      <w:szCs w:val="24"/>
-      <w:u w:val="none"/>
-      <w:shd w:val="nil" w:color="auto" w:fill="auto"/>
-      <w:vertAlign w:val="baseline"/>
-      <w:lang w:val="en-US"/>
-      <w14:textOutline>
-        <w14:noFill/>
-      </w14:textOutline>
-      <w14:textFill>
-        <w14:solidFill>
-          <w14:srgbClr w14:val="FFFFFF"/>
         </w14:solidFill>
       </w14:textFill>
     </w:rPr>

</xml_diff>